<commit_message>
Aggiunta di requisiti non funzionali mancanti
</commit_message>
<xml_diff>
--- a/Deliverables/RAD_DocApp_.docx
+++ b/Deliverables/RAD_DocApp_.docx
@@ -84,9 +84,34 @@
           <w:szCs w:val="28"/>
           <w:lang w:val="en-US"/>
         </w:rPr>
-        <w:t xml:space="preserve">Repository Github: </w:t>
+        <w:t xml:space="preserve">Repository </w:t>
+      </w:r>
+      <w:proofErr w:type="spellStart"/>
+      <w:r>
+        <w:rPr>
+          <w:rFonts w:ascii="Roboto" w:eastAsia="Roboto" w:hAnsi="Roboto" w:cs="Roboto"/>
+          <w:i/>
+          <w:color w:val="1C4587"/>
+          <w:sz w:val="28"/>
+          <w:szCs w:val="28"/>
+          <w:lang w:val="en-US"/>
+        </w:rPr>
+        <w:t>Github</w:t>
+      </w:r>
+      <w:proofErr w:type="spellEnd"/>
+      <w:r>
+        <w:rPr>
+          <w:rFonts w:ascii="Roboto" w:eastAsia="Roboto" w:hAnsi="Roboto" w:cs="Roboto"/>
+          <w:i/>
+          <w:color w:val="1C4587"/>
+          <w:sz w:val="28"/>
+          <w:szCs w:val="28"/>
+          <w:lang w:val="en-US"/>
+        </w:rPr>
+        <w:t xml:space="preserve">: </w:t>
       </w:r>
       <w:hyperlink r:id="rId7" w:history="1">
+        <w:proofErr w:type="spellStart"/>
         <w:r>
           <w:rPr>
             <w:rStyle w:val="Collegamentoipertestuale"/>
@@ -96,7 +121,19 @@
             <w:szCs w:val="28"/>
             <w:lang w:val="en-US"/>
           </w:rPr>
-          <w:t>PeppeVII/DocApp_Classe03</w:t>
+          <w:t>PeppeVII</w:t>
+        </w:r>
+        <w:proofErr w:type="spellEnd"/>
+        <w:r>
+          <w:rPr>
+            <w:rStyle w:val="Collegamentoipertestuale"/>
+            <w:rFonts w:ascii="Roboto" w:eastAsia="Roboto" w:hAnsi="Roboto" w:cs="Roboto"/>
+            <w:i/>
+            <w:sz w:val="28"/>
+            <w:szCs w:val="28"/>
+            <w:lang w:val="en-US"/>
+          </w:rPr>
+          <w:t>/DocApp_Classe03</w:t>
         </w:r>
       </w:hyperlink>
     </w:p>
@@ -486,7 +523,25 @@
                 <w:sz w:val="28"/>
                 <w:szCs w:val="28"/>
               </w:rPr>
-              <w:t>Bosso Francesco, D’Ambrosio Giuseppe, Napolitano Giuseppe, Russomando Antonio</w:t>
+              <w:t xml:space="preserve">Bosso Francesco, D’Ambrosio Giuseppe, Napolitano Giuseppe, </w:t>
+            </w:r>
+            <w:proofErr w:type="spellStart"/>
+            <w:r>
+              <w:rPr>
+                <w:rFonts w:ascii="Verdana" w:eastAsia="Verdana" w:hAnsi="Verdana" w:cs="Verdana"/>
+                <w:sz w:val="28"/>
+                <w:szCs w:val="28"/>
+              </w:rPr>
+              <w:t>Russomando</w:t>
+            </w:r>
+            <w:proofErr w:type="spellEnd"/>
+            <w:r>
+              <w:rPr>
+                <w:rFonts w:ascii="Verdana" w:eastAsia="Verdana" w:hAnsi="Verdana" w:cs="Verdana"/>
+                <w:sz w:val="28"/>
+                <w:szCs w:val="28"/>
+              </w:rPr>
+              <w:t xml:space="preserve"> Antonio</w:t>
             </w:r>
           </w:p>
         </w:tc>
@@ -730,6 +785,7 @@
                 <w:color w:val="FFFFFF" w:themeColor="background1"/>
               </w:rPr>
             </w:pPr>
+            <w:proofErr w:type="gramStart"/>
             <w:r>
               <w:rPr>
                 <w:rFonts w:ascii="Century Gothic" w:eastAsia="Droid Sans" w:hAnsi="Century Gothic" w:cs="Droid Sans"/>
@@ -740,6 +796,7 @@
               </w:rPr>
               <w:t>Email</w:t>
             </w:r>
+            <w:proofErr w:type="gramEnd"/>
           </w:p>
         </w:tc>
       </w:tr>
@@ -1046,8 +1103,16 @@
               <w:rPr>
                 <w:rFonts w:ascii="Century Gothic" w:hAnsi="Century Gothic" w:cs="Arial"/>
               </w:rPr>
-              <w:t>A. Russomando</w:t>
-            </w:r>
+              <w:t xml:space="preserve">A. </w:t>
+            </w:r>
+            <w:proofErr w:type="spellStart"/>
+            <w:r>
+              <w:rPr>
+                <w:rFonts w:ascii="Century Gothic" w:hAnsi="Century Gothic" w:cs="Arial"/>
+              </w:rPr>
+              <w:t>Russomando</w:t>
+            </w:r>
+            <w:proofErr w:type="spellEnd"/>
           </w:p>
         </w:tc>
         <w:tc>
@@ -1297,6 +1362,7 @@
           <w:szCs w:val="40"/>
         </w:rPr>
       </w:pPr>
+      <w:proofErr w:type="spellStart"/>
       <w:r>
         <w:rPr>
           <w:rFonts w:ascii="EB Garamond Medium" w:eastAsia="EB Garamond Medium" w:hAnsi="EB Garamond Medium" w:cs="EB Garamond Medium"/>
@@ -1304,8 +1370,29 @@
           <w:sz w:val="40"/>
           <w:szCs w:val="40"/>
         </w:rPr>
-        <w:t>Revision History</w:t>
-      </w:r>
+        <w:t>Revision</w:t>
+      </w:r>
+      <w:proofErr w:type="spellEnd"/>
+      <w:r>
+        <w:rPr>
+          <w:rFonts w:ascii="EB Garamond Medium" w:eastAsia="EB Garamond Medium" w:hAnsi="EB Garamond Medium" w:cs="EB Garamond Medium"/>
+          <w:color w:val="1C4587"/>
+          <w:sz w:val="40"/>
+          <w:szCs w:val="40"/>
+        </w:rPr>
+        <w:t xml:space="preserve"> </w:t>
+      </w:r>
+      <w:proofErr w:type="spellStart"/>
+      <w:r>
+        <w:rPr>
+          <w:rFonts w:ascii="EB Garamond Medium" w:eastAsia="EB Garamond Medium" w:hAnsi="EB Garamond Medium" w:cs="EB Garamond Medium"/>
+          <w:color w:val="1C4587"/>
+          <w:sz w:val="40"/>
+          <w:szCs w:val="40"/>
+        </w:rPr>
+        <w:t>History</w:t>
+      </w:r>
+      <w:proofErr w:type="spellEnd"/>
     </w:p>
     <w:p>
       <w:pPr>
@@ -1700,11 +1787,19 @@
                 <w:rFonts w:ascii="Open Sans" w:eastAsia="Open Sans" w:hAnsi="Open Sans" w:cs="Open Sans"/>
               </w:rPr>
             </w:pPr>
+            <w:proofErr w:type="spellStart"/>
             <w:r>
               <w:rPr>
                 <w:rFonts w:ascii="Open Sans" w:eastAsia="Open Sans" w:hAnsi="Open Sans" w:cs="Open Sans"/>
               </w:rPr>
-              <w:t>Russomando Antonio, Napolitano Giuseppe</w:t>
+              <w:t>Russomando</w:t>
+            </w:r>
+            <w:proofErr w:type="spellEnd"/>
+            <w:r>
+              <w:rPr>
+                <w:rFonts w:ascii="Open Sans" w:eastAsia="Open Sans" w:hAnsi="Open Sans" w:cs="Open Sans"/>
+              </w:rPr>
+              <w:t xml:space="preserve"> Antonio, Napolitano Giuseppe</w:t>
             </w:r>
           </w:p>
         </w:tc>
@@ -1912,8 +2007,15 @@
                 <w:rFonts w:ascii="Open Sans" w:eastAsia="EB Garamond Medium" w:hAnsi="Open Sans" w:cs="Open Sans"/>
               </w:rPr>
               <w:br/>
+            </w:r>
+            <w:proofErr w:type="spellStart"/>
+            <w:r>
+              <w:rPr>
+                <w:rFonts w:ascii="Open Sans" w:eastAsia="EB Garamond Medium" w:hAnsi="Open Sans" w:cs="Open Sans"/>
+              </w:rPr>
               <w:t>Russomando</w:t>
             </w:r>
+            <w:proofErr w:type="spellEnd"/>
             <w:r>
               <w:rPr>
                 <w:rFonts w:ascii="Open Sans" w:eastAsia="EB Garamond Medium" w:hAnsi="Open Sans" w:cs="Open Sans"/>
@@ -2107,11 +2209,19 @@
                 <w:rFonts w:ascii="Open Sans" w:eastAsia="EB Garamond Medium" w:hAnsi="Open Sans" w:cs="Open Sans"/>
               </w:rPr>
             </w:pPr>
+            <w:proofErr w:type="spellStart"/>
             <w:r>
               <w:rPr>
                 <w:rFonts w:ascii="Open Sans" w:eastAsia="EB Garamond Medium" w:hAnsi="Open Sans" w:cs="Open Sans"/>
               </w:rPr>
-              <w:t>Russomando Antonio</w:t>
+              <w:t>Russomando</w:t>
+            </w:r>
+            <w:proofErr w:type="spellEnd"/>
+            <w:r>
+              <w:rPr>
+                <w:rFonts w:ascii="Open Sans" w:eastAsia="EB Garamond Medium" w:hAnsi="Open Sans" w:cs="Open Sans"/>
+              </w:rPr>
+              <w:t xml:space="preserve"> Antonio</w:t>
             </w:r>
           </w:p>
         </w:tc>
@@ -2713,13 +2823,23 @@
           <w:szCs w:val="28"/>
         </w:rPr>
       </w:pPr>
+      <w:proofErr w:type="spellStart"/>
       <w:r>
         <w:rPr>
           <w:rFonts w:ascii="EB Garamond Medium" w:eastAsia="EB Garamond Medium" w:hAnsi="EB Garamond Medium" w:cs="EB Garamond Medium"/>
           <w:sz w:val="28"/>
           <w:szCs w:val="28"/>
         </w:rPr>
-        <w:t>Dynamic model</w:t>
+        <w:t>Dynamic</w:t>
+      </w:r>
+      <w:proofErr w:type="spellEnd"/>
+      <w:r>
+        <w:rPr>
+          <w:rFonts w:ascii="EB Garamond Medium" w:eastAsia="EB Garamond Medium" w:hAnsi="EB Garamond Medium" w:cs="EB Garamond Medium"/>
+          <w:sz w:val="28"/>
+          <w:szCs w:val="28"/>
+        </w:rPr>
+        <w:t xml:space="preserve"> model</w:t>
       </w:r>
     </w:p>
     <w:p>
@@ -2740,7 +2860,61 @@
           <w:sz w:val="28"/>
           <w:szCs w:val="28"/>
         </w:rPr>
-        <w:t>Interfaccia utente - path navigazionale e mock-up</w:t>
+        <w:t xml:space="preserve">Interfaccia utente - </w:t>
+      </w:r>
+      <w:proofErr w:type="spellStart"/>
+      <w:r>
+        <w:rPr>
+          <w:rFonts w:ascii="EB Garamond Medium" w:eastAsia="EB Garamond Medium" w:hAnsi="EB Garamond Medium" w:cs="EB Garamond Medium"/>
+          <w:sz w:val="28"/>
+          <w:szCs w:val="28"/>
+        </w:rPr>
+        <w:t>path</w:t>
+      </w:r>
+      <w:proofErr w:type="spellEnd"/>
+      <w:r>
+        <w:rPr>
+          <w:rFonts w:ascii="EB Garamond Medium" w:eastAsia="EB Garamond Medium" w:hAnsi="EB Garamond Medium" w:cs="EB Garamond Medium"/>
+          <w:sz w:val="28"/>
+          <w:szCs w:val="28"/>
+        </w:rPr>
+        <w:t xml:space="preserve"> </w:t>
+      </w:r>
+      <w:proofErr w:type="spellStart"/>
+      <w:r>
+        <w:rPr>
+          <w:rFonts w:ascii="EB Garamond Medium" w:eastAsia="EB Garamond Medium" w:hAnsi="EB Garamond Medium" w:cs="EB Garamond Medium"/>
+          <w:sz w:val="28"/>
+          <w:szCs w:val="28"/>
+        </w:rPr>
+        <w:t>navigazionale</w:t>
+      </w:r>
+      <w:proofErr w:type="spellEnd"/>
+      <w:r>
+        <w:rPr>
+          <w:rFonts w:ascii="EB Garamond Medium" w:eastAsia="EB Garamond Medium" w:hAnsi="EB Garamond Medium" w:cs="EB Garamond Medium"/>
+          <w:sz w:val="28"/>
+          <w:szCs w:val="28"/>
+        </w:rPr>
+        <w:t xml:space="preserve"> e </w:t>
+      </w:r>
+      <w:proofErr w:type="spellStart"/>
+      <w:r>
+        <w:rPr>
+          <w:rFonts w:ascii="EB Garamond Medium" w:eastAsia="EB Garamond Medium" w:hAnsi="EB Garamond Medium" w:cs="EB Garamond Medium"/>
+          <w:sz w:val="28"/>
+          <w:szCs w:val="28"/>
+        </w:rPr>
+        <w:t>mock</w:t>
+      </w:r>
+      <w:proofErr w:type="spellEnd"/>
+      <w:r>
+        <w:rPr>
+          <w:rFonts w:ascii="EB Garamond Medium" w:eastAsia="EB Garamond Medium" w:hAnsi="EB Garamond Medium" w:cs="EB Garamond Medium"/>
+          <w:sz w:val="28"/>
+          <w:szCs w:val="28"/>
+        </w:rPr>
+        <w:t>-up</w:t>
       </w:r>
     </w:p>
     <w:p>
@@ -4305,8 +4479,19 @@
           <w:sz w:val="24"/>
           <w:szCs w:val="24"/>
         </w:rPr>
-        <w:t>3.2.4 RF Antonio Russomando</w:t>
-      </w:r>
+        <w:t xml:space="preserve">3.2.4 RF Antonio </w:t>
+      </w:r>
+      <w:proofErr w:type="spellStart"/>
+      <w:r>
+        <w:rPr>
+          <w:rFonts w:ascii="Century Gothic" w:eastAsia="Calibri" w:hAnsi="Century Gothic" w:cs="Calibri"/>
+          <w:color w:val="1F3863"/>
+          <w:sz w:val="24"/>
+          <w:szCs w:val="24"/>
+        </w:rPr>
+        <w:t>Russomando</w:t>
+      </w:r>
+      <w:proofErr w:type="spellEnd"/>
     </w:p>
     <w:tbl>
       <w:tblPr>
@@ -4548,16 +4733,44 @@
                 <w:color w:val="000000"/>
                 <w:lang w:val="en-US"/>
               </w:rPr>
-              <w:t>Chat end-to-end t</w:t>
-            </w:r>
+              <w:t xml:space="preserve">Chat end-to-end </w:t>
+            </w:r>
+            <w:proofErr w:type="spellStart"/>
             <w:r>
               <w:rPr>
                 <w:rFonts w:ascii="Century Gothic" w:hAnsi="Century Gothic"/>
                 <w:color w:val="000000"/>
                 <w:lang w:val="en-US"/>
               </w:rPr>
-              <w:t>ra utenti</w:t>
-            </w:r>
+              <w:t>t</w:t>
+            </w:r>
+            <w:r>
+              <w:rPr>
+                <w:rFonts w:ascii="Century Gothic" w:hAnsi="Century Gothic"/>
+                <w:color w:val="000000"/>
+                <w:lang w:val="en-US"/>
+              </w:rPr>
+              <w:t>ra</w:t>
+            </w:r>
+            <w:proofErr w:type="spellEnd"/>
+            <w:r>
+              <w:rPr>
+                <w:rFonts w:ascii="Century Gothic" w:hAnsi="Century Gothic"/>
+                <w:color w:val="000000"/>
+                <w:lang w:val="en-US"/>
+              </w:rPr>
+              <w:t xml:space="preserve"> </w:t>
+            </w:r>
+            <w:proofErr w:type="spellStart"/>
+            <w:r>
+              <w:rPr>
+                <w:rFonts w:ascii="Century Gothic" w:hAnsi="Century Gothic"/>
+                <w:color w:val="000000"/>
+                <w:lang w:val="en-US"/>
+              </w:rPr>
+              <w:t>utenti</w:t>
+            </w:r>
+            <w:proofErr w:type="spellEnd"/>
           </w:p>
         </w:tc>
         <w:tc>
@@ -4699,8 +4912,18 @@
                 <w:color w:val="000000"/>
                 <w:lang w:val="it-IT"/>
               </w:rPr>
-              <w:t>Lasciare un feedback</w:t>
-            </w:r>
+              <w:t xml:space="preserve">Lasciare un </w:t>
+            </w:r>
+            <w:proofErr w:type="gramStart"/>
+            <w:r>
+              <w:rPr>
+                <w:rFonts w:ascii="Century Gothic" w:hAnsi="Century Gothic"/>
+                <w:color w:val="000000"/>
+                <w:lang w:val="it-IT"/>
+              </w:rPr>
+              <w:t>feedback</w:t>
+            </w:r>
+            <w:proofErr w:type="gramEnd"/>
           </w:p>
         </w:tc>
         <w:tc>
@@ -4723,7 +4946,21 @@
               <w:rPr>
                 <w:rFonts w:ascii="Century Gothic" w:eastAsia="Century Gothic" w:hAnsi="Century Gothic" w:cs="Century Gothic"/>
               </w:rPr>
-              <w:t>Il sistema deve dare la possibilità allo studente di poter lasciare un feedback ai documenti che ha scaricato.</w:t>
+              <w:t xml:space="preserve">Il sistema deve dare la possibilità allo studente di poter lasciare un </w:t>
+            </w:r>
+            <w:proofErr w:type="gramStart"/>
+            <w:r>
+              <w:rPr>
+                <w:rFonts w:ascii="Century Gothic" w:eastAsia="Century Gothic" w:hAnsi="Century Gothic" w:cs="Century Gothic"/>
+              </w:rPr>
+              <w:t>feedback</w:t>
+            </w:r>
+            <w:proofErr w:type="gramEnd"/>
+            <w:r>
+              <w:rPr>
+                <w:rFonts w:ascii="Century Gothic" w:eastAsia="Century Gothic" w:hAnsi="Century Gothic" w:cs="Century Gothic"/>
+              </w:rPr>
+              <w:t xml:space="preserve"> ai documenti che ha scaricato.</w:t>
             </w:r>
           </w:p>
         </w:tc>
@@ -5024,7 +5261,15 @@
               <w:cnfStyle w:val="000000100000" w:firstRow="0" w:lastRow="0" w:firstColumn="0" w:lastColumn="0" w:oddVBand="0" w:evenVBand="0" w:oddHBand="1" w:evenHBand="0" w:firstRowFirstColumn="0" w:firstRowLastColumn="0" w:lastRowFirstColumn="0" w:lastRowLastColumn="0"/>
             </w:pPr>
             <w:r>
-              <w:t>Il sistema deve permettere all’utente di caricare i documenti all’interno dell’app dopo la registrazione</w:t>
+              <w:t>Il sistema deve permettere all’utente di caricare i documenti all’interno dell’</w:t>
+            </w:r>
+            <w:proofErr w:type="spellStart"/>
+            <w:r>
+              <w:t>app</w:t>
+            </w:r>
+            <w:proofErr w:type="spellEnd"/>
+            <w:r>
+              <w:t xml:space="preserve"> dopo la registrazione</w:t>
             </w:r>
           </w:p>
         </w:tc>
@@ -5097,7 +5342,15 @@
               <w:cnfStyle w:val="000000000000" w:firstRow="0" w:lastRow="0" w:firstColumn="0" w:lastColumn="0" w:oddVBand="0" w:evenVBand="0" w:oddHBand="0" w:evenHBand="0" w:firstRowFirstColumn="0" w:firstRowLastColumn="0" w:lastRowFirstColumn="0" w:lastRowLastColumn="0"/>
             </w:pPr>
             <w:r>
-              <w:t>Il sistema deve permettere all’utente di poter inserire un feedback dopo aver scaricato il file</w:t>
+              <w:t xml:space="preserve">Il sistema deve permettere all’utente di poter inserire un </w:t>
+            </w:r>
+            <w:proofErr w:type="gramStart"/>
+            <w:r>
+              <w:t>feedback</w:t>
+            </w:r>
+            <w:proofErr w:type="gramEnd"/>
+            <w:r>
+              <w:t xml:space="preserve"> dopo aver scaricato il file</w:t>
             </w:r>
           </w:p>
         </w:tc>
@@ -5266,7 +5519,21 @@
         <w:rPr>
           <w:rFonts w:ascii="Garamond" w:hAnsi="Garamond" w:cs="Calibri"/>
         </w:rPr>
-        <w:t xml:space="preserve">Al più 1 su 30 nuovi utenti dovrebbe incontrare problemi. </w:t>
+        <w:t xml:space="preserve">Al </w:t>
+      </w:r>
+      <w:proofErr w:type="spellStart"/>
+      <w:r>
+        <w:rPr>
+          <w:rFonts w:ascii="Garamond" w:hAnsi="Garamond" w:cs="Calibri"/>
+        </w:rPr>
+        <w:t>piu</w:t>
+      </w:r>
+      <w:proofErr w:type="spellEnd"/>
+      <w:r>
+        <w:rPr>
+          <w:rFonts w:ascii="Garamond" w:hAnsi="Garamond" w:cs="Calibri"/>
+        </w:rPr>
+        <w:t xml:space="preserve">̀ 1 su 30 nuovi utenti dovrebbe incontrare problemi. </w:t>
       </w:r>
     </w:p>
     <w:p>
@@ -5284,7 +5551,21 @@
         <w:rPr>
           <w:rFonts w:ascii="Garamond" w:hAnsi="Garamond" w:cs="Calibri"/>
         </w:rPr>
-        <w:t xml:space="preserve">L’interfaccia dovrà essere semplice con varie scorciatoie per accedere ad ogni area del sistema in </w:t>
+        <w:t xml:space="preserve">L’interfaccia </w:t>
+      </w:r>
+      <w:proofErr w:type="spellStart"/>
+      <w:r>
+        <w:rPr>
+          <w:rFonts w:ascii="Garamond" w:hAnsi="Garamond" w:cs="Calibri"/>
+        </w:rPr>
+        <w:t>dovra</w:t>
+      </w:r>
+      <w:proofErr w:type="spellEnd"/>
+      <w:r>
+        <w:rPr>
+          <w:rFonts w:ascii="Garamond" w:hAnsi="Garamond" w:cs="Calibri"/>
+        </w:rPr>
+        <w:t xml:space="preserve">̀ essere semplice con varie scorciatoie per accedere ad ogni area del sistema in </w:t>
       </w:r>
       <w:r>
         <w:rPr>
@@ -5308,7 +5589,35 @@
         <w:rPr>
           <w:rFonts w:ascii="Garamond" w:hAnsi="Garamond" w:cs="Calibri"/>
         </w:rPr>
-        <w:t xml:space="preserve">L’utente nuovo dovrebbe effettuare l’operazione voluta in al più 25 minuti. </w:t>
+        <w:t xml:space="preserve">L’utente nuovo dovrebbe effettuare l’operazione voluta </w:t>
+      </w:r>
+      <w:proofErr w:type="gramStart"/>
+      <w:r>
+        <w:rPr>
+          <w:rFonts w:ascii="Garamond" w:hAnsi="Garamond" w:cs="Calibri"/>
+        </w:rPr>
+        <w:t>in al</w:t>
+      </w:r>
+      <w:proofErr w:type="gramEnd"/>
+      <w:r>
+        <w:rPr>
+          <w:rFonts w:ascii="Garamond" w:hAnsi="Garamond" w:cs="Calibri"/>
+        </w:rPr>
+        <w:t xml:space="preserve"> </w:t>
+      </w:r>
+      <w:proofErr w:type="spellStart"/>
+      <w:r>
+        <w:rPr>
+          <w:rFonts w:ascii="Garamond" w:hAnsi="Garamond" w:cs="Calibri"/>
+        </w:rPr>
+        <w:t>piu</w:t>
+      </w:r>
+      <w:proofErr w:type="spellEnd"/>
+      <w:r>
+        <w:rPr>
+          <w:rFonts w:ascii="Garamond" w:hAnsi="Garamond" w:cs="Calibri"/>
+        </w:rPr>
+        <w:t xml:space="preserve">̀ 25 minuti. </w:t>
       </w:r>
     </w:p>
     <w:p>
@@ -5326,7 +5635,35 @@
         <w:rPr>
           <w:rFonts w:ascii="Garamond" w:hAnsi="Garamond" w:cs="Calibri"/>
         </w:rPr>
-        <w:t>L’utente esperto dovrebbe effettuare l’operazione voluta in al più 15</w:t>
+        <w:t xml:space="preserve">L’utente esperto dovrebbe effettuare l’operazione voluta </w:t>
+      </w:r>
+      <w:proofErr w:type="gramStart"/>
+      <w:r>
+        <w:rPr>
+          <w:rFonts w:ascii="Garamond" w:hAnsi="Garamond" w:cs="Calibri"/>
+        </w:rPr>
+        <w:t>in al</w:t>
+      </w:r>
+      <w:proofErr w:type="gramEnd"/>
+      <w:r>
+        <w:rPr>
+          <w:rFonts w:ascii="Garamond" w:hAnsi="Garamond" w:cs="Calibri"/>
+        </w:rPr>
+        <w:t xml:space="preserve"> </w:t>
+      </w:r>
+      <w:proofErr w:type="spellStart"/>
+      <w:r>
+        <w:rPr>
+          <w:rFonts w:ascii="Garamond" w:hAnsi="Garamond" w:cs="Calibri"/>
+        </w:rPr>
+        <w:t>piu</w:t>
+      </w:r>
+      <w:proofErr w:type="spellEnd"/>
+      <w:r>
+        <w:rPr>
+          <w:rFonts w:ascii="Garamond" w:hAnsi="Garamond" w:cs="Calibri"/>
+        </w:rPr>
+        <w:t>̀ 15</w:t>
       </w:r>
       <w:r>
         <w:rPr>
@@ -5413,6 +5750,7 @@
         <w:rPr>
           <w:rFonts w:ascii="Century Gothic" w:eastAsia="EB Garamond Medium" w:hAnsi="Century Gothic" w:cs="EB Garamond Medium"/>
           <w:color w:val="000000" w:themeColor="text1"/>
+          <w:lang w:val="it-IT"/>
         </w:rPr>
       </w:pPr>
       <w:r>
@@ -5441,6 +5779,15 @@
           <w:color w:val="000000" w:themeColor="text1"/>
         </w:rPr>
         <w:t xml:space="preserve">: </w:t>
+      </w:r>
+      <w:r>
+        <w:rPr>
+          <w:rFonts w:ascii="Garamond" w:eastAsia="EB Garamond Medium" w:hAnsi="Garamond" w:cs="EB Garamond Medium"/>
+          <w:color w:val="000000" w:themeColor="text1"/>
+          <w:sz w:val="24"/>
+          <w:szCs w:val="24"/>
+        </w:rPr>
+        <w:t>Il sistema deve mantenere un livello di sicurezza necessario affinché eventuali accessi minacciosi non comportino una perdita di dati sensibili (e-mail o password) o una modifica di essi.</w:t>
       </w:r>
     </w:p>
     <w:p>
@@ -5604,6 +5951,7 @@
           <w:sz w:val="32"/>
           <w:szCs w:val="32"/>
         </w:rPr>
+        <w:lastRenderedPageBreak/>
         <w:t>3.</w:t>
       </w:r>
       <w:r>
@@ -5654,20 +6002,14 @@
     </w:p>
     <w:p>
       <w:pPr>
-        <w:rPr>
-          <w:rFonts w:ascii="Century Gothic" w:eastAsia="EB Garamond Medium" w:hAnsi="Century Gothic" w:cs="EB Garamond Medium"/>
-          <w:color w:val="000000" w:themeColor="text1"/>
-        </w:rPr>
-      </w:pPr>
-      <w:r>
         <w:rPr>
           <w:rFonts w:ascii="Century Gothic" w:eastAsia="EB Garamond Medium" w:hAnsi="Century Gothic" w:cs="EB Garamond Medium"/>
           <w:b/>
           <w:bCs/>
           <w:color w:val="000000" w:themeColor="text1"/>
-        </w:rPr>
-        <w:t>RNF_</w:t>
-      </w:r>
+          <w:lang w:val="it-IT"/>
+        </w:rPr>
+      </w:pPr>
       <w:r>
         <w:rPr>
           <w:rFonts w:ascii="Century Gothic" w:eastAsia="EB Garamond Medium" w:hAnsi="Century Gothic" w:cs="EB Garamond Medium"/>
@@ -5675,7 +6017,7 @@
           <w:bCs/>
           <w:color w:val="000000" w:themeColor="text1"/>
         </w:rPr>
-        <w:t>4</w:t>
+        <w:t>RNF_</w:t>
       </w:r>
       <w:r>
         <w:rPr>
@@ -5684,163 +6026,8 @@
           <w:bCs/>
           <w:color w:val="000000" w:themeColor="text1"/>
         </w:rPr>
-        <w:t xml:space="preserve">: </w:t>
-      </w:r>
-    </w:p>
-    <w:p>
-      <w:pPr>
-        <w:rPr>
-          <w:rFonts w:ascii="EB Garamond Medium" w:eastAsia="EB Garamond Medium" w:hAnsi="EB Garamond Medium" w:cs="EB Garamond Medium"/>
-          <w:color w:val="1C4587"/>
-          <w:sz w:val="32"/>
-          <w:szCs w:val="32"/>
-        </w:rPr>
-      </w:pPr>
-      <w:r>
-        <w:rPr>
-          <w:rFonts w:ascii="EB Garamond Medium" w:eastAsia="EB Garamond Medium" w:hAnsi="EB Garamond Medium" w:cs="EB Garamond Medium"/>
-          <w:color w:val="1C4587"/>
-          <w:sz w:val="32"/>
-          <w:szCs w:val="32"/>
-        </w:rPr>
-        <w:lastRenderedPageBreak/>
-        <w:t>3.</w:t>
-      </w:r>
-      <w:r>
-        <w:rPr>
-          <w:rFonts w:ascii="EB Garamond Medium" w:eastAsia="EB Garamond Medium" w:hAnsi="EB Garamond Medium" w:cs="EB Garamond Medium"/>
-          <w:color w:val="1C4587"/>
-          <w:sz w:val="32"/>
-          <w:szCs w:val="32"/>
-        </w:rPr>
-        <w:t>3</w:t>
-      </w:r>
-      <w:r>
-        <w:rPr>
-          <w:rFonts w:ascii="EB Garamond Medium" w:eastAsia="EB Garamond Medium" w:hAnsi="EB Garamond Medium" w:cs="EB Garamond Medium"/>
-          <w:color w:val="1C4587"/>
-          <w:sz w:val="32"/>
-          <w:szCs w:val="32"/>
-        </w:rPr>
-        <w:t>.</w:t>
-      </w:r>
-      <w:r>
-        <w:rPr>
-          <w:rFonts w:ascii="EB Garamond Medium" w:eastAsia="EB Garamond Medium" w:hAnsi="EB Garamond Medium" w:cs="EB Garamond Medium"/>
-          <w:color w:val="1C4587"/>
-          <w:sz w:val="32"/>
-          <w:szCs w:val="32"/>
-        </w:rPr>
-        <w:t>5</w:t>
-      </w:r>
-      <w:r>
-        <w:rPr>
-          <w:rFonts w:ascii="EB Garamond Medium" w:eastAsia="EB Garamond Medium" w:hAnsi="EB Garamond Medium" w:cs="EB Garamond Medium"/>
-          <w:color w:val="1C4587"/>
-          <w:sz w:val="32"/>
-          <w:szCs w:val="32"/>
-        </w:rPr>
-        <w:t xml:space="preserve">. </w:t>
-      </w:r>
-      <w:r>
-        <w:rPr>
-          <w:rFonts w:ascii="EB Garamond Medium" w:eastAsia="EB Garamond Medium" w:hAnsi="EB Garamond Medium" w:cs="EB Garamond Medium"/>
-          <w:color w:val="1C4587"/>
-          <w:sz w:val="32"/>
-          <w:szCs w:val="32"/>
-        </w:rPr>
-        <w:t>Pseudo-funzionali</w:t>
-      </w:r>
-    </w:p>
-    <w:p>
-      <w:pPr>
-        <w:rPr>
-          <w:rFonts w:ascii="EB Garamond Medium" w:eastAsia="EB Garamond Medium" w:hAnsi="EB Garamond Medium" w:cs="EB Garamond Medium"/>
-          <w:color w:val="1C4587"/>
-          <w:sz w:val="32"/>
-          <w:szCs w:val="32"/>
-        </w:rPr>
-      </w:pPr>
-      <w:r>
-        <w:rPr>
-          <w:rFonts w:ascii="EB Garamond Medium" w:eastAsia="EB Garamond Medium" w:hAnsi="EB Garamond Medium" w:cs="EB Garamond Medium"/>
-          <w:color w:val="1C4587"/>
-          <w:sz w:val="32"/>
-          <w:szCs w:val="32"/>
-        </w:rPr>
-        <w:t>3.</w:t>
-      </w:r>
-      <w:r>
-        <w:rPr>
-          <w:rFonts w:ascii="EB Garamond Medium" w:eastAsia="EB Garamond Medium" w:hAnsi="EB Garamond Medium" w:cs="EB Garamond Medium"/>
-          <w:color w:val="1C4587"/>
-          <w:sz w:val="32"/>
-          <w:szCs w:val="32"/>
-        </w:rPr>
-        <w:t>3</w:t>
-      </w:r>
-      <w:r>
-        <w:rPr>
-          <w:rFonts w:ascii="EB Garamond Medium" w:eastAsia="EB Garamond Medium" w:hAnsi="EB Garamond Medium" w:cs="EB Garamond Medium"/>
-          <w:color w:val="1C4587"/>
-          <w:sz w:val="32"/>
-          <w:szCs w:val="32"/>
-        </w:rPr>
-        <w:t>.</w:t>
-      </w:r>
-      <w:r>
-        <w:rPr>
-          <w:rFonts w:ascii="EB Garamond Medium" w:eastAsia="EB Garamond Medium" w:hAnsi="EB Garamond Medium" w:cs="EB Garamond Medium"/>
-          <w:color w:val="1C4587"/>
-          <w:sz w:val="32"/>
-          <w:szCs w:val="32"/>
-        </w:rPr>
-        <w:t>5</w:t>
-      </w:r>
-      <w:r>
-        <w:rPr>
-          <w:rFonts w:ascii="EB Garamond Medium" w:eastAsia="EB Garamond Medium" w:hAnsi="EB Garamond Medium" w:cs="EB Garamond Medium"/>
-          <w:color w:val="1C4587"/>
-          <w:sz w:val="32"/>
-          <w:szCs w:val="32"/>
-        </w:rPr>
-        <w:t>.</w:t>
-      </w:r>
-      <w:r>
-        <w:rPr>
-          <w:rFonts w:ascii="EB Garamond Medium" w:eastAsia="EB Garamond Medium" w:hAnsi="EB Garamond Medium" w:cs="EB Garamond Medium"/>
-          <w:color w:val="1C4587"/>
-          <w:sz w:val="32"/>
-          <w:szCs w:val="32"/>
-        </w:rPr>
-        <w:t>1.</w:t>
-      </w:r>
-      <w:r>
-        <w:rPr>
-          <w:rFonts w:ascii="EB Garamond Medium" w:eastAsia="EB Garamond Medium" w:hAnsi="EB Garamond Medium" w:cs="EB Garamond Medium"/>
-          <w:color w:val="1C4587"/>
-          <w:sz w:val="32"/>
-          <w:szCs w:val="32"/>
-        </w:rPr>
-        <w:t xml:space="preserve"> </w:t>
-      </w:r>
-      <w:r>
-        <w:rPr>
-          <w:rFonts w:ascii="EB Garamond Medium" w:eastAsia="EB Garamond Medium" w:hAnsi="EB Garamond Medium" w:cs="EB Garamond Medium"/>
-          <w:color w:val="1C4587"/>
-          <w:sz w:val="32"/>
-          <w:szCs w:val="32"/>
-        </w:rPr>
-        <w:t>Implementazione</w:t>
-      </w:r>
-    </w:p>
-    <w:p>
-      <w:pPr>
-        <w:rPr>
-          <w:rFonts w:ascii="Century Gothic" w:eastAsia="EB Garamond Medium" w:hAnsi="Century Gothic" w:cs="EB Garamond Medium"/>
-          <w:color w:val="000000" w:themeColor="text1"/>
-        </w:rPr>
-      </w:pPr>
+        <w:t>4</w:t>
+      </w:r>
       <w:r>
         <w:rPr>
           <w:rFonts w:ascii="Century Gothic" w:eastAsia="EB Garamond Medium" w:hAnsi="Century Gothic" w:cs="EB Garamond Medium"/>
@@ -5848,7 +6035,39 @@
           <w:bCs/>
           <w:color w:val="000000" w:themeColor="text1"/>
         </w:rPr>
-        <w:t>RNF_</w:t>
+        <w:t xml:space="preserve">: </w:t>
+      </w:r>
+      <w:r>
+        <w:rPr>
+          <w:rFonts w:ascii="Garamond" w:eastAsia="EB Garamond Medium" w:hAnsi="Garamond" w:cs="EB Garamond Medium"/>
+          <w:color w:val="000000" w:themeColor="text1"/>
+          <w:sz w:val="24"/>
+          <w:szCs w:val="24"/>
+          <w:lang w:val="it-IT"/>
+        </w:rPr>
+        <w:t xml:space="preserve">Il sistema deve essere scalabile, e facilmente adattabile a nuove </w:t>
+      </w:r>
+      <w:proofErr w:type="spellStart"/>
+      <w:r>
+        <w:rPr>
+          <w:rFonts w:ascii="Garamond" w:eastAsia="EB Garamond Medium" w:hAnsi="Garamond" w:cs="EB Garamond Medium"/>
+          <w:color w:val="000000" w:themeColor="text1"/>
+          <w:sz w:val="24"/>
+          <w:szCs w:val="24"/>
+          <w:lang w:val="it-IT"/>
+        </w:rPr>
+        <w:t>funzionalita</w:t>
+      </w:r>
+      <w:proofErr w:type="spellEnd"/>
+      <w:r>
+        <w:rPr>
+          <w:rFonts w:ascii="Garamond" w:eastAsia="EB Garamond Medium" w:hAnsi="Garamond" w:cs="EB Garamond Medium"/>
+          <w:color w:val="000000" w:themeColor="text1"/>
+          <w:sz w:val="24"/>
+          <w:szCs w:val="24"/>
+          <w:lang w:val="it-IT"/>
+        </w:rPr>
+        <w:t>̀ del dominio applicativo. Deve essere di facile integrazione a nuovi sistemi e adattabile a nuove tecnologie. Deve essere inoltre fortemente modulare in modo da riuscire a modificare la logica di business o quella di sistema senza particolari difficoltà.</w:t>
       </w:r>
       <w:r>
         <w:rPr>
@@ -5856,9 +6075,170 @@
           <w:b/>
           <w:bCs/>
           <w:color w:val="000000" w:themeColor="text1"/>
+          <w:lang w:val="it-IT"/>
+        </w:rPr>
+        <w:t xml:space="preserve"> </w:t>
+      </w:r>
+    </w:p>
+    <w:p>
+      <w:pPr>
+        <w:rPr>
+          <w:rFonts w:ascii="Century Gothic" w:eastAsia="EB Garamond Medium" w:hAnsi="Century Gothic" w:cs="EB Garamond Medium"/>
+          <w:color w:val="000000" w:themeColor="text1"/>
+          <w:lang w:val="it-IT"/>
+        </w:rPr>
+      </w:pPr>
+    </w:p>
+    <w:p>
+      <w:pPr>
+        <w:rPr>
+          <w:rFonts w:ascii="EB Garamond Medium" w:eastAsia="EB Garamond Medium" w:hAnsi="EB Garamond Medium" w:cs="EB Garamond Medium"/>
+          <w:color w:val="1C4587"/>
+          <w:sz w:val="32"/>
+          <w:szCs w:val="32"/>
+        </w:rPr>
+      </w:pPr>
+      <w:r>
+        <w:rPr>
+          <w:rFonts w:ascii="EB Garamond Medium" w:eastAsia="EB Garamond Medium" w:hAnsi="EB Garamond Medium" w:cs="EB Garamond Medium"/>
+          <w:color w:val="1C4587"/>
+          <w:sz w:val="32"/>
+          <w:szCs w:val="32"/>
+        </w:rPr>
+        <w:t>3.</w:t>
+      </w:r>
+      <w:r>
+        <w:rPr>
+          <w:rFonts w:ascii="EB Garamond Medium" w:eastAsia="EB Garamond Medium" w:hAnsi="EB Garamond Medium" w:cs="EB Garamond Medium"/>
+          <w:color w:val="1C4587"/>
+          <w:sz w:val="32"/>
+          <w:szCs w:val="32"/>
+        </w:rPr>
+        <w:t>3</w:t>
+      </w:r>
+      <w:r>
+        <w:rPr>
+          <w:rFonts w:ascii="EB Garamond Medium" w:eastAsia="EB Garamond Medium" w:hAnsi="EB Garamond Medium" w:cs="EB Garamond Medium"/>
+          <w:color w:val="1C4587"/>
+          <w:sz w:val="32"/>
+          <w:szCs w:val="32"/>
+        </w:rPr>
+        <w:t>.</w:t>
+      </w:r>
+      <w:r>
+        <w:rPr>
+          <w:rFonts w:ascii="EB Garamond Medium" w:eastAsia="EB Garamond Medium" w:hAnsi="EB Garamond Medium" w:cs="EB Garamond Medium"/>
+          <w:color w:val="1C4587"/>
+          <w:sz w:val="32"/>
+          <w:szCs w:val="32"/>
         </w:rPr>
         <w:t>5</w:t>
       </w:r>
+      <w:r>
+        <w:rPr>
+          <w:rFonts w:ascii="EB Garamond Medium" w:eastAsia="EB Garamond Medium" w:hAnsi="EB Garamond Medium" w:cs="EB Garamond Medium"/>
+          <w:color w:val="1C4587"/>
+          <w:sz w:val="32"/>
+          <w:szCs w:val="32"/>
+        </w:rPr>
+        <w:t xml:space="preserve">. </w:t>
+      </w:r>
+      <w:r>
+        <w:rPr>
+          <w:rFonts w:ascii="EB Garamond Medium" w:eastAsia="EB Garamond Medium" w:hAnsi="EB Garamond Medium" w:cs="EB Garamond Medium"/>
+          <w:color w:val="1C4587"/>
+          <w:sz w:val="32"/>
+          <w:szCs w:val="32"/>
+        </w:rPr>
+        <w:t>Pseudo-funzionali</w:t>
+      </w:r>
+    </w:p>
+    <w:p>
+      <w:pPr>
+        <w:rPr>
+          <w:rFonts w:ascii="EB Garamond Medium" w:eastAsia="EB Garamond Medium" w:hAnsi="EB Garamond Medium" w:cs="EB Garamond Medium"/>
+          <w:color w:val="1C4587"/>
+          <w:sz w:val="32"/>
+          <w:szCs w:val="32"/>
+        </w:rPr>
+      </w:pPr>
+      <w:r>
+        <w:rPr>
+          <w:rFonts w:ascii="EB Garamond Medium" w:eastAsia="EB Garamond Medium" w:hAnsi="EB Garamond Medium" w:cs="EB Garamond Medium"/>
+          <w:color w:val="1C4587"/>
+          <w:sz w:val="32"/>
+          <w:szCs w:val="32"/>
+        </w:rPr>
+        <w:t>3.</w:t>
+      </w:r>
+      <w:r>
+        <w:rPr>
+          <w:rFonts w:ascii="EB Garamond Medium" w:eastAsia="EB Garamond Medium" w:hAnsi="EB Garamond Medium" w:cs="EB Garamond Medium"/>
+          <w:color w:val="1C4587"/>
+          <w:sz w:val="32"/>
+          <w:szCs w:val="32"/>
+        </w:rPr>
+        <w:t>3</w:t>
+      </w:r>
+      <w:r>
+        <w:rPr>
+          <w:rFonts w:ascii="EB Garamond Medium" w:eastAsia="EB Garamond Medium" w:hAnsi="EB Garamond Medium" w:cs="EB Garamond Medium"/>
+          <w:color w:val="1C4587"/>
+          <w:sz w:val="32"/>
+          <w:szCs w:val="32"/>
+        </w:rPr>
+        <w:t>.</w:t>
+      </w:r>
+      <w:r>
+        <w:rPr>
+          <w:rFonts w:ascii="EB Garamond Medium" w:eastAsia="EB Garamond Medium" w:hAnsi="EB Garamond Medium" w:cs="EB Garamond Medium"/>
+          <w:color w:val="1C4587"/>
+          <w:sz w:val="32"/>
+          <w:szCs w:val="32"/>
+        </w:rPr>
+        <w:t>5</w:t>
+      </w:r>
+      <w:r>
+        <w:rPr>
+          <w:rFonts w:ascii="EB Garamond Medium" w:eastAsia="EB Garamond Medium" w:hAnsi="EB Garamond Medium" w:cs="EB Garamond Medium"/>
+          <w:color w:val="1C4587"/>
+          <w:sz w:val="32"/>
+          <w:szCs w:val="32"/>
+        </w:rPr>
+        <w:t>.</w:t>
+      </w:r>
+      <w:r>
+        <w:rPr>
+          <w:rFonts w:ascii="EB Garamond Medium" w:eastAsia="EB Garamond Medium" w:hAnsi="EB Garamond Medium" w:cs="EB Garamond Medium"/>
+          <w:color w:val="1C4587"/>
+          <w:sz w:val="32"/>
+          <w:szCs w:val="32"/>
+        </w:rPr>
+        <w:t>1.</w:t>
+      </w:r>
+      <w:r>
+        <w:rPr>
+          <w:rFonts w:ascii="EB Garamond Medium" w:eastAsia="EB Garamond Medium" w:hAnsi="EB Garamond Medium" w:cs="EB Garamond Medium"/>
+          <w:color w:val="1C4587"/>
+          <w:sz w:val="32"/>
+          <w:szCs w:val="32"/>
+        </w:rPr>
+        <w:t xml:space="preserve"> </w:t>
+      </w:r>
+      <w:r>
+        <w:rPr>
+          <w:rFonts w:ascii="EB Garamond Medium" w:eastAsia="EB Garamond Medium" w:hAnsi="EB Garamond Medium" w:cs="EB Garamond Medium"/>
+          <w:color w:val="1C4587"/>
+          <w:sz w:val="32"/>
+          <w:szCs w:val="32"/>
+        </w:rPr>
+        <w:t>Implementazione</w:t>
+      </w:r>
+    </w:p>
+    <w:p>
+      <w:pPr>
+        <w:pStyle w:val="NormaleWeb"/>
+      </w:pPr>
       <w:r>
         <w:rPr>
           <w:rFonts w:ascii="Century Gothic" w:eastAsia="EB Garamond Medium" w:hAnsi="Century Gothic" w:cs="EB Garamond Medium"/>
@@ -5866,8 +6246,90 @@
           <w:bCs/>
           <w:color w:val="000000" w:themeColor="text1"/>
         </w:rPr>
+        <w:t>RNF_</w:t>
+      </w:r>
+      <w:r>
+        <w:rPr>
+          <w:rFonts w:ascii="Century Gothic" w:eastAsia="EB Garamond Medium" w:hAnsi="Century Gothic" w:cs="EB Garamond Medium"/>
+          <w:b/>
+          <w:bCs/>
+          <w:color w:val="000000" w:themeColor="text1"/>
+        </w:rPr>
+        <w:t>5</w:t>
+      </w:r>
+      <w:r>
+        <w:rPr>
+          <w:rFonts w:ascii="Century Gothic" w:eastAsia="EB Garamond Medium" w:hAnsi="Century Gothic" w:cs="EB Garamond Medium"/>
+          <w:b/>
+          <w:bCs/>
+          <w:color w:val="000000" w:themeColor="text1"/>
+        </w:rPr>
         <w:t xml:space="preserve">: </w:t>
       </w:r>
+      <w:r>
+        <w:rPr>
+          <w:rFonts w:ascii="Garamond" w:hAnsi="Garamond"/>
+        </w:rPr>
+        <w:t xml:space="preserve">Il sistema </w:t>
+      </w:r>
+      <w:proofErr w:type="spellStart"/>
+      <w:r>
+        <w:rPr>
+          <w:rFonts w:ascii="Garamond" w:hAnsi="Garamond"/>
+        </w:rPr>
+        <w:t>usera</w:t>
+      </w:r>
+      <w:proofErr w:type="spellEnd"/>
+      <w:r>
+        <w:rPr>
+          <w:rFonts w:ascii="Garamond" w:hAnsi="Garamond"/>
+        </w:rPr>
+        <w:t>̀ principalmente il linguaggio Java per l’implementazione.</w:t>
+      </w:r>
+      <w:r>
+        <w:rPr>
+          <w:rFonts w:ascii="Garamond" w:hAnsi="Garamond"/>
+        </w:rPr>
+        <w:br/>
+        <w:t xml:space="preserve">Si </w:t>
+      </w:r>
+      <w:proofErr w:type="spellStart"/>
+      <w:r>
+        <w:rPr>
+          <w:rFonts w:ascii="Garamond" w:hAnsi="Garamond"/>
+        </w:rPr>
+        <w:t>fara</w:t>
+      </w:r>
+      <w:proofErr w:type="spellEnd"/>
+      <w:r>
+        <w:rPr>
+          <w:rFonts w:ascii="Garamond" w:hAnsi="Garamond"/>
+        </w:rPr>
+        <w:t xml:space="preserve">̀ vasto uso di interfacce per permettere una </w:t>
+      </w:r>
+      <w:proofErr w:type="spellStart"/>
+      <w:r>
+        <w:rPr>
+          <w:rFonts w:ascii="Garamond" w:hAnsi="Garamond"/>
+        </w:rPr>
+        <w:t>piu</w:t>
+      </w:r>
+      <w:proofErr w:type="spellEnd"/>
+      <w:r>
+        <w:rPr>
+          <w:rFonts w:ascii="Garamond" w:hAnsi="Garamond"/>
+        </w:rPr>
+        <w:t>̀ facile manutenzione, sostituzione e aggiunta di nuovi componenti al sistema in futuro.</w:t>
+      </w:r>
+    </w:p>
+    <w:p>
+      <w:pPr>
+        <w:rPr>
+          <w:rFonts w:ascii="Century Gothic" w:eastAsia="EB Garamond Medium" w:hAnsi="Century Gothic" w:cs="EB Garamond Medium"/>
+          <w:color w:val="000000" w:themeColor="text1"/>
+          <w:lang w:val="it-IT"/>
+        </w:rPr>
+      </w:pPr>
     </w:p>
     <w:p>
       <w:pPr>
@@ -5996,16 +6458,9 @@
           <w:sz w:val="24"/>
           <w:szCs w:val="24"/>
         </w:rPr>
-        <w:t xml:space="preserve">Il sistema prevede un’interfaccia dove si avrà la possibilità di accedere ial proprio account e successivamente </w:t>
-      </w:r>
-      <w:r>
-        <w:rPr>
-          <w:rFonts w:ascii="Garamond" w:hAnsi="Garamond"/>
-          <w:sz w:val="24"/>
-          <w:szCs w:val="24"/>
-        </w:rPr>
-        <w:t>l’utente</w:t>
-      </w:r>
+        <w:t xml:space="preserve">Il sistema prevede un’interfaccia dove si avrà la possibilità di accedere </w:t>
+      </w:r>
+      <w:proofErr w:type="spellStart"/>
       <w:r>
         <w:rPr>
           <w:rFonts w:ascii="Garamond" w:hAnsi="Garamond"/>
@@ -6014,6 +6469,35 @@
           <w:sz w:val="24"/>
           <w:szCs w:val="24"/>
         </w:rPr>
+        <w:t>ial</w:t>
+      </w:r>
+      <w:proofErr w:type="spellEnd"/>
+      <w:r>
+        <w:rPr>
+          <w:rFonts w:ascii="Garamond" w:hAnsi="Garamond"/>
+          <w:b/>
+          <w:bCs/>
+          <w:sz w:val="24"/>
+          <w:szCs w:val="24"/>
+        </w:rPr>
+        <w:t xml:space="preserve"> proprio account e successivamente </w:t>
+      </w:r>
+      <w:r>
+        <w:rPr>
+          <w:rFonts w:ascii="Garamond" w:hAnsi="Garamond"/>
+          <w:sz w:val="24"/>
+          <w:szCs w:val="24"/>
+        </w:rPr>
+        <w:t>l’utente</w:t>
+      </w:r>
+      <w:r>
+        <w:rPr>
+          <w:rFonts w:ascii="Garamond" w:hAnsi="Garamond"/>
+          <w:b/>
+          <w:bCs/>
+          <w:sz w:val="24"/>
+          <w:szCs w:val="24"/>
+        </w:rPr>
         <w:t xml:space="preserve"> potrà interagire tramite i vari menu del sito</w:t>
       </w:r>
     </w:p>
@@ -6144,7 +6628,49 @@
         <w:rPr>
           <w:rFonts w:ascii="Garamond" w:hAnsi="Garamond"/>
         </w:rPr>
-        <w:t>Il sistema potrà essere utilizzato tramite un installazione in quanto è un app Android.</w:t>
+        <w:t xml:space="preserve">Il sistema potrà essere utilizzato tramite </w:t>
+      </w:r>
+      <w:proofErr w:type="gramStart"/>
+      <w:r>
+        <w:rPr>
+          <w:rFonts w:ascii="Garamond" w:hAnsi="Garamond"/>
+        </w:rPr>
+        <w:t>un installazione</w:t>
+      </w:r>
+      <w:proofErr w:type="gramEnd"/>
+      <w:r>
+        <w:rPr>
+          <w:rFonts w:ascii="Garamond" w:hAnsi="Garamond"/>
+        </w:rPr>
+        <w:t xml:space="preserve"> in quanto è un </w:t>
+      </w:r>
+      <w:proofErr w:type="spellStart"/>
+      <w:r>
+        <w:rPr>
+          <w:rFonts w:ascii="Garamond" w:hAnsi="Garamond"/>
+        </w:rPr>
+        <w:t>app</w:t>
+      </w:r>
+      <w:proofErr w:type="spellEnd"/>
+      <w:r>
+        <w:rPr>
+          <w:rFonts w:ascii="Garamond" w:hAnsi="Garamond"/>
+        </w:rPr>
+        <w:t xml:space="preserve"> </w:t>
+      </w:r>
+      <w:proofErr w:type="spellStart"/>
+      <w:r>
+        <w:rPr>
+          <w:rFonts w:ascii="Garamond" w:hAnsi="Garamond"/>
+        </w:rPr>
+        <w:t>Android</w:t>
+      </w:r>
+      <w:proofErr w:type="spellEnd"/>
+      <w:r>
+        <w:rPr>
+          <w:rFonts w:ascii="Garamond" w:hAnsi="Garamond"/>
+        </w:rPr>
+        <w:t>.</w:t>
       </w:r>
     </w:p>
     <w:p>
@@ -6222,8 +6748,10 @@
     <w:p>
       <w:pPr>
         <w:rPr>
-          <w:rFonts w:ascii="Century Gothic" w:eastAsia="EB Garamond Medium" w:hAnsi="Century Gothic" w:cs="EB Garamond Medium"/>
+          <w:rFonts w:ascii="Garamond" w:eastAsia="EB Garamond Medium" w:hAnsi="Garamond" w:cs="EB Garamond Medium"/>
           <w:color w:val="000000" w:themeColor="text1"/>
+          <w:sz w:val="24"/>
+          <w:szCs w:val="24"/>
         </w:rPr>
       </w:pPr>
       <w:r>
@@ -6252,6 +6780,15 @@
           <w:color w:val="000000" w:themeColor="text1"/>
         </w:rPr>
         <w:t xml:space="preserve">: </w:t>
+      </w:r>
+      <w:r>
+        <w:rPr>
+          <w:rFonts w:ascii="Garamond" w:eastAsia="EB Garamond Medium" w:hAnsi="Garamond" w:cs="EB Garamond Medium"/>
+          <w:color w:val="000000" w:themeColor="text1"/>
+          <w:sz w:val="24"/>
+          <w:szCs w:val="24"/>
+        </w:rPr>
+        <w:t>La gestione del sistema è limitata ad un admin</w:t>
       </w:r>
     </w:p>
     <w:p>
@@ -6377,8 +6914,30 @@
         <w:rPr>
           <w:rFonts w:ascii="Garamond" w:hAnsi="Garamond"/>
         </w:rPr>
-        <w:t>Per poter accedere alle funzionalità del sistema è necessaria la registrazione dell’utente; ciò implica il trattamento di dati personali. Al fine di garantire il rispetto della privacy degli utenti del sistema, questo opera nel rispetto del d.l. n.196/2003 del 30 giugno 2003 - e delle novelle ad esso apportate dai d.l.</w:t>
-      </w:r>
+        <w:t xml:space="preserve">Per poter accedere alle funzionalità del sistema è necessaria la registrazione dell’utente; ciò implica il trattamento di dati personali. Al fine di garantire il rispetto della privacy degli utenti del sistema, questo opera nel rispetto del </w:t>
+      </w:r>
+      <w:proofErr w:type="spellStart"/>
+      <w:r>
+        <w:rPr>
+          <w:rFonts w:ascii="Garamond" w:hAnsi="Garamond"/>
+        </w:rPr>
+        <w:t>d.l.</w:t>
+      </w:r>
+      <w:proofErr w:type="spellEnd"/>
+      <w:r>
+        <w:rPr>
+          <w:rFonts w:ascii="Garamond" w:hAnsi="Garamond"/>
+        </w:rPr>
+        <w:t xml:space="preserve"> n.196/2003 del 30 giugno 2003 - e delle novelle ad esso apportate dai </w:t>
+      </w:r>
+      <w:proofErr w:type="spellStart"/>
+      <w:r>
+        <w:rPr>
+          <w:rFonts w:ascii="Garamond" w:hAnsi="Garamond"/>
+        </w:rPr>
+        <w:t>d.l.</w:t>
+      </w:r>
+      <w:proofErr w:type="spellEnd"/>
       <w:r>
         <w:rPr>
           <w:rFonts w:ascii="Garamond" w:hAnsi="Garamond"/>
@@ -6534,6 +7093,7 @@
                 <w:sz w:val="24"/>
                 <w:szCs w:val="24"/>
               </w:rPr>
+              <w:lastRenderedPageBreak/>
               <w:t>NOME SCENARIO</w:t>
             </w:r>
           </w:p>
@@ -6831,7 +7391,21 @@
               <w:rPr>
                 <w:rFonts w:ascii="Century Gothic" w:eastAsia="Century Gothic" w:hAnsi="Century Gothic" w:cs="Century Gothic"/>
               </w:rPr>
-              <w:t>Inserisce nel “filter” i documenti di suo interesse.</w:t>
+              <w:t>Inserisce nel “</w:t>
+            </w:r>
+            <w:proofErr w:type="spellStart"/>
+            <w:r>
+              <w:rPr>
+                <w:rFonts w:ascii="Century Gothic" w:eastAsia="Century Gothic" w:hAnsi="Century Gothic" w:cs="Century Gothic"/>
+              </w:rPr>
+              <w:t>filter</w:t>
+            </w:r>
+            <w:proofErr w:type="spellEnd"/>
+            <w:r>
+              <w:rPr>
+                <w:rFonts w:ascii="Century Gothic" w:eastAsia="Century Gothic" w:hAnsi="Century Gothic" w:cs="Century Gothic"/>
+              </w:rPr>
+              <w:t>” i documenti di suo interesse.</w:t>
             </w:r>
           </w:p>
         </w:tc>
@@ -7994,7 +8568,6 @@
                 <w:sz w:val="24"/>
                 <w:szCs w:val="24"/>
               </w:rPr>
-              <w:lastRenderedPageBreak/>
               <w:t>DESCRIZIONE</w:t>
             </w:r>
           </w:p>
@@ -8836,8 +9409,19 @@
           <w:sz w:val="24"/>
           <w:szCs w:val="24"/>
         </w:rPr>
-        <w:t>2 SC Antonio Russomando</w:t>
-      </w:r>
+        <w:t xml:space="preserve">2 SC Antonio </w:t>
+      </w:r>
+      <w:proofErr w:type="spellStart"/>
+      <w:r>
+        <w:rPr>
+          <w:rFonts w:ascii="Century Gothic" w:eastAsia="Calibri" w:hAnsi="Century Gothic" w:cs="Calibri"/>
+          <w:color w:val="1F3863"/>
+          <w:sz w:val="24"/>
+          <w:szCs w:val="24"/>
+        </w:rPr>
+        <w:t>Russomando</w:t>
+      </w:r>
+      <w:proofErr w:type="spellEnd"/>
     </w:p>
     <w:p>
       <w:pPr>
@@ -8924,12 +9508,14 @@
                 <w:rFonts w:ascii="Century Gothic" w:eastAsia="Calibri" w:hAnsi="Century Gothic" w:cs="Calibri"/>
               </w:rPr>
             </w:pPr>
+            <w:proofErr w:type="spellStart"/>
             <w:r>
               <w:rPr>
                 <w:rFonts w:ascii="Century Gothic" w:eastAsia="Calibri" w:hAnsi="Century Gothic" w:cs="Calibri"/>
               </w:rPr>
               <w:t>SC_EliminareFeedback</w:t>
             </w:r>
+            <w:proofErr w:type="spellEnd"/>
           </w:p>
         </w:tc>
       </w:tr>
@@ -9026,7 +9612,6 @@
                 <w:sz w:val="24"/>
                 <w:szCs w:val="24"/>
               </w:rPr>
-              <w:lastRenderedPageBreak/>
               <w:t>DESCRIZIONE</w:t>
             </w:r>
           </w:p>
@@ -9544,7 +10129,14 @@
               <w:rPr>
                 <w:rFonts w:ascii="Century Gothic" w:eastAsia="Century Gothic" w:hAnsi="Century Gothic" w:cstheme="majorHAnsi"/>
               </w:rPr>
-              <w:t>Il sistema mostra ad Andrea il messaggio di conferma dell’eliminazione del feedback.</w:t>
+              <w:t xml:space="preserve">Il sistema mostra ad Andrea il messaggio di conferma </w:t>
+            </w:r>
+            <w:r>
+              <w:rPr>
+                <w:rFonts w:ascii="Century Gothic" w:eastAsia="Century Gothic" w:hAnsi="Century Gothic" w:cstheme="majorHAnsi"/>
+              </w:rPr>
+              <w:lastRenderedPageBreak/>
+              <w:t>dell’eliminazione del feedback.</w:t>
             </w:r>
           </w:p>
         </w:tc>
@@ -9647,12 +10239,14 @@
                 <w:rFonts w:ascii="Century Gothic" w:eastAsia="Calibri" w:hAnsi="Century Gothic" w:cs="Calibri"/>
               </w:rPr>
             </w:pPr>
+            <w:proofErr w:type="spellStart"/>
             <w:r>
               <w:rPr>
                 <w:rFonts w:ascii="Century Gothic" w:eastAsia="Calibri" w:hAnsi="Century Gothic" w:cs="Calibri"/>
               </w:rPr>
               <w:t>SC_ChatTraUtenti</w:t>
             </w:r>
+            <w:proofErr w:type="spellEnd"/>
           </w:p>
         </w:tc>
       </w:tr>
@@ -9776,7 +10370,39 @@
                 <w:rFonts w:ascii="Century Gothic" w:eastAsia="Century Gothic" w:hAnsi="Century Gothic" w:cstheme="majorHAnsi"/>
                 <w:lang w:val="en-US"/>
               </w:rPr>
-              <w:t>Chat end-to-end tra uno studente e un creator.</w:t>
+              <w:t xml:space="preserve">Chat end-to-end </w:t>
+            </w:r>
+            <w:proofErr w:type="spellStart"/>
+            <w:r>
+              <w:rPr>
+                <w:rFonts w:ascii="Century Gothic" w:eastAsia="Century Gothic" w:hAnsi="Century Gothic" w:cstheme="majorHAnsi"/>
+                <w:lang w:val="en-US"/>
+              </w:rPr>
+              <w:t>tra</w:t>
+            </w:r>
+            <w:proofErr w:type="spellEnd"/>
+            <w:r>
+              <w:rPr>
+                <w:rFonts w:ascii="Century Gothic" w:eastAsia="Century Gothic" w:hAnsi="Century Gothic" w:cstheme="majorHAnsi"/>
+                <w:lang w:val="en-US"/>
+              </w:rPr>
+              <w:t xml:space="preserve"> uno </w:t>
+            </w:r>
+            <w:proofErr w:type="spellStart"/>
+            <w:r>
+              <w:rPr>
+                <w:rFonts w:ascii="Century Gothic" w:eastAsia="Century Gothic" w:hAnsi="Century Gothic" w:cstheme="majorHAnsi"/>
+                <w:lang w:val="en-US"/>
+              </w:rPr>
+              <w:t>studente</w:t>
+            </w:r>
+            <w:proofErr w:type="spellEnd"/>
+            <w:r>
+              <w:rPr>
+                <w:rFonts w:ascii="Century Gothic" w:eastAsia="Century Gothic" w:hAnsi="Century Gothic" w:cstheme="majorHAnsi"/>
+                <w:lang w:val="en-US"/>
+              </w:rPr>
+              <w:t xml:space="preserve"> e un creator.</w:t>
             </w:r>
           </w:p>
         </w:tc>
@@ -9812,7 +10438,6 @@
                 <w:sz w:val="24"/>
                 <w:szCs w:val="24"/>
               </w:rPr>
-              <w:lastRenderedPageBreak/>
               <w:t>FLUSSO DEGLI EVENTI</w:t>
             </w:r>
           </w:p>
@@ -10381,7 +11006,21 @@
               <w:rPr>
                 <w:rFonts w:ascii="Century Gothic" w:eastAsia="Century Gothic" w:hAnsi="Century Gothic" w:cs="Century Gothic"/>
               </w:rPr>
-              <w:t>L’utente ha la possibilità di caricare documenti all’interno dell’app dopo la registrazione</w:t>
+              <w:t>L’utente ha la possibilità di caricare documenti all’interno dell’</w:t>
+            </w:r>
+            <w:proofErr w:type="spellStart"/>
+            <w:r>
+              <w:rPr>
+                <w:rFonts w:ascii="Century Gothic" w:eastAsia="Century Gothic" w:hAnsi="Century Gothic" w:cs="Century Gothic"/>
+              </w:rPr>
+              <w:t>app</w:t>
+            </w:r>
+            <w:proofErr w:type="spellEnd"/>
+            <w:r>
+              <w:rPr>
+                <w:rFonts w:ascii="Century Gothic" w:eastAsia="Century Gothic" w:hAnsi="Century Gothic" w:cs="Century Gothic"/>
+              </w:rPr>
+              <w:t xml:space="preserve"> dopo la registrazione</w:t>
             </w:r>
           </w:p>
         </w:tc>
@@ -10498,8 +11137,16 @@
               <w:rPr>
                 <w:rFonts w:ascii="Century Gothic" w:eastAsia="Century Gothic" w:hAnsi="Century Gothic" w:cs="Century Gothic"/>
               </w:rPr>
-              <w:t>Effettua login all’app</w:t>
-            </w:r>
+              <w:t>Effettua login all’</w:t>
+            </w:r>
+            <w:proofErr w:type="spellStart"/>
+            <w:r>
+              <w:rPr>
+                <w:rFonts w:ascii="Century Gothic" w:eastAsia="Century Gothic" w:hAnsi="Century Gothic" w:cs="Century Gothic"/>
+              </w:rPr>
+              <w:t>app</w:t>
+            </w:r>
+            <w:proofErr w:type="spellEnd"/>
           </w:p>
         </w:tc>
         <w:tc>
@@ -10754,7 +11401,21 @@
               <w:rPr>
                 <w:rFonts w:ascii="Century Gothic" w:eastAsia="Century Gothic" w:hAnsi="Century Gothic" w:cs="Century Gothic"/>
               </w:rPr>
-              <w:t xml:space="preserve">Carica il file sull’app </w:t>
+              <w:t>Carica il file sull’</w:t>
+            </w:r>
+            <w:proofErr w:type="spellStart"/>
+            <w:r>
+              <w:rPr>
+                <w:rFonts w:ascii="Century Gothic" w:eastAsia="Century Gothic" w:hAnsi="Century Gothic" w:cs="Century Gothic"/>
+              </w:rPr>
+              <w:t>app</w:t>
+            </w:r>
+            <w:proofErr w:type="spellEnd"/>
+            <w:r>
+              <w:rPr>
+                <w:rFonts w:ascii="Century Gothic" w:eastAsia="Century Gothic" w:hAnsi="Century Gothic" w:cs="Century Gothic"/>
+              </w:rPr>
+              <w:t xml:space="preserve"> </w:t>
             </w:r>
           </w:p>
         </w:tc>
@@ -10961,7 +11622,21 @@
               <w:rPr>
                 <w:rFonts w:ascii="Century Gothic" w:eastAsia="Century Gothic" w:hAnsi="Century Gothic" w:cs="Century Gothic"/>
               </w:rPr>
-              <w:t>L’utente dopo che ha scaricato il documento che gli serve può inserire un feedback positivo o negativo per far capire al Creator se gli appunti scaricati siano utili</w:t>
+              <w:t xml:space="preserve">L’utente dopo che ha scaricato il documento che gli serve può inserire un </w:t>
+            </w:r>
+            <w:proofErr w:type="gramStart"/>
+            <w:r>
+              <w:rPr>
+                <w:rFonts w:ascii="Century Gothic" w:eastAsia="Century Gothic" w:hAnsi="Century Gothic" w:cs="Century Gothic"/>
+              </w:rPr>
+              <w:t>feedback</w:t>
+            </w:r>
+            <w:proofErr w:type="gramEnd"/>
+            <w:r>
+              <w:rPr>
+                <w:rFonts w:ascii="Century Gothic" w:eastAsia="Century Gothic" w:hAnsi="Century Gothic" w:cs="Century Gothic"/>
+              </w:rPr>
+              <w:t xml:space="preserve"> positivo o negativo per far capire al Creator se gli appunti scaricati siano utili</w:t>
             </w:r>
           </w:p>
         </w:tc>
@@ -11078,8 +11753,16 @@
               <w:rPr>
                 <w:rFonts w:ascii="Century Gothic" w:eastAsia="Century Gothic" w:hAnsi="Century Gothic" w:cs="Century Gothic"/>
               </w:rPr>
-              <w:t>Effettua login per entrare nell’app</w:t>
-            </w:r>
+              <w:t>Effettua login per entrare nell’</w:t>
+            </w:r>
+            <w:proofErr w:type="spellStart"/>
+            <w:r>
+              <w:rPr>
+                <w:rFonts w:ascii="Century Gothic" w:eastAsia="Century Gothic" w:hAnsi="Century Gothic" w:cs="Century Gothic"/>
+              </w:rPr>
+              <w:t>app</w:t>
+            </w:r>
+            <w:proofErr w:type="spellEnd"/>
           </w:p>
         </w:tc>
         <w:tc>
@@ -11138,7 +11821,21 @@
               <w:rPr>
                 <w:rFonts w:ascii="Century Gothic" w:eastAsia="Century Gothic" w:hAnsi="Century Gothic" w:cs="Century Gothic"/>
               </w:rPr>
-              <w:t xml:space="preserve">Controlla i dati e mostra l’hompage </w:t>
+              <w:t>Controlla i dati e mostra l’</w:t>
+            </w:r>
+            <w:proofErr w:type="spellStart"/>
+            <w:r>
+              <w:rPr>
+                <w:rFonts w:ascii="Century Gothic" w:eastAsia="Century Gothic" w:hAnsi="Century Gothic" w:cs="Century Gothic"/>
+              </w:rPr>
+              <w:t>hompage</w:t>
+            </w:r>
+            <w:proofErr w:type="spellEnd"/>
+            <w:r>
+              <w:rPr>
+                <w:rFonts w:ascii="Century Gothic" w:eastAsia="Century Gothic" w:hAnsi="Century Gothic" w:cs="Century Gothic"/>
+              </w:rPr>
+              <w:t xml:space="preserve"> </w:t>
             </w:r>
           </w:p>
         </w:tc>
@@ -11760,12 +12457,21 @@
                 <w:rFonts w:ascii="Calibri" w:eastAsia="Calibri" w:hAnsi="Calibri" w:cs="Calibri"/>
               </w:rPr>
             </w:pPr>
+            <w:proofErr w:type="spellStart"/>
             <w:r>
               <w:rPr>
                 <w:rFonts w:ascii="Calibri" w:eastAsia="Calibri" w:hAnsi="Calibri" w:cs="Calibri"/>
                 <w:i/>
               </w:rPr>
-              <w:t>Vers.</w:t>
+              <w:t>Vers</w:t>
+            </w:r>
+            <w:proofErr w:type="spellEnd"/>
+            <w:r>
+              <w:rPr>
+                <w:rFonts w:ascii="Calibri" w:eastAsia="Calibri" w:hAnsi="Calibri" w:cs="Calibri"/>
+                <w:i/>
+              </w:rPr>
+              <w:t>.</w:t>
             </w:r>
           </w:p>
         </w:tc>
@@ -12051,8 +12757,17 @@
                 <w:rFonts w:ascii="Calibri" w:eastAsia="Calibri" w:hAnsi="Calibri" w:cs="Calibri"/>
                 <w:b/>
               </w:rPr>
-              <w:t>Entry Condition</w:t>
-            </w:r>
+              <w:t xml:space="preserve">Entry </w:t>
+            </w:r>
+            <w:proofErr w:type="spellStart"/>
+            <w:r>
+              <w:rPr>
+                <w:rFonts w:ascii="Calibri" w:eastAsia="Calibri" w:hAnsi="Calibri" w:cs="Calibri"/>
+                <w:b/>
+              </w:rPr>
+              <w:t>Condition</w:t>
+            </w:r>
+            <w:proofErr w:type="spellEnd"/>
           </w:p>
         </w:tc>
         <w:tc>
@@ -12072,7 +12787,21 @@
               <w:rPr>
                 <w:rFonts w:ascii="Calibri" w:eastAsia="Calibri" w:hAnsi="Calibri" w:cs="Calibri"/>
               </w:rPr>
-              <w:t>L’utente ricerca tramite il “filter” il documento</w:t>
+              <w:t>L’utente ricerca tramite il “</w:t>
+            </w:r>
+            <w:proofErr w:type="spellStart"/>
+            <w:r>
+              <w:rPr>
+                <w:rFonts w:ascii="Calibri" w:eastAsia="Calibri" w:hAnsi="Calibri" w:cs="Calibri"/>
+              </w:rPr>
+              <w:t>filter</w:t>
+            </w:r>
+            <w:proofErr w:type="spellEnd"/>
+            <w:r>
+              <w:rPr>
+                <w:rFonts w:ascii="Calibri" w:eastAsia="Calibri" w:hAnsi="Calibri" w:cs="Calibri"/>
+              </w:rPr>
+              <w:t>” il documento</w:t>
             </w:r>
           </w:p>
         </w:tc>
@@ -12099,8 +12828,17 @@
                 <w:rFonts w:ascii="Calibri" w:eastAsia="Calibri" w:hAnsi="Calibri" w:cs="Calibri"/>
                 <w:b/>
               </w:rPr>
-              <w:t>Exit condition</w:t>
-            </w:r>
+              <w:t xml:space="preserve">Exit </w:t>
+            </w:r>
+            <w:proofErr w:type="spellStart"/>
+            <w:r>
+              <w:rPr>
+                <w:rFonts w:ascii="Calibri" w:eastAsia="Calibri" w:hAnsi="Calibri" w:cs="Calibri"/>
+                <w:b/>
+              </w:rPr>
+              <w:t>condition</w:t>
+            </w:r>
+            <w:proofErr w:type="spellEnd"/>
           </w:p>
           <w:p>
             <w:pPr>
@@ -12161,22 +12899,39 @@
                 <w:rFonts w:ascii="Calibri" w:eastAsia="Calibri" w:hAnsi="Calibri" w:cs="Calibri"/>
                 <w:b/>
               </w:rPr>
-              <w:t>Exit condition</w:t>
-            </w:r>
-          </w:p>
-          <w:p>
-            <w:pPr>
-              <w:spacing w:line="259" w:lineRule="auto"/>
-              <w:rPr>
-                <w:rFonts w:ascii="Calibri" w:eastAsia="Calibri" w:hAnsi="Calibri" w:cs="Calibri"/>
-              </w:rPr>
-            </w:pPr>
-            <w:r>
-              <w:rPr>
-                <w:rFonts w:ascii="Calibri" w:eastAsia="Calibri" w:hAnsi="Calibri" w:cs="Calibri"/>
-              </w:rPr>
-              <w:t xml:space="preserve">                       On failure</w:t>
-            </w:r>
+              <w:t xml:space="preserve">Exit </w:t>
+            </w:r>
+            <w:proofErr w:type="spellStart"/>
+            <w:r>
+              <w:rPr>
+                <w:rFonts w:ascii="Calibri" w:eastAsia="Calibri" w:hAnsi="Calibri" w:cs="Calibri"/>
+                <w:b/>
+              </w:rPr>
+              <w:t>condition</w:t>
+            </w:r>
+            <w:proofErr w:type="spellEnd"/>
+          </w:p>
+          <w:p>
+            <w:pPr>
+              <w:spacing w:line="259" w:lineRule="auto"/>
+              <w:rPr>
+                <w:rFonts w:ascii="Calibri" w:eastAsia="Calibri" w:hAnsi="Calibri" w:cs="Calibri"/>
+              </w:rPr>
+            </w:pPr>
+            <w:r>
+              <w:rPr>
+                <w:rFonts w:ascii="Calibri" w:eastAsia="Calibri" w:hAnsi="Calibri" w:cs="Calibri"/>
+              </w:rPr>
+              <w:t xml:space="preserve">                       On </w:t>
+            </w:r>
+            <w:proofErr w:type="spellStart"/>
+            <w:r>
+              <w:rPr>
+                <w:rFonts w:ascii="Calibri" w:eastAsia="Calibri" w:hAnsi="Calibri" w:cs="Calibri"/>
+              </w:rPr>
+              <w:t>failure</w:t>
+            </w:r>
+            <w:proofErr w:type="spellEnd"/>
           </w:p>
         </w:tc>
         <w:tc>
@@ -12223,8 +12978,17 @@
                 <w:rFonts w:ascii="Calibri" w:eastAsia="Calibri" w:hAnsi="Calibri" w:cs="Calibri"/>
                 <w:b/>
               </w:rPr>
-              <w:t>Rilevanza/User Priority</w:t>
-            </w:r>
+              <w:t xml:space="preserve">Rilevanza/User </w:t>
+            </w:r>
+            <w:proofErr w:type="spellStart"/>
+            <w:r>
+              <w:rPr>
+                <w:rFonts w:ascii="Calibri" w:eastAsia="Calibri" w:hAnsi="Calibri" w:cs="Calibri"/>
+                <w:b/>
+              </w:rPr>
+              <w:t>Priority</w:t>
+            </w:r>
+            <w:proofErr w:type="spellEnd"/>
           </w:p>
         </w:tc>
         <w:tc>
@@ -12975,6 +13739,7 @@
                 <w:rFonts w:ascii="Calibri" w:eastAsia="Calibri" w:hAnsi="Calibri" w:cs="Calibri"/>
                 <w:b/>
               </w:rPr>
+              <w:lastRenderedPageBreak/>
               <w:t>4.2</w:t>
             </w:r>
           </w:p>
@@ -13275,12 +14040,21 @@
                 <w:rFonts w:ascii="Calibri" w:eastAsia="Calibri" w:hAnsi="Calibri" w:cs="Calibri"/>
               </w:rPr>
             </w:pPr>
+            <w:proofErr w:type="spellStart"/>
             <w:r>
               <w:rPr>
                 <w:rFonts w:ascii="Calibri" w:eastAsia="Calibri" w:hAnsi="Calibri" w:cs="Calibri"/>
                 <w:i/>
               </w:rPr>
-              <w:t>Vers.</w:t>
+              <w:t>Vers</w:t>
+            </w:r>
+            <w:proofErr w:type="spellEnd"/>
+            <w:r>
+              <w:rPr>
+                <w:rFonts w:ascii="Calibri" w:eastAsia="Calibri" w:hAnsi="Calibri" w:cs="Calibri"/>
+                <w:i/>
+              </w:rPr>
+              <w:t>.</w:t>
             </w:r>
           </w:p>
         </w:tc>
@@ -13566,9 +14340,17 @@
                 <w:rFonts w:ascii="Calibri" w:eastAsia="Calibri" w:hAnsi="Calibri" w:cs="Calibri"/>
                 <w:b/>
               </w:rPr>
-              <w:lastRenderedPageBreak/>
-              <w:t>Entry Condition</w:t>
-            </w:r>
+              <w:t xml:space="preserve">Entry </w:t>
+            </w:r>
+            <w:proofErr w:type="spellStart"/>
+            <w:r>
+              <w:rPr>
+                <w:rFonts w:ascii="Calibri" w:eastAsia="Calibri" w:hAnsi="Calibri" w:cs="Calibri"/>
+                <w:b/>
+              </w:rPr>
+              <w:t>Condition</w:t>
+            </w:r>
+            <w:proofErr w:type="spellEnd"/>
           </w:p>
         </w:tc>
         <w:tc>
@@ -13615,8 +14397,17 @@
                 <w:rFonts w:ascii="Calibri" w:eastAsia="Calibri" w:hAnsi="Calibri" w:cs="Calibri"/>
                 <w:b/>
               </w:rPr>
-              <w:t>Exit condition</w:t>
-            </w:r>
+              <w:t xml:space="preserve">Exit </w:t>
+            </w:r>
+            <w:proofErr w:type="spellStart"/>
+            <w:r>
+              <w:rPr>
+                <w:rFonts w:ascii="Calibri" w:eastAsia="Calibri" w:hAnsi="Calibri" w:cs="Calibri"/>
+                <w:b/>
+              </w:rPr>
+              <w:t>condition</w:t>
+            </w:r>
+            <w:proofErr w:type="spellEnd"/>
           </w:p>
           <w:p>
             <w:pPr>
@@ -13677,22 +14468,39 @@
                 <w:rFonts w:ascii="Calibri" w:eastAsia="Calibri" w:hAnsi="Calibri" w:cs="Calibri"/>
                 <w:b/>
               </w:rPr>
-              <w:t>Exit condition</w:t>
-            </w:r>
-          </w:p>
-          <w:p>
-            <w:pPr>
-              <w:spacing w:line="259" w:lineRule="auto"/>
-              <w:rPr>
-                <w:rFonts w:ascii="Calibri" w:eastAsia="Calibri" w:hAnsi="Calibri" w:cs="Calibri"/>
-              </w:rPr>
-            </w:pPr>
-            <w:r>
-              <w:rPr>
-                <w:rFonts w:ascii="Calibri" w:eastAsia="Calibri" w:hAnsi="Calibri" w:cs="Calibri"/>
-              </w:rPr>
-              <w:t xml:space="preserve">                       On failure</w:t>
-            </w:r>
+              <w:t xml:space="preserve">Exit </w:t>
+            </w:r>
+            <w:proofErr w:type="spellStart"/>
+            <w:r>
+              <w:rPr>
+                <w:rFonts w:ascii="Calibri" w:eastAsia="Calibri" w:hAnsi="Calibri" w:cs="Calibri"/>
+                <w:b/>
+              </w:rPr>
+              <w:t>condition</w:t>
+            </w:r>
+            <w:proofErr w:type="spellEnd"/>
+          </w:p>
+          <w:p>
+            <w:pPr>
+              <w:spacing w:line="259" w:lineRule="auto"/>
+              <w:rPr>
+                <w:rFonts w:ascii="Calibri" w:eastAsia="Calibri" w:hAnsi="Calibri" w:cs="Calibri"/>
+              </w:rPr>
+            </w:pPr>
+            <w:r>
+              <w:rPr>
+                <w:rFonts w:ascii="Calibri" w:eastAsia="Calibri" w:hAnsi="Calibri" w:cs="Calibri"/>
+              </w:rPr>
+              <w:t xml:space="preserve">                       On </w:t>
+            </w:r>
+            <w:proofErr w:type="spellStart"/>
+            <w:r>
+              <w:rPr>
+                <w:rFonts w:ascii="Calibri" w:eastAsia="Calibri" w:hAnsi="Calibri" w:cs="Calibri"/>
+              </w:rPr>
+              <w:t>failure</w:t>
+            </w:r>
+            <w:proofErr w:type="spellEnd"/>
           </w:p>
         </w:tc>
         <w:tc>
@@ -13739,8 +14547,17 @@
                 <w:rFonts w:ascii="Calibri" w:eastAsia="Calibri" w:hAnsi="Calibri" w:cs="Calibri"/>
                 <w:b/>
               </w:rPr>
-              <w:t>Rilevanza/User Priority</w:t>
-            </w:r>
+              <w:t xml:space="preserve">Rilevanza/User </w:t>
+            </w:r>
+            <w:proofErr w:type="spellStart"/>
+            <w:r>
+              <w:rPr>
+                <w:rFonts w:ascii="Calibri" w:eastAsia="Calibri" w:hAnsi="Calibri" w:cs="Calibri"/>
+                <w:b/>
+              </w:rPr>
+              <w:t>Priority</w:t>
+            </w:r>
+            <w:proofErr w:type="spellEnd"/>
           </w:p>
         </w:tc>
         <w:tc>
@@ -13980,12 +14797,21 @@
                 <w:color w:val="000000"/>
               </w:rPr>
             </w:pPr>
+            <w:proofErr w:type="spellStart"/>
             <w:r>
               <w:rPr>
                 <w:rFonts w:ascii="Calibri" w:eastAsia="Calibri" w:hAnsi="Calibri" w:cs="Calibri"/>
                 <w:color w:val="000000"/>
               </w:rPr>
-              <w:t>Fetch dell’organizzazione di appartenenza dell’utente.</w:t>
+              <w:t>Fetch</w:t>
+            </w:r>
+            <w:proofErr w:type="spellEnd"/>
+            <w:r>
+              <w:rPr>
+                <w:rFonts w:ascii="Calibri" w:eastAsia="Calibri" w:hAnsi="Calibri" w:cs="Calibri"/>
+                <w:color w:val="000000"/>
+              </w:rPr>
+              <w:t xml:space="preserve"> dell’organizzazione di appartenenza dell’utente.</w:t>
             </w:r>
           </w:p>
           <w:p>
@@ -14003,12 +14829,21 @@
                 <w:color w:val="000000"/>
               </w:rPr>
             </w:pPr>
+            <w:proofErr w:type="spellStart"/>
             <w:r>
               <w:rPr>
                 <w:rFonts w:ascii="Calibri" w:eastAsia="Calibri" w:hAnsi="Calibri" w:cs="Calibri"/>
                 <w:color w:val="000000"/>
               </w:rPr>
-              <w:t>Fetch dei documenti più richiesti all’interno di quella organizzazione.</w:t>
+              <w:t>Fetch</w:t>
+            </w:r>
+            <w:proofErr w:type="spellEnd"/>
+            <w:r>
+              <w:rPr>
+                <w:rFonts w:ascii="Calibri" w:eastAsia="Calibri" w:hAnsi="Calibri" w:cs="Calibri"/>
+                <w:color w:val="000000"/>
+              </w:rPr>
+              <w:t xml:space="preserve"> dei documenti più richiesti all’interno di quella organizzazione.</w:t>
             </w:r>
           </w:p>
         </w:tc>
@@ -14143,7 +14978,21 @@
               <w:rPr>
                 <w:rFonts w:ascii="Calibri" w:eastAsia="Calibri" w:hAnsi="Calibri" w:cs="Calibri"/>
               </w:rPr>
-              <w:t>Effettua il fetch de</w:t>
+              <w:t xml:space="preserve">Effettua il </w:t>
+            </w:r>
+            <w:proofErr w:type="spellStart"/>
+            <w:r>
+              <w:rPr>
+                <w:rFonts w:ascii="Calibri" w:eastAsia="Calibri" w:hAnsi="Calibri" w:cs="Calibri"/>
+              </w:rPr>
+              <w:t>fetch</w:t>
+            </w:r>
+            <w:proofErr w:type="spellEnd"/>
+            <w:r>
+              <w:rPr>
+                <w:rFonts w:ascii="Calibri" w:eastAsia="Calibri" w:hAnsi="Calibri" w:cs="Calibri"/>
+              </w:rPr>
+              <w:t xml:space="preserve"> de</w:t>
             </w:r>
             <w:r>
               <w:rPr>
@@ -14621,6 +15470,7 @@
           <w:sz w:val="24"/>
           <w:szCs w:val="24"/>
         </w:rPr>
+        <w:lastRenderedPageBreak/>
         <w:t>3.4.2.</w:t>
       </w:r>
       <w:r>
@@ -14648,8 +15498,19 @@
           <w:sz w:val="24"/>
           <w:szCs w:val="24"/>
         </w:rPr>
-        <w:t>Antonio Russomando</w:t>
-      </w:r>
+        <w:t xml:space="preserve">Antonio </w:t>
+      </w:r>
+      <w:proofErr w:type="spellStart"/>
+      <w:r>
+        <w:rPr>
+          <w:rFonts w:ascii="Century Gothic" w:eastAsia="Calibri" w:hAnsi="Century Gothic" w:cs="Calibri"/>
+          <w:color w:val="1F3863"/>
+          <w:sz w:val="24"/>
+          <w:szCs w:val="24"/>
+        </w:rPr>
+        <w:t>Russomando</w:t>
+      </w:r>
+      <w:proofErr w:type="spellEnd"/>
     </w:p>
     <w:tbl>
       <w:tblPr>
@@ -14825,12 +15686,21 @@
                 <w:rFonts w:ascii="Calibri" w:eastAsia="Calibri" w:hAnsi="Calibri" w:cs="Calibri"/>
               </w:rPr>
             </w:pPr>
+            <w:proofErr w:type="spellStart"/>
             <w:r>
               <w:rPr>
                 <w:rFonts w:ascii="Calibri" w:eastAsia="Calibri" w:hAnsi="Calibri" w:cs="Calibri"/>
                 <w:i/>
               </w:rPr>
-              <w:t>Vers.</w:t>
+              <w:t>Vers</w:t>
+            </w:r>
+            <w:proofErr w:type="spellEnd"/>
+            <w:r>
+              <w:rPr>
+                <w:rFonts w:ascii="Calibri" w:eastAsia="Calibri" w:hAnsi="Calibri" w:cs="Calibri"/>
+                <w:i/>
+              </w:rPr>
+              <w:t>.</w:t>
             </w:r>
           </w:p>
         </w:tc>
@@ -14925,11 +15795,19 @@
                 <w:rFonts w:ascii="Calibri" w:eastAsia="Calibri" w:hAnsi="Calibri" w:cs="Calibri"/>
               </w:rPr>
             </w:pPr>
-            <w:r>
-              <w:rPr>
-                <w:rFonts w:ascii="Calibri" w:eastAsia="Calibri" w:hAnsi="Calibri" w:cs="Calibri"/>
-              </w:rPr>
-              <w:t>Russomando Antonio</w:t>
+            <w:proofErr w:type="spellStart"/>
+            <w:r>
+              <w:rPr>
+                <w:rFonts w:ascii="Calibri" w:eastAsia="Calibri" w:hAnsi="Calibri" w:cs="Calibri"/>
+              </w:rPr>
+              <w:t>Russomando</w:t>
+            </w:r>
+            <w:proofErr w:type="spellEnd"/>
+            <w:r>
+              <w:rPr>
+                <w:rFonts w:ascii="Calibri" w:eastAsia="Calibri" w:hAnsi="Calibri" w:cs="Calibri"/>
+              </w:rPr>
+              <w:t xml:space="preserve"> Antonio</w:t>
             </w:r>
           </w:p>
         </w:tc>
@@ -14977,7 +15855,21 @@
               <w:rPr>
                 <w:rFonts w:ascii="Calibri" w:eastAsia="Calibri" w:hAnsi="Calibri" w:cs="Calibri"/>
               </w:rPr>
-              <w:t>Questo use case descrive la funzionalità di poter caricare documenti/appunti/sbobine.</w:t>
+              <w:t>Questo use case descrive la funzionalità di poter caricare documenti/appunti/</w:t>
+            </w:r>
+            <w:proofErr w:type="spellStart"/>
+            <w:r>
+              <w:rPr>
+                <w:rFonts w:ascii="Calibri" w:eastAsia="Calibri" w:hAnsi="Calibri" w:cs="Calibri"/>
+              </w:rPr>
+              <w:t>sbobine</w:t>
+            </w:r>
+            <w:proofErr w:type="spellEnd"/>
+            <w:r>
+              <w:rPr>
+                <w:rFonts w:ascii="Calibri" w:eastAsia="Calibri" w:hAnsi="Calibri" w:cs="Calibri"/>
+              </w:rPr>
+              <w:t>.</w:t>
             </w:r>
           </w:p>
         </w:tc>
@@ -15025,7 +15917,21 @@
               <w:rPr>
                 <w:rFonts w:ascii="Calibri" w:eastAsia="Calibri" w:hAnsi="Calibri" w:cs="Calibri"/>
               </w:rPr>
-              <w:t>Creator: è interessato a caricare i propri appunti/sbobine sulla piattaforma per aiutare la community.</w:t>
+              <w:t>Creator: è interessato a caricare i propri appunti/</w:t>
+            </w:r>
+            <w:proofErr w:type="spellStart"/>
+            <w:r>
+              <w:rPr>
+                <w:rFonts w:ascii="Calibri" w:eastAsia="Calibri" w:hAnsi="Calibri" w:cs="Calibri"/>
+              </w:rPr>
+              <w:t>sbobine</w:t>
+            </w:r>
+            <w:proofErr w:type="spellEnd"/>
+            <w:r>
+              <w:rPr>
+                <w:rFonts w:ascii="Calibri" w:eastAsia="Calibri" w:hAnsi="Calibri" w:cs="Calibri"/>
+              </w:rPr>
+              <w:t xml:space="preserve"> sulla piattaforma per aiutare la community.</w:t>
             </w:r>
           </w:p>
         </w:tc>
@@ -15100,8 +16006,17 @@
                 <w:rFonts w:ascii="Calibri" w:eastAsia="Calibri" w:hAnsi="Calibri" w:cs="Calibri"/>
                 <w:b/>
               </w:rPr>
-              <w:t>Entry Condition</w:t>
-            </w:r>
+              <w:t xml:space="preserve">Entry </w:t>
+            </w:r>
+            <w:proofErr w:type="spellStart"/>
+            <w:r>
+              <w:rPr>
+                <w:rFonts w:ascii="Calibri" w:eastAsia="Calibri" w:hAnsi="Calibri" w:cs="Calibri"/>
+                <w:b/>
+              </w:rPr>
+              <w:t>Condition</w:t>
+            </w:r>
+            <w:proofErr w:type="spellEnd"/>
           </w:p>
         </w:tc>
         <w:tc>
@@ -15148,9 +16063,17 @@
                 <w:rFonts w:ascii="Calibri" w:eastAsia="Calibri" w:hAnsi="Calibri" w:cs="Calibri"/>
                 <w:b/>
               </w:rPr>
-              <w:lastRenderedPageBreak/>
-              <w:t>Exit condition</w:t>
-            </w:r>
+              <w:t xml:space="preserve">Exit </w:t>
+            </w:r>
+            <w:proofErr w:type="spellStart"/>
+            <w:r>
+              <w:rPr>
+                <w:rFonts w:ascii="Calibri" w:eastAsia="Calibri" w:hAnsi="Calibri" w:cs="Calibri"/>
+                <w:b/>
+              </w:rPr>
+              <w:t>condition</w:t>
+            </w:r>
+            <w:proofErr w:type="spellEnd"/>
           </w:p>
           <w:p>
             <w:pPr>
@@ -15211,22 +16134,39 @@
                 <w:rFonts w:ascii="Calibri" w:eastAsia="Calibri" w:hAnsi="Calibri" w:cs="Calibri"/>
                 <w:b/>
               </w:rPr>
-              <w:t>Exit condition</w:t>
-            </w:r>
-          </w:p>
-          <w:p>
-            <w:pPr>
-              <w:spacing w:line="259" w:lineRule="auto"/>
-              <w:rPr>
-                <w:rFonts w:ascii="Calibri" w:eastAsia="Calibri" w:hAnsi="Calibri" w:cs="Calibri"/>
-              </w:rPr>
-            </w:pPr>
-            <w:r>
-              <w:rPr>
-                <w:rFonts w:ascii="Calibri" w:eastAsia="Calibri" w:hAnsi="Calibri" w:cs="Calibri"/>
-              </w:rPr>
-              <w:t xml:space="preserve">                       On failure</w:t>
-            </w:r>
+              <w:t xml:space="preserve">Exit </w:t>
+            </w:r>
+            <w:proofErr w:type="spellStart"/>
+            <w:r>
+              <w:rPr>
+                <w:rFonts w:ascii="Calibri" w:eastAsia="Calibri" w:hAnsi="Calibri" w:cs="Calibri"/>
+                <w:b/>
+              </w:rPr>
+              <w:t>condition</w:t>
+            </w:r>
+            <w:proofErr w:type="spellEnd"/>
+          </w:p>
+          <w:p>
+            <w:pPr>
+              <w:spacing w:line="259" w:lineRule="auto"/>
+              <w:rPr>
+                <w:rFonts w:ascii="Calibri" w:eastAsia="Calibri" w:hAnsi="Calibri" w:cs="Calibri"/>
+              </w:rPr>
+            </w:pPr>
+            <w:r>
+              <w:rPr>
+                <w:rFonts w:ascii="Calibri" w:eastAsia="Calibri" w:hAnsi="Calibri" w:cs="Calibri"/>
+              </w:rPr>
+              <w:t xml:space="preserve">                       On </w:t>
+            </w:r>
+            <w:proofErr w:type="spellStart"/>
+            <w:r>
+              <w:rPr>
+                <w:rFonts w:ascii="Calibri" w:eastAsia="Calibri" w:hAnsi="Calibri" w:cs="Calibri"/>
+              </w:rPr>
+              <w:t>failure</w:t>
+            </w:r>
+            <w:proofErr w:type="spellEnd"/>
           </w:p>
         </w:tc>
         <w:tc>
@@ -15273,8 +16213,17 @@
                 <w:rFonts w:ascii="Calibri" w:eastAsia="Calibri" w:hAnsi="Calibri" w:cs="Calibri"/>
                 <w:b/>
               </w:rPr>
-              <w:t>Rilevanza/User Priority</w:t>
-            </w:r>
+              <w:t xml:space="preserve">Rilevanza/User </w:t>
+            </w:r>
+            <w:proofErr w:type="spellStart"/>
+            <w:r>
+              <w:rPr>
+                <w:rFonts w:ascii="Calibri" w:eastAsia="Calibri" w:hAnsi="Calibri" w:cs="Calibri"/>
+                <w:b/>
+              </w:rPr>
+              <w:t>Priority</w:t>
+            </w:r>
+            <w:proofErr w:type="spellEnd"/>
           </w:p>
         </w:tc>
         <w:tc>
@@ -15438,7 +16387,35 @@
               <w:rPr>
                 <w:rFonts w:ascii="Calibri" w:eastAsia="Calibri" w:hAnsi="Calibri" w:cs="Calibri"/>
               </w:rPr>
-              <w:t>Interagisce con il button “Carica documenti” per poter caricare i suoi appunti/sbobine.</w:t>
+              <w:t xml:space="preserve">Interagisce con il </w:t>
+            </w:r>
+            <w:proofErr w:type="spellStart"/>
+            <w:r>
+              <w:rPr>
+                <w:rFonts w:ascii="Calibri" w:eastAsia="Calibri" w:hAnsi="Calibri" w:cs="Calibri"/>
+              </w:rPr>
+              <w:t>button</w:t>
+            </w:r>
+            <w:proofErr w:type="spellEnd"/>
+            <w:r>
+              <w:rPr>
+                <w:rFonts w:ascii="Calibri" w:eastAsia="Calibri" w:hAnsi="Calibri" w:cs="Calibri"/>
+              </w:rPr>
+              <w:t xml:space="preserve"> “Carica documenti” per poter caricare i suoi appunti/</w:t>
+            </w:r>
+            <w:proofErr w:type="spellStart"/>
+            <w:r>
+              <w:rPr>
+                <w:rFonts w:ascii="Calibri" w:eastAsia="Calibri" w:hAnsi="Calibri" w:cs="Calibri"/>
+              </w:rPr>
+              <w:t>sbobine</w:t>
+            </w:r>
+            <w:proofErr w:type="spellEnd"/>
+            <w:r>
+              <w:rPr>
+                <w:rFonts w:ascii="Calibri" w:eastAsia="Calibri" w:hAnsi="Calibri" w:cs="Calibri"/>
+              </w:rPr>
+              <w:t>.</w:t>
             </w:r>
           </w:p>
         </w:tc>
@@ -15506,7 +16483,21 @@
               <w:rPr>
                 <w:rFonts w:ascii="Calibri" w:eastAsia="Calibri" w:hAnsi="Calibri" w:cs="Calibri"/>
               </w:rPr>
-              <w:t>Mostra un form da compilare:</w:t>
+              <w:t xml:space="preserve">Mostra un </w:t>
+            </w:r>
+            <w:proofErr w:type="spellStart"/>
+            <w:r>
+              <w:rPr>
+                <w:rFonts w:ascii="Calibri" w:eastAsia="Calibri" w:hAnsi="Calibri" w:cs="Calibri"/>
+              </w:rPr>
+              <w:t>form</w:t>
+            </w:r>
+            <w:proofErr w:type="spellEnd"/>
+            <w:r>
+              <w:rPr>
+                <w:rFonts w:ascii="Calibri" w:eastAsia="Calibri" w:hAnsi="Calibri" w:cs="Calibri"/>
+              </w:rPr>
+              <w:t xml:space="preserve"> da compilare:</w:t>
             </w:r>
           </w:p>
           <w:p>
@@ -15727,7 +16718,21 @@
               <w:rPr>
                 <w:rFonts w:ascii="Calibri" w:eastAsia="Calibri" w:hAnsi="Calibri" w:cs="Calibri"/>
               </w:rPr>
-              <w:t>Riempie tutti i campi e sottomette la form compilata.</w:t>
+              <w:t xml:space="preserve">Riempie tutti i campi e sottomette la </w:t>
+            </w:r>
+            <w:proofErr w:type="spellStart"/>
+            <w:r>
+              <w:rPr>
+                <w:rFonts w:ascii="Calibri" w:eastAsia="Calibri" w:hAnsi="Calibri" w:cs="Calibri"/>
+              </w:rPr>
+              <w:t>form</w:t>
+            </w:r>
+            <w:proofErr w:type="spellEnd"/>
+            <w:r>
+              <w:rPr>
+                <w:rFonts w:ascii="Calibri" w:eastAsia="Calibri" w:hAnsi="Calibri" w:cs="Calibri"/>
+              </w:rPr>
+              <w:t xml:space="preserve"> compilata.</w:t>
             </w:r>
           </w:p>
         </w:tc>
@@ -16159,7 +17164,21 @@
               <w:rPr>
                 <w:rFonts w:ascii="Calibri" w:eastAsia="Calibri" w:hAnsi="Calibri" w:cs="Calibri"/>
               </w:rPr>
-              <w:t>Resta in attesa di una nuova sottomissione del form.</w:t>
+              <w:t xml:space="preserve">Resta in attesa di una nuova sottomissione del </w:t>
+            </w:r>
+            <w:proofErr w:type="spellStart"/>
+            <w:r>
+              <w:rPr>
+                <w:rFonts w:ascii="Calibri" w:eastAsia="Calibri" w:hAnsi="Calibri" w:cs="Calibri"/>
+              </w:rPr>
+              <w:t>form</w:t>
+            </w:r>
+            <w:proofErr w:type="spellEnd"/>
+            <w:r>
+              <w:rPr>
+                <w:rFonts w:ascii="Calibri" w:eastAsia="Calibri" w:hAnsi="Calibri" w:cs="Calibri"/>
+              </w:rPr>
+              <w:t>.</w:t>
             </w:r>
           </w:p>
         </w:tc>
@@ -16233,6 +17252,7 @@
                 <w:rFonts w:ascii="Calibri" w:eastAsia="Calibri" w:hAnsi="Calibri" w:cs="Calibri"/>
                 <w:b/>
               </w:rPr>
+              <w:lastRenderedPageBreak/>
               <w:t>Scenario/Flusso di eventi Alternativo: dimensione file non supportata</w:t>
             </w:r>
           </w:p>
@@ -16371,7 +17391,21 @@
               <w:rPr>
                 <w:rFonts w:ascii="Calibri" w:eastAsia="Calibri" w:hAnsi="Calibri" w:cs="Calibri"/>
               </w:rPr>
-              <w:t>Resta in attesa di una nuova sottomissione del form.</w:t>
+              <w:t xml:space="preserve">Resta in attesa di una nuova sottomissione del </w:t>
+            </w:r>
+            <w:proofErr w:type="spellStart"/>
+            <w:r>
+              <w:rPr>
+                <w:rFonts w:ascii="Calibri" w:eastAsia="Calibri" w:hAnsi="Calibri" w:cs="Calibri"/>
+              </w:rPr>
+              <w:t>form</w:t>
+            </w:r>
+            <w:proofErr w:type="spellEnd"/>
+            <w:r>
+              <w:rPr>
+                <w:rFonts w:ascii="Calibri" w:eastAsia="Calibri" w:hAnsi="Calibri" w:cs="Calibri"/>
+              </w:rPr>
+              <w:t>.</w:t>
             </w:r>
           </w:p>
         </w:tc>
@@ -16697,13 +17731,23 @@
                 <w:iCs/>
               </w:rPr>
             </w:pPr>
+            <w:proofErr w:type="spellStart"/>
             <w:r>
               <w:rPr>
                 <w:bCs/>
                 <w:i/>
                 <w:iCs/>
               </w:rPr>
-              <w:t>Vers.</w:t>
+              <w:t>Vers</w:t>
+            </w:r>
+            <w:proofErr w:type="spellEnd"/>
+            <w:r>
+              <w:rPr>
+                <w:bCs/>
+                <w:i/>
+                <w:iCs/>
+              </w:rPr>
+              <w:t>.</w:t>
             </w:r>
           </w:p>
         </w:tc>
@@ -16850,7 +17894,15 @@
               </w:rPr>
             </w:pPr>
             <w:r>
-              <w:t>Il sistema deve permettere all’utente di poter inserire un feedback dopo aver scaricato il file</w:t>
+              <w:t xml:space="preserve">Il sistema deve permettere all’utente di poter inserire un </w:t>
+            </w:r>
+            <w:proofErr w:type="gramStart"/>
+            <w:r>
+              <w:t>feedback</w:t>
+            </w:r>
+            <w:proofErr w:type="gramEnd"/>
+            <w:r>
+              <w:t xml:space="preserve"> dopo aver scaricato il file</w:t>
             </w:r>
           </w:p>
         </w:tc>
@@ -16924,7 +17976,6 @@
                 <w:b/>
                 <w:bCs/>
               </w:rPr>
-              <w:lastRenderedPageBreak/>
               <w:t>Attori secondari</w:t>
             </w:r>
           </w:p>
@@ -16965,8 +18016,17 @@
                 <w:b/>
                 <w:bCs/>
               </w:rPr>
-              <w:t>Entry Condition</w:t>
-            </w:r>
+              <w:t xml:space="preserve">Entry </w:t>
+            </w:r>
+            <w:proofErr w:type="spellStart"/>
+            <w:r>
+              <w:rPr>
+                <w:b/>
+                <w:bCs/>
+              </w:rPr>
+              <w:t>Condition</w:t>
+            </w:r>
+            <w:proofErr w:type="spellEnd"/>
           </w:p>
         </w:tc>
         <w:tc>
@@ -17002,8 +18062,17 @@
                 <w:b/>
                 <w:bCs/>
               </w:rPr>
-              <w:t>Exit condition</w:t>
-            </w:r>
+              <w:t xml:space="preserve">Exit </w:t>
+            </w:r>
+            <w:proofErr w:type="spellStart"/>
+            <w:r>
+              <w:rPr>
+                <w:b/>
+                <w:bCs/>
+              </w:rPr>
+              <w:t>condition</w:t>
+            </w:r>
+            <w:proofErr w:type="spellEnd"/>
           </w:p>
           <w:p>
             <w:r>
@@ -17018,8 +18087,13 @@
           </w:tcPr>
           <w:p>
             <w:r>
-              <w:t>L’utente può effettuare un feedback</w:t>
-            </w:r>
+              <w:t xml:space="preserve">L’utente può effettuare un </w:t>
+            </w:r>
+            <w:proofErr w:type="gramStart"/>
+            <w:r>
+              <w:t>feedback</w:t>
+            </w:r>
+            <w:proofErr w:type="gramEnd"/>
           </w:p>
         </w:tc>
       </w:tr>
@@ -17044,13 +18118,27 @@
                 <w:b/>
                 <w:bCs/>
               </w:rPr>
-              <w:t>Exit condition</w:t>
-            </w:r>
-          </w:p>
-          <w:p>
-            <w:r>
-              <w:t xml:space="preserve">                       On failure</w:t>
-            </w:r>
+              <w:t xml:space="preserve">Exit </w:t>
+            </w:r>
+            <w:proofErr w:type="spellStart"/>
+            <w:r>
+              <w:rPr>
+                <w:b/>
+                <w:bCs/>
+              </w:rPr>
+              <w:t>condition</w:t>
+            </w:r>
+            <w:proofErr w:type="spellEnd"/>
+          </w:p>
+          <w:p>
+            <w:r>
+              <w:t xml:space="preserve">                       On </w:t>
+            </w:r>
+            <w:proofErr w:type="spellStart"/>
+            <w:r>
+              <w:t>failure</w:t>
+            </w:r>
+            <w:proofErr w:type="spellEnd"/>
           </w:p>
         </w:tc>
         <w:tc>
@@ -17063,8 +18151,30 @@
               <w:rPr>
                 <w:bCs/>
               </w:rPr>
-              <w:t>L’Utente non ha effettuato il download del documento e quindi non può immetere un feedback</w:t>
-            </w:r>
+              <w:t xml:space="preserve">L’Utente non ha effettuato il download del documento e quindi non può </w:t>
+            </w:r>
+            <w:proofErr w:type="spellStart"/>
+            <w:r>
+              <w:rPr>
+                <w:bCs/>
+              </w:rPr>
+              <w:t>immetere</w:t>
+            </w:r>
+            <w:proofErr w:type="spellEnd"/>
+            <w:r>
+              <w:rPr>
+                <w:bCs/>
+              </w:rPr>
+              <w:t xml:space="preserve"> un </w:t>
+            </w:r>
+            <w:proofErr w:type="gramStart"/>
+            <w:r>
+              <w:rPr>
+                <w:bCs/>
+              </w:rPr>
+              <w:t>feedback</w:t>
+            </w:r>
+            <w:proofErr w:type="gramEnd"/>
           </w:p>
         </w:tc>
       </w:tr>
@@ -17090,8 +18200,17 @@
                 <w:b/>
                 <w:bCs/>
               </w:rPr>
-              <w:t>/User Priority</w:t>
-            </w:r>
+              <w:t xml:space="preserve">/User </w:t>
+            </w:r>
+            <w:proofErr w:type="spellStart"/>
+            <w:r>
+              <w:rPr>
+                <w:b/>
+                <w:bCs/>
+              </w:rPr>
+              <w:t>Priority</w:t>
+            </w:r>
+            <w:proofErr w:type="spellEnd"/>
           </w:p>
         </w:tc>
         <w:tc>
@@ -17170,8 +18289,18 @@
                 <w:b/>
                 <w:bCs/>
               </w:rPr>
-              <w:t>Extension point</w:t>
-            </w:r>
+              <w:t xml:space="preserve">Extension </w:t>
+            </w:r>
+            <w:proofErr w:type="spellStart"/>
+            <w:r>
+              <w:rPr>
+                <w:rFonts w:ascii="Calibri" w:eastAsia="Calibri" w:hAnsi="Calibri" w:cs="Times New Roman"/>
+                <w:b/>
+                <w:bCs/>
+              </w:rPr>
+              <w:t>point</w:t>
+            </w:r>
+            <w:proofErr w:type="spellEnd"/>
           </w:p>
         </w:tc>
         <w:tc>
@@ -17184,7 +18313,21 @@
               <w:rPr>
                 <w:rFonts w:ascii="Calibri" w:eastAsia="Calibri" w:hAnsi="Calibri" w:cs="Times New Roman"/>
               </w:rPr>
-              <w:t xml:space="preserve">&lt;condition, </w:t>
+              <w:t>&lt;</w:t>
+            </w:r>
+            <w:proofErr w:type="spellStart"/>
+            <w:r>
+              <w:rPr>
+                <w:rFonts w:ascii="Calibri" w:eastAsia="Calibri" w:hAnsi="Calibri" w:cs="Times New Roman"/>
+              </w:rPr>
+              <w:t>condition</w:t>
+            </w:r>
+            <w:proofErr w:type="spellEnd"/>
+            <w:r>
+              <w:rPr>
+                <w:rFonts w:ascii="Calibri" w:eastAsia="Calibri" w:hAnsi="Calibri" w:cs="Times New Roman"/>
+              </w:rPr>
+              <w:t xml:space="preserve">, </w:t>
             </w:r>
             <w:r>
               <w:rPr>
@@ -17222,13 +18365,23 @@
                 <w:bCs/>
               </w:rPr>
             </w:pPr>
+            <w:proofErr w:type="spellStart"/>
             <w:r>
               <w:rPr>
                 <w:rFonts w:ascii="Calibri" w:eastAsia="Calibri" w:hAnsi="Calibri" w:cs="Times New Roman"/>
                 <w:b/>
                 <w:bCs/>
               </w:rPr>
-              <w:t>Generalization of</w:t>
+              <w:t>Generalization</w:t>
+            </w:r>
+            <w:proofErr w:type="spellEnd"/>
+            <w:r>
+              <w:rPr>
+                <w:rFonts w:ascii="Calibri" w:eastAsia="Calibri" w:hAnsi="Calibri" w:cs="Times New Roman"/>
+                <w:b/>
+                <w:bCs/>
+              </w:rPr>
+              <w:t xml:space="preserve"> of</w:t>
             </w:r>
           </w:p>
         </w:tc>
@@ -17309,8 +18462,13 @@
               <w:ind w:left="34"/>
             </w:pPr>
             <w:r>
-              <w:t>Utente logga nell’app</w:t>
-            </w:r>
+              <w:t>Utente logga nell’</w:t>
+            </w:r>
+            <w:proofErr w:type="spellStart"/>
+            <w:r>
+              <w:t>app</w:t>
+            </w:r>
+            <w:proofErr w:type="spellEnd"/>
           </w:p>
         </w:tc>
       </w:tr>
@@ -17373,7 +18531,15 @@
               </w:numPr>
             </w:pPr>
             <w:r>
-              <w:t>Password: Stringa di almeno 8 caratteri, di cui almeno una cifra e almeno una lettera.</w:t>
+              <w:t xml:space="preserve">Password: Stringa di almeno </w:t>
+            </w:r>
+            <w:proofErr w:type="gramStart"/>
+            <w:r>
+              <w:t>8</w:t>
+            </w:r>
+            <w:proofErr w:type="gramEnd"/>
+            <w:r>
+              <w:t xml:space="preserve"> caratteri, di cui almeno una cifra e almeno una lettera.</w:t>
             </w:r>
           </w:p>
         </w:tc>
@@ -17563,7 +18729,21 @@
               <w:rPr>
                 <w:i/>
               </w:rPr>
-              <w:t>Mostra un form per compilare il feedback</w:t>
+              <w:t xml:space="preserve">Mostra un </w:t>
+            </w:r>
+            <w:proofErr w:type="spellStart"/>
+            <w:r>
+              <w:rPr>
+                <w:i/>
+              </w:rPr>
+              <w:t>form</w:t>
+            </w:r>
+            <w:proofErr w:type="spellEnd"/>
+            <w:r>
+              <w:rPr>
+                <w:i/>
+              </w:rPr>
+              <w:t xml:space="preserve"> per compilare il feedback</w:t>
             </w:r>
           </w:p>
         </w:tc>
@@ -17608,7 +18788,21 @@
               <w:rPr>
                 <w:i/>
               </w:rPr>
-              <w:t>Compila il form e clicca invia</w:t>
+              <w:t xml:space="preserve">Compila il </w:t>
+            </w:r>
+            <w:proofErr w:type="spellStart"/>
+            <w:r>
+              <w:rPr>
+                <w:i/>
+              </w:rPr>
+              <w:t>form</w:t>
+            </w:r>
+            <w:proofErr w:type="spellEnd"/>
+            <w:r>
+              <w:rPr>
+                <w:i/>
+              </w:rPr>
+              <w:t xml:space="preserve"> e clicca invia</w:t>
             </w:r>
           </w:p>
         </w:tc>
@@ -17653,7 +18847,21 @@
               <w:rPr>
                 <w:i/>
               </w:rPr>
-              <w:t>Verifica che il form sia compilato correttamente.</w:t>
+              <w:t xml:space="preserve">Verifica che il </w:t>
+            </w:r>
+            <w:proofErr w:type="spellStart"/>
+            <w:r>
+              <w:rPr>
+                <w:i/>
+              </w:rPr>
+              <w:t>form</w:t>
+            </w:r>
+            <w:proofErr w:type="spellEnd"/>
+            <w:r>
+              <w:rPr>
+                <w:i/>
+              </w:rPr>
+              <w:t xml:space="preserve"> sia compilato correttamente.</w:t>
             </w:r>
           </w:p>
         </w:tc>
@@ -17679,10 +18887,22 @@
                 <w:b/>
                 <w:bCs/>
               </w:rPr>
-              <w:t xml:space="preserve">I Scenario/Flusso di eventi di ERRORE:  </w:t>
-            </w:r>
-            <w:r>
-              <w:t>Immissione username e password errate</w:t>
+              <w:t xml:space="preserve">I Scenario/Flusso di eventi di </w:t>
+            </w:r>
+            <w:proofErr w:type="gramStart"/>
+            <w:r>
+              <w:rPr>
+                <w:b/>
+                <w:bCs/>
+              </w:rPr>
+              <w:t xml:space="preserve">ERRORE:  </w:t>
+            </w:r>
+            <w:r>
+              <w:t>Immissione</w:t>
+            </w:r>
+            <w:proofErr w:type="gramEnd"/>
+            <w:r>
+              <w:t xml:space="preserve"> username e password errate</w:t>
             </w:r>
           </w:p>
         </w:tc>
@@ -17800,8 +19020,13 @@
           </w:tcPr>
           <w:p>
             <w:r>
-              <w:t>Resta in attesa di una nuova sottomissione del form</w:t>
-            </w:r>
+              <w:t xml:space="preserve">Resta in attesa di una nuova sottomissione del </w:t>
+            </w:r>
+            <w:proofErr w:type="spellStart"/>
+            <w:r>
+              <w:t>form</w:t>
+            </w:r>
+            <w:proofErr w:type="spellEnd"/>
           </w:p>
         </w:tc>
       </w:tr>
@@ -17840,10 +19065,22 @@
                 <w:b/>
                 <w:bCs/>
               </w:rPr>
-              <w:t xml:space="preserve">II Scenario/Flusso di eventi di ERRORE:  </w:t>
-            </w:r>
-            <w:r>
-              <w:t>Immissione username errata</w:t>
+              <w:t xml:space="preserve">II Scenario/Flusso di eventi di </w:t>
+            </w:r>
+            <w:proofErr w:type="gramStart"/>
+            <w:r>
+              <w:rPr>
+                <w:b/>
+                <w:bCs/>
+              </w:rPr>
+              <w:t xml:space="preserve">ERRORE:  </w:t>
+            </w:r>
+            <w:r>
+              <w:t>Immissione</w:t>
+            </w:r>
+            <w:proofErr w:type="gramEnd"/>
+            <w:r>
+              <w:t xml:space="preserve"> username errata</w:t>
             </w:r>
           </w:p>
         </w:tc>
@@ -17866,6 +19103,7 @@
                 <w:b/>
                 <w:bCs/>
               </w:rPr>
+              <w:lastRenderedPageBreak/>
               <w:t>2a.1</w:t>
             </w:r>
           </w:p>
@@ -17953,8 +19191,13 @@
           </w:tcPr>
           <w:p>
             <w:r>
-              <w:t>Resta in attesa di una nuova sottomissione del form</w:t>
-            </w:r>
+              <w:t xml:space="preserve">Resta in attesa di una nuova sottomissione del </w:t>
+            </w:r>
+            <w:proofErr w:type="spellStart"/>
+            <w:r>
+              <w:t>form</w:t>
+            </w:r>
+            <w:proofErr w:type="spellEnd"/>
           </w:p>
         </w:tc>
       </w:tr>
@@ -17993,10 +19236,22 @@
                 <w:b/>
                 <w:bCs/>
               </w:rPr>
-              <w:t xml:space="preserve">III Scenario/Flusso di eventi di ERRORE:  </w:t>
-            </w:r>
-            <w:r>
-              <w:t>Immissione password errata</w:t>
+              <w:t xml:space="preserve">III Scenario/Flusso di eventi di </w:t>
+            </w:r>
+            <w:proofErr w:type="gramStart"/>
+            <w:r>
+              <w:rPr>
+                <w:b/>
+                <w:bCs/>
+              </w:rPr>
+              <w:t xml:space="preserve">ERRORE:  </w:t>
+            </w:r>
+            <w:r>
+              <w:t>Immissione</w:t>
+            </w:r>
+            <w:proofErr w:type="gramEnd"/>
+            <w:r>
+              <w:t xml:space="preserve"> password errata</w:t>
             </w:r>
           </w:p>
         </w:tc>
@@ -18114,8 +19369,13 @@
           </w:tcPr>
           <w:p>
             <w:r>
-              <w:t>Resta in attesta di una nuova sottomissione del form</w:t>
-            </w:r>
+              <w:t xml:space="preserve">Resta in attesta di una nuova sottomissione del </w:t>
+            </w:r>
+            <w:proofErr w:type="spellStart"/>
+            <w:r>
+              <w:t>form</w:t>
+            </w:r>
+            <w:proofErr w:type="spellEnd"/>
           </w:p>
         </w:tc>
       </w:tr>
@@ -18154,7 +19414,23 @@
                 <w:b/>
                 <w:bCs/>
               </w:rPr>
-              <w:t>IV Scenario/Flusso di eventi ALTERNATIVA:  il documento non è stato scaricato</w:t>
+              <w:t xml:space="preserve">IV Scenario/Flusso di eventi </w:t>
+            </w:r>
+            <w:proofErr w:type="gramStart"/>
+            <w:r>
+              <w:rPr>
+                <w:b/>
+                <w:bCs/>
+              </w:rPr>
+              <w:t>ALTERNATIVA:  il</w:t>
+            </w:r>
+            <w:proofErr w:type="gramEnd"/>
+            <w:r>
+              <w:rPr>
+                <w:b/>
+                <w:bCs/>
+              </w:rPr>
+              <w:t xml:space="preserve"> documento non è stato scaricato</w:t>
             </w:r>
           </w:p>
         </w:tc>
@@ -18223,7 +19499,15 @@
               </w:rPr>
             </w:pPr>
             <w:r>
-              <w:t>Mostra un messaggio che segnala all’utente che prima di inviare il feedback deve scaricare il documento</w:t>
+              <w:t xml:space="preserve">Mostra un messaggio che segnala all’utente che prima di inviare il </w:t>
+            </w:r>
+            <w:proofErr w:type="gramStart"/>
+            <w:r>
+              <w:t>feedback</w:t>
+            </w:r>
+            <w:proofErr w:type="gramEnd"/>
+            <w:r>
+              <w:t xml:space="preserve"> deve scaricare il documento</w:t>
             </w:r>
           </w:p>
         </w:tc>
@@ -18373,9 +19657,17 @@
                 <w:b/>
                 <w:bCs/>
               </w:rPr>
-              <w:lastRenderedPageBreak/>
-              <w:t>Special Requirements</w:t>
-            </w:r>
+              <w:t xml:space="preserve">Special </w:t>
+            </w:r>
+            <w:proofErr w:type="spellStart"/>
+            <w:r>
+              <w:rPr>
+                <w:b/>
+                <w:bCs/>
+              </w:rPr>
+              <w:t>Requirements</w:t>
+            </w:r>
+            <w:proofErr w:type="spellEnd"/>
           </w:p>
         </w:tc>
         <w:tc>
@@ -18559,6 +19851,7 @@
         </w:rPr>
         <w:t xml:space="preserve">. </w:t>
       </w:r>
+      <w:proofErr w:type="spellStart"/>
       <w:r>
         <w:rPr>
           <w:rFonts w:ascii="EB Garamond Medium" w:eastAsia="EB Garamond Medium" w:hAnsi="EB Garamond Medium" w:cs="EB Garamond Medium"/>
@@ -18566,7 +19859,17 @@
           <w:sz w:val="32"/>
           <w:szCs w:val="32"/>
         </w:rPr>
-        <w:t>Dynamic Model</w:t>
+        <w:t>Dynamic</w:t>
+      </w:r>
+      <w:proofErr w:type="spellEnd"/>
+      <w:r>
+        <w:rPr>
+          <w:rFonts w:ascii="EB Garamond Medium" w:eastAsia="EB Garamond Medium" w:hAnsi="EB Garamond Medium" w:cs="EB Garamond Medium"/>
+          <w:color w:val="1C4587"/>
+          <w:sz w:val="32"/>
+          <w:szCs w:val="32"/>
+        </w:rPr>
+        <w:t xml:space="preserve"> Model</w:t>
       </w:r>
     </w:p>
     <w:p>
@@ -18612,7 +19915,67 @@
           <w:sz w:val="32"/>
           <w:szCs w:val="32"/>
         </w:rPr>
-        <w:t>Interfaccia utente – path navigazionale e mock-up</w:t>
+        <w:t xml:space="preserve">Interfaccia utente – </w:t>
+      </w:r>
+      <w:proofErr w:type="spellStart"/>
+      <w:r>
+        <w:rPr>
+          <w:rFonts w:ascii="EB Garamond Medium" w:eastAsia="EB Garamond Medium" w:hAnsi="EB Garamond Medium" w:cs="EB Garamond Medium"/>
+          <w:color w:val="1C4587"/>
+          <w:sz w:val="32"/>
+          <w:szCs w:val="32"/>
+        </w:rPr>
+        <w:t>path</w:t>
+      </w:r>
+      <w:proofErr w:type="spellEnd"/>
+      <w:r>
+        <w:rPr>
+          <w:rFonts w:ascii="EB Garamond Medium" w:eastAsia="EB Garamond Medium" w:hAnsi="EB Garamond Medium" w:cs="EB Garamond Medium"/>
+          <w:color w:val="1C4587"/>
+          <w:sz w:val="32"/>
+          <w:szCs w:val="32"/>
+        </w:rPr>
+        <w:t xml:space="preserve"> </w:t>
+      </w:r>
+      <w:proofErr w:type="spellStart"/>
+      <w:r>
+        <w:rPr>
+          <w:rFonts w:ascii="EB Garamond Medium" w:eastAsia="EB Garamond Medium" w:hAnsi="EB Garamond Medium" w:cs="EB Garamond Medium"/>
+          <w:color w:val="1C4587"/>
+          <w:sz w:val="32"/>
+          <w:szCs w:val="32"/>
+        </w:rPr>
+        <w:t>navigazionale</w:t>
+      </w:r>
+      <w:proofErr w:type="spellEnd"/>
+      <w:r>
+        <w:rPr>
+          <w:rFonts w:ascii="EB Garamond Medium" w:eastAsia="EB Garamond Medium" w:hAnsi="EB Garamond Medium" w:cs="EB Garamond Medium"/>
+          <w:color w:val="1C4587"/>
+          <w:sz w:val="32"/>
+          <w:szCs w:val="32"/>
+        </w:rPr>
+        <w:t xml:space="preserve"> e </w:t>
+      </w:r>
+      <w:proofErr w:type="spellStart"/>
+      <w:r>
+        <w:rPr>
+          <w:rFonts w:ascii="EB Garamond Medium" w:eastAsia="EB Garamond Medium" w:hAnsi="EB Garamond Medium" w:cs="EB Garamond Medium"/>
+          <w:color w:val="1C4587"/>
+          <w:sz w:val="32"/>
+          <w:szCs w:val="32"/>
+        </w:rPr>
+        <w:t>mock</w:t>
+      </w:r>
+      <w:proofErr w:type="spellEnd"/>
+      <w:r>
+        <w:rPr>
+          <w:rFonts w:ascii="EB Garamond Medium" w:eastAsia="EB Garamond Medium" w:hAnsi="EB Garamond Medium" w:cs="EB Garamond Medium"/>
+          <w:color w:val="1C4587"/>
+          <w:sz w:val="32"/>
+          <w:szCs w:val="32"/>
+        </w:rPr>
+        <w:t>-up</w:t>
       </w:r>
     </w:p>
     <w:p>
@@ -20261,7 +21624,6 @@
   <w:style w:type="character" w:default="1" w:styleId="Carpredefinitoparagrafo">
     <w:name w:val="Default Paragraph Font"/>
     <w:uiPriority w:val="1"/>
-    <w:semiHidden/>
     <w:unhideWhenUsed/>
   </w:style>
   <w:style w:type="table" w:default="1" w:styleId="Tabellanormale">

</xml_diff>

<commit_message>
Modifica requisiti non funzionali
</commit_message>
<xml_diff>
--- a/Deliverables/RAD_DocApp_.docx
+++ b/Deliverables/RAD_DocApp_.docx
@@ -1,6 +1,6 @@
 
 <file path=word/document.xml><?xml version="1.0" encoding="utf-8"?>
-<w:document xmlns:wpc="http://schemas.microsoft.com/office/word/2010/wordprocessingCanvas" xmlns:cx="http://schemas.microsoft.com/office/drawing/2014/chartex" xmlns:cx1="http://schemas.microsoft.com/office/drawing/2015/9/8/chartex" xmlns:cx2="http://schemas.microsoft.com/office/drawing/2015/10/21/chartex" xmlns:cx3="http://schemas.microsoft.com/office/drawing/2016/5/9/chartex" xmlns:cx4="http://schemas.microsoft.com/office/drawing/2016/5/10/chartex" xmlns:cx5="http://schemas.microsoft.com/office/drawing/2016/5/11/chartex" xmlns:cx6="http://schemas.microsoft.com/office/drawing/2016/5/12/chartex" xmlns:cx7="http://schemas.microsoft.com/office/drawing/2016/5/13/chartex" xmlns:cx8="http://schemas.microsoft.com/office/drawing/2016/5/14/chartex" xmlns:mc="http://schemas.openxmlformats.org/markup-compatibility/2006" xmlns:aink="http://schemas.microsoft.com/office/drawing/2016/ink" xmlns:am3d="http://schemas.microsoft.com/office/drawing/2017/model3d" xmlns:o="urn:schemas-microsoft-com:office:office" xmlns:r="http://schemas.openxmlformats.org/officeDocument/2006/relationships" xmlns:m="http://schemas.openxmlformats.org/officeDocument/2006/math" xmlns:v="urn:schemas-microsoft-com:vml" xmlns:wp14="http://schemas.microsoft.com/office/word/2010/wordprocessingDrawing" xmlns:wp="http://schemas.openxmlformats.org/drawingml/2006/wordprocessingDrawing" xmlns:w10="urn:schemas-microsoft-com:office:word" xmlns:w="http://schemas.openxmlformats.org/wordprocessingml/2006/main" xmlns:w14="http://schemas.microsoft.com/office/word/2010/wordml" xmlns:w15="http://schemas.microsoft.com/office/word/2012/wordml" xmlns:w16cex="http://schemas.microsoft.com/office/word/2018/wordml/cex" xmlns:w16cid="http://schemas.microsoft.com/office/word/2016/wordml/cid" xmlns:w16="http://schemas.microsoft.com/office/word/2018/wordml" xmlns:w16sdtdh="http://schemas.microsoft.com/office/word/2020/wordml/sdtdatahash" xmlns:w16se="http://schemas.microsoft.com/office/word/2015/wordml/symex" xmlns:wpg="http://schemas.microsoft.com/office/word/2010/wordprocessingGroup" xmlns:wpi="http://schemas.microsoft.com/office/word/2010/wordprocessingInk" xmlns:wne="http://schemas.microsoft.com/office/word/2006/wordml" xmlns:wps="http://schemas.microsoft.com/office/word/2010/wordprocessingShape" mc:Ignorable="w14 w15 w16se w16cid w16 w16cex w16sdtdh wp14">
+<w:document xmlns:wpc="http://schemas.microsoft.com/office/word/2010/wordprocessingCanvas" xmlns:cx="http://schemas.microsoft.com/office/drawing/2014/chartex" xmlns:cx1="http://schemas.microsoft.com/office/drawing/2015/9/8/chartex" xmlns:cx2="http://schemas.microsoft.com/office/drawing/2015/10/21/chartex" xmlns:cx3="http://schemas.microsoft.com/office/drawing/2016/5/9/chartex" xmlns:cx4="http://schemas.microsoft.com/office/drawing/2016/5/10/chartex" xmlns:cx5="http://schemas.microsoft.com/office/drawing/2016/5/11/chartex" xmlns:cx6="http://schemas.microsoft.com/office/drawing/2016/5/12/chartex" xmlns:cx7="http://schemas.microsoft.com/office/drawing/2016/5/13/chartex" xmlns:cx8="http://schemas.microsoft.com/office/drawing/2016/5/14/chartex" xmlns:mc="http://schemas.openxmlformats.org/markup-compatibility/2006" xmlns:aink="http://schemas.microsoft.com/office/drawing/2016/ink" xmlns:am3d="http://schemas.microsoft.com/office/drawing/2017/model3d" xmlns:o="urn:schemas-microsoft-com:office:office" xmlns:oel="http://schemas.microsoft.com/office/2019/extlst" xmlns:r="http://schemas.openxmlformats.org/officeDocument/2006/relationships" xmlns:m="http://schemas.openxmlformats.org/officeDocument/2006/math" xmlns:v="urn:schemas-microsoft-com:vml" xmlns:wp14="http://schemas.microsoft.com/office/word/2010/wordprocessingDrawing" xmlns:wp="http://schemas.openxmlformats.org/drawingml/2006/wordprocessingDrawing" xmlns:w10="urn:schemas-microsoft-com:office:word" xmlns:w="http://schemas.openxmlformats.org/wordprocessingml/2006/main" xmlns:w14="http://schemas.microsoft.com/office/word/2010/wordml" xmlns:w15="http://schemas.microsoft.com/office/word/2012/wordml" xmlns:w16cex="http://schemas.microsoft.com/office/word/2018/wordml/cex" xmlns:w16cid="http://schemas.microsoft.com/office/word/2016/wordml/cid" xmlns:w16="http://schemas.microsoft.com/office/word/2018/wordml" xmlns:w16sdtdh="http://schemas.microsoft.com/office/word/2020/wordml/sdtdatahash" xmlns:w16se="http://schemas.microsoft.com/office/word/2015/wordml/symex" xmlns:wpg="http://schemas.microsoft.com/office/word/2010/wordprocessingGroup" xmlns:wpi="http://schemas.microsoft.com/office/word/2010/wordprocessingInk" xmlns:wne="http://schemas.microsoft.com/office/word/2006/wordml" xmlns:wps="http://schemas.microsoft.com/office/word/2010/wordprocessingShape" mc:Ignorable="w14 w15 w16se w16cid w16 w16cex w16sdtdh wp14">
   <w:body>
     <w:p/>
     <w:p>
@@ -523,25 +523,7 @@
                 <w:sz w:val="28"/>
                 <w:szCs w:val="28"/>
               </w:rPr>
-              <w:t xml:space="preserve">Bosso Francesco, D’Ambrosio Giuseppe, Napolitano Giuseppe, </w:t>
-            </w:r>
-            <w:proofErr w:type="spellStart"/>
-            <w:r>
-              <w:rPr>
-                <w:rFonts w:ascii="Verdana" w:eastAsia="Verdana" w:hAnsi="Verdana" w:cs="Verdana"/>
-                <w:sz w:val="28"/>
-                <w:szCs w:val="28"/>
-              </w:rPr>
-              <w:t>Russomando</w:t>
-            </w:r>
-            <w:proofErr w:type="spellEnd"/>
-            <w:r>
-              <w:rPr>
-                <w:rFonts w:ascii="Verdana" w:eastAsia="Verdana" w:hAnsi="Verdana" w:cs="Verdana"/>
-                <w:sz w:val="28"/>
-                <w:szCs w:val="28"/>
-              </w:rPr>
-              <w:t xml:space="preserve"> Antonio</w:t>
+              <w:t>Bosso Francesco, D’Ambrosio Giuseppe, Napolitano Giuseppe, Russomando Antonio</w:t>
             </w:r>
           </w:p>
         </w:tc>
@@ -1103,16 +1085,8 @@
               <w:rPr>
                 <w:rFonts w:ascii="Century Gothic" w:hAnsi="Century Gothic" w:cs="Arial"/>
               </w:rPr>
-              <w:t xml:space="preserve">A. </w:t>
-            </w:r>
-            <w:proofErr w:type="spellStart"/>
-            <w:r>
-              <w:rPr>
-                <w:rFonts w:ascii="Century Gothic" w:hAnsi="Century Gothic" w:cs="Arial"/>
-              </w:rPr>
-              <w:t>Russomando</w:t>
-            </w:r>
-            <w:proofErr w:type="spellEnd"/>
+              <w:t>A. Russomando</w:t>
+            </w:r>
           </w:p>
         </w:tc>
         <w:tc>
@@ -1380,19 +1354,8 @@
           <w:sz w:val="40"/>
           <w:szCs w:val="40"/>
         </w:rPr>
-        <w:t xml:space="preserve"> </w:t>
-      </w:r>
-      <w:proofErr w:type="spellStart"/>
-      <w:r>
-        <w:rPr>
-          <w:rFonts w:ascii="EB Garamond Medium" w:eastAsia="EB Garamond Medium" w:hAnsi="EB Garamond Medium" w:cs="EB Garamond Medium"/>
-          <w:color w:val="1C4587"/>
-          <w:sz w:val="40"/>
-          <w:szCs w:val="40"/>
-        </w:rPr>
-        <w:t>History</w:t>
-      </w:r>
-      <w:proofErr w:type="spellEnd"/>
+        <w:t xml:space="preserve"> History</w:t>
+      </w:r>
     </w:p>
     <w:p>
       <w:pPr>
@@ -1787,19 +1750,11 @@
                 <w:rFonts w:ascii="Open Sans" w:eastAsia="Open Sans" w:hAnsi="Open Sans" w:cs="Open Sans"/>
               </w:rPr>
             </w:pPr>
-            <w:proofErr w:type="spellStart"/>
             <w:r>
               <w:rPr>
                 <w:rFonts w:ascii="Open Sans" w:eastAsia="Open Sans" w:hAnsi="Open Sans" w:cs="Open Sans"/>
               </w:rPr>
-              <w:t>Russomando</w:t>
-            </w:r>
-            <w:proofErr w:type="spellEnd"/>
-            <w:r>
-              <w:rPr>
-                <w:rFonts w:ascii="Open Sans" w:eastAsia="Open Sans" w:hAnsi="Open Sans" w:cs="Open Sans"/>
-              </w:rPr>
-              <w:t xml:space="preserve"> Antonio, Napolitano Giuseppe</w:t>
+              <w:t>Russomando Antonio, Napolitano Giuseppe</w:t>
             </w:r>
           </w:p>
         </w:tc>
@@ -2007,15 +1962,8 @@
                 <w:rFonts w:ascii="Open Sans" w:eastAsia="EB Garamond Medium" w:hAnsi="Open Sans" w:cs="Open Sans"/>
               </w:rPr>
               <w:br/>
-            </w:r>
-            <w:proofErr w:type="spellStart"/>
-            <w:r>
-              <w:rPr>
-                <w:rFonts w:ascii="Open Sans" w:eastAsia="EB Garamond Medium" w:hAnsi="Open Sans" w:cs="Open Sans"/>
-              </w:rPr>
               <w:t>Russomando</w:t>
             </w:r>
-            <w:proofErr w:type="spellEnd"/>
             <w:r>
               <w:rPr>
                 <w:rFonts w:ascii="Open Sans" w:eastAsia="EB Garamond Medium" w:hAnsi="Open Sans" w:cs="Open Sans"/>
@@ -2209,19 +2157,186 @@
                 <w:rFonts w:ascii="Open Sans" w:eastAsia="EB Garamond Medium" w:hAnsi="Open Sans" w:cs="Open Sans"/>
               </w:rPr>
             </w:pPr>
-            <w:proofErr w:type="spellStart"/>
             <w:r>
               <w:rPr>
                 <w:rFonts w:ascii="Open Sans" w:eastAsia="EB Garamond Medium" w:hAnsi="Open Sans" w:cs="Open Sans"/>
               </w:rPr>
-              <w:t>Russomando</w:t>
-            </w:r>
-            <w:proofErr w:type="spellEnd"/>
-            <w:r>
+              <w:t>Russomando Antonio</w:t>
+            </w:r>
+          </w:p>
+        </w:tc>
+      </w:tr>
+      <w:tr>
+        <w:trPr>
+          <w:trHeight w:val="620"/>
+        </w:trPr>
+        <w:tc>
+          <w:tcPr>
+            <w:tcW w:w="2235" w:type="dxa"/>
+            <w:tcBorders>
+              <w:top w:val="single" w:sz="8" w:space="0" w:color="FFFFFF"/>
+              <w:left w:val="nil"/>
+              <w:bottom w:val="single" w:sz="8" w:space="0" w:color="FFFFFF"/>
+              <w:right w:val="single" w:sz="8" w:space="0" w:color="FFFFFF"/>
+            </w:tcBorders>
+            <w:shd w:val="clear" w:color="auto" w:fill="0B5394"/>
+            <w:tcMar>
+              <w:top w:w="100" w:type="dxa"/>
+              <w:left w:w="100" w:type="dxa"/>
+              <w:bottom w:w="100" w:type="dxa"/>
+              <w:right w:w="100" w:type="dxa"/>
+            </w:tcMar>
+          </w:tcPr>
+          <w:p>
+            <w:pPr>
+              <w:widowControl w:val="0"/>
+              <w:pBdr>
+                <w:top w:val="nil"/>
+                <w:left w:val="nil"/>
+                <w:bottom w:val="nil"/>
+                <w:right w:val="nil"/>
+                <w:between w:val="nil"/>
+              </w:pBdr>
+              <w:spacing w:line="240" w:lineRule="auto"/>
+              <w:jc w:val="center"/>
               <w:rPr>
                 <w:rFonts w:ascii="Open Sans" w:eastAsia="EB Garamond Medium" w:hAnsi="Open Sans" w:cs="Open Sans"/>
-              </w:rPr>
-              <w:t xml:space="preserve"> Antonio</w:t>
+                <w:b/>
+                <w:bCs/>
+                <w:color w:val="FFFFFF" w:themeColor="background1"/>
+              </w:rPr>
+            </w:pPr>
+            <w:r>
+              <w:rPr>
+                <w:rFonts w:ascii="Open Sans" w:eastAsia="EB Garamond Medium" w:hAnsi="Open Sans" w:cs="Open Sans"/>
+                <w:b/>
+                <w:bCs/>
+                <w:color w:val="FFFFFF" w:themeColor="background1"/>
+              </w:rPr>
+              <w:t>28/11/2022</w:t>
+            </w:r>
+          </w:p>
+        </w:tc>
+        <w:tc>
+          <w:tcPr>
+            <w:tcW w:w="1875" w:type="dxa"/>
+            <w:tcBorders>
+              <w:top w:val="single" w:sz="8" w:space="0" w:color="FFFFFF"/>
+              <w:left w:val="single" w:sz="8" w:space="0" w:color="FFFFFF"/>
+              <w:bottom w:val="single" w:sz="8" w:space="0" w:color="FFFFFF"/>
+              <w:right w:val="single" w:sz="8" w:space="0" w:color="FFFFFF"/>
+            </w:tcBorders>
+            <w:shd w:val="clear" w:color="auto" w:fill="A4C2F4"/>
+            <w:tcMar>
+              <w:top w:w="100" w:type="dxa"/>
+              <w:left w:w="100" w:type="dxa"/>
+              <w:bottom w:w="100" w:type="dxa"/>
+              <w:right w:w="100" w:type="dxa"/>
+            </w:tcMar>
+          </w:tcPr>
+          <w:p>
+            <w:pPr>
+              <w:widowControl w:val="0"/>
+              <w:pBdr>
+                <w:top w:val="nil"/>
+                <w:left w:val="nil"/>
+                <w:bottom w:val="nil"/>
+                <w:right w:val="nil"/>
+                <w:between w:val="nil"/>
+              </w:pBdr>
+              <w:spacing w:line="240" w:lineRule="auto"/>
+              <w:jc w:val="center"/>
+              <w:rPr>
+                <w:rFonts w:ascii="Open Sans" w:eastAsia="EB Garamond Medium" w:hAnsi="Open Sans" w:cs="Open Sans"/>
+              </w:rPr>
+            </w:pPr>
+            <w:r>
+              <w:rPr>
+                <w:rFonts w:ascii="Open Sans" w:eastAsia="EB Garamond Medium" w:hAnsi="Open Sans" w:cs="Open Sans"/>
+              </w:rPr>
+              <w:t>1.3</w:t>
+            </w:r>
+          </w:p>
+        </w:tc>
+        <w:tc>
+          <w:tcPr>
+            <w:tcW w:w="2640" w:type="dxa"/>
+            <w:tcBorders>
+              <w:top w:val="single" w:sz="8" w:space="0" w:color="FFFFFF"/>
+              <w:left w:val="single" w:sz="8" w:space="0" w:color="FFFFFF"/>
+              <w:bottom w:val="single" w:sz="8" w:space="0" w:color="FFFFFF"/>
+              <w:right w:val="single" w:sz="8" w:space="0" w:color="FFFFFF"/>
+            </w:tcBorders>
+            <w:shd w:val="clear" w:color="auto" w:fill="A4C2F4"/>
+            <w:tcMar>
+              <w:top w:w="100" w:type="dxa"/>
+              <w:left w:w="100" w:type="dxa"/>
+              <w:bottom w:w="100" w:type="dxa"/>
+              <w:right w:w="100" w:type="dxa"/>
+            </w:tcMar>
+          </w:tcPr>
+          <w:p>
+            <w:pPr>
+              <w:widowControl w:val="0"/>
+              <w:pBdr>
+                <w:top w:val="nil"/>
+                <w:left w:val="nil"/>
+                <w:bottom w:val="nil"/>
+                <w:right w:val="nil"/>
+                <w:between w:val="nil"/>
+              </w:pBdr>
+              <w:spacing w:line="240" w:lineRule="auto"/>
+              <w:jc w:val="center"/>
+              <w:rPr>
+                <w:rFonts w:ascii="Open Sans" w:eastAsia="EB Garamond Medium" w:hAnsi="Open Sans" w:cs="Open Sans"/>
+              </w:rPr>
+            </w:pPr>
+            <w:r>
+              <w:rPr>
+                <w:rFonts w:ascii="Open Sans" w:eastAsia="EB Garamond Medium" w:hAnsi="Open Sans" w:cs="Open Sans"/>
+              </w:rPr>
+              <w:t>Modifica requisiti non funzionali</w:t>
+            </w:r>
+          </w:p>
+        </w:tc>
+        <w:tc>
+          <w:tcPr>
+            <w:tcW w:w="2955" w:type="dxa"/>
+            <w:tcBorders>
+              <w:top w:val="single" w:sz="8" w:space="0" w:color="FFFFFF"/>
+              <w:left w:val="single" w:sz="8" w:space="0" w:color="FFFFFF"/>
+              <w:bottom w:val="single" w:sz="8" w:space="0" w:color="FFFFFF"/>
+              <w:right w:val="nil"/>
+            </w:tcBorders>
+            <w:shd w:val="clear" w:color="auto" w:fill="A4C2F4"/>
+            <w:tcMar>
+              <w:top w:w="100" w:type="dxa"/>
+              <w:left w:w="100" w:type="dxa"/>
+              <w:bottom w:w="100" w:type="dxa"/>
+              <w:right w:w="100" w:type="dxa"/>
+            </w:tcMar>
+          </w:tcPr>
+          <w:p>
+            <w:pPr>
+              <w:widowControl w:val="0"/>
+              <w:pBdr>
+                <w:top w:val="nil"/>
+                <w:left w:val="nil"/>
+                <w:bottom w:val="nil"/>
+                <w:right w:val="nil"/>
+                <w:between w:val="nil"/>
+              </w:pBdr>
+              <w:spacing w:line="240" w:lineRule="auto"/>
+              <w:jc w:val="center"/>
+              <w:rPr>
+                <w:rFonts w:ascii="Open Sans" w:eastAsia="EB Garamond Medium" w:hAnsi="Open Sans" w:cs="Open Sans"/>
+              </w:rPr>
+            </w:pPr>
+            <w:r>
+              <w:rPr>
+                <w:rFonts w:ascii="Open Sans" w:eastAsia="EB Garamond Medium" w:hAnsi="Open Sans" w:cs="Open Sans"/>
+              </w:rPr>
+              <w:t>Russomando Antonio</w:t>
             </w:r>
           </w:p>
         </w:tc>
@@ -2534,6 +2649,7 @@
           <w:sz w:val="28"/>
           <w:szCs w:val="28"/>
         </w:rPr>
+        <w:lastRenderedPageBreak/>
         <w:t>Usabilità</w:t>
       </w:r>
     </w:p>
@@ -2576,7 +2692,6 @@
           <w:sz w:val="28"/>
           <w:szCs w:val="28"/>
         </w:rPr>
-        <w:lastRenderedPageBreak/>
         <w:t>Prestazioni</w:t>
       </w:r>
     </w:p>
@@ -2823,23 +2938,13 @@
           <w:szCs w:val="28"/>
         </w:rPr>
       </w:pPr>
-      <w:proofErr w:type="spellStart"/>
       <w:r>
         <w:rPr>
           <w:rFonts w:ascii="EB Garamond Medium" w:eastAsia="EB Garamond Medium" w:hAnsi="EB Garamond Medium" w:cs="EB Garamond Medium"/>
           <w:sz w:val="28"/>
           <w:szCs w:val="28"/>
         </w:rPr>
-        <w:t>Dynamic</w:t>
-      </w:r>
-      <w:proofErr w:type="spellEnd"/>
-      <w:r>
-        <w:rPr>
-          <w:rFonts w:ascii="EB Garamond Medium" w:eastAsia="EB Garamond Medium" w:hAnsi="EB Garamond Medium" w:cs="EB Garamond Medium"/>
-          <w:sz w:val="28"/>
-          <w:szCs w:val="28"/>
-        </w:rPr>
-        <w:t xml:space="preserve"> model</w:t>
+        <w:t>Dynamic model</w:t>
       </w:r>
     </w:p>
     <w:p>
@@ -2860,61 +2965,7 @@
           <w:sz w:val="28"/>
           <w:szCs w:val="28"/>
         </w:rPr>
-        <w:t xml:space="preserve">Interfaccia utente - </w:t>
-      </w:r>
-      <w:proofErr w:type="spellStart"/>
-      <w:r>
-        <w:rPr>
-          <w:rFonts w:ascii="EB Garamond Medium" w:eastAsia="EB Garamond Medium" w:hAnsi="EB Garamond Medium" w:cs="EB Garamond Medium"/>
-          <w:sz w:val="28"/>
-          <w:szCs w:val="28"/>
-        </w:rPr>
-        <w:t>path</w:t>
-      </w:r>
-      <w:proofErr w:type="spellEnd"/>
-      <w:r>
-        <w:rPr>
-          <w:rFonts w:ascii="EB Garamond Medium" w:eastAsia="EB Garamond Medium" w:hAnsi="EB Garamond Medium" w:cs="EB Garamond Medium"/>
-          <w:sz w:val="28"/>
-          <w:szCs w:val="28"/>
-        </w:rPr>
-        <w:t xml:space="preserve"> </w:t>
-      </w:r>
-      <w:proofErr w:type="spellStart"/>
-      <w:r>
-        <w:rPr>
-          <w:rFonts w:ascii="EB Garamond Medium" w:eastAsia="EB Garamond Medium" w:hAnsi="EB Garamond Medium" w:cs="EB Garamond Medium"/>
-          <w:sz w:val="28"/>
-          <w:szCs w:val="28"/>
-        </w:rPr>
-        <w:t>navigazionale</w:t>
-      </w:r>
-      <w:proofErr w:type="spellEnd"/>
-      <w:r>
-        <w:rPr>
-          <w:rFonts w:ascii="EB Garamond Medium" w:eastAsia="EB Garamond Medium" w:hAnsi="EB Garamond Medium" w:cs="EB Garamond Medium"/>
-          <w:sz w:val="28"/>
-          <w:szCs w:val="28"/>
-        </w:rPr>
-        <w:t xml:space="preserve"> e </w:t>
-      </w:r>
-      <w:proofErr w:type="spellStart"/>
-      <w:r>
-        <w:rPr>
-          <w:rFonts w:ascii="EB Garamond Medium" w:eastAsia="EB Garamond Medium" w:hAnsi="EB Garamond Medium" w:cs="EB Garamond Medium"/>
-          <w:sz w:val="28"/>
-          <w:szCs w:val="28"/>
-        </w:rPr>
-        <w:t>mock</w:t>
-      </w:r>
-      <w:proofErr w:type="spellEnd"/>
-      <w:r>
-        <w:rPr>
-          <w:rFonts w:ascii="EB Garamond Medium" w:eastAsia="EB Garamond Medium" w:hAnsi="EB Garamond Medium" w:cs="EB Garamond Medium"/>
-          <w:sz w:val="28"/>
-          <w:szCs w:val="28"/>
-        </w:rPr>
-        <w:t>-up</w:t>
+        <w:t>Interfaccia utente - path navigazionale e mock-up</w:t>
       </w:r>
     </w:p>
     <w:p>
@@ -4479,19 +4530,8 @@
           <w:sz w:val="24"/>
           <w:szCs w:val="24"/>
         </w:rPr>
-        <w:t xml:space="preserve">3.2.4 RF Antonio </w:t>
-      </w:r>
-      <w:proofErr w:type="spellStart"/>
-      <w:r>
-        <w:rPr>
-          <w:rFonts w:ascii="Century Gothic" w:eastAsia="Calibri" w:hAnsi="Century Gothic" w:cs="Calibri"/>
-          <w:color w:val="1F3863"/>
-          <w:sz w:val="24"/>
-          <w:szCs w:val="24"/>
-        </w:rPr>
-        <w:t>Russomando</w:t>
-      </w:r>
-      <w:proofErr w:type="spellEnd"/>
+        <w:t>3.2.4 RF Antonio Russomando</w:t>
+      </w:r>
     </w:p>
     <w:tbl>
       <w:tblPr>
@@ -4733,44 +4773,16 @@
                 <w:color w:val="000000"/>
                 <w:lang w:val="en-US"/>
               </w:rPr>
-              <w:t xml:space="preserve">Chat end-to-end </w:t>
-            </w:r>
-            <w:proofErr w:type="spellStart"/>
+              <w:t>Chat end-to-end t</w:t>
+            </w:r>
             <w:r>
               <w:rPr>
                 <w:rFonts w:ascii="Century Gothic" w:hAnsi="Century Gothic"/>
                 <w:color w:val="000000"/>
                 <w:lang w:val="en-US"/>
               </w:rPr>
-              <w:t>t</w:t>
-            </w:r>
-            <w:r>
-              <w:rPr>
-                <w:rFonts w:ascii="Century Gothic" w:hAnsi="Century Gothic"/>
-                <w:color w:val="000000"/>
-                <w:lang w:val="en-US"/>
-              </w:rPr>
-              <w:t>ra</w:t>
-            </w:r>
-            <w:proofErr w:type="spellEnd"/>
-            <w:r>
-              <w:rPr>
-                <w:rFonts w:ascii="Century Gothic" w:hAnsi="Century Gothic"/>
-                <w:color w:val="000000"/>
-                <w:lang w:val="en-US"/>
-              </w:rPr>
-              <w:t xml:space="preserve"> </w:t>
-            </w:r>
-            <w:proofErr w:type="spellStart"/>
-            <w:r>
-              <w:rPr>
-                <w:rFonts w:ascii="Century Gothic" w:hAnsi="Century Gothic"/>
-                <w:color w:val="000000"/>
-                <w:lang w:val="en-US"/>
-              </w:rPr>
-              <w:t>utenti</w:t>
-            </w:r>
-            <w:proofErr w:type="spellEnd"/>
+              <w:t>ra utenti</w:t>
+            </w:r>
           </w:p>
         </w:tc>
         <w:tc>
@@ -5261,15 +5273,7 @@
               <w:cnfStyle w:val="000000100000" w:firstRow="0" w:lastRow="0" w:firstColumn="0" w:lastColumn="0" w:oddVBand="0" w:evenVBand="0" w:oddHBand="1" w:evenHBand="0" w:firstRowFirstColumn="0" w:firstRowLastColumn="0" w:lastRowFirstColumn="0" w:lastRowLastColumn="0"/>
             </w:pPr>
             <w:r>
-              <w:t>Il sistema deve permettere all’utente di caricare i documenti all’interno dell’</w:t>
-            </w:r>
-            <w:proofErr w:type="spellStart"/>
-            <w:r>
-              <w:t>app</w:t>
-            </w:r>
-            <w:proofErr w:type="spellEnd"/>
-            <w:r>
-              <w:t xml:space="preserve"> dopo la registrazione</w:t>
+              <w:t>Il sistema deve permettere all’utente di caricare i documenti all’interno dell’app dopo la registrazione</w:t>
             </w:r>
           </w:p>
         </w:tc>
@@ -5480,22 +5484,29 @@
     <w:p>
       <w:pPr>
         <w:pStyle w:val="NormaleWeb"/>
-        <w:numPr>
-          <w:ilvl w:val="0"/>
-          <w:numId w:val="5"/>
-        </w:numPr>
-        <w:rPr>
-          <w:rFonts w:ascii="Calibri" w:hAnsi="Calibri" w:cs="Calibri"/>
+        <w:rPr>
+          <w:rFonts w:ascii="Garamond" w:hAnsi="Garamond" w:cs="Calibri"/>
         </w:rPr>
       </w:pPr>
+      <w:r>
+        <w:rPr>
+          <w:rFonts w:ascii="Garamond" w:eastAsia="EB Garamond Medium" w:hAnsi="Garamond" w:cs="EB Garamond Medium"/>
+          <w:b/>
+          <w:bCs/>
+          <w:color w:val="000000" w:themeColor="text1"/>
+        </w:rPr>
+        <w:t>RNF_1:</w:t>
+      </w:r>
       <w:r>
         <w:rPr>
           <w:rFonts w:ascii="Century Gothic" w:eastAsia="EB Garamond Medium" w:hAnsi="Century Gothic" w:cs="EB Garamond Medium"/>
           <w:b/>
           <w:bCs/>
           <w:color w:val="000000" w:themeColor="text1"/>
-        </w:rPr>
-        <w:t xml:space="preserve">RNF_1: </w:t>
+          <w:sz w:val="28"/>
+          <w:szCs w:val="28"/>
+        </w:rPr>
+        <w:t xml:space="preserve"> </w:t>
       </w:r>
       <w:r>
         <w:rPr>
@@ -5507,356 +5518,445 @@
     <w:p>
       <w:pPr>
         <w:pStyle w:val="NormaleWeb"/>
-        <w:numPr>
-          <w:ilvl w:val="0"/>
-          <w:numId w:val="5"/>
-        </w:numPr>
-        <w:rPr>
-          <w:rFonts w:ascii="Calibri" w:hAnsi="Calibri" w:cs="Calibri"/>
+        <w:rPr>
+          <w:rFonts w:ascii="Garamond" w:hAnsi="Garamond" w:cs="Calibri"/>
         </w:rPr>
       </w:pPr>
       <w:r>
         <w:rPr>
+          <w:rFonts w:ascii="Garamond" w:eastAsia="EB Garamond Medium" w:hAnsi="Garamond" w:cs="EB Garamond Medium"/>
+          <w:b/>
+          <w:bCs/>
+          <w:color w:val="000000" w:themeColor="text1"/>
+        </w:rPr>
+        <w:t>RNF_2:</w:t>
+      </w:r>
+      <w:r>
+        <w:rPr>
           <w:rFonts w:ascii="Garamond" w:hAnsi="Garamond" w:cs="Calibri"/>
-        </w:rPr>
-        <w:t xml:space="preserve">Al </w:t>
-      </w:r>
-      <w:proofErr w:type="spellStart"/>
+          <w:sz w:val="28"/>
+          <w:szCs w:val="28"/>
+        </w:rPr>
+        <w:t xml:space="preserve"> </w:t>
+      </w:r>
       <w:r>
         <w:rPr>
           <w:rFonts w:ascii="Garamond" w:hAnsi="Garamond" w:cs="Calibri"/>
         </w:rPr>
-        <w:t>piu</w:t>
-      </w:r>
-      <w:proofErr w:type="spellEnd"/>
+        <w:t>L’interfaccia</w:t>
+      </w:r>
       <w:r>
         <w:rPr>
           <w:rFonts w:ascii="Garamond" w:hAnsi="Garamond" w:cs="Calibri"/>
         </w:rPr>
-        <w:t xml:space="preserve">̀ 1 su 30 nuovi utenti dovrebbe incontrare problemi. </w:t>
+        <w:t xml:space="preserve"> deve rendere ben esplicita la funzionalità di ogni elemento visuale, mostrandosi chiara, semplice e senza ambiguità.</w:t>
+      </w:r>
+    </w:p>
+    <w:p>
+      <w:pPr>
+        <w:rPr>
+          <w:rFonts w:ascii="EB Garamond Medium" w:eastAsia="EB Garamond Medium" w:hAnsi="EB Garamond Medium" w:cs="EB Garamond Medium"/>
+          <w:color w:val="1C4587"/>
+          <w:sz w:val="32"/>
+          <w:szCs w:val="32"/>
+        </w:rPr>
+      </w:pPr>
+      <w:r>
+        <w:rPr>
+          <w:rFonts w:ascii="EB Garamond Medium" w:eastAsia="EB Garamond Medium" w:hAnsi="EB Garamond Medium" w:cs="EB Garamond Medium"/>
+          <w:color w:val="1C4587"/>
+          <w:sz w:val="32"/>
+          <w:szCs w:val="32"/>
+        </w:rPr>
+        <w:t>3.</w:t>
+      </w:r>
+      <w:r>
+        <w:rPr>
+          <w:rFonts w:ascii="EB Garamond Medium" w:eastAsia="EB Garamond Medium" w:hAnsi="EB Garamond Medium" w:cs="EB Garamond Medium"/>
+          <w:color w:val="1C4587"/>
+          <w:sz w:val="32"/>
+          <w:szCs w:val="32"/>
+        </w:rPr>
+        <w:t>3</w:t>
+      </w:r>
+      <w:r>
+        <w:rPr>
+          <w:rFonts w:ascii="EB Garamond Medium" w:eastAsia="EB Garamond Medium" w:hAnsi="EB Garamond Medium" w:cs="EB Garamond Medium"/>
+          <w:color w:val="1C4587"/>
+          <w:sz w:val="32"/>
+          <w:szCs w:val="32"/>
+        </w:rPr>
+        <w:t>.</w:t>
+      </w:r>
+      <w:r>
+        <w:rPr>
+          <w:rFonts w:ascii="EB Garamond Medium" w:eastAsia="EB Garamond Medium" w:hAnsi="EB Garamond Medium" w:cs="EB Garamond Medium"/>
+          <w:color w:val="1C4587"/>
+          <w:sz w:val="32"/>
+          <w:szCs w:val="32"/>
+        </w:rPr>
+        <w:t>2</w:t>
+      </w:r>
+      <w:r>
+        <w:rPr>
+          <w:rFonts w:ascii="EB Garamond Medium" w:eastAsia="EB Garamond Medium" w:hAnsi="EB Garamond Medium" w:cs="EB Garamond Medium"/>
+          <w:color w:val="1C4587"/>
+          <w:sz w:val="32"/>
+          <w:szCs w:val="32"/>
+        </w:rPr>
+        <w:t xml:space="preserve">. </w:t>
+      </w:r>
+      <w:r>
+        <w:rPr>
+          <w:rFonts w:ascii="EB Garamond Medium" w:eastAsia="EB Garamond Medium" w:hAnsi="EB Garamond Medium" w:cs="EB Garamond Medium"/>
+          <w:color w:val="1C4587"/>
+          <w:sz w:val="32"/>
+          <w:szCs w:val="32"/>
+        </w:rPr>
+        <w:t>Affidabilità</w:t>
+      </w:r>
+    </w:p>
+    <w:p>
+      <w:pPr>
+        <w:rPr>
+          <w:rFonts w:ascii="Garamond" w:eastAsia="EB Garamond Medium" w:hAnsi="Garamond" w:cs="EB Garamond Medium"/>
+          <w:color w:val="000000" w:themeColor="text1"/>
+          <w:sz w:val="24"/>
+          <w:szCs w:val="24"/>
+        </w:rPr>
+      </w:pPr>
+      <w:r>
+        <w:rPr>
+          <w:rFonts w:ascii="Garamond" w:eastAsia="EB Garamond Medium" w:hAnsi="Garamond" w:cs="EB Garamond Medium"/>
+          <w:b/>
+          <w:bCs/>
+          <w:color w:val="000000" w:themeColor="text1"/>
+          <w:sz w:val="24"/>
+          <w:szCs w:val="24"/>
+        </w:rPr>
+        <w:t>RNF_</w:t>
+      </w:r>
+      <w:r>
+        <w:rPr>
+          <w:rFonts w:ascii="Garamond" w:eastAsia="EB Garamond Medium" w:hAnsi="Garamond" w:cs="EB Garamond Medium"/>
+          <w:b/>
+          <w:bCs/>
+          <w:color w:val="000000" w:themeColor="text1"/>
+          <w:sz w:val="24"/>
+          <w:szCs w:val="24"/>
+        </w:rPr>
+        <w:t>3</w:t>
+      </w:r>
+      <w:r>
+        <w:rPr>
+          <w:rFonts w:ascii="Garamond" w:eastAsia="EB Garamond Medium" w:hAnsi="Garamond" w:cs="EB Garamond Medium"/>
+          <w:b/>
+          <w:bCs/>
+          <w:color w:val="000000" w:themeColor="text1"/>
+          <w:sz w:val="24"/>
+          <w:szCs w:val="24"/>
+        </w:rPr>
+        <w:t>:</w:t>
+      </w:r>
+      <w:r>
+        <w:rPr>
+          <w:rFonts w:ascii="Century Gothic" w:eastAsia="EB Garamond Medium" w:hAnsi="Century Gothic" w:cs="EB Garamond Medium"/>
+          <w:b/>
+          <w:bCs/>
+          <w:color w:val="000000" w:themeColor="text1"/>
+        </w:rPr>
+        <w:t xml:space="preserve"> </w:t>
+      </w:r>
+      <w:r>
+        <w:rPr>
+          <w:rFonts w:ascii="Garamond" w:eastAsia="EB Garamond Medium" w:hAnsi="Garamond" w:cs="EB Garamond Medium"/>
+          <w:color w:val="000000" w:themeColor="text1"/>
+          <w:sz w:val="24"/>
+          <w:szCs w:val="24"/>
+        </w:rPr>
+        <w:t>Il sistema deve mantenere un livello di sicurezza necessario affinché eventuali accessi minacciosi non comportino una perdita di dati sensibili o una modifica di essi.</w:t>
       </w:r>
     </w:p>
     <w:p>
       <w:pPr>
         <w:pStyle w:val="NormaleWeb"/>
-        <w:numPr>
-          <w:ilvl w:val="0"/>
-          <w:numId w:val="5"/>
-        </w:numPr>
-        <w:rPr>
-          <w:rFonts w:ascii="Calibri" w:hAnsi="Calibri" w:cs="Calibri"/>
+        <w:rPr>
+          <w:rFonts w:ascii="Garamond" w:hAnsi="Garamond" w:cs="Calibri"/>
         </w:rPr>
       </w:pPr>
       <w:r>
         <w:rPr>
+          <w:rFonts w:ascii="Garamond" w:eastAsia="EB Garamond Medium" w:hAnsi="Garamond" w:cs="EB Garamond Medium"/>
+          <w:b/>
+          <w:bCs/>
+          <w:color w:val="000000" w:themeColor="text1"/>
+        </w:rPr>
+        <w:t>RNF_</w:t>
+      </w:r>
+      <w:r>
+        <w:rPr>
+          <w:rFonts w:ascii="Garamond" w:eastAsia="EB Garamond Medium" w:hAnsi="Garamond" w:cs="EB Garamond Medium"/>
+          <w:b/>
+          <w:bCs/>
+          <w:color w:val="000000" w:themeColor="text1"/>
+        </w:rPr>
+        <w:t>4</w:t>
+      </w:r>
+      <w:r>
+        <w:rPr>
+          <w:rFonts w:ascii="Garamond" w:eastAsia="EB Garamond Medium" w:hAnsi="Garamond" w:cs="EB Garamond Medium"/>
+          <w:b/>
+          <w:bCs/>
+          <w:color w:val="000000" w:themeColor="text1"/>
+        </w:rPr>
+        <w:t>:</w:t>
+      </w:r>
+      <w:r>
+        <w:rPr>
           <w:rFonts w:ascii="Garamond" w:hAnsi="Garamond" w:cs="Calibri"/>
-        </w:rPr>
-        <w:t xml:space="preserve">L’interfaccia </w:t>
-      </w:r>
-      <w:proofErr w:type="spellStart"/>
+          <w:sz w:val="28"/>
+          <w:szCs w:val="28"/>
+        </w:rPr>
+        <w:t xml:space="preserve"> </w:t>
+      </w:r>
       <w:r>
         <w:rPr>
           <w:rFonts w:ascii="Garamond" w:hAnsi="Garamond" w:cs="Calibri"/>
         </w:rPr>
-        <w:t>dovra</w:t>
-      </w:r>
-      <w:proofErr w:type="spellEnd"/>
-      <w:r>
-        <w:rPr>
-          <w:rFonts w:ascii="Garamond" w:hAnsi="Garamond" w:cs="Calibri"/>
-        </w:rPr>
-        <w:t xml:space="preserve">̀ essere semplice con varie scorciatoie per accedere ad ogni area del sistema in </w:t>
-      </w:r>
-      <w:r>
-        <w:rPr>
-          <w:rFonts w:ascii="Garamond" w:hAnsi="Garamond" w:cs="Calibri"/>
-        </w:rPr>
-        <w:t xml:space="preserve">modo chiaro e non ambiguo. </w:t>
+        <w:t>Il sistema deve comportarsi in modo adeguato in situazioni di fallimento notificando sempre l’errore all’utente e come risolverlo.</w:t>
       </w:r>
     </w:p>
     <w:p>
       <w:pPr>
         <w:pStyle w:val="NormaleWeb"/>
-        <w:numPr>
-          <w:ilvl w:val="0"/>
-          <w:numId w:val="5"/>
-        </w:numPr>
-        <w:rPr>
-          <w:rFonts w:ascii="Calibri" w:hAnsi="Calibri" w:cs="Calibri"/>
+        <w:rPr>
+          <w:rFonts w:ascii="Garamond" w:hAnsi="Garamond" w:cs="Calibri"/>
         </w:rPr>
       </w:pPr>
       <w:r>
         <w:rPr>
           <w:rFonts w:ascii="Garamond" w:hAnsi="Garamond" w:cs="Calibri"/>
-        </w:rPr>
-        <w:t xml:space="preserve">L’utente nuovo dovrebbe effettuare l’operazione voluta </w:t>
-      </w:r>
-      <w:proofErr w:type="gramStart"/>
+          <w:b/>
+          <w:bCs/>
+        </w:rPr>
+        <w:t xml:space="preserve">RNF_5: </w:t>
+      </w:r>
       <w:r>
         <w:rPr>
           <w:rFonts w:ascii="Garamond" w:hAnsi="Garamond" w:cs="Calibri"/>
         </w:rPr>
-        <w:t>in al</w:t>
-      </w:r>
-      <w:proofErr w:type="gramEnd"/>
-      <w:r>
-        <w:rPr>
-          <w:rFonts w:ascii="Garamond" w:hAnsi="Garamond" w:cs="Calibri"/>
-        </w:rPr>
-        <w:t xml:space="preserve"> </w:t>
-      </w:r>
-      <w:proofErr w:type="spellStart"/>
-      <w:r>
-        <w:rPr>
-          <w:rFonts w:ascii="Garamond" w:hAnsi="Garamond" w:cs="Calibri"/>
-        </w:rPr>
-        <w:t>piu</w:t>
-      </w:r>
-      <w:proofErr w:type="spellEnd"/>
-      <w:r>
-        <w:rPr>
-          <w:rFonts w:ascii="Garamond" w:hAnsi="Garamond" w:cs="Calibri"/>
-        </w:rPr>
-        <w:t xml:space="preserve">̀ 25 minuti. </w:t>
+        <w:t>Il sistema deve garantire un alto livello di consistenza nelle sue operazioni.</w:t>
+      </w:r>
+    </w:p>
+    <w:p/>
+    <w:p/>
+    <w:p/>
+    <w:p/>
+    <w:p/>
+    <w:p/>
+    <w:p>
+      <w:pPr>
+        <w:rPr>
+          <w:rFonts w:ascii="EB Garamond Medium" w:eastAsia="EB Garamond Medium" w:hAnsi="EB Garamond Medium" w:cs="EB Garamond Medium"/>
+          <w:color w:val="1C4587"/>
+          <w:sz w:val="32"/>
+          <w:szCs w:val="32"/>
+        </w:rPr>
+      </w:pPr>
+      <w:r>
+        <w:rPr>
+          <w:rFonts w:ascii="EB Garamond Medium" w:eastAsia="EB Garamond Medium" w:hAnsi="EB Garamond Medium" w:cs="EB Garamond Medium"/>
+          <w:color w:val="1C4587"/>
+          <w:sz w:val="32"/>
+          <w:szCs w:val="32"/>
+        </w:rPr>
+        <w:t>3.</w:t>
+      </w:r>
+      <w:r>
+        <w:rPr>
+          <w:rFonts w:ascii="EB Garamond Medium" w:eastAsia="EB Garamond Medium" w:hAnsi="EB Garamond Medium" w:cs="EB Garamond Medium"/>
+          <w:color w:val="1C4587"/>
+          <w:sz w:val="32"/>
+          <w:szCs w:val="32"/>
+        </w:rPr>
+        <w:t>3</w:t>
+      </w:r>
+      <w:r>
+        <w:rPr>
+          <w:rFonts w:ascii="EB Garamond Medium" w:eastAsia="EB Garamond Medium" w:hAnsi="EB Garamond Medium" w:cs="EB Garamond Medium"/>
+          <w:color w:val="1C4587"/>
+          <w:sz w:val="32"/>
+          <w:szCs w:val="32"/>
+        </w:rPr>
+        <w:t>.</w:t>
+      </w:r>
+      <w:r>
+        <w:rPr>
+          <w:rFonts w:ascii="EB Garamond Medium" w:eastAsia="EB Garamond Medium" w:hAnsi="EB Garamond Medium" w:cs="EB Garamond Medium"/>
+          <w:color w:val="1C4587"/>
+          <w:sz w:val="32"/>
+          <w:szCs w:val="32"/>
+        </w:rPr>
+        <w:t>3</w:t>
+      </w:r>
+      <w:r>
+        <w:rPr>
+          <w:rFonts w:ascii="EB Garamond Medium" w:eastAsia="EB Garamond Medium" w:hAnsi="EB Garamond Medium" w:cs="EB Garamond Medium"/>
+          <w:color w:val="1C4587"/>
+          <w:sz w:val="32"/>
+          <w:szCs w:val="32"/>
+        </w:rPr>
+        <w:t xml:space="preserve">. </w:t>
+      </w:r>
+      <w:r>
+        <w:rPr>
+          <w:rFonts w:ascii="EB Garamond Medium" w:eastAsia="EB Garamond Medium" w:hAnsi="EB Garamond Medium" w:cs="EB Garamond Medium"/>
+          <w:color w:val="1C4587"/>
+          <w:sz w:val="32"/>
+          <w:szCs w:val="32"/>
+        </w:rPr>
+        <w:t>Prestazioni</w:t>
       </w:r>
     </w:p>
     <w:p>
       <w:pPr>
-        <w:pStyle w:val="NormaleWeb"/>
-        <w:numPr>
-          <w:ilvl w:val="0"/>
-          <w:numId w:val="5"/>
-        </w:numPr>
-        <w:rPr>
-          <w:rFonts w:ascii="Calibri" w:hAnsi="Calibri" w:cs="Calibri"/>
+        <w:rPr>
+          <w:rFonts w:ascii="Garamond" w:hAnsi="Garamond"/>
+          <w:sz w:val="24"/>
+          <w:szCs w:val="24"/>
         </w:rPr>
       </w:pPr>
       <w:r>
         <w:rPr>
-          <w:rFonts w:ascii="Garamond" w:hAnsi="Garamond" w:cs="Calibri"/>
-        </w:rPr>
-        <w:t xml:space="preserve">L’utente esperto dovrebbe effettuare l’operazione voluta </w:t>
-      </w:r>
-      <w:proofErr w:type="gramStart"/>
-      <w:r>
-        <w:rPr>
-          <w:rFonts w:ascii="Garamond" w:hAnsi="Garamond" w:cs="Calibri"/>
-        </w:rPr>
-        <w:t>in al</w:t>
-      </w:r>
-      <w:proofErr w:type="gramEnd"/>
-      <w:r>
-        <w:rPr>
-          <w:rFonts w:ascii="Garamond" w:hAnsi="Garamond" w:cs="Calibri"/>
+          <w:rFonts w:ascii="Garamond" w:eastAsia="EB Garamond Medium" w:hAnsi="Garamond" w:cs="EB Garamond Medium"/>
+          <w:b/>
+          <w:bCs/>
+          <w:color w:val="000000" w:themeColor="text1"/>
+          <w:sz w:val="24"/>
+          <w:szCs w:val="24"/>
+        </w:rPr>
+        <w:t>RNF_</w:t>
+      </w:r>
+      <w:r>
+        <w:rPr>
+          <w:rFonts w:ascii="Garamond" w:eastAsia="EB Garamond Medium" w:hAnsi="Garamond" w:cs="EB Garamond Medium"/>
+          <w:b/>
+          <w:bCs/>
+          <w:color w:val="000000" w:themeColor="text1"/>
+          <w:sz w:val="24"/>
+          <w:szCs w:val="24"/>
+        </w:rPr>
+        <w:t>6</w:t>
+      </w:r>
+      <w:r>
+        <w:rPr>
+          <w:rFonts w:ascii="Garamond" w:eastAsia="EB Garamond Medium" w:hAnsi="Garamond" w:cs="EB Garamond Medium"/>
+          <w:b/>
+          <w:bCs/>
+          <w:color w:val="000000" w:themeColor="text1"/>
+          <w:sz w:val="24"/>
+          <w:szCs w:val="24"/>
+        </w:rPr>
+        <w:t>:</w:t>
+      </w:r>
+      <w:r>
+        <w:rPr>
+          <w:rFonts w:ascii="Century Gothic" w:eastAsia="EB Garamond Medium" w:hAnsi="Century Gothic" w:cs="EB Garamond Medium"/>
+          <w:b/>
+          <w:bCs/>
+          <w:color w:val="000000" w:themeColor="text1"/>
         </w:rPr>
         <w:t xml:space="preserve"> </w:t>
       </w:r>
-      <w:proofErr w:type="spellStart"/>
-      <w:r>
-        <w:rPr>
-          <w:rFonts w:ascii="Garamond" w:hAnsi="Garamond" w:cs="Calibri"/>
-        </w:rPr>
-        <w:t>piu</w:t>
-      </w:r>
-      <w:proofErr w:type="spellEnd"/>
-      <w:r>
-        <w:rPr>
-          <w:rFonts w:ascii="Garamond" w:hAnsi="Garamond" w:cs="Calibri"/>
-        </w:rPr>
-        <w:t>̀ 15</w:t>
-      </w:r>
-      <w:r>
-        <w:rPr>
-          <w:rFonts w:ascii="Garamond" w:hAnsi="Garamond" w:cs="Calibri"/>
-        </w:rPr>
-        <w:t xml:space="preserve"> minuti. </w:t>
+      <w:r>
+        <w:rPr>
+          <w:rFonts w:ascii="Garamond" w:hAnsi="Garamond"/>
+          <w:sz w:val="24"/>
+          <w:szCs w:val="24"/>
+        </w:rPr>
+        <w:t>I</w:t>
+      </w:r>
+      <w:r>
+        <w:rPr>
+          <w:rFonts w:ascii="Garamond" w:hAnsi="Garamond"/>
+          <w:sz w:val="24"/>
+          <w:szCs w:val="24"/>
+        </w:rPr>
+        <w:t>l sistema deve essere</w:t>
+      </w:r>
+      <w:r>
+        <w:rPr>
+          <w:rFonts w:ascii="Garamond" w:hAnsi="Garamond"/>
+          <w:sz w:val="24"/>
+          <w:szCs w:val="24"/>
+        </w:rPr>
+        <w:t xml:space="preserve"> </w:t>
+      </w:r>
+      <w:r>
+        <w:rPr>
+          <w:rFonts w:ascii="Garamond" w:hAnsi="Garamond"/>
+          <w:sz w:val="24"/>
+          <w:szCs w:val="24"/>
+        </w:rPr>
+        <w:t xml:space="preserve">in grado di offrire i propri servizi </w:t>
+      </w:r>
+      <w:r>
+        <w:rPr>
+          <w:rFonts w:ascii="Garamond" w:hAnsi="Garamond"/>
+          <w:sz w:val="24"/>
+          <w:szCs w:val="24"/>
+        </w:rPr>
+        <w:t>correttamente anche con un elevato numero di utenti connessi contemporaneamente.</w:t>
       </w:r>
     </w:p>
     <w:p>
       <w:pPr>
         <w:rPr>
-          <w:rFonts w:ascii="Century Gothic" w:eastAsia="EB Garamond Medium" w:hAnsi="Century Gothic" w:cs="EB Garamond Medium"/>
-          <w:color w:val="000000" w:themeColor="text1"/>
-          <w:lang w:val="it-IT"/>
+          <w:rFonts w:ascii="Garamond" w:hAnsi="Garamond"/>
+          <w:sz w:val="24"/>
+          <w:szCs w:val="24"/>
         </w:rPr>
       </w:pPr>
     </w:p>
     <w:p>
       <w:pPr>
         <w:rPr>
-          <w:rFonts w:ascii="EB Garamond Medium" w:eastAsia="EB Garamond Medium" w:hAnsi="EB Garamond Medium" w:cs="EB Garamond Medium"/>
-          <w:color w:val="1C4587"/>
-          <w:sz w:val="32"/>
-          <w:szCs w:val="32"/>
+          <w:rFonts w:ascii="Garamond" w:hAnsi="Garamond"/>
+          <w:sz w:val="24"/>
+          <w:szCs w:val="24"/>
         </w:rPr>
       </w:pPr>
       <w:r>
         <w:rPr>
-          <w:rFonts w:ascii="EB Garamond Medium" w:eastAsia="EB Garamond Medium" w:hAnsi="EB Garamond Medium" w:cs="EB Garamond Medium"/>
-          <w:color w:val="1C4587"/>
-          <w:sz w:val="32"/>
-          <w:szCs w:val="32"/>
-        </w:rPr>
-        <w:t>3.</w:t>
-      </w:r>
-      <w:r>
-        <w:rPr>
-          <w:rFonts w:ascii="EB Garamond Medium" w:eastAsia="EB Garamond Medium" w:hAnsi="EB Garamond Medium" w:cs="EB Garamond Medium"/>
-          <w:color w:val="1C4587"/>
-          <w:sz w:val="32"/>
-          <w:szCs w:val="32"/>
-        </w:rPr>
-        <w:t>3</w:t>
-      </w:r>
-      <w:r>
-        <w:rPr>
-          <w:rFonts w:ascii="EB Garamond Medium" w:eastAsia="EB Garamond Medium" w:hAnsi="EB Garamond Medium" w:cs="EB Garamond Medium"/>
-          <w:color w:val="1C4587"/>
-          <w:sz w:val="32"/>
-          <w:szCs w:val="32"/>
-        </w:rPr>
-        <w:t>.</w:t>
-      </w:r>
-      <w:r>
-        <w:rPr>
-          <w:rFonts w:ascii="EB Garamond Medium" w:eastAsia="EB Garamond Medium" w:hAnsi="EB Garamond Medium" w:cs="EB Garamond Medium"/>
-          <w:color w:val="1C4587"/>
-          <w:sz w:val="32"/>
-          <w:szCs w:val="32"/>
-        </w:rPr>
-        <w:t>2</w:t>
-      </w:r>
-      <w:r>
-        <w:rPr>
-          <w:rFonts w:ascii="EB Garamond Medium" w:eastAsia="EB Garamond Medium" w:hAnsi="EB Garamond Medium" w:cs="EB Garamond Medium"/>
-          <w:color w:val="1C4587"/>
-          <w:sz w:val="32"/>
-          <w:szCs w:val="32"/>
-        </w:rPr>
-        <w:t xml:space="preserve">. </w:t>
-      </w:r>
-      <w:r>
-        <w:rPr>
-          <w:rFonts w:ascii="EB Garamond Medium" w:eastAsia="EB Garamond Medium" w:hAnsi="EB Garamond Medium" w:cs="EB Garamond Medium"/>
-          <w:color w:val="1C4587"/>
-          <w:sz w:val="32"/>
-          <w:szCs w:val="32"/>
-        </w:rPr>
-        <w:t>Affidabilità</w:t>
+          <w:rFonts w:ascii="Garamond" w:hAnsi="Garamond"/>
+          <w:b/>
+          <w:bCs/>
+          <w:sz w:val="24"/>
+          <w:szCs w:val="24"/>
+        </w:rPr>
+        <w:t>RNF_7:</w:t>
+      </w:r>
+      <w:r>
+        <w:rPr>
+          <w:rFonts w:ascii="Garamond" w:hAnsi="Garamond"/>
+          <w:sz w:val="24"/>
+          <w:szCs w:val="24"/>
+        </w:rPr>
+        <w:t xml:space="preserve"> Il sistema deve garantire una capacità di memorizzazione elevata per poter salvare tutte le informazioni necessarie (es. utenti, documenti).</w:t>
       </w:r>
     </w:p>
     <w:p>
       <w:pPr>
         <w:rPr>
-          <w:rFonts w:ascii="Century Gothic" w:eastAsia="EB Garamond Medium" w:hAnsi="Century Gothic" w:cs="EB Garamond Medium"/>
-          <w:color w:val="000000" w:themeColor="text1"/>
-          <w:lang w:val="it-IT"/>
-        </w:rPr>
-      </w:pPr>
-      <w:r>
-        <w:rPr>
-          <w:rFonts w:ascii="Century Gothic" w:eastAsia="EB Garamond Medium" w:hAnsi="Century Gothic" w:cs="EB Garamond Medium"/>
-          <w:b/>
-          <w:bCs/>
-          <w:color w:val="000000" w:themeColor="text1"/>
-        </w:rPr>
-        <w:t>RNF_</w:t>
-      </w:r>
-      <w:r>
-        <w:rPr>
-          <w:rFonts w:ascii="Century Gothic" w:eastAsia="EB Garamond Medium" w:hAnsi="Century Gothic" w:cs="EB Garamond Medium"/>
-          <w:b/>
-          <w:bCs/>
-          <w:color w:val="000000" w:themeColor="text1"/>
-        </w:rPr>
-        <w:t>2</w:t>
-      </w:r>
-      <w:r>
-        <w:rPr>
-          <w:rFonts w:ascii="Century Gothic" w:eastAsia="EB Garamond Medium" w:hAnsi="Century Gothic" w:cs="EB Garamond Medium"/>
-          <w:b/>
-          <w:bCs/>
-          <w:color w:val="000000" w:themeColor="text1"/>
-        </w:rPr>
-        <w:t xml:space="preserve">: </w:t>
-      </w:r>
-      <w:r>
-        <w:rPr>
-          <w:rFonts w:ascii="Garamond" w:eastAsia="EB Garamond Medium" w:hAnsi="Garamond" w:cs="EB Garamond Medium"/>
-          <w:color w:val="000000" w:themeColor="text1"/>
+          <w:rFonts w:ascii="Garamond" w:hAnsi="Garamond"/>
           <w:sz w:val="24"/>
           <w:szCs w:val="24"/>
         </w:rPr>
-        <w:t>Il sistema deve mantenere un livello di sicurezza necessario affinché eventuali accessi minacciosi non comportino una perdita di dati sensibili (e-mail o password) o una modifica di essi.</w:t>
-      </w:r>
+      </w:pPr>
     </w:p>
     <w:p>
       <w:pPr>
         <w:rPr>
-          <w:rFonts w:ascii="EB Garamond Medium" w:eastAsia="EB Garamond Medium" w:hAnsi="EB Garamond Medium" w:cs="EB Garamond Medium"/>
-          <w:color w:val="1C4587"/>
-          <w:sz w:val="32"/>
-          <w:szCs w:val="32"/>
-        </w:rPr>
-      </w:pPr>
-      <w:r>
-        <w:rPr>
-          <w:rFonts w:ascii="EB Garamond Medium" w:eastAsia="EB Garamond Medium" w:hAnsi="EB Garamond Medium" w:cs="EB Garamond Medium"/>
-          <w:color w:val="1C4587"/>
-          <w:sz w:val="32"/>
-          <w:szCs w:val="32"/>
-        </w:rPr>
-        <w:t>3.</w:t>
-      </w:r>
-      <w:r>
-        <w:rPr>
-          <w:rFonts w:ascii="EB Garamond Medium" w:eastAsia="EB Garamond Medium" w:hAnsi="EB Garamond Medium" w:cs="EB Garamond Medium"/>
-          <w:color w:val="1C4587"/>
-          <w:sz w:val="32"/>
-          <w:szCs w:val="32"/>
-        </w:rPr>
-        <w:t>3</w:t>
-      </w:r>
-      <w:r>
-        <w:rPr>
-          <w:rFonts w:ascii="EB Garamond Medium" w:eastAsia="EB Garamond Medium" w:hAnsi="EB Garamond Medium" w:cs="EB Garamond Medium"/>
-          <w:color w:val="1C4587"/>
-          <w:sz w:val="32"/>
-          <w:szCs w:val="32"/>
-        </w:rPr>
-        <w:t>.</w:t>
-      </w:r>
-      <w:r>
-        <w:rPr>
-          <w:rFonts w:ascii="EB Garamond Medium" w:eastAsia="EB Garamond Medium" w:hAnsi="EB Garamond Medium" w:cs="EB Garamond Medium"/>
-          <w:color w:val="1C4587"/>
-          <w:sz w:val="32"/>
-          <w:szCs w:val="32"/>
-        </w:rPr>
-        <w:t>3</w:t>
-      </w:r>
-      <w:r>
-        <w:rPr>
-          <w:rFonts w:ascii="EB Garamond Medium" w:eastAsia="EB Garamond Medium" w:hAnsi="EB Garamond Medium" w:cs="EB Garamond Medium"/>
-          <w:color w:val="1C4587"/>
-          <w:sz w:val="32"/>
-          <w:szCs w:val="32"/>
-        </w:rPr>
-        <w:t xml:space="preserve">. </w:t>
-      </w:r>
-      <w:r>
-        <w:rPr>
-          <w:rFonts w:ascii="EB Garamond Medium" w:eastAsia="EB Garamond Medium" w:hAnsi="EB Garamond Medium" w:cs="EB Garamond Medium"/>
-          <w:color w:val="1C4587"/>
-          <w:sz w:val="32"/>
-          <w:szCs w:val="32"/>
-        </w:rPr>
-        <w:t>Prestazioni</w:t>
-      </w:r>
-    </w:p>
-    <w:p>
-      <w:pPr>
-        <w:rPr>
           <w:rFonts w:ascii="Garamond" w:hAnsi="Garamond"/>
           <w:sz w:val="24"/>
           <w:szCs w:val="24"/>
@@ -5864,39 +5964,13 @@
       </w:pPr>
       <w:r>
         <w:rPr>
-          <w:rFonts w:ascii="Century Gothic" w:eastAsia="EB Garamond Medium" w:hAnsi="Century Gothic" w:cs="EB Garamond Medium"/>
+          <w:rFonts w:ascii="Garamond" w:hAnsi="Garamond"/>
           <w:b/>
           <w:bCs/>
-          <w:color w:val="000000" w:themeColor="text1"/>
-        </w:rPr>
-        <w:t>RNF_</w:t>
-      </w:r>
-      <w:r>
-        <w:rPr>
-          <w:rFonts w:ascii="Century Gothic" w:eastAsia="EB Garamond Medium" w:hAnsi="Century Gothic" w:cs="EB Garamond Medium"/>
-          <w:b/>
-          <w:bCs/>
-          <w:color w:val="000000" w:themeColor="text1"/>
-        </w:rPr>
-        <w:t>3</w:t>
-      </w:r>
-      <w:r>
-        <w:rPr>
-          <w:rFonts w:ascii="Century Gothic" w:eastAsia="EB Garamond Medium" w:hAnsi="Century Gothic" w:cs="EB Garamond Medium"/>
-          <w:b/>
-          <w:bCs/>
-          <w:color w:val="000000" w:themeColor="text1"/>
-        </w:rPr>
-        <w:t xml:space="preserve">: </w:t>
-      </w:r>
-      <w:r>
-        <w:rPr>
-          <w:rFonts w:ascii="Century Gothic" w:eastAsia="EB Garamond Medium" w:hAnsi="Century Gothic" w:cs="EB Garamond Medium"/>
-          <w:b/>
-          <w:bCs/>
-          <w:color w:val="000000" w:themeColor="text1"/>
-        </w:rPr>
-        <w:tab/>
+          <w:sz w:val="24"/>
+          <w:szCs w:val="24"/>
+        </w:rPr>
+        <w:t>RNF_8:</w:t>
       </w:r>
       <w:r>
         <w:rPr>
@@ -5904,24 +5978,7 @@
           <w:sz w:val="24"/>
           <w:szCs w:val="24"/>
         </w:rPr>
-        <w:t>il sistema deve essere disponibile tutto il giorno.</w:t>
-      </w:r>
-      <w:r>
-        <w:rPr>
-          <w:rFonts w:ascii="Garamond" w:hAnsi="Garamond"/>
-          <w:sz w:val="24"/>
-          <w:szCs w:val="24"/>
-        </w:rPr>
-        <w:br/>
-        <w:t>Deve essere in grado di offrire i propri servizi a 350 utenti contemporaneamente e quindi gestire anche 40 richieste nello stesso istante</w:t>
-      </w:r>
-      <w:r>
-        <w:rPr>
-          <w:rFonts w:ascii="Garamond" w:hAnsi="Garamond"/>
-          <w:sz w:val="24"/>
-          <w:szCs w:val="24"/>
-        </w:rPr>
-        <w:t>.</w:t>
+        <w:t xml:space="preserve"> Il sistema deve garantire tempi di risposta molto brevi, non superiori a 10 secondi.</w:t>
       </w:r>
     </w:p>
     <w:p>
@@ -5951,7 +6008,6 @@
           <w:sz w:val="32"/>
           <w:szCs w:val="32"/>
         </w:rPr>
-        <w:lastRenderedPageBreak/>
         <w:t>3.</w:t>
       </w:r>
       <w:r>
@@ -5999,6 +6055,178 @@
         </w:rPr>
         <w:t>ostenibilità</w:t>
       </w:r>
+    </w:p>
+    <w:p>
+      <w:pPr>
+        <w:rPr>
+          <w:rFonts w:ascii="Garamond" w:eastAsia="EB Garamond Medium" w:hAnsi="Garamond" w:cs="EB Garamond Medium"/>
+          <w:color w:val="000000" w:themeColor="text1"/>
+          <w:sz w:val="24"/>
+          <w:szCs w:val="24"/>
+          <w:lang w:val="it-IT"/>
+        </w:rPr>
+      </w:pPr>
+      <w:r>
+        <w:rPr>
+          <w:rFonts w:ascii="Garamond" w:eastAsia="EB Garamond Medium" w:hAnsi="Garamond" w:cs="EB Garamond Medium"/>
+          <w:b/>
+          <w:bCs/>
+          <w:color w:val="000000" w:themeColor="text1"/>
+          <w:sz w:val="24"/>
+          <w:szCs w:val="24"/>
+        </w:rPr>
+        <w:t>RNF_</w:t>
+      </w:r>
+      <w:r>
+        <w:rPr>
+          <w:rFonts w:ascii="Garamond" w:eastAsia="EB Garamond Medium" w:hAnsi="Garamond" w:cs="EB Garamond Medium"/>
+          <w:b/>
+          <w:bCs/>
+          <w:color w:val="000000" w:themeColor="text1"/>
+          <w:sz w:val="24"/>
+          <w:szCs w:val="24"/>
+        </w:rPr>
+        <w:t>9</w:t>
+      </w:r>
+      <w:r>
+        <w:rPr>
+          <w:rFonts w:ascii="Garamond" w:eastAsia="EB Garamond Medium" w:hAnsi="Garamond" w:cs="EB Garamond Medium"/>
+          <w:b/>
+          <w:bCs/>
+          <w:color w:val="000000" w:themeColor="text1"/>
+          <w:sz w:val="24"/>
+          <w:szCs w:val="24"/>
+        </w:rPr>
+        <w:t>:</w:t>
+      </w:r>
+      <w:r>
+        <w:rPr>
+          <w:rFonts w:ascii="Century Gothic" w:eastAsia="EB Garamond Medium" w:hAnsi="Century Gothic" w:cs="EB Garamond Medium"/>
+          <w:b/>
+          <w:bCs/>
+          <w:color w:val="000000" w:themeColor="text1"/>
+        </w:rPr>
+        <w:t xml:space="preserve"> </w:t>
+      </w:r>
+      <w:r>
+        <w:rPr>
+          <w:rFonts w:ascii="Garamond" w:eastAsia="EB Garamond Medium" w:hAnsi="Garamond" w:cs="EB Garamond Medium"/>
+          <w:color w:val="000000" w:themeColor="text1"/>
+          <w:sz w:val="24"/>
+          <w:szCs w:val="24"/>
+          <w:lang w:val="it-IT"/>
+        </w:rPr>
+        <w:t>Il sistema deve essere scalabile, e facilmente adattabile a nuove funzionalit</w:t>
+      </w:r>
+      <w:r>
+        <w:rPr>
+          <w:rFonts w:ascii="Garamond" w:eastAsia="EB Garamond Medium" w:hAnsi="Garamond" w:cs="EB Garamond Medium"/>
+          <w:color w:val="000000" w:themeColor="text1"/>
+          <w:sz w:val="24"/>
+          <w:szCs w:val="24"/>
+          <w:lang w:val="it-IT"/>
+        </w:rPr>
+        <w:t xml:space="preserve">à </w:t>
+      </w:r>
+      <w:r>
+        <w:rPr>
+          <w:rFonts w:ascii="Garamond" w:eastAsia="EB Garamond Medium" w:hAnsi="Garamond" w:cs="EB Garamond Medium"/>
+          <w:color w:val="000000" w:themeColor="text1"/>
+          <w:sz w:val="24"/>
+          <w:szCs w:val="24"/>
+          <w:lang w:val="it-IT"/>
+        </w:rPr>
+        <w:t xml:space="preserve">del dominio applicativo. </w:t>
+      </w:r>
+    </w:p>
+    <w:p>
+      <w:pPr>
+        <w:rPr>
+          <w:rFonts w:ascii="Garamond" w:eastAsia="EB Garamond Medium" w:hAnsi="Garamond" w:cs="EB Garamond Medium"/>
+          <w:color w:val="000000" w:themeColor="text1"/>
+          <w:sz w:val="24"/>
+          <w:szCs w:val="24"/>
+          <w:lang w:val="it-IT"/>
+        </w:rPr>
+      </w:pPr>
+    </w:p>
+    <w:p>
+      <w:pPr>
+        <w:rPr>
+          <w:rFonts w:ascii="Garamond" w:eastAsia="EB Garamond Medium" w:hAnsi="Garamond" w:cs="EB Garamond Medium"/>
+          <w:color w:val="000000" w:themeColor="text1"/>
+          <w:sz w:val="24"/>
+          <w:szCs w:val="24"/>
+          <w:lang w:val="it-IT"/>
+        </w:rPr>
+      </w:pPr>
+      <w:r>
+        <w:rPr>
+          <w:rFonts w:ascii="Garamond" w:eastAsia="EB Garamond Medium" w:hAnsi="Garamond" w:cs="EB Garamond Medium"/>
+          <w:b/>
+          <w:bCs/>
+          <w:color w:val="000000" w:themeColor="text1"/>
+          <w:sz w:val="24"/>
+          <w:szCs w:val="24"/>
+          <w:lang w:val="it-IT"/>
+        </w:rPr>
+        <w:t>RNF_</w:t>
+      </w:r>
+      <w:r>
+        <w:rPr>
+          <w:rFonts w:ascii="Garamond" w:eastAsia="EB Garamond Medium" w:hAnsi="Garamond" w:cs="EB Garamond Medium"/>
+          <w:b/>
+          <w:bCs/>
+          <w:color w:val="000000" w:themeColor="text1"/>
+          <w:sz w:val="24"/>
+          <w:szCs w:val="24"/>
+          <w:lang w:val="it-IT"/>
+        </w:rPr>
+        <w:t>10</w:t>
+      </w:r>
+      <w:r>
+        <w:rPr>
+          <w:rFonts w:ascii="Garamond" w:eastAsia="EB Garamond Medium" w:hAnsi="Garamond" w:cs="EB Garamond Medium"/>
+          <w:b/>
+          <w:bCs/>
+          <w:color w:val="000000" w:themeColor="text1"/>
+          <w:sz w:val="24"/>
+          <w:szCs w:val="24"/>
+          <w:lang w:val="it-IT"/>
+        </w:rPr>
+        <w:t>:</w:t>
+      </w:r>
+      <w:r>
+        <w:rPr>
+          <w:rFonts w:ascii="Garamond" w:eastAsia="EB Garamond Medium" w:hAnsi="Garamond" w:cs="EB Garamond Medium"/>
+          <w:color w:val="000000" w:themeColor="text1"/>
+          <w:sz w:val="24"/>
+          <w:szCs w:val="24"/>
+          <w:lang w:val="it-IT"/>
+        </w:rPr>
+        <w:t xml:space="preserve"> Il sistema d</w:t>
+      </w:r>
+      <w:r>
+        <w:rPr>
+          <w:rFonts w:ascii="Garamond" w:eastAsia="EB Garamond Medium" w:hAnsi="Garamond" w:cs="EB Garamond Medium"/>
+          <w:color w:val="000000" w:themeColor="text1"/>
+          <w:sz w:val="24"/>
+          <w:szCs w:val="24"/>
+          <w:lang w:val="it-IT"/>
+        </w:rPr>
+        <w:t xml:space="preserve">eve essere di facile integrazione a nuovi sistemi e adattabile a nuove tecnologie. </w:t>
+      </w:r>
+    </w:p>
+    <w:p>
+      <w:pPr>
+        <w:rPr>
+          <w:rFonts w:ascii="Garamond" w:eastAsia="EB Garamond Medium" w:hAnsi="Garamond" w:cs="EB Garamond Medium"/>
+          <w:color w:val="000000" w:themeColor="text1"/>
+          <w:sz w:val="24"/>
+          <w:szCs w:val="24"/>
+          <w:lang w:val="it-IT"/>
+        </w:rPr>
+      </w:pPr>
     </w:p>
     <w:p>
       <w:pPr>
@@ -6012,30 +6240,39 @@
       </w:pPr>
       <w:r>
         <w:rPr>
-          <w:rFonts w:ascii="Century Gothic" w:eastAsia="EB Garamond Medium" w:hAnsi="Century Gothic" w:cs="EB Garamond Medium"/>
+          <w:rFonts w:ascii="Garamond" w:eastAsia="EB Garamond Medium" w:hAnsi="Garamond" w:cs="EB Garamond Medium"/>
           <w:b/>
           <w:bCs/>
           <w:color w:val="000000" w:themeColor="text1"/>
-        </w:rPr>
-        <w:t>RNF_</w:t>
-      </w:r>
-      <w:r>
-        <w:rPr>
-          <w:rFonts w:ascii="Century Gothic" w:eastAsia="EB Garamond Medium" w:hAnsi="Century Gothic" w:cs="EB Garamond Medium"/>
+          <w:sz w:val="24"/>
+          <w:szCs w:val="24"/>
+          <w:lang w:val="it-IT"/>
+        </w:rPr>
+        <w:t>RNF_1</w:t>
+      </w:r>
+      <w:r>
+        <w:rPr>
+          <w:rFonts w:ascii="Garamond" w:eastAsia="EB Garamond Medium" w:hAnsi="Garamond" w:cs="EB Garamond Medium"/>
           <w:b/>
           <w:bCs/>
           <w:color w:val="000000" w:themeColor="text1"/>
-        </w:rPr>
-        <w:t>4</w:t>
-      </w:r>
-      <w:r>
-        <w:rPr>
-          <w:rFonts w:ascii="Century Gothic" w:eastAsia="EB Garamond Medium" w:hAnsi="Century Gothic" w:cs="EB Garamond Medium"/>
+          <w:sz w:val="24"/>
+          <w:szCs w:val="24"/>
+          <w:lang w:val="it-IT"/>
+        </w:rPr>
+        <w:t>1</w:t>
+      </w:r>
+      <w:r>
+        <w:rPr>
+          <w:rFonts w:ascii="Garamond" w:eastAsia="EB Garamond Medium" w:hAnsi="Garamond" w:cs="EB Garamond Medium"/>
           <w:b/>
           <w:bCs/>
           <w:color w:val="000000" w:themeColor="text1"/>
-        </w:rPr>
-        <w:t xml:space="preserve">: </w:t>
+          <w:sz w:val="24"/>
+          <w:szCs w:val="24"/>
+          <w:lang w:val="it-IT"/>
+        </w:rPr>
+        <w:t>:</w:t>
       </w:r>
       <w:r>
         <w:rPr>
@@ -6045,9 +6282,8 @@
           <w:szCs w:val="24"/>
           <w:lang w:val="it-IT"/>
         </w:rPr>
-        <w:t xml:space="preserve">Il sistema deve essere scalabile, e facilmente adattabile a nuove </w:t>
-      </w:r>
-      <w:proofErr w:type="spellStart"/>
+        <w:t xml:space="preserve"> Il sistema d</w:t>
+      </w:r>
       <w:r>
         <w:rPr>
           <w:rFonts w:ascii="Garamond" w:eastAsia="EB Garamond Medium" w:hAnsi="Garamond" w:cs="EB Garamond Medium"/>
@@ -6056,18 +6292,7 @@
           <w:szCs w:val="24"/>
           <w:lang w:val="it-IT"/>
         </w:rPr>
-        <w:t>funzionalita</w:t>
-      </w:r>
-      <w:proofErr w:type="spellEnd"/>
-      <w:r>
-        <w:rPr>
-          <w:rFonts w:ascii="Garamond" w:eastAsia="EB Garamond Medium" w:hAnsi="Garamond" w:cs="EB Garamond Medium"/>
-          <w:color w:val="000000" w:themeColor="text1"/>
-          <w:sz w:val="24"/>
-          <w:szCs w:val="24"/>
-          <w:lang w:val="it-IT"/>
-        </w:rPr>
-        <w:t>̀ del dominio applicativo. Deve essere di facile integrazione a nuovi sistemi e adattabile a nuove tecnologie. Deve essere inoltre fortemente modulare in modo da riuscire a modificare la logica di business o quella di sistema senza particolari difficoltà.</w:t>
+        <w:t>eve essere inoltre fortemente modulare in modo da riuscire a modificare la logica di business o quella di sistema senza particolari difficoltà.</w:t>
       </w:r>
       <w:r>
         <w:rPr>
@@ -6241,12 +6466,212 @@
       </w:pPr>
       <w:r>
         <w:rPr>
+          <w:rFonts w:ascii="Garamond" w:eastAsia="EB Garamond Medium" w:hAnsi="Garamond" w:cs="EB Garamond Medium"/>
+          <w:b/>
+          <w:bCs/>
+          <w:color w:val="000000" w:themeColor="text1"/>
+        </w:rPr>
+        <w:t>RNF_</w:t>
+      </w:r>
+      <w:r>
+        <w:rPr>
+          <w:rFonts w:ascii="Garamond" w:eastAsia="EB Garamond Medium" w:hAnsi="Garamond" w:cs="EB Garamond Medium"/>
+          <w:b/>
+          <w:bCs/>
+          <w:color w:val="000000" w:themeColor="text1"/>
+        </w:rPr>
+        <w:t>12</w:t>
+      </w:r>
+      <w:r>
+        <w:rPr>
+          <w:rFonts w:ascii="Garamond" w:eastAsia="EB Garamond Medium" w:hAnsi="Garamond" w:cs="EB Garamond Medium"/>
+          <w:b/>
+          <w:bCs/>
+          <w:color w:val="000000" w:themeColor="text1"/>
+        </w:rPr>
+        <w:t>:</w:t>
+      </w:r>
+      <w:r>
+        <w:rPr>
           <w:rFonts w:ascii="Century Gothic" w:eastAsia="EB Garamond Medium" w:hAnsi="Century Gothic" w:cs="EB Garamond Medium"/>
           <w:b/>
           <w:bCs/>
           <w:color w:val="000000" w:themeColor="text1"/>
         </w:rPr>
+        <w:t xml:space="preserve"> </w:t>
+      </w:r>
+      <w:r>
+        <w:rPr>
+          <w:rFonts w:ascii="Garamond" w:hAnsi="Garamond"/>
+        </w:rPr>
+        <w:t>Il sistema user</w:t>
+      </w:r>
+      <w:r>
+        <w:rPr>
+          <w:rFonts w:ascii="Garamond" w:hAnsi="Garamond"/>
+        </w:rPr>
+        <w:t>à</w:t>
+      </w:r>
+      <w:r>
+        <w:rPr>
+          <w:rFonts w:ascii="Garamond" w:hAnsi="Garamond"/>
+        </w:rPr>
+        <w:t xml:space="preserve"> principalmente il linguaggio Java per l’implementazione.</w:t>
+      </w:r>
+      <w:r>
+        <w:rPr>
+          <w:rFonts w:ascii="Garamond" w:hAnsi="Garamond"/>
+        </w:rPr>
+        <w:br/>
+        <w:t>Si far</w:t>
+      </w:r>
+      <w:r>
+        <w:rPr>
+          <w:rFonts w:ascii="Garamond" w:hAnsi="Garamond"/>
+        </w:rPr>
+        <w:t>à</w:t>
+      </w:r>
+      <w:r>
+        <w:rPr>
+          <w:rFonts w:ascii="Garamond" w:hAnsi="Garamond"/>
+        </w:rPr>
+        <w:t xml:space="preserve"> vasto uso di interfacce per permettere una pi</w:t>
+      </w:r>
+      <w:r>
+        <w:rPr>
+          <w:rFonts w:ascii="Garamond" w:hAnsi="Garamond"/>
+        </w:rPr>
+        <w:t>ù</w:t>
+      </w:r>
+      <w:r>
+        <w:rPr>
+          <w:rFonts w:ascii="Garamond" w:hAnsi="Garamond"/>
+        </w:rPr>
+        <w:t xml:space="preserve"> facile manutenzione, sostituzione e aggiunta di nuovi componenti al sistema in futuro.</w:t>
+      </w:r>
+    </w:p>
+    <w:p>
+      <w:pPr>
+        <w:rPr>
+          <w:rFonts w:ascii="EB Garamond Medium" w:eastAsia="EB Garamond Medium" w:hAnsi="EB Garamond Medium" w:cs="EB Garamond Medium"/>
+          <w:color w:val="1C4587"/>
+          <w:sz w:val="32"/>
+          <w:szCs w:val="32"/>
+        </w:rPr>
+      </w:pPr>
+      <w:r>
+        <w:rPr>
+          <w:rFonts w:ascii="EB Garamond Medium" w:eastAsia="EB Garamond Medium" w:hAnsi="EB Garamond Medium" w:cs="EB Garamond Medium"/>
+          <w:color w:val="1C4587"/>
+          <w:sz w:val="32"/>
+          <w:szCs w:val="32"/>
+        </w:rPr>
+        <w:t>3.</w:t>
+      </w:r>
+      <w:r>
+        <w:rPr>
+          <w:rFonts w:ascii="EB Garamond Medium" w:eastAsia="EB Garamond Medium" w:hAnsi="EB Garamond Medium" w:cs="EB Garamond Medium"/>
+          <w:color w:val="1C4587"/>
+          <w:sz w:val="32"/>
+          <w:szCs w:val="32"/>
+        </w:rPr>
+        <w:t>3</w:t>
+      </w:r>
+      <w:r>
+        <w:rPr>
+          <w:rFonts w:ascii="EB Garamond Medium" w:eastAsia="EB Garamond Medium" w:hAnsi="EB Garamond Medium" w:cs="EB Garamond Medium"/>
+          <w:color w:val="1C4587"/>
+          <w:sz w:val="32"/>
+          <w:szCs w:val="32"/>
+        </w:rPr>
+        <w:t>.</w:t>
+      </w:r>
+      <w:r>
+        <w:rPr>
+          <w:rFonts w:ascii="EB Garamond Medium" w:eastAsia="EB Garamond Medium" w:hAnsi="EB Garamond Medium" w:cs="EB Garamond Medium"/>
+          <w:color w:val="1C4587"/>
+          <w:sz w:val="32"/>
+          <w:szCs w:val="32"/>
+        </w:rPr>
+        <w:t>5</w:t>
+      </w:r>
+      <w:r>
+        <w:rPr>
+          <w:rFonts w:ascii="EB Garamond Medium" w:eastAsia="EB Garamond Medium" w:hAnsi="EB Garamond Medium" w:cs="EB Garamond Medium"/>
+          <w:color w:val="1C4587"/>
+          <w:sz w:val="32"/>
+          <w:szCs w:val="32"/>
+        </w:rPr>
+        <w:t>.</w:t>
+      </w:r>
+      <w:r>
+        <w:rPr>
+          <w:rFonts w:ascii="EB Garamond Medium" w:eastAsia="EB Garamond Medium" w:hAnsi="EB Garamond Medium" w:cs="EB Garamond Medium"/>
+          <w:color w:val="1C4587"/>
+          <w:sz w:val="32"/>
+          <w:szCs w:val="32"/>
+        </w:rPr>
+        <w:t>2.</w:t>
+      </w:r>
+      <w:r>
+        <w:rPr>
+          <w:rFonts w:ascii="EB Garamond Medium" w:eastAsia="EB Garamond Medium" w:hAnsi="EB Garamond Medium" w:cs="EB Garamond Medium"/>
+          <w:color w:val="1C4587"/>
+          <w:sz w:val="32"/>
+          <w:szCs w:val="32"/>
+        </w:rPr>
+        <w:t xml:space="preserve"> </w:t>
+      </w:r>
+      <w:r>
+        <w:rPr>
+          <w:rFonts w:ascii="EB Garamond Medium" w:eastAsia="EB Garamond Medium" w:hAnsi="EB Garamond Medium" w:cs="EB Garamond Medium"/>
+          <w:color w:val="1C4587"/>
+          <w:sz w:val="32"/>
+          <w:szCs w:val="32"/>
+        </w:rPr>
+        <w:t>Interfaccia</w:t>
+      </w:r>
+    </w:p>
+    <w:p>
+      <w:pPr>
+        <w:rPr>
+          <w:rFonts w:ascii="Garamond" w:hAnsi="Garamond"/>
+          <w:sz w:val="24"/>
+          <w:szCs w:val="24"/>
+        </w:rPr>
+      </w:pPr>
+      <w:r>
+        <w:rPr>
+          <w:rFonts w:ascii="Garamond" w:eastAsia="EB Garamond Medium" w:hAnsi="Garamond" w:cs="EB Garamond Medium"/>
+          <w:b/>
+          <w:bCs/>
+          <w:color w:val="000000" w:themeColor="text1"/>
+          <w:sz w:val="24"/>
+          <w:szCs w:val="24"/>
+        </w:rPr>
         <w:t>RNF_</w:t>
+      </w:r>
+      <w:r>
+        <w:rPr>
+          <w:rFonts w:ascii="Garamond" w:eastAsia="EB Garamond Medium" w:hAnsi="Garamond" w:cs="EB Garamond Medium"/>
+          <w:b/>
+          <w:bCs/>
+          <w:color w:val="000000" w:themeColor="text1"/>
+          <w:sz w:val="24"/>
+          <w:szCs w:val="24"/>
+        </w:rPr>
+        <w:t>13</w:t>
+      </w:r>
+      <w:r>
+        <w:rPr>
+          <w:rFonts w:ascii="Garamond" w:eastAsia="EB Garamond Medium" w:hAnsi="Garamond" w:cs="EB Garamond Medium"/>
+          <w:b/>
+          <w:bCs/>
+          <w:color w:val="000000" w:themeColor="text1"/>
+          <w:sz w:val="24"/>
+          <w:szCs w:val="24"/>
+        </w:rPr>
+        <w:t>:</w:t>
       </w:r>
       <w:r>
         <w:rPr>
@@ -6255,7 +6680,154 @@
           <w:bCs/>
           <w:color w:val="000000" w:themeColor="text1"/>
         </w:rPr>
+        <w:t xml:space="preserve"> </w:t>
+      </w:r>
+      <w:r>
+        <w:rPr>
+          <w:rFonts w:ascii="Garamond" w:hAnsi="Garamond"/>
+          <w:sz w:val="24"/>
+          <w:szCs w:val="24"/>
+        </w:rPr>
+        <w:t>Il sistema prevede un’interfaccia dove si avrà la possibilità di accedere al proprio account e successivamente l’utente potrà interagire tramite i vari menu</w:t>
+      </w:r>
+      <w:r>
+        <w:rPr>
+          <w:rFonts w:ascii="Garamond" w:hAnsi="Garamond"/>
+          <w:sz w:val="24"/>
+          <w:szCs w:val="24"/>
+        </w:rPr>
+        <w:t>.</w:t>
+      </w:r>
+    </w:p>
+    <w:p>
+      <w:pPr>
+        <w:rPr>
+          <w:rFonts w:ascii="Garamond" w:hAnsi="Garamond"/>
+          <w:sz w:val="24"/>
+          <w:szCs w:val="24"/>
+        </w:rPr>
+      </w:pPr>
+    </w:p>
+    <w:p>
+      <w:pPr>
+        <w:rPr>
+          <w:rFonts w:ascii="EB Garamond Medium" w:eastAsia="EB Garamond Medium" w:hAnsi="EB Garamond Medium" w:cs="EB Garamond Medium"/>
+          <w:color w:val="1C4587"/>
+          <w:sz w:val="32"/>
+          <w:szCs w:val="32"/>
+        </w:rPr>
+      </w:pPr>
+      <w:r>
+        <w:rPr>
+          <w:rFonts w:ascii="EB Garamond Medium" w:eastAsia="EB Garamond Medium" w:hAnsi="EB Garamond Medium" w:cs="EB Garamond Medium"/>
+          <w:color w:val="1C4587"/>
+          <w:sz w:val="32"/>
+          <w:szCs w:val="32"/>
+        </w:rPr>
+        <w:t>3.</w:t>
+      </w:r>
+      <w:r>
+        <w:rPr>
+          <w:rFonts w:ascii="EB Garamond Medium" w:eastAsia="EB Garamond Medium" w:hAnsi="EB Garamond Medium" w:cs="EB Garamond Medium"/>
+          <w:color w:val="1C4587"/>
+          <w:sz w:val="32"/>
+          <w:szCs w:val="32"/>
+        </w:rPr>
+        <w:t>3</w:t>
+      </w:r>
+      <w:r>
+        <w:rPr>
+          <w:rFonts w:ascii="EB Garamond Medium" w:eastAsia="EB Garamond Medium" w:hAnsi="EB Garamond Medium" w:cs="EB Garamond Medium"/>
+          <w:color w:val="1C4587"/>
+          <w:sz w:val="32"/>
+          <w:szCs w:val="32"/>
+        </w:rPr>
+        <w:t>.</w:t>
+      </w:r>
+      <w:r>
+        <w:rPr>
+          <w:rFonts w:ascii="EB Garamond Medium" w:eastAsia="EB Garamond Medium" w:hAnsi="EB Garamond Medium" w:cs="EB Garamond Medium"/>
+          <w:color w:val="1C4587"/>
+          <w:sz w:val="32"/>
+          <w:szCs w:val="32"/>
+        </w:rPr>
         <w:t>5</w:t>
+      </w:r>
+      <w:r>
+        <w:rPr>
+          <w:rFonts w:ascii="EB Garamond Medium" w:eastAsia="EB Garamond Medium" w:hAnsi="EB Garamond Medium" w:cs="EB Garamond Medium"/>
+          <w:color w:val="1C4587"/>
+          <w:sz w:val="32"/>
+          <w:szCs w:val="32"/>
+        </w:rPr>
+        <w:t>.</w:t>
+      </w:r>
+      <w:r>
+        <w:rPr>
+          <w:rFonts w:ascii="EB Garamond Medium" w:eastAsia="EB Garamond Medium" w:hAnsi="EB Garamond Medium" w:cs="EB Garamond Medium"/>
+          <w:color w:val="1C4587"/>
+          <w:sz w:val="32"/>
+          <w:szCs w:val="32"/>
+        </w:rPr>
+        <w:t>3.</w:t>
+      </w:r>
+      <w:r>
+        <w:rPr>
+          <w:rFonts w:ascii="EB Garamond Medium" w:eastAsia="EB Garamond Medium" w:hAnsi="EB Garamond Medium" w:cs="EB Garamond Medium"/>
+          <w:color w:val="1C4587"/>
+          <w:sz w:val="32"/>
+          <w:szCs w:val="32"/>
+        </w:rPr>
+        <w:t xml:space="preserve"> </w:t>
+      </w:r>
+      <w:r>
+        <w:rPr>
+          <w:rFonts w:ascii="EB Garamond Medium" w:eastAsia="EB Garamond Medium" w:hAnsi="EB Garamond Medium" w:cs="EB Garamond Medium"/>
+          <w:color w:val="1C4587"/>
+          <w:sz w:val="32"/>
+          <w:szCs w:val="32"/>
+        </w:rPr>
+        <w:t>Packaging</w:t>
+      </w:r>
+    </w:p>
+    <w:p>
+      <w:pPr>
+        <w:rPr>
+          <w:rFonts w:ascii="Garamond" w:hAnsi="Garamond"/>
+        </w:rPr>
+      </w:pPr>
+      <w:r>
+        <w:rPr>
+          <w:rFonts w:ascii="Garamond" w:eastAsia="EB Garamond Medium" w:hAnsi="Garamond" w:cs="EB Garamond Medium"/>
+          <w:b/>
+          <w:bCs/>
+          <w:color w:val="000000" w:themeColor="text1"/>
+          <w:sz w:val="24"/>
+          <w:szCs w:val="24"/>
+        </w:rPr>
+        <w:t>RNF_</w:t>
+      </w:r>
+      <w:r>
+        <w:rPr>
+          <w:rFonts w:ascii="Garamond" w:eastAsia="EB Garamond Medium" w:hAnsi="Garamond" w:cs="EB Garamond Medium"/>
+          <w:b/>
+          <w:bCs/>
+          <w:color w:val="000000" w:themeColor="text1"/>
+          <w:sz w:val="24"/>
+          <w:szCs w:val="24"/>
+        </w:rPr>
+        <w:t>14</w:t>
+      </w:r>
+      <w:r>
+        <w:rPr>
+          <w:rFonts w:ascii="Garamond" w:eastAsia="EB Garamond Medium" w:hAnsi="Garamond" w:cs="EB Garamond Medium"/>
+          <w:b/>
+          <w:bCs/>
+          <w:color w:val="000000" w:themeColor="text1"/>
+          <w:sz w:val="24"/>
+          <w:szCs w:val="24"/>
+        </w:rPr>
+        <w:t>:</w:t>
       </w:r>
       <w:r>
         <w:rPr>
@@ -6264,62 +6836,13 @@
           <w:bCs/>
           <w:color w:val="000000" w:themeColor="text1"/>
         </w:rPr>
-        <w:t xml:space="preserve">: </w:t>
+        <w:t xml:space="preserve"> </w:t>
       </w:r>
       <w:r>
         <w:rPr>
           <w:rFonts w:ascii="Garamond" w:hAnsi="Garamond"/>
         </w:rPr>
-        <w:t xml:space="preserve">Il sistema </w:t>
-      </w:r>
-      <w:proofErr w:type="spellStart"/>
-      <w:r>
-        <w:rPr>
-          <w:rFonts w:ascii="Garamond" w:hAnsi="Garamond"/>
-        </w:rPr>
-        <w:t>usera</w:t>
-      </w:r>
-      <w:proofErr w:type="spellEnd"/>
-      <w:r>
-        <w:rPr>
-          <w:rFonts w:ascii="Garamond" w:hAnsi="Garamond"/>
-        </w:rPr>
-        <w:t>̀ principalmente il linguaggio Java per l’implementazione.</w:t>
-      </w:r>
-      <w:r>
-        <w:rPr>
-          <w:rFonts w:ascii="Garamond" w:hAnsi="Garamond"/>
-        </w:rPr>
-        <w:br/>
-        <w:t xml:space="preserve">Si </w:t>
-      </w:r>
-      <w:proofErr w:type="spellStart"/>
-      <w:r>
-        <w:rPr>
-          <w:rFonts w:ascii="Garamond" w:hAnsi="Garamond"/>
-        </w:rPr>
-        <w:t>fara</w:t>
-      </w:r>
-      <w:proofErr w:type="spellEnd"/>
-      <w:r>
-        <w:rPr>
-          <w:rFonts w:ascii="Garamond" w:hAnsi="Garamond"/>
-        </w:rPr>
-        <w:t xml:space="preserve">̀ vasto uso di interfacce per permettere una </w:t>
-      </w:r>
-      <w:proofErr w:type="spellStart"/>
-      <w:r>
-        <w:rPr>
-          <w:rFonts w:ascii="Garamond" w:hAnsi="Garamond"/>
-        </w:rPr>
-        <w:t>piu</w:t>
-      </w:r>
-      <w:proofErr w:type="spellEnd"/>
-      <w:r>
-        <w:rPr>
-          <w:rFonts w:ascii="Garamond" w:hAnsi="Garamond"/>
-        </w:rPr>
-        <w:t>̀ facile manutenzione, sostituzione e aggiunta di nuovi componenti al sistema in futuro.</w:t>
+        <w:t>Il sistema potrà essere utilizzato tramite un installazione in quanto è un app Android.</w:t>
       </w:r>
     </w:p>
     <w:p>
@@ -6327,7 +6850,6 @@
         <w:rPr>
           <w:rFonts w:ascii="Century Gothic" w:eastAsia="EB Garamond Medium" w:hAnsi="Century Gothic" w:cs="EB Garamond Medium"/>
           <w:color w:val="000000" w:themeColor="text1"/>
-          <w:lang w:val="it-IT"/>
         </w:rPr>
       </w:pPr>
     </w:p>
@@ -6374,7 +6896,7 @@
           <w:sz w:val="32"/>
           <w:szCs w:val="32"/>
         </w:rPr>
-        <w:t>5</w:t>
+        <w:t>5.4.</w:t>
       </w:r>
       <w:r>
         <w:rPr>
@@ -6383,7 +6905,7 @@
           <w:sz w:val="32"/>
           <w:szCs w:val="32"/>
         </w:rPr>
-        <w:t>.</w:t>
+        <w:t xml:space="preserve"> </w:t>
       </w:r>
       <w:r>
         <w:rPr>
@@ -6392,37 +6914,51 @@
           <w:sz w:val="32"/>
           <w:szCs w:val="32"/>
         </w:rPr>
-        <w:t>2.</w:t>
-      </w:r>
-      <w:r>
-        <w:rPr>
-          <w:rFonts w:ascii="EB Garamond Medium" w:eastAsia="EB Garamond Medium" w:hAnsi="EB Garamond Medium" w:cs="EB Garamond Medium"/>
-          <w:color w:val="1C4587"/>
-          <w:sz w:val="32"/>
-          <w:szCs w:val="32"/>
-        </w:rPr>
-        <w:t xml:space="preserve"> </w:t>
-      </w:r>
-      <w:r>
-        <w:rPr>
-          <w:rFonts w:ascii="EB Garamond Medium" w:eastAsia="EB Garamond Medium" w:hAnsi="EB Garamond Medium" w:cs="EB Garamond Medium"/>
-          <w:color w:val="1C4587"/>
-          <w:sz w:val="32"/>
-          <w:szCs w:val="32"/>
-        </w:rPr>
-        <w:t>Interfaccia</w:t>
+        <w:t>Operazioni</w:t>
       </w:r>
     </w:p>
     <w:p>
       <w:pPr>
         <w:rPr>
-          <w:rFonts w:ascii="Garamond" w:hAnsi="Garamond"/>
+          <w:rFonts w:ascii="Garamond" w:eastAsia="EB Garamond Medium" w:hAnsi="Garamond" w:cs="EB Garamond Medium"/>
+          <w:color w:val="000000" w:themeColor="text1"/>
+          <w:sz w:val="24"/>
+          <w:szCs w:val="24"/>
+        </w:rPr>
+      </w:pPr>
+      <w:r>
+        <w:rPr>
+          <w:rFonts w:ascii="Garamond" w:eastAsia="EB Garamond Medium" w:hAnsi="Garamond" w:cs="EB Garamond Medium"/>
           <w:b/>
           <w:bCs/>
+          <w:color w:val="000000" w:themeColor="text1"/>
           <w:sz w:val="24"/>
           <w:szCs w:val="24"/>
         </w:rPr>
-      </w:pPr>
+        <w:t>RNF_</w:t>
+      </w:r>
+      <w:r>
+        <w:rPr>
+          <w:rFonts w:ascii="Garamond" w:eastAsia="EB Garamond Medium" w:hAnsi="Garamond" w:cs="EB Garamond Medium"/>
+          <w:b/>
+          <w:bCs/>
+          <w:color w:val="000000" w:themeColor="text1"/>
+          <w:sz w:val="24"/>
+          <w:szCs w:val="24"/>
+        </w:rPr>
+        <w:t>15</w:t>
+      </w:r>
+      <w:r>
+        <w:rPr>
+          <w:rFonts w:ascii="Garamond" w:eastAsia="EB Garamond Medium" w:hAnsi="Garamond" w:cs="EB Garamond Medium"/>
+          <w:b/>
+          <w:bCs/>
+          <w:color w:val="000000" w:themeColor="text1"/>
+          <w:sz w:val="24"/>
+          <w:szCs w:val="24"/>
+        </w:rPr>
+        <w:t>:</w:t>
+      </w:r>
       <w:r>
         <w:rPr>
           <w:rFonts w:ascii="Century Gothic" w:eastAsia="EB Garamond Medium" w:hAnsi="Century Gothic" w:cs="EB Garamond Medium"/>
@@ -6430,356 +6966,16 @@
           <w:bCs/>
           <w:color w:val="000000" w:themeColor="text1"/>
         </w:rPr>
-        <w:t>RNF_</w:t>
-      </w:r>
-      <w:r>
-        <w:rPr>
-          <w:rFonts w:ascii="Century Gothic" w:eastAsia="EB Garamond Medium" w:hAnsi="Century Gothic" w:cs="EB Garamond Medium"/>
-          <w:b/>
-          <w:bCs/>
-          <w:color w:val="000000" w:themeColor="text1"/>
-        </w:rPr>
-        <w:t>6</w:t>
-      </w:r>
-      <w:r>
-        <w:rPr>
-          <w:rFonts w:ascii="Century Gothic" w:eastAsia="EB Garamond Medium" w:hAnsi="Century Gothic" w:cs="EB Garamond Medium"/>
-          <w:b/>
-          <w:bCs/>
-          <w:color w:val="000000" w:themeColor="text1"/>
-        </w:rPr>
-        <w:t xml:space="preserve">: </w:t>
-      </w:r>
-      <w:r>
-        <w:rPr>
-          <w:rFonts w:ascii="Garamond" w:hAnsi="Garamond"/>
-          <w:b/>
-          <w:bCs/>
-          <w:sz w:val="24"/>
-          <w:szCs w:val="24"/>
-        </w:rPr>
-        <w:t xml:space="preserve">Il sistema prevede un’interfaccia dove si avrà la possibilità di accedere </w:t>
-      </w:r>
-      <w:proofErr w:type="spellStart"/>
-      <w:r>
-        <w:rPr>
-          <w:rFonts w:ascii="Garamond" w:hAnsi="Garamond"/>
-          <w:b/>
-          <w:bCs/>
-          <w:sz w:val="24"/>
-          <w:szCs w:val="24"/>
-        </w:rPr>
-        <w:t>ial</w:t>
-      </w:r>
-      <w:proofErr w:type="spellEnd"/>
-      <w:r>
-        <w:rPr>
-          <w:rFonts w:ascii="Garamond" w:hAnsi="Garamond"/>
-          <w:b/>
-          <w:bCs/>
-          <w:sz w:val="24"/>
-          <w:szCs w:val="24"/>
-        </w:rPr>
-        <w:t xml:space="preserve"> proprio account e successivamente </w:t>
-      </w:r>
-      <w:r>
-        <w:rPr>
-          <w:rFonts w:ascii="Garamond" w:hAnsi="Garamond"/>
-          <w:sz w:val="24"/>
-          <w:szCs w:val="24"/>
-        </w:rPr>
-        <w:t>l’utente</w:t>
-      </w:r>
-      <w:r>
-        <w:rPr>
-          <w:rFonts w:ascii="Garamond" w:hAnsi="Garamond"/>
-          <w:b/>
-          <w:bCs/>
-          <w:sz w:val="24"/>
-          <w:szCs w:val="24"/>
-        </w:rPr>
-        <w:t xml:space="preserve"> potrà interagire tramite i vari menu del sito</w:t>
-      </w:r>
-    </w:p>
-    <w:p>
-      <w:pPr>
-        <w:rPr>
-          <w:rFonts w:ascii="Century Gothic" w:eastAsia="EB Garamond Medium" w:hAnsi="Century Gothic" w:cs="EB Garamond Medium"/>
-          <w:color w:val="000000" w:themeColor="text1"/>
-        </w:rPr>
-      </w:pPr>
-    </w:p>
-    <w:p>
-      <w:pPr>
-        <w:rPr>
-          <w:rFonts w:ascii="EB Garamond Medium" w:eastAsia="EB Garamond Medium" w:hAnsi="EB Garamond Medium" w:cs="EB Garamond Medium"/>
-          <w:color w:val="1C4587"/>
-          <w:sz w:val="32"/>
-          <w:szCs w:val="32"/>
-        </w:rPr>
-      </w:pPr>
-      <w:r>
-        <w:rPr>
-          <w:rFonts w:ascii="EB Garamond Medium" w:eastAsia="EB Garamond Medium" w:hAnsi="EB Garamond Medium" w:cs="EB Garamond Medium"/>
-          <w:color w:val="1C4587"/>
-          <w:sz w:val="32"/>
-          <w:szCs w:val="32"/>
-        </w:rPr>
-        <w:t>3.</w:t>
-      </w:r>
-      <w:r>
-        <w:rPr>
-          <w:rFonts w:ascii="EB Garamond Medium" w:eastAsia="EB Garamond Medium" w:hAnsi="EB Garamond Medium" w:cs="EB Garamond Medium"/>
-          <w:color w:val="1C4587"/>
-          <w:sz w:val="32"/>
-          <w:szCs w:val="32"/>
-        </w:rPr>
-        <w:t>3</w:t>
-      </w:r>
-      <w:r>
-        <w:rPr>
-          <w:rFonts w:ascii="EB Garamond Medium" w:eastAsia="EB Garamond Medium" w:hAnsi="EB Garamond Medium" w:cs="EB Garamond Medium"/>
-          <w:color w:val="1C4587"/>
-          <w:sz w:val="32"/>
-          <w:szCs w:val="32"/>
-        </w:rPr>
-        <w:t>.</w:t>
-      </w:r>
-      <w:r>
-        <w:rPr>
-          <w:rFonts w:ascii="EB Garamond Medium" w:eastAsia="EB Garamond Medium" w:hAnsi="EB Garamond Medium" w:cs="EB Garamond Medium"/>
-          <w:color w:val="1C4587"/>
-          <w:sz w:val="32"/>
-          <w:szCs w:val="32"/>
-        </w:rPr>
-        <w:t>5</w:t>
-      </w:r>
-      <w:r>
-        <w:rPr>
-          <w:rFonts w:ascii="EB Garamond Medium" w:eastAsia="EB Garamond Medium" w:hAnsi="EB Garamond Medium" w:cs="EB Garamond Medium"/>
-          <w:color w:val="1C4587"/>
-          <w:sz w:val="32"/>
-          <w:szCs w:val="32"/>
-        </w:rPr>
-        <w:t>.</w:t>
-      </w:r>
-      <w:r>
-        <w:rPr>
-          <w:rFonts w:ascii="EB Garamond Medium" w:eastAsia="EB Garamond Medium" w:hAnsi="EB Garamond Medium" w:cs="EB Garamond Medium"/>
-          <w:color w:val="1C4587"/>
-          <w:sz w:val="32"/>
-          <w:szCs w:val="32"/>
-        </w:rPr>
-        <w:t>3.</w:t>
-      </w:r>
-      <w:r>
-        <w:rPr>
-          <w:rFonts w:ascii="EB Garamond Medium" w:eastAsia="EB Garamond Medium" w:hAnsi="EB Garamond Medium" w:cs="EB Garamond Medium"/>
-          <w:color w:val="1C4587"/>
-          <w:sz w:val="32"/>
-          <w:szCs w:val="32"/>
-        </w:rPr>
         <w:t xml:space="preserve"> </w:t>
       </w:r>
       <w:r>
-        <w:rPr>
-          <w:rFonts w:ascii="EB Garamond Medium" w:eastAsia="EB Garamond Medium" w:hAnsi="EB Garamond Medium" w:cs="EB Garamond Medium"/>
-          <w:color w:val="1C4587"/>
-          <w:sz w:val="32"/>
-          <w:szCs w:val="32"/>
-        </w:rPr>
-        <w:t>Packaging</w:t>
-      </w:r>
-    </w:p>
-    <w:p>
-      <w:pPr>
-        <w:rPr>
-          <w:rFonts w:ascii="Garamond" w:hAnsi="Garamond"/>
-        </w:rPr>
-      </w:pPr>
-      <w:r>
-        <w:rPr>
-          <w:rFonts w:ascii="Century Gothic" w:eastAsia="EB Garamond Medium" w:hAnsi="Century Gothic" w:cs="EB Garamond Medium"/>
-          <w:b/>
-          <w:bCs/>
-          <w:color w:val="000000" w:themeColor="text1"/>
-        </w:rPr>
-        <w:t>RNF_</w:t>
-      </w:r>
-      <w:r>
-        <w:rPr>
-          <w:rFonts w:ascii="Century Gothic" w:eastAsia="EB Garamond Medium" w:hAnsi="Century Gothic" w:cs="EB Garamond Medium"/>
-          <w:b/>
-          <w:bCs/>
-          <w:color w:val="000000" w:themeColor="text1"/>
-        </w:rPr>
-        <w:t>7</w:t>
-      </w:r>
-      <w:r>
-        <w:rPr>
-          <w:rFonts w:ascii="Century Gothic" w:eastAsia="EB Garamond Medium" w:hAnsi="Century Gothic" w:cs="EB Garamond Medium"/>
-          <w:b/>
-          <w:bCs/>
-          <w:color w:val="000000" w:themeColor="text1"/>
-        </w:rPr>
-        <w:t xml:space="preserve">: </w:t>
-      </w:r>
-      <w:r>
-        <w:rPr>
-          <w:rFonts w:ascii="Garamond" w:hAnsi="Garamond"/>
-        </w:rPr>
-        <w:t xml:space="preserve">Il sistema potrà essere utilizzato tramite </w:t>
-      </w:r>
-      <w:proofErr w:type="gramStart"/>
-      <w:r>
-        <w:rPr>
-          <w:rFonts w:ascii="Garamond" w:hAnsi="Garamond"/>
-        </w:rPr>
-        <w:t>un installazione</w:t>
-      </w:r>
-      <w:proofErr w:type="gramEnd"/>
-      <w:r>
-        <w:rPr>
-          <w:rFonts w:ascii="Garamond" w:hAnsi="Garamond"/>
-        </w:rPr>
-        <w:t xml:space="preserve"> in quanto è un </w:t>
-      </w:r>
-      <w:proofErr w:type="spellStart"/>
-      <w:r>
-        <w:rPr>
-          <w:rFonts w:ascii="Garamond" w:hAnsi="Garamond"/>
-        </w:rPr>
-        <w:t>app</w:t>
-      </w:r>
-      <w:proofErr w:type="spellEnd"/>
-      <w:r>
-        <w:rPr>
-          <w:rFonts w:ascii="Garamond" w:hAnsi="Garamond"/>
-        </w:rPr>
-        <w:t xml:space="preserve"> </w:t>
-      </w:r>
-      <w:proofErr w:type="spellStart"/>
-      <w:r>
-        <w:rPr>
-          <w:rFonts w:ascii="Garamond" w:hAnsi="Garamond"/>
-        </w:rPr>
-        <w:t>Android</w:t>
-      </w:r>
-      <w:proofErr w:type="spellEnd"/>
-      <w:r>
-        <w:rPr>
-          <w:rFonts w:ascii="Garamond" w:hAnsi="Garamond"/>
-        </w:rPr>
-        <w:t>.</w:t>
-      </w:r>
-    </w:p>
-    <w:p>
-      <w:pPr>
-        <w:rPr>
-          <w:rFonts w:ascii="Century Gothic" w:eastAsia="EB Garamond Medium" w:hAnsi="Century Gothic" w:cs="EB Garamond Medium"/>
-          <w:color w:val="000000" w:themeColor="text1"/>
-        </w:rPr>
-      </w:pPr>
-    </w:p>
-    <w:p>
-      <w:pPr>
-        <w:rPr>
-          <w:rFonts w:ascii="EB Garamond Medium" w:eastAsia="EB Garamond Medium" w:hAnsi="EB Garamond Medium" w:cs="EB Garamond Medium"/>
-          <w:color w:val="1C4587"/>
-          <w:sz w:val="32"/>
-          <w:szCs w:val="32"/>
-        </w:rPr>
-      </w:pPr>
-      <w:r>
-        <w:rPr>
-          <w:rFonts w:ascii="EB Garamond Medium" w:eastAsia="EB Garamond Medium" w:hAnsi="EB Garamond Medium" w:cs="EB Garamond Medium"/>
-          <w:color w:val="1C4587"/>
-          <w:sz w:val="32"/>
-          <w:szCs w:val="32"/>
-        </w:rPr>
-        <w:t>3.</w:t>
-      </w:r>
-      <w:r>
-        <w:rPr>
-          <w:rFonts w:ascii="EB Garamond Medium" w:eastAsia="EB Garamond Medium" w:hAnsi="EB Garamond Medium" w:cs="EB Garamond Medium"/>
-          <w:color w:val="1C4587"/>
-          <w:sz w:val="32"/>
-          <w:szCs w:val="32"/>
-        </w:rPr>
-        <w:t>3</w:t>
-      </w:r>
-      <w:r>
-        <w:rPr>
-          <w:rFonts w:ascii="EB Garamond Medium" w:eastAsia="EB Garamond Medium" w:hAnsi="EB Garamond Medium" w:cs="EB Garamond Medium"/>
-          <w:color w:val="1C4587"/>
-          <w:sz w:val="32"/>
-          <w:szCs w:val="32"/>
-        </w:rPr>
-        <w:t>.</w:t>
-      </w:r>
-      <w:r>
-        <w:rPr>
-          <w:rFonts w:ascii="EB Garamond Medium" w:eastAsia="EB Garamond Medium" w:hAnsi="EB Garamond Medium" w:cs="EB Garamond Medium"/>
-          <w:color w:val="1C4587"/>
-          <w:sz w:val="32"/>
-          <w:szCs w:val="32"/>
-        </w:rPr>
-        <w:t>5.4.</w:t>
-      </w:r>
-      <w:r>
-        <w:rPr>
-          <w:rFonts w:ascii="EB Garamond Medium" w:eastAsia="EB Garamond Medium" w:hAnsi="EB Garamond Medium" w:cs="EB Garamond Medium"/>
-          <w:color w:val="1C4587"/>
-          <w:sz w:val="32"/>
-          <w:szCs w:val="32"/>
-        </w:rPr>
-        <w:t xml:space="preserve"> </w:t>
-      </w:r>
-      <w:r>
-        <w:rPr>
-          <w:rFonts w:ascii="EB Garamond Medium" w:eastAsia="EB Garamond Medium" w:hAnsi="EB Garamond Medium" w:cs="EB Garamond Medium"/>
-          <w:color w:val="1C4587"/>
-          <w:sz w:val="32"/>
-          <w:szCs w:val="32"/>
-        </w:rPr>
-        <w:t>Operazioni</w:t>
-      </w:r>
-    </w:p>
-    <w:p>
-      <w:pPr>
         <w:rPr>
           <w:rFonts w:ascii="Garamond" w:eastAsia="EB Garamond Medium" w:hAnsi="Garamond" w:cs="EB Garamond Medium"/>
           <w:color w:val="000000" w:themeColor="text1"/>
           <w:sz w:val="24"/>
           <w:szCs w:val="24"/>
         </w:rPr>
-      </w:pPr>
-      <w:r>
-        <w:rPr>
-          <w:rFonts w:ascii="Century Gothic" w:eastAsia="EB Garamond Medium" w:hAnsi="Century Gothic" w:cs="EB Garamond Medium"/>
-          <w:b/>
-          <w:bCs/>
-          <w:color w:val="000000" w:themeColor="text1"/>
-        </w:rPr>
-        <w:t>RNF_</w:t>
-      </w:r>
-      <w:r>
-        <w:rPr>
-          <w:rFonts w:ascii="Century Gothic" w:eastAsia="EB Garamond Medium" w:hAnsi="Century Gothic" w:cs="EB Garamond Medium"/>
-          <w:b/>
-          <w:bCs/>
-          <w:color w:val="000000" w:themeColor="text1"/>
-        </w:rPr>
-        <w:t>8</w:t>
-      </w:r>
-      <w:r>
-        <w:rPr>
-          <w:rFonts w:ascii="Century Gothic" w:eastAsia="EB Garamond Medium" w:hAnsi="Century Gothic" w:cs="EB Garamond Medium"/>
-          <w:b/>
-          <w:bCs/>
-          <w:color w:val="000000" w:themeColor="text1"/>
-        </w:rPr>
-        <w:t xml:space="preserve">: </w:t>
+        <w:t xml:space="preserve">La gestione del sistema è </w:t>
       </w:r>
       <w:r>
         <w:rPr>
@@ -6788,8 +6984,36 @@
           <w:sz w:val="24"/>
           <w:szCs w:val="24"/>
         </w:rPr>
-        <w:t>La gestione del sistema è limitata ad un admin</w:t>
-      </w:r>
+        <w:t>affidata</w:t>
+      </w:r>
+      <w:r>
+        <w:rPr>
+          <w:rFonts w:ascii="Garamond" w:eastAsia="EB Garamond Medium" w:hAnsi="Garamond" w:cs="EB Garamond Medium"/>
+          <w:color w:val="000000" w:themeColor="text1"/>
+          <w:sz w:val="24"/>
+          <w:szCs w:val="24"/>
+        </w:rPr>
+        <w:t xml:space="preserve"> ad un admin</w:t>
+      </w:r>
+      <w:r>
+        <w:rPr>
+          <w:rFonts w:ascii="Garamond" w:eastAsia="EB Garamond Medium" w:hAnsi="Garamond" w:cs="EB Garamond Medium"/>
+          <w:color w:val="000000" w:themeColor="text1"/>
+          <w:sz w:val="24"/>
+          <w:szCs w:val="24"/>
+        </w:rPr>
+        <w:t>.</w:t>
+      </w:r>
+    </w:p>
+    <w:p>
+      <w:pPr>
+        <w:rPr>
+          <w:rFonts w:ascii="Garamond" w:eastAsia="EB Garamond Medium" w:hAnsi="Garamond" w:cs="EB Garamond Medium"/>
+          <w:color w:val="000000" w:themeColor="text1"/>
+          <w:sz w:val="24"/>
+          <w:szCs w:val="24"/>
+        </w:rPr>
+      </w:pPr>
     </w:p>
     <w:p>
       <w:pPr>
@@ -6885,30 +7109,45 @@
       </w:pPr>
       <w:r>
         <w:rPr>
+          <w:rFonts w:ascii="Garamond" w:eastAsia="EB Garamond Medium" w:hAnsi="Garamond" w:cs="EB Garamond Medium"/>
+          <w:b/>
+          <w:bCs/>
+          <w:color w:val="000000" w:themeColor="text1"/>
+          <w:sz w:val="24"/>
+          <w:szCs w:val="24"/>
+        </w:rPr>
+        <w:t>RNF_</w:t>
+      </w:r>
+      <w:r>
+        <w:rPr>
+          <w:rFonts w:ascii="Garamond" w:eastAsia="EB Garamond Medium" w:hAnsi="Garamond" w:cs="EB Garamond Medium"/>
+          <w:b/>
+          <w:bCs/>
+          <w:color w:val="000000" w:themeColor="text1"/>
+          <w:sz w:val="24"/>
+          <w:szCs w:val="24"/>
+        </w:rPr>
+        <w:t>16</w:t>
+      </w:r>
+      <w:r>
+        <w:rPr>
+          <w:rFonts w:ascii="Garamond" w:eastAsia="EB Garamond Medium" w:hAnsi="Garamond" w:cs="EB Garamond Medium"/>
+          <w:b/>
+          <w:bCs/>
+          <w:color w:val="000000" w:themeColor="text1"/>
+          <w:sz w:val="24"/>
+          <w:szCs w:val="24"/>
+        </w:rPr>
+        <w:t>:</w:t>
+      </w:r>
+      <w:r>
+        <w:rPr>
           <w:rFonts w:ascii="Century Gothic" w:eastAsia="EB Garamond Medium" w:hAnsi="Century Gothic" w:cs="EB Garamond Medium"/>
           <w:b/>
           <w:bCs/>
           <w:color w:val="000000" w:themeColor="text1"/>
         </w:rPr>
-        <w:t>RNF_</w:t>
-      </w:r>
-      <w:r>
-        <w:rPr>
-          <w:rFonts w:ascii="Century Gothic" w:eastAsia="EB Garamond Medium" w:hAnsi="Century Gothic" w:cs="EB Garamond Medium"/>
-          <w:b/>
-          <w:bCs/>
-          <w:color w:val="000000" w:themeColor="text1"/>
-        </w:rPr>
-        <w:t>9</w:t>
-      </w:r>
-      <w:r>
-        <w:rPr>
-          <w:rFonts w:ascii="Century Gothic" w:eastAsia="EB Garamond Medium" w:hAnsi="Century Gothic" w:cs="EB Garamond Medium"/>
-          <w:b/>
-          <w:bCs/>
-          <w:color w:val="000000" w:themeColor="text1"/>
-        </w:rPr>
-        <w:t xml:space="preserve">: </w:t>
+        <w:t xml:space="preserve"> </w:t>
       </w:r>
       <w:r>
         <w:rPr>
@@ -6942,7 +7181,14 @@
         <w:rPr>
           <w:rFonts w:ascii="Garamond" w:hAnsi="Garamond"/>
         </w:rPr>
-        <w:t xml:space="preserve"> n.101/2018 del 10 agosto 2018 e n.160/2019 del 27 dicembre 2019 - in materia di protezione dei dati personali.</w:t>
+        <w:t xml:space="preserve"> </w:t>
+      </w:r>
+      <w:r>
+        <w:rPr>
+          <w:rFonts w:ascii="Garamond" w:hAnsi="Garamond"/>
+        </w:rPr>
+        <w:lastRenderedPageBreak/>
+        <w:t>n.101/2018 del 10 agosto 2018 e n.160/2019 del 27 dicembre 2019 - in materia di protezione dei dati personali.</w:t>
       </w:r>
       <w:r>
         <w:rPr>
@@ -7093,7 +7339,6 @@
                 <w:sz w:val="24"/>
                 <w:szCs w:val="24"/>
               </w:rPr>
-              <w:lastRenderedPageBreak/>
               <w:t>NOME SCENARIO</w:t>
             </w:r>
           </w:p>
@@ -7391,21 +7636,7 @@
               <w:rPr>
                 <w:rFonts w:ascii="Century Gothic" w:eastAsia="Century Gothic" w:hAnsi="Century Gothic" w:cs="Century Gothic"/>
               </w:rPr>
-              <w:t>Inserisce nel “</w:t>
-            </w:r>
-            <w:proofErr w:type="spellStart"/>
-            <w:r>
-              <w:rPr>
-                <w:rFonts w:ascii="Century Gothic" w:eastAsia="Century Gothic" w:hAnsi="Century Gothic" w:cs="Century Gothic"/>
-              </w:rPr>
-              <w:t>filter</w:t>
-            </w:r>
-            <w:proofErr w:type="spellEnd"/>
-            <w:r>
-              <w:rPr>
-                <w:rFonts w:ascii="Century Gothic" w:eastAsia="Century Gothic" w:hAnsi="Century Gothic" w:cs="Century Gothic"/>
-              </w:rPr>
-              <w:t>” i documenti di suo interesse.</w:t>
+              <w:t>Inserisce nel “filter” i documenti di suo interesse.</w:t>
             </w:r>
           </w:p>
         </w:tc>
@@ -9083,6 +9314,7 @@
                 <w:sz w:val="24"/>
                 <w:szCs w:val="24"/>
               </w:rPr>
+              <w:lastRenderedPageBreak/>
               <w:t>DESCRIZIONE</w:t>
             </w:r>
           </w:p>
@@ -9409,19 +9641,8 @@
           <w:sz w:val="24"/>
           <w:szCs w:val="24"/>
         </w:rPr>
-        <w:t xml:space="preserve">2 SC Antonio </w:t>
-      </w:r>
-      <w:proofErr w:type="spellStart"/>
-      <w:r>
-        <w:rPr>
-          <w:rFonts w:ascii="Century Gothic" w:eastAsia="Calibri" w:hAnsi="Century Gothic" w:cs="Calibri"/>
-          <w:color w:val="1F3863"/>
-          <w:sz w:val="24"/>
-          <w:szCs w:val="24"/>
-        </w:rPr>
-        <w:t>Russomando</w:t>
-      </w:r>
-      <w:proofErr w:type="spellEnd"/>
+        <w:t>2 SC Antonio Russomando</w:t>
+      </w:r>
     </w:p>
     <w:p>
       <w:pPr>
@@ -9508,14 +9729,12 @@
                 <w:rFonts w:ascii="Century Gothic" w:eastAsia="Calibri" w:hAnsi="Century Gothic" w:cs="Calibri"/>
               </w:rPr>
             </w:pPr>
-            <w:proofErr w:type="spellStart"/>
             <w:r>
               <w:rPr>
                 <w:rFonts w:ascii="Century Gothic" w:eastAsia="Calibri" w:hAnsi="Century Gothic" w:cs="Calibri"/>
               </w:rPr>
               <w:t>SC_EliminareFeedback</w:t>
             </w:r>
-            <w:proofErr w:type="spellEnd"/>
           </w:p>
         </w:tc>
       </w:tr>
@@ -10129,14 +10348,7 @@
               <w:rPr>
                 <w:rFonts w:ascii="Century Gothic" w:eastAsia="Century Gothic" w:hAnsi="Century Gothic" w:cstheme="majorHAnsi"/>
               </w:rPr>
-              <w:t xml:space="preserve">Il sistema mostra ad Andrea il messaggio di conferma </w:t>
-            </w:r>
-            <w:r>
-              <w:rPr>
-                <w:rFonts w:ascii="Century Gothic" w:eastAsia="Century Gothic" w:hAnsi="Century Gothic" w:cstheme="majorHAnsi"/>
-              </w:rPr>
-              <w:lastRenderedPageBreak/>
-              <w:t>dell’eliminazione del feedback.</w:t>
+              <w:t>Il sistema mostra ad Andrea il messaggio di conferma dell’eliminazione del feedback.</w:t>
             </w:r>
           </w:p>
         </w:tc>
@@ -10239,14 +10451,12 @@
                 <w:rFonts w:ascii="Century Gothic" w:eastAsia="Calibri" w:hAnsi="Century Gothic" w:cs="Calibri"/>
               </w:rPr>
             </w:pPr>
-            <w:proofErr w:type="spellStart"/>
             <w:r>
               <w:rPr>
                 <w:rFonts w:ascii="Century Gothic" w:eastAsia="Calibri" w:hAnsi="Century Gothic" w:cs="Calibri"/>
               </w:rPr>
               <w:t>SC_ChatTraUtenti</w:t>
             </w:r>
-            <w:proofErr w:type="spellEnd"/>
           </w:p>
         </w:tc>
       </w:tr>
@@ -10370,39 +10580,7 @@
                 <w:rFonts w:ascii="Century Gothic" w:eastAsia="Century Gothic" w:hAnsi="Century Gothic" w:cstheme="majorHAnsi"/>
                 <w:lang w:val="en-US"/>
               </w:rPr>
-              <w:t xml:space="preserve">Chat end-to-end </w:t>
-            </w:r>
-            <w:proofErr w:type="spellStart"/>
-            <w:r>
-              <w:rPr>
-                <w:rFonts w:ascii="Century Gothic" w:eastAsia="Century Gothic" w:hAnsi="Century Gothic" w:cstheme="majorHAnsi"/>
-                <w:lang w:val="en-US"/>
-              </w:rPr>
-              <w:t>tra</w:t>
-            </w:r>
-            <w:proofErr w:type="spellEnd"/>
-            <w:r>
-              <w:rPr>
-                <w:rFonts w:ascii="Century Gothic" w:eastAsia="Century Gothic" w:hAnsi="Century Gothic" w:cstheme="majorHAnsi"/>
-                <w:lang w:val="en-US"/>
-              </w:rPr>
-              <w:t xml:space="preserve"> uno </w:t>
-            </w:r>
-            <w:proofErr w:type="spellStart"/>
-            <w:r>
-              <w:rPr>
-                <w:rFonts w:ascii="Century Gothic" w:eastAsia="Century Gothic" w:hAnsi="Century Gothic" w:cstheme="majorHAnsi"/>
-                <w:lang w:val="en-US"/>
-              </w:rPr>
-              <w:t>studente</w:t>
-            </w:r>
-            <w:proofErr w:type="spellEnd"/>
-            <w:r>
-              <w:rPr>
-                <w:rFonts w:ascii="Century Gothic" w:eastAsia="Century Gothic" w:hAnsi="Century Gothic" w:cstheme="majorHAnsi"/>
-                <w:lang w:val="en-US"/>
-              </w:rPr>
-              <w:t xml:space="preserve"> e un creator.</w:t>
+              <w:t>Chat end-to-end tra uno studente e un creator.</w:t>
             </w:r>
           </w:p>
         </w:tc>
@@ -10789,6 +10967,7 @@
           <w:sz w:val="24"/>
           <w:szCs w:val="24"/>
         </w:rPr>
+        <w:lastRenderedPageBreak/>
         <w:t>3.4.</w:t>
       </w:r>
       <w:r>
@@ -11006,21 +11185,7 @@
               <w:rPr>
                 <w:rFonts w:ascii="Century Gothic" w:eastAsia="Century Gothic" w:hAnsi="Century Gothic" w:cs="Century Gothic"/>
               </w:rPr>
-              <w:t>L’utente ha la possibilità di caricare documenti all’interno dell’</w:t>
-            </w:r>
-            <w:proofErr w:type="spellStart"/>
-            <w:r>
-              <w:rPr>
-                <w:rFonts w:ascii="Century Gothic" w:eastAsia="Century Gothic" w:hAnsi="Century Gothic" w:cs="Century Gothic"/>
-              </w:rPr>
-              <w:t>app</w:t>
-            </w:r>
-            <w:proofErr w:type="spellEnd"/>
-            <w:r>
-              <w:rPr>
-                <w:rFonts w:ascii="Century Gothic" w:eastAsia="Century Gothic" w:hAnsi="Century Gothic" w:cs="Century Gothic"/>
-              </w:rPr>
-              <w:t xml:space="preserve"> dopo la registrazione</w:t>
+              <w:t>L’utente ha la possibilità di caricare documenti all’interno dell’app dopo la registrazione</w:t>
             </w:r>
           </w:p>
         </w:tc>
@@ -11137,16 +11302,8 @@
               <w:rPr>
                 <w:rFonts w:ascii="Century Gothic" w:eastAsia="Century Gothic" w:hAnsi="Century Gothic" w:cs="Century Gothic"/>
               </w:rPr>
-              <w:t>Effettua login all’</w:t>
-            </w:r>
-            <w:proofErr w:type="spellStart"/>
-            <w:r>
-              <w:rPr>
-                <w:rFonts w:ascii="Century Gothic" w:eastAsia="Century Gothic" w:hAnsi="Century Gothic" w:cs="Century Gothic"/>
-              </w:rPr>
-              <w:t>app</w:t>
-            </w:r>
-            <w:proofErr w:type="spellEnd"/>
+              <w:t>Effettua login all’app</w:t>
+            </w:r>
           </w:p>
         </w:tc>
         <w:tc>
@@ -11401,21 +11558,7 @@
               <w:rPr>
                 <w:rFonts w:ascii="Century Gothic" w:eastAsia="Century Gothic" w:hAnsi="Century Gothic" w:cs="Century Gothic"/>
               </w:rPr>
-              <w:t>Carica il file sull’</w:t>
-            </w:r>
-            <w:proofErr w:type="spellStart"/>
-            <w:r>
-              <w:rPr>
-                <w:rFonts w:ascii="Century Gothic" w:eastAsia="Century Gothic" w:hAnsi="Century Gothic" w:cs="Century Gothic"/>
-              </w:rPr>
-              <w:t>app</w:t>
-            </w:r>
-            <w:proofErr w:type="spellEnd"/>
-            <w:r>
-              <w:rPr>
-                <w:rFonts w:ascii="Century Gothic" w:eastAsia="Century Gothic" w:hAnsi="Century Gothic" w:cs="Century Gothic"/>
-              </w:rPr>
-              <w:t xml:space="preserve"> </w:t>
+              <w:t xml:space="preserve">Carica il file sull’app </w:t>
             </w:r>
           </w:p>
         </w:tc>
@@ -11753,16 +11896,8 @@
               <w:rPr>
                 <w:rFonts w:ascii="Century Gothic" w:eastAsia="Century Gothic" w:hAnsi="Century Gothic" w:cs="Century Gothic"/>
               </w:rPr>
-              <w:t>Effettua login per entrare nell’</w:t>
-            </w:r>
-            <w:proofErr w:type="spellStart"/>
-            <w:r>
-              <w:rPr>
-                <w:rFonts w:ascii="Century Gothic" w:eastAsia="Century Gothic" w:hAnsi="Century Gothic" w:cs="Century Gothic"/>
-              </w:rPr>
-              <w:t>app</w:t>
-            </w:r>
-            <w:proofErr w:type="spellEnd"/>
+              <w:t>Effettua login per entrare nell’app</w:t>
+            </w:r>
           </w:p>
         </w:tc>
         <w:tc>
@@ -12457,21 +12592,12 @@
                 <w:rFonts w:ascii="Calibri" w:eastAsia="Calibri" w:hAnsi="Calibri" w:cs="Calibri"/>
               </w:rPr>
             </w:pPr>
-            <w:proofErr w:type="spellStart"/>
             <w:r>
               <w:rPr>
                 <w:rFonts w:ascii="Calibri" w:eastAsia="Calibri" w:hAnsi="Calibri" w:cs="Calibri"/>
                 <w:i/>
               </w:rPr>
-              <w:t>Vers</w:t>
-            </w:r>
-            <w:proofErr w:type="spellEnd"/>
-            <w:r>
-              <w:rPr>
-                <w:rFonts w:ascii="Calibri" w:eastAsia="Calibri" w:hAnsi="Calibri" w:cs="Calibri"/>
-                <w:i/>
-              </w:rPr>
-              <w:t>.</w:t>
+              <w:t>Vers.</w:t>
             </w:r>
           </w:p>
         </w:tc>
@@ -12757,17 +12883,8 @@
                 <w:rFonts w:ascii="Calibri" w:eastAsia="Calibri" w:hAnsi="Calibri" w:cs="Calibri"/>
                 <w:b/>
               </w:rPr>
-              <w:t xml:space="preserve">Entry </w:t>
-            </w:r>
-            <w:proofErr w:type="spellStart"/>
-            <w:r>
-              <w:rPr>
-                <w:rFonts w:ascii="Calibri" w:eastAsia="Calibri" w:hAnsi="Calibri" w:cs="Calibri"/>
-                <w:b/>
-              </w:rPr>
-              <w:t>Condition</w:t>
-            </w:r>
-            <w:proofErr w:type="spellEnd"/>
+              <w:t>Entry Condition</w:t>
+            </w:r>
           </w:p>
         </w:tc>
         <w:tc>
@@ -12787,21 +12904,7 @@
               <w:rPr>
                 <w:rFonts w:ascii="Calibri" w:eastAsia="Calibri" w:hAnsi="Calibri" w:cs="Calibri"/>
               </w:rPr>
-              <w:t>L’utente ricerca tramite il “</w:t>
-            </w:r>
-            <w:proofErr w:type="spellStart"/>
-            <w:r>
-              <w:rPr>
-                <w:rFonts w:ascii="Calibri" w:eastAsia="Calibri" w:hAnsi="Calibri" w:cs="Calibri"/>
-              </w:rPr>
-              <w:t>filter</w:t>
-            </w:r>
-            <w:proofErr w:type="spellEnd"/>
-            <w:r>
-              <w:rPr>
-                <w:rFonts w:ascii="Calibri" w:eastAsia="Calibri" w:hAnsi="Calibri" w:cs="Calibri"/>
-              </w:rPr>
-              <w:t>” il documento</w:t>
+              <w:t>L’utente ricerca tramite il “filter” il documento</w:t>
             </w:r>
           </w:p>
         </w:tc>
@@ -12828,17 +12931,8 @@
                 <w:rFonts w:ascii="Calibri" w:eastAsia="Calibri" w:hAnsi="Calibri" w:cs="Calibri"/>
                 <w:b/>
               </w:rPr>
-              <w:t xml:space="preserve">Exit </w:t>
-            </w:r>
-            <w:proofErr w:type="spellStart"/>
-            <w:r>
-              <w:rPr>
-                <w:rFonts w:ascii="Calibri" w:eastAsia="Calibri" w:hAnsi="Calibri" w:cs="Calibri"/>
-                <w:b/>
-              </w:rPr>
-              <w:t>condition</w:t>
-            </w:r>
-            <w:proofErr w:type="spellEnd"/>
+              <w:t>Exit condition</w:t>
+            </w:r>
           </w:p>
           <w:p>
             <w:pPr>
@@ -12899,39 +12993,22 @@
                 <w:rFonts w:ascii="Calibri" w:eastAsia="Calibri" w:hAnsi="Calibri" w:cs="Calibri"/>
                 <w:b/>
               </w:rPr>
-              <w:t xml:space="preserve">Exit </w:t>
-            </w:r>
-            <w:proofErr w:type="spellStart"/>
-            <w:r>
-              <w:rPr>
-                <w:rFonts w:ascii="Calibri" w:eastAsia="Calibri" w:hAnsi="Calibri" w:cs="Calibri"/>
-                <w:b/>
-              </w:rPr>
-              <w:t>condition</w:t>
-            </w:r>
-            <w:proofErr w:type="spellEnd"/>
-          </w:p>
-          <w:p>
-            <w:pPr>
-              <w:spacing w:line="259" w:lineRule="auto"/>
-              <w:rPr>
-                <w:rFonts w:ascii="Calibri" w:eastAsia="Calibri" w:hAnsi="Calibri" w:cs="Calibri"/>
-              </w:rPr>
-            </w:pPr>
-            <w:r>
-              <w:rPr>
-                <w:rFonts w:ascii="Calibri" w:eastAsia="Calibri" w:hAnsi="Calibri" w:cs="Calibri"/>
-              </w:rPr>
-              <w:t xml:space="preserve">                       On </w:t>
-            </w:r>
-            <w:proofErr w:type="spellStart"/>
-            <w:r>
-              <w:rPr>
-                <w:rFonts w:ascii="Calibri" w:eastAsia="Calibri" w:hAnsi="Calibri" w:cs="Calibri"/>
-              </w:rPr>
-              <w:t>failure</w:t>
-            </w:r>
-            <w:proofErr w:type="spellEnd"/>
+              <w:t>Exit condition</w:t>
+            </w:r>
+          </w:p>
+          <w:p>
+            <w:pPr>
+              <w:spacing w:line="259" w:lineRule="auto"/>
+              <w:rPr>
+                <w:rFonts w:ascii="Calibri" w:eastAsia="Calibri" w:hAnsi="Calibri" w:cs="Calibri"/>
+              </w:rPr>
+            </w:pPr>
+            <w:r>
+              <w:rPr>
+                <w:rFonts w:ascii="Calibri" w:eastAsia="Calibri" w:hAnsi="Calibri" w:cs="Calibri"/>
+              </w:rPr>
+              <w:t xml:space="preserve">                       On failure</w:t>
+            </w:r>
           </w:p>
         </w:tc>
         <w:tc>
@@ -13182,6 +13259,7 @@
               <w:rPr>
                 <w:rFonts w:ascii="Calibri" w:eastAsia="Calibri" w:hAnsi="Calibri" w:cs="Calibri"/>
               </w:rPr>
+              <w:lastRenderedPageBreak/>
               <w:t>2</w:t>
             </w:r>
           </w:p>
@@ -13739,7 +13817,6 @@
                 <w:rFonts w:ascii="Calibri" w:eastAsia="Calibri" w:hAnsi="Calibri" w:cs="Calibri"/>
                 <w:b/>
               </w:rPr>
-              <w:lastRenderedPageBreak/>
               <w:t>4.2</w:t>
             </w:r>
           </w:p>
@@ -14040,21 +14117,12 @@
                 <w:rFonts w:ascii="Calibri" w:eastAsia="Calibri" w:hAnsi="Calibri" w:cs="Calibri"/>
               </w:rPr>
             </w:pPr>
-            <w:proofErr w:type="spellStart"/>
             <w:r>
               <w:rPr>
                 <w:rFonts w:ascii="Calibri" w:eastAsia="Calibri" w:hAnsi="Calibri" w:cs="Calibri"/>
                 <w:i/>
               </w:rPr>
-              <w:t>Vers</w:t>
-            </w:r>
-            <w:proofErr w:type="spellEnd"/>
-            <w:r>
-              <w:rPr>
-                <w:rFonts w:ascii="Calibri" w:eastAsia="Calibri" w:hAnsi="Calibri" w:cs="Calibri"/>
-                <w:i/>
-              </w:rPr>
-              <w:t>.</w:t>
+              <w:t>Vers.</w:t>
             </w:r>
           </w:p>
         </w:tc>
@@ -14340,17 +14408,8 @@
                 <w:rFonts w:ascii="Calibri" w:eastAsia="Calibri" w:hAnsi="Calibri" w:cs="Calibri"/>
                 <w:b/>
               </w:rPr>
-              <w:t xml:space="preserve">Entry </w:t>
-            </w:r>
-            <w:proofErr w:type="spellStart"/>
-            <w:r>
-              <w:rPr>
-                <w:rFonts w:ascii="Calibri" w:eastAsia="Calibri" w:hAnsi="Calibri" w:cs="Calibri"/>
-                <w:b/>
-              </w:rPr>
-              <w:t>Condition</w:t>
-            </w:r>
-            <w:proofErr w:type="spellEnd"/>
+              <w:t>Entry Condition</w:t>
+            </w:r>
           </w:p>
         </w:tc>
         <w:tc>
@@ -14397,17 +14456,8 @@
                 <w:rFonts w:ascii="Calibri" w:eastAsia="Calibri" w:hAnsi="Calibri" w:cs="Calibri"/>
                 <w:b/>
               </w:rPr>
-              <w:t xml:space="preserve">Exit </w:t>
-            </w:r>
-            <w:proofErr w:type="spellStart"/>
-            <w:r>
-              <w:rPr>
-                <w:rFonts w:ascii="Calibri" w:eastAsia="Calibri" w:hAnsi="Calibri" w:cs="Calibri"/>
-                <w:b/>
-              </w:rPr>
-              <w:t>condition</w:t>
-            </w:r>
-            <w:proofErr w:type="spellEnd"/>
+              <w:t>Exit condition</w:t>
+            </w:r>
           </w:p>
           <w:p>
             <w:pPr>
@@ -14468,39 +14518,22 @@
                 <w:rFonts w:ascii="Calibri" w:eastAsia="Calibri" w:hAnsi="Calibri" w:cs="Calibri"/>
                 <w:b/>
               </w:rPr>
-              <w:t xml:space="preserve">Exit </w:t>
-            </w:r>
-            <w:proofErr w:type="spellStart"/>
-            <w:r>
-              <w:rPr>
-                <w:rFonts w:ascii="Calibri" w:eastAsia="Calibri" w:hAnsi="Calibri" w:cs="Calibri"/>
-                <w:b/>
-              </w:rPr>
-              <w:t>condition</w:t>
-            </w:r>
-            <w:proofErr w:type="spellEnd"/>
-          </w:p>
-          <w:p>
-            <w:pPr>
-              <w:spacing w:line="259" w:lineRule="auto"/>
-              <w:rPr>
-                <w:rFonts w:ascii="Calibri" w:eastAsia="Calibri" w:hAnsi="Calibri" w:cs="Calibri"/>
-              </w:rPr>
-            </w:pPr>
-            <w:r>
-              <w:rPr>
-                <w:rFonts w:ascii="Calibri" w:eastAsia="Calibri" w:hAnsi="Calibri" w:cs="Calibri"/>
-              </w:rPr>
-              <w:t xml:space="preserve">                       On </w:t>
-            </w:r>
-            <w:proofErr w:type="spellStart"/>
-            <w:r>
-              <w:rPr>
-                <w:rFonts w:ascii="Calibri" w:eastAsia="Calibri" w:hAnsi="Calibri" w:cs="Calibri"/>
-              </w:rPr>
-              <w:t>failure</w:t>
-            </w:r>
-            <w:proofErr w:type="spellEnd"/>
+              <w:t>Exit condition</w:t>
+            </w:r>
+          </w:p>
+          <w:p>
+            <w:pPr>
+              <w:spacing w:line="259" w:lineRule="auto"/>
+              <w:rPr>
+                <w:rFonts w:ascii="Calibri" w:eastAsia="Calibri" w:hAnsi="Calibri" w:cs="Calibri"/>
+              </w:rPr>
+            </w:pPr>
+            <w:r>
+              <w:rPr>
+                <w:rFonts w:ascii="Calibri" w:eastAsia="Calibri" w:hAnsi="Calibri" w:cs="Calibri"/>
+              </w:rPr>
+              <w:t xml:space="preserve">                       On failure</w:t>
+            </w:r>
           </w:p>
         </w:tc>
         <w:tc>
@@ -14797,21 +14830,12 @@
                 <w:color w:val="000000"/>
               </w:rPr>
             </w:pPr>
-            <w:proofErr w:type="spellStart"/>
             <w:r>
               <w:rPr>
                 <w:rFonts w:ascii="Calibri" w:eastAsia="Calibri" w:hAnsi="Calibri" w:cs="Calibri"/>
                 <w:color w:val="000000"/>
               </w:rPr>
-              <w:t>Fetch</w:t>
-            </w:r>
-            <w:proofErr w:type="spellEnd"/>
-            <w:r>
-              <w:rPr>
-                <w:rFonts w:ascii="Calibri" w:eastAsia="Calibri" w:hAnsi="Calibri" w:cs="Calibri"/>
-                <w:color w:val="000000"/>
-              </w:rPr>
-              <w:t xml:space="preserve"> dell’organizzazione di appartenenza dell’utente.</w:t>
+              <w:t>Fetch dell’organizzazione di appartenenza dell’utente.</w:t>
             </w:r>
           </w:p>
           <w:p>
@@ -14829,21 +14853,12 @@
                 <w:color w:val="000000"/>
               </w:rPr>
             </w:pPr>
-            <w:proofErr w:type="spellStart"/>
             <w:r>
               <w:rPr>
                 <w:rFonts w:ascii="Calibri" w:eastAsia="Calibri" w:hAnsi="Calibri" w:cs="Calibri"/>
                 <w:color w:val="000000"/>
               </w:rPr>
-              <w:t>Fetch</w:t>
-            </w:r>
-            <w:proofErr w:type="spellEnd"/>
-            <w:r>
-              <w:rPr>
-                <w:rFonts w:ascii="Calibri" w:eastAsia="Calibri" w:hAnsi="Calibri" w:cs="Calibri"/>
-                <w:color w:val="000000"/>
-              </w:rPr>
-              <w:t xml:space="preserve"> dei documenti più richiesti all’interno di quella organizzazione.</w:t>
+              <w:t>Fetch dei documenti più richiesti all’interno di quella organizzazione.</w:t>
             </w:r>
           </w:p>
         </w:tc>
@@ -14978,21 +14993,7 @@
               <w:rPr>
                 <w:rFonts w:ascii="Calibri" w:eastAsia="Calibri" w:hAnsi="Calibri" w:cs="Calibri"/>
               </w:rPr>
-              <w:t xml:space="preserve">Effettua il </w:t>
-            </w:r>
-            <w:proofErr w:type="spellStart"/>
-            <w:r>
-              <w:rPr>
-                <w:rFonts w:ascii="Calibri" w:eastAsia="Calibri" w:hAnsi="Calibri" w:cs="Calibri"/>
-              </w:rPr>
-              <w:t>fetch</w:t>
-            </w:r>
-            <w:proofErr w:type="spellEnd"/>
-            <w:r>
-              <w:rPr>
-                <w:rFonts w:ascii="Calibri" w:eastAsia="Calibri" w:hAnsi="Calibri" w:cs="Calibri"/>
-              </w:rPr>
-              <w:t xml:space="preserve"> de</w:t>
+              <w:t>Effettua il fetch de</w:t>
             </w:r>
             <w:r>
               <w:rPr>
@@ -15271,6 +15272,7 @@
                 <w:rFonts w:ascii="Calibri" w:eastAsia="Calibri" w:hAnsi="Calibri" w:cs="Calibri"/>
                 <w:b/>
               </w:rPr>
+              <w:lastRenderedPageBreak/>
               <w:t>4.1</w:t>
             </w:r>
           </w:p>
@@ -15470,7 +15472,6 @@
           <w:sz w:val="24"/>
           <w:szCs w:val="24"/>
         </w:rPr>
-        <w:lastRenderedPageBreak/>
         <w:t>3.4.2.</w:t>
       </w:r>
       <w:r>
@@ -15498,19 +15499,8 @@
           <w:sz w:val="24"/>
           <w:szCs w:val="24"/>
         </w:rPr>
-        <w:t xml:space="preserve">Antonio </w:t>
-      </w:r>
-      <w:proofErr w:type="spellStart"/>
-      <w:r>
-        <w:rPr>
-          <w:rFonts w:ascii="Century Gothic" w:eastAsia="Calibri" w:hAnsi="Century Gothic" w:cs="Calibri"/>
-          <w:color w:val="1F3863"/>
-          <w:sz w:val="24"/>
-          <w:szCs w:val="24"/>
-        </w:rPr>
-        <w:t>Russomando</w:t>
-      </w:r>
-      <w:proofErr w:type="spellEnd"/>
+        <w:t>Antonio Russomando</w:t>
+      </w:r>
     </w:p>
     <w:tbl>
       <w:tblPr>
@@ -15686,21 +15676,12 @@
                 <w:rFonts w:ascii="Calibri" w:eastAsia="Calibri" w:hAnsi="Calibri" w:cs="Calibri"/>
               </w:rPr>
             </w:pPr>
-            <w:proofErr w:type="spellStart"/>
             <w:r>
               <w:rPr>
                 <w:rFonts w:ascii="Calibri" w:eastAsia="Calibri" w:hAnsi="Calibri" w:cs="Calibri"/>
                 <w:i/>
               </w:rPr>
-              <w:t>Vers</w:t>
-            </w:r>
-            <w:proofErr w:type="spellEnd"/>
-            <w:r>
-              <w:rPr>
-                <w:rFonts w:ascii="Calibri" w:eastAsia="Calibri" w:hAnsi="Calibri" w:cs="Calibri"/>
-                <w:i/>
-              </w:rPr>
-              <w:t>.</w:t>
+              <w:t>Vers.</w:t>
             </w:r>
           </w:p>
         </w:tc>
@@ -15795,19 +15776,11 @@
                 <w:rFonts w:ascii="Calibri" w:eastAsia="Calibri" w:hAnsi="Calibri" w:cs="Calibri"/>
               </w:rPr>
             </w:pPr>
-            <w:proofErr w:type="spellStart"/>
-            <w:r>
-              <w:rPr>
-                <w:rFonts w:ascii="Calibri" w:eastAsia="Calibri" w:hAnsi="Calibri" w:cs="Calibri"/>
-              </w:rPr>
-              <w:t>Russomando</w:t>
-            </w:r>
-            <w:proofErr w:type="spellEnd"/>
-            <w:r>
-              <w:rPr>
-                <w:rFonts w:ascii="Calibri" w:eastAsia="Calibri" w:hAnsi="Calibri" w:cs="Calibri"/>
-              </w:rPr>
-              <w:t xml:space="preserve"> Antonio</w:t>
+            <w:r>
+              <w:rPr>
+                <w:rFonts w:ascii="Calibri" w:eastAsia="Calibri" w:hAnsi="Calibri" w:cs="Calibri"/>
+              </w:rPr>
+              <w:t>Russomando Antonio</w:t>
             </w:r>
           </w:p>
         </w:tc>
@@ -16006,17 +15979,8 @@
                 <w:rFonts w:ascii="Calibri" w:eastAsia="Calibri" w:hAnsi="Calibri" w:cs="Calibri"/>
                 <w:b/>
               </w:rPr>
-              <w:t xml:space="preserve">Entry </w:t>
-            </w:r>
-            <w:proofErr w:type="spellStart"/>
-            <w:r>
-              <w:rPr>
-                <w:rFonts w:ascii="Calibri" w:eastAsia="Calibri" w:hAnsi="Calibri" w:cs="Calibri"/>
-                <w:b/>
-              </w:rPr>
-              <w:t>Condition</w:t>
-            </w:r>
-            <w:proofErr w:type="spellEnd"/>
+              <w:t>Entry Condition</w:t>
+            </w:r>
           </w:p>
         </w:tc>
         <w:tc>
@@ -16063,17 +16027,8 @@
                 <w:rFonts w:ascii="Calibri" w:eastAsia="Calibri" w:hAnsi="Calibri" w:cs="Calibri"/>
                 <w:b/>
               </w:rPr>
-              <w:t xml:space="preserve">Exit </w:t>
-            </w:r>
-            <w:proofErr w:type="spellStart"/>
-            <w:r>
-              <w:rPr>
-                <w:rFonts w:ascii="Calibri" w:eastAsia="Calibri" w:hAnsi="Calibri" w:cs="Calibri"/>
-                <w:b/>
-              </w:rPr>
-              <w:t>condition</w:t>
-            </w:r>
-            <w:proofErr w:type="spellEnd"/>
+              <w:t>Exit condition</w:t>
+            </w:r>
           </w:p>
           <w:p>
             <w:pPr>
@@ -16134,39 +16089,22 @@
                 <w:rFonts w:ascii="Calibri" w:eastAsia="Calibri" w:hAnsi="Calibri" w:cs="Calibri"/>
                 <w:b/>
               </w:rPr>
-              <w:t xml:space="preserve">Exit </w:t>
-            </w:r>
-            <w:proofErr w:type="spellStart"/>
-            <w:r>
-              <w:rPr>
-                <w:rFonts w:ascii="Calibri" w:eastAsia="Calibri" w:hAnsi="Calibri" w:cs="Calibri"/>
-                <w:b/>
-              </w:rPr>
-              <w:t>condition</w:t>
-            </w:r>
-            <w:proofErr w:type="spellEnd"/>
-          </w:p>
-          <w:p>
-            <w:pPr>
-              <w:spacing w:line="259" w:lineRule="auto"/>
-              <w:rPr>
-                <w:rFonts w:ascii="Calibri" w:eastAsia="Calibri" w:hAnsi="Calibri" w:cs="Calibri"/>
-              </w:rPr>
-            </w:pPr>
-            <w:r>
-              <w:rPr>
-                <w:rFonts w:ascii="Calibri" w:eastAsia="Calibri" w:hAnsi="Calibri" w:cs="Calibri"/>
-              </w:rPr>
-              <w:t xml:space="preserve">                       On </w:t>
-            </w:r>
-            <w:proofErr w:type="spellStart"/>
-            <w:r>
-              <w:rPr>
-                <w:rFonts w:ascii="Calibri" w:eastAsia="Calibri" w:hAnsi="Calibri" w:cs="Calibri"/>
-              </w:rPr>
-              <w:t>failure</w:t>
-            </w:r>
-            <w:proofErr w:type="spellEnd"/>
+              <w:t>Exit condition</w:t>
+            </w:r>
+          </w:p>
+          <w:p>
+            <w:pPr>
+              <w:spacing w:line="259" w:lineRule="auto"/>
+              <w:rPr>
+                <w:rFonts w:ascii="Calibri" w:eastAsia="Calibri" w:hAnsi="Calibri" w:cs="Calibri"/>
+              </w:rPr>
+            </w:pPr>
+            <w:r>
+              <w:rPr>
+                <w:rFonts w:ascii="Calibri" w:eastAsia="Calibri" w:hAnsi="Calibri" w:cs="Calibri"/>
+              </w:rPr>
+              <w:t xml:space="preserve">                       On failure</w:t>
+            </w:r>
           </w:p>
         </w:tc>
         <w:tc>
@@ -16906,6 +16844,7 @@
               <w:rPr>
                 <w:rFonts w:ascii="Calibri" w:eastAsia="Calibri" w:hAnsi="Calibri" w:cs="Calibri"/>
               </w:rPr>
+              <w:lastRenderedPageBreak/>
               <w:t>6</w:t>
             </w:r>
           </w:p>
@@ -17252,7 +17191,6 @@
                 <w:rFonts w:ascii="Calibri" w:eastAsia="Calibri" w:hAnsi="Calibri" w:cs="Calibri"/>
                 <w:b/>
               </w:rPr>
-              <w:lastRenderedPageBreak/>
               <w:t>Scenario/Flusso di eventi Alternativo: dimensione file non supportata</w:t>
             </w:r>
           </w:p>
@@ -17731,23 +17669,13 @@
                 <w:iCs/>
               </w:rPr>
             </w:pPr>
-            <w:proofErr w:type="spellStart"/>
             <w:r>
               <w:rPr>
                 <w:bCs/>
                 <w:i/>
                 <w:iCs/>
               </w:rPr>
-              <w:t>Vers</w:t>
-            </w:r>
-            <w:proofErr w:type="spellEnd"/>
-            <w:r>
-              <w:rPr>
-                <w:bCs/>
-                <w:i/>
-                <w:iCs/>
-              </w:rPr>
-              <w:t>.</w:t>
+              <w:t>Vers.</w:t>
             </w:r>
           </w:p>
         </w:tc>
@@ -18016,17 +17944,8 @@
                 <w:b/>
                 <w:bCs/>
               </w:rPr>
-              <w:t xml:space="preserve">Entry </w:t>
-            </w:r>
-            <w:proofErr w:type="spellStart"/>
-            <w:r>
-              <w:rPr>
-                <w:b/>
-                <w:bCs/>
-              </w:rPr>
-              <w:t>Condition</w:t>
-            </w:r>
-            <w:proofErr w:type="spellEnd"/>
+              <w:t>Entry Condition</w:t>
+            </w:r>
           </w:p>
         </w:tc>
         <w:tc>
@@ -18062,17 +17981,8 @@
                 <w:b/>
                 <w:bCs/>
               </w:rPr>
-              <w:t xml:space="preserve">Exit </w:t>
-            </w:r>
-            <w:proofErr w:type="spellStart"/>
-            <w:r>
-              <w:rPr>
-                <w:b/>
-                <w:bCs/>
-              </w:rPr>
-              <w:t>condition</w:t>
-            </w:r>
-            <w:proofErr w:type="spellEnd"/>
+              <w:t>Exit condition</w:t>
+            </w:r>
           </w:p>
           <w:p>
             <w:r>
@@ -18118,27 +18028,13 @@
                 <w:b/>
                 <w:bCs/>
               </w:rPr>
-              <w:t xml:space="preserve">Exit </w:t>
-            </w:r>
-            <w:proofErr w:type="spellStart"/>
-            <w:r>
-              <w:rPr>
-                <w:b/>
-                <w:bCs/>
-              </w:rPr>
-              <w:t>condition</w:t>
-            </w:r>
-            <w:proofErr w:type="spellEnd"/>
-          </w:p>
-          <w:p>
-            <w:r>
-              <w:t xml:space="preserve">                       On </w:t>
-            </w:r>
-            <w:proofErr w:type="spellStart"/>
-            <w:r>
-              <w:t>failure</w:t>
-            </w:r>
-            <w:proofErr w:type="spellEnd"/>
+              <w:t>Exit condition</w:t>
+            </w:r>
+          </w:p>
+          <w:p>
+            <w:r>
+              <w:t xml:space="preserve">                       On failure</w:t>
+            </w:r>
           </w:p>
         </w:tc>
         <w:tc>
@@ -18289,18 +18185,8 @@
                 <w:b/>
                 <w:bCs/>
               </w:rPr>
-              <w:t xml:space="preserve">Extension </w:t>
-            </w:r>
-            <w:proofErr w:type="spellStart"/>
-            <w:r>
-              <w:rPr>
-                <w:rFonts w:ascii="Calibri" w:eastAsia="Calibri" w:hAnsi="Calibri" w:cs="Times New Roman"/>
-                <w:b/>
-                <w:bCs/>
-              </w:rPr>
-              <w:t>point</w:t>
-            </w:r>
-            <w:proofErr w:type="spellEnd"/>
+              <w:t>Extension point</w:t>
+            </w:r>
           </w:p>
         </w:tc>
         <w:tc>
@@ -18313,21 +18199,7 @@
               <w:rPr>
                 <w:rFonts w:ascii="Calibri" w:eastAsia="Calibri" w:hAnsi="Calibri" w:cs="Times New Roman"/>
               </w:rPr>
-              <w:t>&lt;</w:t>
-            </w:r>
-            <w:proofErr w:type="spellStart"/>
-            <w:r>
-              <w:rPr>
-                <w:rFonts w:ascii="Calibri" w:eastAsia="Calibri" w:hAnsi="Calibri" w:cs="Times New Roman"/>
-              </w:rPr>
-              <w:t>condition</w:t>
-            </w:r>
-            <w:proofErr w:type="spellEnd"/>
-            <w:r>
-              <w:rPr>
-                <w:rFonts w:ascii="Calibri" w:eastAsia="Calibri" w:hAnsi="Calibri" w:cs="Times New Roman"/>
-              </w:rPr>
-              <w:t xml:space="preserve">, </w:t>
+              <w:t xml:space="preserve">&lt;condition, </w:t>
             </w:r>
             <w:r>
               <w:rPr>
@@ -18462,13 +18334,8 @@
               <w:ind w:left="34"/>
             </w:pPr>
             <w:r>
-              <w:t>Utente logga nell’</w:t>
-            </w:r>
-            <w:proofErr w:type="spellStart"/>
-            <w:r>
-              <w:t>app</w:t>
-            </w:r>
-            <w:proofErr w:type="spellEnd"/>
+              <w:t>Utente logga nell’app</w:t>
+            </w:r>
           </w:p>
         </w:tc>
       </w:tr>
@@ -18814,6 +18681,7 @@
           </w:tcPr>
           <w:p>
             <w:r>
+              <w:lastRenderedPageBreak/>
               <w:t>8</w:t>
             </w:r>
           </w:p>
@@ -18887,22 +18755,10 @@
                 <w:b/>
                 <w:bCs/>
               </w:rPr>
-              <w:t xml:space="preserve">I Scenario/Flusso di eventi di </w:t>
-            </w:r>
-            <w:proofErr w:type="gramStart"/>
-            <w:r>
-              <w:rPr>
-                <w:b/>
-                <w:bCs/>
-              </w:rPr>
-              <w:t xml:space="preserve">ERRORE:  </w:t>
-            </w:r>
-            <w:r>
-              <w:t>Immissione</w:t>
-            </w:r>
-            <w:proofErr w:type="gramEnd"/>
-            <w:r>
-              <w:t xml:space="preserve"> username e password errate</w:t>
+              <w:t xml:space="preserve">I Scenario/Flusso di eventi di ERRORE:  </w:t>
+            </w:r>
+            <w:r>
+              <w:t>Immissione username e password errate</w:t>
             </w:r>
           </w:p>
         </w:tc>
@@ -19060,27 +18916,24 @@
             <w:gridSpan w:val="8"/>
           </w:tcPr>
           <w:p>
+            <w:proofErr w:type="gramStart"/>
             <w:r>
               <w:rPr>
                 <w:b/>
                 <w:bCs/>
               </w:rPr>
-              <w:t xml:space="preserve">II Scenario/Flusso di eventi di </w:t>
-            </w:r>
-            <w:proofErr w:type="gramStart"/>
+              <w:t>II</w:t>
+            </w:r>
+            <w:proofErr w:type="gramEnd"/>
             <w:r>
               <w:rPr>
                 <w:b/>
                 <w:bCs/>
               </w:rPr>
-              <w:t xml:space="preserve">ERRORE:  </w:t>
-            </w:r>
-            <w:r>
-              <w:t>Immissione</w:t>
-            </w:r>
-            <w:proofErr w:type="gramEnd"/>
-            <w:r>
-              <w:t xml:space="preserve"> username errata</w:t>
+              <w:t xml:space="preserve"> Scenario/Flusso di eventi di ERRORE:  </w:t>
+            </w:r>
+            <w:r>
+              <w:t>Immissione username errata</w:t>
             </w:r>
           </w:p>
         </w:tc>
@@ -19103,7 +18956,6 @@
                 <w:b/>
                 <w:bCs/>
               </w:rPr>
-              <w:lastRenderedPageBreak/>
               <w:t>2a.1</w:t>
             </w:r>
           </w:p>
@@ -19236,22 +19088,10 @@
                 <w:b/>
                 <w:bCs/>
               </w:rPr>
-              <w:t xml:space="preserve">III Scenario/Flusso di eventi di </w:t>
-            </w:r>
-            <w:proofErr w:type="gramStart"/>
-            <w:r>
-              <w:rPr>
-                <w:b/>
-                <w:bCs/>
-              </w:rPr>
-              <w:t xml:space="preserve">ERRORE:  </w:t>
-            </w:r>
-            <w:r>
-              <w:t>Immissione</w:t>
-            </w:r>
-            <w:proofErr w:type="gramEnd"/>
-            <w:r>
-              <w:t xml:space="preserve"> password errata</w:t>
+              <w:t xml:space="preserve">III Scenario/Flusso di eventi di ERRORE:  </w:t>
+            </w:r>
+            <w:r>
+              <w:t>Immissione password errata</w:t>
             </w:r>
           </w:p>
         </w:tc>
@@ -19414,23 +19254,7 @@
                 <w:b/>
                 <w:bCs/>
               </w:rPr>
-              <w:t xml:space="preserve">IV Scenario/Flusso di eventi </w:t>
-            </w:r>
-            <w:proofErr w:type="gramStart"/>
-            <w:r>
-              <w:rPr>
-                <w:b/>
-                <w:bCs/>
-              </w:rPr>
-              <w:t>ALTERNATIVA:  il</w:t>
-            </w:r>
-            <w:proofErr w:type="gramEnd"/>
-            <w:r>
-              <w:rPr>
-                <w:b/>
-                <w:bCs/>
-              </w:rPr>
-              <w:t xml:space="preserve"> documento non è stato scaricato</w:t>
+              <w:t>IV Scenario/Flusso di eventi ALTERNATIVA:  il documento non è stato scaricato</w:t>
             </w:r>
           </w:p>
         </w:tc>
@@ -19851,7 +19675,6 @@
         </w:rPr>
         <w:t xml:space="preserve">. </w:t>
       </w:r>
-      <w:proofErr w:type="spellStart"/>
       <w:r>
         <w:rPr>
           <w:rFonts w:ascii="EB Garamond Medium" w:eastAsia="EB Garamond Medium" w:hAnsi="EB Garamond Medium" w:cs="EB Garamond Medium"/>
@@ -19859,28 +19682,27 @@
           <w:sz w:val="32"/>
           <w:szCs w:val="32"/>
         </w:rPr>
-        <w:t>Dynamic</w:t>
-      </w:r>
-      <w:proofErr w:type="spellEnd"/>
-      <w:r>
+        <w:t>Dynamic Model</w:t>
+      </w:r>
+    </w:p>
+    <w:p>
+      <w:pPr>
         <w:rPr>
           <w:rFonts w:ascii="EB Garamond Medium" w:eastAsia="EB Garamond Medium" w:hAnsi="EB Garamond Medium" w:cs="EB Garamond Medium"/>
           <w:color w:val="1C4587"/>
           <w:sz w:val="32"/>
           <w:szCs w:val="32"/>
         </w:rPr>
-        <w:t xml:space="preserve"> Model</w:t>
-      </w:r>
-    </w:p>
-    <w:p>
-      <w:pPr>
+      </w:pPr>
+      <w:r>
         <w:rPr>
           <w:rFonts w:ascii="EB Garamond Medium" w:eastAsia="EB Garamond Medium" w:hAnsi="EB Garamond Medium" w:cs="EB Garamond Medium"/>
           <w:color w:val="1C4587"/>
           <w:sz w:val="32"/>
           <w:szCs w:val="32"/>
         </w:rPr>
-      </w:pPr>
+        <w:t>3.4.</w:t>
+      </w:r>
       <w:r>
         <w:rPr>
           <w:rFonts w:ascii="EB Garamond Medium" w:eastAsia="EB Garamond Medium" w:hAnsi="EB Garamond Medium" w:cs="EB Garamond Medium"/>
@@ -19888,7 +19710,7 @@
           <w:sz w:val="32"/>
           <w:szCs w:val="32"/>
         </w:rPr>
-        <w:t>3.4.</w:t>
+        <w:t>5</w:t>
       </w:r>
       <w:r>
         <w:rPr>
@@ -19897,7 +19719,7 @@
           <w:sz w:val="32"/>
           <w:szCs w:val="32"/>
         </w:rPr>
-        <w:t>5</w:t>
+        <w:t xml:space="preserve">. </w:t>
       </w:r>
       <w:r>
         <w:rPr>
@@ -19906,76 +19728,7 @@
           <w:sz w:val="32"/>
           <w:szCs w:val="32"/>
         </w:rPr>
-        <w:t xml:space="preserve">. </w:t>
-      </w:r>
-      <w:r>
-        <w:rPr>
-          <w:rFonts w:ascii="EB Garamond Medium" w:eastAsia="EB Garamond Medium" w:hAnsi="EB Garamond Medium" w:cs="EB Garamond Medium"/>
-          <w:color w:val="1C4587"/>
-          <w:sz w:val="32"/>
-          <w:szCs w:val="32"/>
-        </w:rPr>
-        <w:t xml:space="preserve">Interfaccia utente – </w:t>
-      </w:r>
-      <w:proofErr w:type="spellStart"/>
-      <w:r>
-        <w:rPr>
-          <w:rFonts w:ascii="EB Garamond Medium" w:eastAsia="EB Garamond Medium" w:hAnsi="EB Garamond Medium" w:cs="EB Garamond Medium"/>
-          <w:color w:val="1C4587"/>
-          <w:sz w:val="32"/>
-          <w:szCs w:val="32"/>
-        </w:rPr>
-        <w:t>path</w:t>
-      </w:r>
-      <w:proofErr w:type="spellEnd"/>
-      <w:r>
-        <w:rPr>
-          <w:rFonts w:ascii="EB Garamond Medium" w:eastAsia="EB Garamond Medium" w:hAnsi="EB Garamond Medium" w:cs="EB Garamond Medium"/>
-          <w:color w:val="1C4587"/>
-          <w:sz w:val="32"/>
-          <w:szCs w:val="32"/>
-        </w:rPr>
-        <w:t xml:space="preserve"> </w:t>
-      </w:r>
-      <w:proofErr w:type="spellStart"/>
-      <w:r>
-        <w:rPr>
-          <w:rFonts w:ascii="EB Garamond Medium" w:eastAsia="EB Garamond Medium" w:hAnsi="EB Garamond Medium" w:cs="EB Garamond Medium"/>
-          <w:color w:val="1C4587"/>
-          <w:sz w:val="32"/>
-          <w:szCs w:val="32"/>
-        </w:rPr>
-        <w:t>navigazionale</w:t>
-      </w:r>
-      <w:proofErr w:type="spellEnd"/>
-      <w:r>
-        <w:rPr>
-          <w:rFonts w:ascii="EB Garamond Medium" w:eastAsia="EB Garamond Medium" w:hAnsi="EB Garamond Medium" w:cs="EB Garamond Medium"/>
-          <w:color w:val="1C4587"/>
-          <w:sz w:val="32"/>
-          <w:szCs w:val="32"/>
-        </w:rPr>
-        <w:t xml:space="preserve"> e </w:t>
-      </w:r>
-      <w:proofErr w:type="spellStart"/>
-      <w:r>
-        <w:rPr>
-          <w:rFonts w:ascii="EB Garamond Medium" w:eastAsia="EB Garamond Medium" w:hAnsi="EB Garamond Medium" w:cs="EB Garamond Medium"/>
-          <w:color w:val="1C4587"/>
-          <w:sz w:val="32"/>
-          <w:szCs w:val="32"/>
-        </w:rPr>
-        <w:t>mock</w:t>
-      </w:r>
-      <w:proofErr w:type="spellEnd"/>
-      <w:r>
-        <w:rPr>
-          <w:rFonts w:ascii="EB Garamond Medium" w:eastAsia="EB Garamond Medium" w:hAnsi="EB Garamond Medium" w:cs="EB Garamond Medium"/>
-          <w:color w:val="1C4587"/>
-          <w:sz w:val="32"/>
-          <w:szCs w:val="32"/>
-        </w:rPr>
-        <w:t>-up</w:t>
+        <w:t>Interfaccia utente – path navigazionale e mock-up</w:t>
       </w:r>
     </w:p>
     <w:p>
@@ -20023,7 +19776,7 @@
 </file>
 
 <file path=word/endnotes.xml><?xml version="1.0" encoding="utf-8"?>
-<w:endnotes xmlns:wpc="http://schemas.microsoft.com/office/word/2010/wordprocessingCanvas" xmlns:cx="http://schemas.microsoft.com/office/drawing/2014/chartex" xmlns:cx1="http://schemas.microsoft.com/office/drawing/2015/9/8/chartex" xmlns:cx2="http://schemas.microsoft.com/office/drawing/2015/10/21/chartex" xmlns:cx3="http://schemas.microsoft.com/office/drawing/2016/5/9/chartex" xmlns:cx4="http://schemas.microsoft.com/office/drawing/2016/5/10/chartex" xmlns:cx5="http://schemas.microsoft.com/office/drawing/2016/5/11/chartex" xmlns:cx6="http://schemas.microsoft.com/office/drawing/2016/5/12/chartex" xmlns:cx7="http://schemas.microsoft.com/office/drawing/2016/5/13/chartex" xmlns:cx8="http://schemas.microsoft.com/office/drawing/2016/5/14/chartex" xmlns:mc="http://schemas.openxmlformats.org/markup-compatibility/2006" xmlns:aink="http://schemas.microsoft.com/office/drawing/2016/ink" xmlns:am3d="http://schemas.microsoft.com/office/drawing/2017/model3d" xmlns:o="urn:schemas-microsoft-com:office:office" xmlns:r="http://schemas.openxmlformats.org/officeDocument/2006/relationships" xmlns:m="http://schemas.openxmlformats.org/officeDocument/2006/math" xmlns:v="urn:schemas-microsoft-com:vml" xmlns:wp14="http://schemas.microsoft.com/office/word/2010/wordprocessingDrawing" xmlns:wp="http://schemas.openxmlformats.org/drawingml/2006/wordprocessingDrawing" xmlns:w10="urn:schemas-microsoft-com:office:word" xmlns:w="http://schemas.openxmlformats.org/wordprocessingml/2006/main" xmlns:w14="http://schemas.microsoft.com/office/word/2010/wordml" xmlns:w15="http://schemas.microsoft.com/office/word/2012/wordml" xmlns:w16cex="http://schemas.microsoft.com/office/word/2018/wordml/cex" xmlns:w16cid="http://schemas.microsoft.com/office/word/2016/wordml/cid" xmlns:w16="http://schemas.microsoft.com/office/word/2018/wordml" xmlns:w16sdtdh="http://schemas.microsoft.com/office/word/2020/wordml/sdtdatahash" xmlns:w16se="http://schemas.microsoft.com/office/word/2015/wordml/symex" xmlns:wpg="http://schemas.microsoft.com/office/word/2010/wordprocessingGroup" xmlns:wpi="http://schemas.microsoft.com/office/word/2010/wordprocessingInk" xmlns:wne="http://schemas.microsoft.com/office/word/2006/wordml" xmlns:wps="http://schemas.microsoft.com/office/word/2010/wordprocessingShape" mc:Ignorable="w14 w15 w16se w16cid w16 w16cex w16sdtdh wp14">
+<w:endnotes xmlns:wpc="http://schemas.microsoft.com/office/word/2010/wordprocessingCanvas" xmlns:cx="http://schemas.microsoft.com/office/drawing/2014/chartex" xmlns:cx1="http://schemas.microsoft.com/office/drawing/2015/9/8/chartex" xmlns:cx2="http://schemas.microsoft.com/office/drawing/2015/10/21/chartex" xmlns:cx3="http://schemas.microsoft.com/office/drawing/2016/5/9/chartex" xmlns:cx4="http://schemas.microsoft.com/office/drawing/2016/5/10/chartex" xmlns:cx5="http://schemas.microsoft.com/office/drawing/2016/5/11/chartex" xmlns:cx6="http://schemas.microsoft.com/office/drawing/2016/5/12/chartex" xmlns:cx7="http://schemas.microsoft.com/office/drawing/2016/5/13/chartex" xmlns:cx8="http://schemas.microsoft.com/office/drawing/2016/5/14/chartex" xmlns:mc="http://schemas.openxmlformats.org/markup-compatibility/2006" xmlns:aink="http://schemas.microsoft.com/office/drawing/2016/ink" xmlns:am3d="http://schemas.microsoft.com/office/drawing/2017/model3d" xmlns:o="urn:schemas-microsoft-com:office:office" xmlns:oel="http://schemas.microsoft.com/office/2019/extlst" xmlns:r="http://schemas.openxmlformats.org/officeDocument/2006/relationships" xmlns:m="http://schemas.openxmlformats.org/officeDocument/2006/math" xmlns:v="urn:schemas-microsoft-com:vml" xmlns:wp14="http://schemas.microsoft.com/office/word/2010/wordprocessingDrawing" xmlns:wp="http://schemas.openxmlformats.org/drawingml/2006/wordprocessingDrawing" xmlns:w10="urn:schemas-microsoft-com:office:word" xmlns:w="http://schemas.openxmlformats.org/wordprocessingml/2006/main" xmlns:w14="http://schemas.microsoft.com/office/word/2010/wordml" xmlns:w15="http://schemas.microsoft.com/office/word/2012/wordml" xmlns:w16cex="http://schemas.microsoft.com/office/word/2018/wordml/cex" xmlns:w16cid="http://schemas.microsoft.com/office/word/2016/wordml/cid" xmlns:w16="http://schemas.microsoft.com/office/word/2018/wordml" xmlns:w16sdtdh="http://schemas.microsoft.com/office/word/2020/wordml/sdtdatahash" xmlns:w16se="http://schemas.microsoft.com/office/word/2015/wordml/symex" xmlns:wpg="http://schemas.microsoft.com/office/word/2010/wordprocessingGroup" xmlns:wpi="http://schemas.microsoft.com/office/word/2010/wordprocessingInk" xmlns:wne="http://schemas.microsoft.com/office/word/2006/wordml" xmlns:wps="http://schemas.microsoft.com/office/word/2010/wordprocessingShape" mc:Ignorable="w14 w15 w16se w16cid w16 w16cex w16sdtdh wp14">
   <w:endnote w:type="separator" w:id="-1">
     <w:p>
       <w:pPr>
@@ -20048,7 +19801,7 @@
 </file>
 
 <file path=word/footer1.xml><?xml version="1.0" encoding="utf-8"?>
-<w:ftr xmlns:wpc="http://schemas.microsoft.com/office/word/2010/wordprocessingCanvas" xmlns:cx="http://schemas.microsoft.com/office/drawing/2014/chartex" xmlns:cx1="http://schemas.microsoft.com/office/drawing/2015/9/8/chartex" xmlns:cx2="http://schemas.microsoft.com/office/drawing/2015/10/21/chartex" xmlns:cx3="http://schemas.microsoft.com/office/drawing/2016/5/9/chartex" xmlns:cx4="http://schemas.microsoft.com/office/drawing/2016/5/10/chartex" xmlns:cx5="http://schemas.microsoft.com/office/drawing/2016/5/11/chartex" xmlns:cx6="http://schemas.microsoft.com/office/drawing/2016/5/12/chartex" xmlns:cx7="http://schemas.microsoft.com/office/drawing/2016/5/13/chartex" xmlns:cx8="http://schemas.microsoft.com/office/drawing/2016/5/14/chartex" xmlns:mc="http://schemas.openxmlformats.org/markup-compatibility/2006" xmlns:aink="http://schemas.microsoft.com/office/drawing/2016/ink" xmlns:am3d="http://schemas.microsoft.com/office/drawing/2017/model3d" xmlns:o="urn:schemas-microsoft-com:office:office" xmlns:r="http://schemas.openxmlformats.org/officeDocument/2006/relationships" xmlns:m="http://schemas.openxmlformats.org/officeDocument/2006/math" xmlns:v="urn:schemas-microsoft-com:vml" xmlns:wp14="http://schemas.microsoft.com/office/word/2010/wordprocessingDrawing" xmlns:wp="http://schemas.openxmlformats.org/drawingml/2006/wordprocessingDrawing" xmlns:w10="urn:schemas-microsoft-com:office:word" xmlns:w="http://schemas.openxmlformats.org/wordprocessingml/2006/main" xmlns:w14="http://schemas.microsoft.com/office/word/2010/wordml" xmlns:w15="http://schemas.microsoft.com/office/word/2012/wordml" xmlns:w16cex="http://schemas.microsoft.com/office/word/2018/wordml/cex" xmlns:w16cid="http://schemas.microsoft.com/office/word/2016/wordml/cid" xmlns:w16="http://schemas.microsoft.com/office/word/2018/wordml" xmlns:w16sdtdh="http://schemas.microsoft.com/office/word/2020/wordml/sdtdatahash" xmlns:w16se="http://schemas.microsoft.com/office/word/2015/wordml/symex" xmlns:wpg="http://schemas.microsoft.com/office/word/2010/wordprocessingGroup" xmlns:wpi="http://schemas.microsoft.com/office/word/2010/wordprocessingInk" xmlns:wne="http://schemas.microsoft.com/office/word/2006/wordml" xmlns:wps="http://schemas.microsoft.com/office/word/2010/wordprocessingShape" mc:Ignorable="w14 w15 w16se w16cid w16 w16cex w16sdtdh wp14">
+<w:ftr xmlns:wpc="http://schemas.microsoft.com/office/word/2010/wordprocessingCanvas" xmlns:cx="http://schemas.microsoft.com/office/drawing/2014/chartex" xmlns:cx1="http://schemas.microsoft.com/office/drawing/2015/9/8/chartex" xmlns:cx2="http://schemas.microsoft.com/office/drawing/2015/10/21/chartex" xmlns:cx3="http://schemas.microsoft.com/office/drawing/2016/5/9/chartex" xmlns:cx4="http://schemas.microsoft.com/office/drawing/2016/5/10/chartex" xmlns:cx5="http://schemas.microsoft.com/office/drawing/2016/5/11/chartex" xmlns:cx6="http://schemas.microsoft.com/office/drawing/2016/5/12/chartex" xmlns:cx7="http://schemas.microsoft.com/office/drawing/2016/5/13/chartex" xmlns:cx8="http://schemas.microsoft.com/office/drawing/2016/5/14/chartex" xmlns:mc="http://schemas.openxmlformats.org/markup-compatibility/2006" xmlns:aink="http://schemas.microsoft.com/office/drawing/2016/ink" xmlns:am3d="http://schemas.microsoft.com/office/drawing/2017/model3d" xmlns:o="urn:schemas-microsoft-com:office:office" xmlns:oel="http://schemas.microsoft.com/office/2019/extlst" xmlns:r="http://schemas.openxmlformats.org/officeDocument/2006/relationships" xmlns:m="http://schemas.openxmlformats.org/officeDocument/2006/math" xmlns:v="urn:schemas-microsoft-com:vml" xmlns:wp14="http://schemas.microsoft.com/office/word/2010/wordprocessingDrawing" xmlns:wp="http://schemas.openxmlformats.org/drawingml/2006/wordprocessingDrawing" xmlns:w10="urn:schemas-microsoft-com:office:word" xmlns:w="http://schemas.openxmlformats.org/wordprocessingml/2006/main" xmlns:w14="http://schemas.microsoft.com/office/word/2010/wordml" xmlns:w15="http://schemas.microsoft.com/office/word/2012/wordml" xmlns:w16cex="http://schemas.microsoft.com/office/word/2018/wordml/cex" xmlns:w16cid="http://schemas.microsoft.com/office/word/2016/wordml/cid" xmlns:w16="http://schemas.microsoft.com/office/word/2018/wordml" xmlns:w16sdtdh="http://schemas.microsoft.com/office/word/2020/wordml/sdtdatahash" xmlns:w16se="http://schemas.microsoft.com/office/word/2015/wordml/symex" xmlns:wpg="http://schemas.microsoft.com/office/word/2010/wordprocessingGroup" xmlns:wpi="http://schemas.microsoft.com/office/word/2010/wordprocessingInk" xmlns:wne="http://schemas.microsoft.com/office/word/2006/wordml" xmlns:wps="http://schemas.microsoft.com/office/word/2010/wordprocessingShape" mc:Ignorable="w14 w15 w16se w16cid w16 w16cex w16sdtdh wp14">
   <w:p>
     <w:pPr>
       <w:rPr>
@@ -20196,7 +19949,7 @@
 </file>
 
 <file path=word/footnotes.xml><?xml version="1.0" encoding="utf-8"?>
-<w:footnotes xmlns:wpc="http://schemas.microsoft.com/office/word/2010/wordprocessingCanvas" xmlns:cx="http://schemas.microsoft.com/office/drawing/2014/chartex" xmlns:cx1="http://schemas.microsoft.com/office/drawing/2015/9/8/chartex" xmlns:cx2="http://schemas.microsoft.com/office/drawing/2015/10/21/chartex" xmlns:cx3="http://schemas.microsoft.com/office/drawing/2016/5/9/chartex" xmlns:cx4="http://schemas.microsoft.com/office/drawing/2016/5/10/chartex" xmlns:cx5="http://schemas.microsoft.com/office/drawing/2016/5/11/chartex" xmlns:cx6="http://schemas.microsoft.com/office/drawing/2016/5/12/chartex" xmlns:cx7="http://schemas.microsoft.com/office/drawing/2016/5/13/chartex" xmlns:cx8="http://schemas.microsoft.com/office/drawing/2016/5/14/chartex" xmlns:mc="http://schemas.openxmlformats.org/markup-compatibility/2006" xmlns:aink="http://schemas.microsoft.com/office/drawing/2016/ink" xmlns:am3d="http://schemas.microsoft.com/office/drawing/2017/model3d" xmlns:o="urn:schemas-microsoft-com:office:office" xmlns:r="http://schemas.openxmlformats.org/officeDocument/2006/relationships" xmlns:m="http://schemas.openxmlformats.org/officeDocument/2006/math" xmlns:v="urn:schemas-microsoft-com:vml" xmlns:wp14="http://schemas.microsoft.com/office/word/2010/wordprocessingDrawing" xmlns:wp="http://schemas.openxmlformats.org/drawingml/2006/wordprocessingDrawing" xmlns:w10="urn:schemas-microsoft-com:office:word" xmlns:w="http://schemas.openxmlformats.org/wordprocessingml/2006/main" xmlns:w14="http://schemas.microsoft.com/office/word/2010/wordml" xmlns:w15="http://schemas.microsoft.com/office/word/2012/wordml" xmlns:w16cex="http://schemas.microsoft.com/office/word/2018/wordml/cex" xmlns:w16cid="http://schemas.microsoft.com/office/word/2016/wordml/cid" xmlns:w16="http://schemas.microsoft.com/office/word/2018/wordml" xmlns:w16sdtdh="http://schemas.microsoft.com/office/word/2020/wordml/sdtdatahash" xmlns:w16se="http://schemas.microsoft.com/office/word/2015/wordml/symex" xmlns:wpg="http://schemas.microsoft.com/office/word/2010/wordprocessingGroup" xmlns:wpi="http://schemas.microsoft.com/office/word/2010/wordprocessingInk" xmlns:wne="http://schemas.microsoft.com/office/word/2006/wordml" xmlns:wps="http://schemas.microsoft.com/office/word/2010/wordprocessingShape" mc:Ignorable="w14 w15 w16se w16cid w16 w16cex w16sdtdh wp14">
+<w:footnotes xmlns:wpc="http://schemas.microsoft.com/office/word/2010/wordprocessingCanvas" xmlns:cx="http://schemas.microsoft.com/office/drawing/2014/chartex" xmlns:cx1="http://schemas.microsoft.com/office/drawing/2015/9/8/chartex" xmlns:cx2="http://schemas.microsoft.com/office/drawing/2015/10/21/chartex" xmlns:cx3="http://schemas.microsoft.com/office/drawing/2016/5/9/chartex" xmlns:cx4="http://schemas.microsoft.com/office/drawing/2016/5/10/chartex" xmlns:cx5="http://schemas.microsoft.com/office/drawing/2016/5/11/chartex" xmlns:cx6="http://schemas.microsoft.com/office/drawing/2016/5/12/chartex" xmlns:cx7="http://schemas.microsoft.com/office/drawing/2016/5/13/chartex" xmlns:cx8="http://schemas.microsoft.com/office/drawing/2016/5/14/chartex" xmlns:mc="http://schemas.openxmlformats.org/markup-compatibility/2006" xmlns:aink="http://schemas.microsoft.com/office/drawing/2016/ink" xmlns:am3d="http://schemas.microsoft.com/office/drawing/2017/model3d" xmlns:o="urn:schemas-microsoft-com:office:office" xmlns:oel="http://schemas.microsoft.com/office/2019/extlst" xmlns:r="http://schemas.openxmlformats.org/officeDocument/2006/relationships" xmlns:m="http://schemas.openxmlformats.org/officeDocument/2006/math" xmlns:v="urn:schemas-microsoft-com:vml" xmlns:wp14="http://schemas.microsoft.com/office/word/2010/wordprocessingDrawing" xmlns:wp="http://schemas.openxmlformats.org/drawingml/2006/wordprocessingDrawing" xmlns:w10="urn:schemas-microsoft-com:office:word" xmlns:w="http://schemas.openxmlformats.org/wordprocessingml/2006/main" xmlns:w14="http://schemas.microsoft.com/office/word/2010/wordml" xmlns:w15="http://schemas.microsoft.com/office/word/2012/wordml" xmlns:w16cex="http://schemas.microsoft.com/office/word/2018/wordml/cex" xmlns:w16cid="http://schemas.microsoft.com/office/word/2016/wordml/cid" xmlns:w16="http://schemas.microsoft.com/office/word/2018/wordml" xmlns:w16sdtdh="http://schemas.microsoft.com/office/word/2020/wordml/sdtdatahash" xmlns:w16se="http://schemas.microsoft.com/office/word/2015/wordml/symex" xmlns:wpg="http://schemas.microsoft.com/office/word/2010/wordprocessingGroup" xmlns:wpi="http://schemas.microsoft.com/office/word/2010/wordprocessingInk" xmlns:wne="http://schemas.microsoft.com/office/word/2006/wordml" xmlns:wps="http://schemas.microsoft.com/office/word/2010/wordprocessingShape" mc:Ignorable="w14 w15 w16se w16cid w16 w16cex w16sdtdh wp14">
   <w:footnote w:type="separator" w:id="-1">
     <w:p>
       <w:pPr>
@@ -20221,7 +19974,7 @@
 </file>
 
 <file path=word/header1.xml><?xml version="1.0" encoding="utf-8"?>
-<w:hdr xmlns:wpc="http://schemas.microsoft.com/office/word/2010/wordprocessingCanvas" xmlns:cx="http://schemas.microsoft.com/office/drawing/2014/chartex" xmlns:cx1="http://schemas.microsoft.com/office/drawing/2015/9/8/chartex" xmlns:cx2="http://schemas.microsoft.com/office/drawing/2015/10/21/chartex" xmlns:cx3="http://schemas.microsoft.com/office/drawing/2016/5/9/chartex" xmlns:cx4="http://schemas.microsoft.com/office/drawing/2016/5/10/chartex" xmlns:cx5="http://schemas.microsoft.com/office/drawing/2016/5/11/chartex" xmlns:cx6="http://schemas.microsoft.com/office/drawing/2016/5/12/chartex" xmlns:cx7="http://schemas.microsoft.com/office/drawing/2016/5/13/chartex" xmlns:cx8="http://schemas.microsoft.com/office/drawing/2016/5/14/chartex" xmlns:mc="http://schemas.openxmlformats.org/markup-compatibility/2006" xmlns:aink="http://schemas.microsoft.com/office/drawing/2016/ink" xmlns:am3d="http://schemas.microsoft.com/office/drawing/2017/model3d" xmlns:o="urn:schemas-microsoft-com:office:office" xmlns:r="http://schemas.openxmlformats.org/officeDocument/2006/relationships" xmlns:m="http://schemas.openxmlformats.org/officeDocument/2006/math" xmlns:v="urn:schemas-microsoft-com:vml" xmlns:wp14="http://schemas.microsoft.com/office/word/2010/wordprocessingDrawing" xmlns:wp="http://schemas.openxmlformats.org/drawingml/2006/wordprocessingDrawing" xmlns:w10="urn:schemas-microsoft-com:office:word" xmlns:w="http://schemas.openxmlformats.org/wordprocessingml/2006/main" xmlns:w14="http://schemas.microsoft.com/office/word/2010/wordml" xmlns:w15="http://schemas.microsoft.com/office/word/2012/wordml" xmlns:w16cex="http://schemas.microsoft.com/office/word/2018/wordml/cex" xmlns:w16cid="http://schemas.microsoft.com/office/word/2016/wordml/cid" xmlns:w16="http://schemas.microsoft.com/office/word/2018/wordml" xmlns:w16sdtdh="http://schemas.microsoft.com/office/word/2020/wordml/sdtdatahash" xmlns:w16se="http://schemas.microsoft.com/office/word/2015/wordml/symex" xmlns:wpg="http://schemas.microsoft.com/office/word/2010/wordprocessingGroup" xmlns:wpi="http://schemas.microsoft.com/office/word/2010/wordprocessingInk" xmlns:wne="http://schemas.microsoft.com/office/word/2006/wordml" xmlns:wps="http://schemas.microsoft.com/office/word/2010/wordprocessingShape" mc:Ignorable="w14 w15 w16se w16cid w16 w16cex w16sdtdh wp14">
+<w:hdr xmlns:wpc="http://schemas.microsoft.com/office/word/2010/wordprocessingCanvas" xmlns:cx="http://schemas.microsoft.com/office/drawing/2014/chartex" xmlns:cx1="http://schemas.microsoft.com/office/drawing/2015/9/8/chartex" xmlns:cx2="http://schemas.microsoft.com/office/drawing/2015/10/21/chartex" xmlns:cx3="http://schemas.microsoft.com/office/drawing/2016/5/9/chartex" xmlns:cx4="http://schemas.microsoft.com/office/drawing/2016/5/10/chartex" xmlns:cx5="http://schemas.microsoft.com/office/drawing/2016/5/11/chartex" xmlns:cx6="http://schemas.microsoft.com/office/drawing/2016/5/12/chartex" xmlns:cx7="http://schemas.microsoft.com/office/drawing/2016/5/13/chartex" xmlns:cx8="http://schemas.microsoft.com/office/drawing/2016/5/14/chartex" xmlns:mc="http://schemas.openxmlformats.org/markup-compatibility/2006" xmlns:aink="http://schemas.microsoft.com/office/drawing/2016/ink" xmlns:am3d="http://schemas.microsoft.com/office/drawing/2017/model3d" xmlns:o="urn:schemas-microsoft-com:office:office" xmlns:oel="http://schemas.microsoft.com/office/2019/extlst" xmlns:r="http://schemas.openxmlformats.org/officeDocument/2006/relationships" xmlns:m="http://schemas.openxmlformats.org/officeDocument/2006/math" xmlns:v="urn:schemas-microsoft-com:vml" xmlns:wp14="http://schemas.microsoft.com/office/word/2010/wordprocessingDrawing" xmlns:wp="http://schemas.openxmlformats.org/drawingml/2006/wordprocessingDrawing" xmlns:w10="urn:schemas-microsoft-com:office:word" xmlns:w="http://schemas.openxmlformats.org/wordprocessingml/2006/main" xmlns:w14="http://schemas.microsoft.com/office/word/2010/wordml" xmlns:w15="http://schemas.microsoft.com/office/word/2012/wordml" xmlns:w16cex="http://schemas.microsoft.com/office/word/2018/wordml/cex" xmlns:w16cid="http://schemas.microsoft.com/office/word/2016/wordml/cid" xmlns:w16="http://schemas.microsoft.com/office/word/2018/wordml" xmlns:w16sdtdh="http://schemas.microsoft.com/office/word/2020/wordml/sdtdatahash" xmlns:w16se="http://schemas.microsoft.com/office/word/2015/wordml/symex" xmlns:wpg="http://schemas.microsoft.com/office/word/2010/wordprocessingGroup" xmlns:wpi="http://schemas.microsoft.com/office/word/2010/wordprocessingInk" xmlns:wne="http://schemas.microsoft.com/office/word/2006/wordml" xmlns:wps="http://schemas.microsoft.com/office/word/2010/wordprocessingShape" mc:Ignorable="w14 w15 w16se w16cid w16 w16cex w16sdtdh wp14">
   <w:p>
     <w:pPr>
       <w:ind w:left="1440"/>
@@ -20294,7 +20047,7 @@
 </file>
 
 <file path=word/numbering.xml><?xml version="1.0" encoding="utf-8"?>
-<w:numbering xmlns:wpc="http://schemas.microsoft.com/office/word/2010/wordprocessingCanvas" xmlns:cx="http://schemas.microsoft.com/office/drawing/2014/chartex" xmlns:cx1="http://schemas.microsoft.com/office/drawing/2015/9/8/chartex" xmlns:cx2="http://schemas.microsoft.com/office/drawing/2015/10/21/chartex" xmlns:cx3="http://schemas.microsoft.com/office/drawing/2016/5/9/chartex" xmlns:cx4="http://schemas.microsoft.com/office/drawing/2016/5/10/chartex" xmlns:cx5="http://schemas.microsoft.com/office/drawing/2016/5/11/chartex" xmlns:cx6="http://schemas.microsoft.com/office/drawing/2016/5/12/chartex" xmlns:cx7="http://schemas.microsoft.com/office/drawing/2016/5/13/chartex" xmlns:cx8="http://schemas.microsoft.com/office/drawing/2016/5/14/chartex" xmlns:mc="http://schemas.openxmlformats.org/markup-compatibility/2006" xmlns:aink="http://schemas.microsoft.com/office/drawing/2016/ink" xmlns:am3d="http://schemas.microsoft.com/office/drawing/2017/model3d" xmlns:o="urn:schemas-microsoft-com:office:office" xmlns:r="http://schemas.openxmlformats.org/officeDocument/2006/relationships" xmlns:m="http://schemas.openxmlformats.org/officeDocument/2006/math" xmlns:v="urn:schemas-microsoft-com:vml" xmlns:wp14="http://schemas.microsoft.com/office/word/2010/wordprocessingDrawing" xmlns:wp="http://schemas.openxmlformats.org/drawingml/2006/wordprocessingDrawing" xmlns:w10="urn:schemas-microsoft-com:office:word" xmlns:w="http://schemas.openxmlformats.org/wordprocessingml/2006/main" xmlns:w14="http://schemas.microsoft.com/office/word/2010/wordml" xmlns:w15="http://schemas.microsoft.com/office/word/2012/wordml" xmlns:w16cex="http://schemas.microsoft.com/office/word/2018/wordml/cex" xmlns:w16cid="http://schemas.microsoft.com/office/word/2016/wordml/cid" xmlns:w16="http://schemas.microsoft.com/office/word/2018/wordml" xmlns:w16sdtdh="http://schemas.microsoft.com/office/word/2020/wordml/sdtdatahash" xmlns:w16se="http://schemas.microsoft.com/office/word/2015/wordml/symex" xmlns:wpg="http://schemas.microsoft.com/office/word/2010/wordprocessingGroup" xmlns:wpi="http://schemas.microsoft.com/office/word/2010/wordprocessingInk" xmlns:wne="http://schemas.microsoft.com/office/word/2006/wordml" xmlns:wps="http://schemas.microsoft.com/office/word/2010/wordprocessingShape" mc:Ignorable="w14 w15 w16se w16cid w16 w16cex w16sdtdh wp14">
+<w:numbering xmlns:wpc="http://schemas.microsoft.com/office/word/2010/wordprocessingCanvas" xmlns:cx="http://schemas.microsoft.com/office/drawing/2014/chartex" xmlns:cx1="http://schemas.microsoft.com/office/drawing/2015/9/8/chartex" xmlns:cx2="http://schemas.microsoft.com/office/drawing/2015/10/21/chartex" xmlns:cx3="http://schemas.microsoft.com/office/drawing/2016/5/9/chartex" xmlns:cx4="http://schemas.microsoft.com/office/drawing/2016/5/10/chartex" xmlns:cx5="http://schemas.microsoft.com/office/drawing/2016/5/11/chartex" xmlns:cx6="http://schemas.microsoft.com/office/drawing/2016/5/12/chartex" xmlns:cx7="http://schemas.microsoft.com/office/drawing/2016/5/13/chartex" xmlns:cx8="http://schemas.microsoft.com/office/drawing/2016/5/14/chartex" xmlns:mc="http://schemas.openxmlformats.org/markup-compatibility/2006" xmlns:aink="http://schemas.microsoft.com/office/drawing/2016/ink" xmlns:am3d="http://schemas.microsoft.com/office/drawing/2017/model3d" xmlns:o="urn:schemas-microsoft-com:office:office" xmlns:oel="http://schemas.microsoft.com/office/2019/extlst" xmlns:r="http://schemas.openxmlformats.org/officeDocument/2006/relationships" xmlns:m="http://schemas.openxmlformats.org/officeDocument/2006/math" xmlns:v="urn:schemas-microsoft-com:vml" xmlns:wp14="http://schemas.microsoft.com/office/word/2010/wordprocessingDrawing" xmlns:wp="http://schemas.openxmlformats.org/drawingml/2006/wordprocessingDrawing" xmlns:w10="urn:schemas-microsoft-com:office:word" xmlns:w="http://schemas.openxmlformats.org/wordprocessingml/2006/main" xmlns:w14="http://schemas.microsoft.com/office/word/2010/wordml" xmlns:w15="http://schemas.microsoft.com/office/word/2012/wordml" xmlns:w16cex="http://schemas.microsoft.com/office/word/2018/wordml/cex" xmlns:w16cid="http://schemas.microsoft.com/office/word/2016/wordml/cid" xmlns:w16="http://schemas.microsoft.com/office/word/2018/wordml" xmlns:w16sdtdh="http://schemas.microsoft.com/office/word/2020/wordml/sdtdatahash" xmlns:w16se="http://schemas.microsoft.com/office/word/2015/wordml/symex" xmlns:wpg="http://schemas.microsoft.com/office/word/2010/wordprocessingGroup" xmlns:wpi="http://schemas.microsoft.com/office/word/2010/wordprocessingInk" xmlns:wne="http://schemas.microsoft.com/office/word/2006/wordml" xmlns:wps="http://schemas.microsoft.com/office/word/2010/wordprocessingShape" mc:Ignorable="w14 w15 w16se w16cid w16 w16cex w16sdtdh wp14">
   <w:abstractNum w:abstractNumId="0" w15:restartNumberingAfterBreak="0">
     <w:nsid w:val="009D3E38"/>
     <w:multiLevelType w:val="multilevel"/>
@@ -21624,6 +21377,7 @@
   <w:style w:type="character" w:default="1" w:styleId="Carpredefinitoparagrafo">
     <w:name w:val="Default Paragraph Font"/>
     <w:uiPriority w:val="1"/>
+    <w:semiHidden/>
     <w:unhideWhenUsed/>
   </w:style>
   <w:style w:type="table" w:default="1" w:styleId="Tabellanormale">
@@ -21993,7 +21747,6 @@
     <w:name w:val="Normal (Web)"/>
     <w:basedOn w:val="Normale"/>
     <w:uiPriority w:val="99"/>
-    <w:semiHidden/>
     <w:unhideWhenUsed/>
     <w:rsid w:val="007E1748"/>
     <w:pPr>

</xml_diff>

<commit_message>
Aggiunta capitolo 1, capitolo e sezione 3.1
</commit_message>
<xml_diff>
--- a/Deliverables/RAD_DocApp_.docx
+++ b/Deliverables/RAD_DocApp_.docx
@@ -2516,6 +2516,181 @@
           </w:p>
         </w:tc>
       </w:tr>
+      <w:tr>
+        <w:trPr>
+          <w:trHeight w:val="620"/>
+        </w:trPr>
+        <w:tc>
+          <w:tcPr>
+            <w:tcW w:w="2235" w:type="dxa"/>
+            <w:tcBorders>
+              <w:top w:val="single" w:sz="8" w:space="0" w:color="FFFFFF"/>
+              <w:left w:val="nil"/>
+              <w:bottom w:val="single" w:sz="8" w:space="0" w:color="FFFFFF"/>
+              <w:right w:val="single" w:sz="8" w:space="0" w:color="FFFFFF"/>
+            </w:tcBorders>
+            <w:shd w:val="clear" w:color="auto" w:fill="0B5394"/>
+            <w:tcMar>
+              <w:top w:w="100" w:type="dxa"/>
+              <w:left w:w="100" w:type="dxa"/>
+              <w:bottom w:w="100" w:type="dxa"/>
+              <w:right w:w="100" w:type="dxa"/>
+            </w:tcMar>
+          </w:tcPr>
+          <w:p>
+            <w:pPr>
+              <w:widowControl w:val="0"/>
+              <w:pBdr>
+                <w:top w:val="nil"/>
+                <w:left w:val="nil"/>
+                <w:bottom w:val="nil"/>
+                <w:right w:val="nil"/>
+                <w:between w:val="nil"/>
+              </w:pBdr>
+              <w:spacing w:line="240" w:lineRule="auto"/>
+              <w:jc w:val="center"/>
+              <w:rPr>
+                <w:rFonts w:ascii="Open Sans" w:eastAsia="EB Garamond Medium" w:hAnsi="Open Sans" w:cs="Open Sans"/>
+                <w:b/>
+                <w:bCs/>
+                <w:color w:val="FFFFFF" w:themeColor="background1"/>
+              </w:rPr>
+            </w:pPr>
+            <w:r>
+              <w:rPr>
+                <w:rFonts w:ascii="Open Sans" w:eastAsia="EB Garamond Medium" w:hAnsi="Open Sans" w:cs="Open Sans"/>
+                <w:b/>
+                <w:bCs/>
+                <w:color w:val="FFFFFF" w:themeColor="background1"/>
+              </w:rPr>
+              <w:t>02/12/2022</w:t>
+            </w:r>
+          </w:p>
+        </w:tc>
+        <w:tc>
+          <w:tcPr>
+            <w:tcW w:w="1875" w:type="dxa"/>
+            <w:tcBorders>
+              <w:top w:val="single" w:sz="8" w:space="0" w:color="FFFFFF"/>
+              <w:left w:val="single" w:sz="8" w:space="0" w:color="FFFFFF"/>
+              <w:bottom w:val="single" w:sz="8" w:space="0" w:color="FFFFFF"/>
+              <w:right w:val="single" w:sz="8" w:space="0" w:color="FFFFFF"/>
+            </w:tcBorders>
+            <w:shd w:val="clear" w:color="auto" w:fill="A4C2F4"/>
+            <w:tcMar>
+              <w:top w:w="100" w:type="dxa"/>
+              <w:left w:w="100" w:type="dxa"/>
+              <w:bottom w:w="100" w:type="dxa"/>
+              <w:right w:w="100" w:type="dxa"/>
+            </w:tcMar>
+          </w:tcPr>
+          <w:p>
+            <w:pPr>
+              <w:widowControl w:val="0"/>
+              <w:pBdr>
+                <w:top w:val="nil"/>
+                <w:left w:val="nil"/>
+                <w:bottom w:val="nil"/>
+                <w:right w:val="nil"/>
+                <w:between w:val="nil"/>
+              </w:pBdr>
+              <w:spacing w:line="240" w:lineRule="auto"/>
+              <w:jc w:val="center"/>
+              <w:rPr>
+                <w:rFonts w:ascii="Open Sans" w:eastAsia="EB Garamond Medium" w:hAnsi="Open Sans" w:cs="Open Sans"/>
+              </w:rPr>
+            </w:pPr>
+            <w:r>
+              <w:rPr>
+                <w:rFonts w:ascii="Open Sans" w:eastAsia="EB Garamond Medium" w:hAnsi="Open Sans" w:cs="Open Sans"/>
+              </w:rPr>
+              <w:t>1.5</w:t>
+            </w:r>
+          </w:p>
+        </w:tc>
+        <w:tc>
+          <w:tcPr>
+            <w:tcW w:w="2640" w:type="dxa"/>
+            <w:tcBorders>
+              <w:top w:val="single" w:sz="8" w:space="0" w:color="FFFFFF"/>
+              <w:left w:val="single" w:sz="8" w:space="0" w:color="FFFFFF"/>
+              <w:bottom w:val="single" w:sz="8" w:space="0" w:color="FFFFFF"/>
+              <w:right w:val="single" w:sz="8" w:space="0" w:color="FFFFFF"/>
+            </w:tcBorders>
+            <w:shd w:val="clear" w:color="auto" w:fill="A4C2F4"/>
+            <w:tcMar>
+              <w:top w:w="100" w:type="dxa"/>
+              <w:left w:w="100" w:type="dxa"/>
+              <w:bottom w:w="100" w:type="dxa"/>
+              <w:right w:w="100" w:type="dxa"/>
+            </w:tcMar>
+          </w:tcPr>
+          <w:p>
+            <w:pPr>
+              <w:widowControl w:val="0"/>
+              <w:pBdr>
+                <w:top w:val="nil"/>
+                <w:left w:val="nil"/>
+                <w:bottom w:val="nil"/>
+                <w:right w:val="nil"/>
+                <w:between w:val="nil"/>
+              </w:pBdr>
+              <w:spacing w:line="240" w:lineRule="auto"/>
+              <w:jc w:val="center"/>
+              <w:rPr>
+                <w:rFonts w:ascii="Open Sans" w:eastAsia="EB Garamond Medium" w:hAnsi="Open Sans" w:cs="Open Sans"/>
+              </w:rPr>
+            </w:pPr>
+            <w:r>
+              <w:rPr>
+                <w:rFonts w:ascii="Open Sans" w:eastAsia="EB Garamond Medium" w:hAnsi="Open Sans" w:cs="Open Sans"/>
+              </w:rPr>
+              <w:t>Aggiunta capitoli 1 e 2</w:t>
+            </w:r>
+          </w:p>
+        </w:tc>
+        <w:tc>
+          <w:tcPr>
+            <w:tcW w:w="2955" w:type="dxa"/>
+            <w:tcBorders>
+              <w:top w:val="single" w:sz="8" w:space="0" w:color="FFFFFF"/>
+              <w:left w:val="single" w:sz="8" w:space="0" w:color="FFFFFF"/>
+              <w:bottom w:val="single" w:sz="8" w:space="0" w:color="FFFFFF"/>
+              <w:right w:val="nil"/>
+            </w:tcBorders>
+            <w:shd w:val="clear" w:color="auto" w:fill="A4C2F4"/>
+            <w:tcMar>
+              <w:top w:w="100" w:type="dxa"/>
+              <w:left w:w="100" w:type="dxa"/>
+              <w:bottom w:w="100" w:type="dxa"/>
+              <w:right w:w="100" w:type="dxa"/>
+            </w:tcMar>
+          </w:tcPr>
+          <w:p>
+            <w:pPr>
+              <w:widowControl w:val="0"/>
+              <w:pBdr>
+                <w:top w:val="nil"/>
+                <w:left w:val="nil"/>
+                <w:bottom w:val="nil"/>
+                <w:right w:val="nil"/>
+                <w:between w:val="nil"/>
+              </w:pBdr>
+              <w:spacing w:line="240" w:lineRule="auto"/>
+              <w:jc w:val="center"/>
+              <w:rPr>
+                <w:rFonts w:ascii="Open Sans" w:eastAsia="EB Garamond Medium" w:hAnsi="Open Sans" w:cs="Open Sans"/>
+              </w:rPr>
+            </w:pPr>
+            <w:r>
+              <w:rPr>
+                <w:rFonts w:ascii="Open Sans" w:eastAsia="EB Garamond Medium" w:hAnsi="Open Sans" w:cs="Open Sans"/>
+              </w:rPr>
+              <w:t>Russomando Antonio</w:t>
+            </w:r>
+          </w:p>
+        </w:tc>
+      </w:tr>
     </w:tbl>
     <w:p>
       <w:pPr>
@@ -2740,6 +2915,7 @@
           <w:sz w:val="28"/>
           <w:szCs w:val="28"/>
         </w:rPr>
+        <w:lastRenderedPageBreak/>
         <w:t>Sistema proposto</w:t>
       </w:r>
     </w:p>
@@ -2782,7 +2958,6 @@
           <w:sz w:val="28"/>
           <w:szCs w:val="28"/>
         </w:rPr>
-        <w:lastRenderedPageBreak/>
         <w:t>Requisiti funzionali</w:t>
       </w:r>
     </w:p>
@@ -3242,6 +3417,64 @@
       <w:pPr>
         <w:rPr>
           <w:rFonts w:ascii="EB Garamond Medium" w:eastAsia="EB Garamond Medium" w:hAnsi="EB Garamond Medium" w:cs="EB Garamond Medium"/>
+          <w:color w:val="000000" w:themeColor="text1"/>
+          <w:sz w:val="28"/>
+          <w:szCs w:val="28"/>
+        </w:rPr>
+      </w:pPr>
+      <w:r>
+        <w:rPr>
+          <w:rFonts w:ascii="EB Garamond Medium" w:eastAsia="EB Garamond Medium" w:hAnsi="EB Garamond Medium" w:cs="EB Garamond Medium"/>
+          <w:color w:val="000000" w:themeColor="text1"/>
+          <w:sz w:val="28"/>
+          <w:szCs w:val="28"/>
+        </w:rPr>
+        <w:t xml:space="preserve">Il sistema che si vuole realizzare ha come obiettivo quello di supportare gli studenti universitari, in particolar modo gli studenti-lavoratori, nella preparazione universitaria. </w:t>
+      </w:r>
+    </w:p>
+    <w:p>
+      <w:pPr>
+        <w:rPr>
+          <w:rFonts w:ascii="EB Garamond Medium" w:eastAsia="EB Garamond Medium" w:hAnsi="EB Garamond Medium" w:cs="EB Garamond Medium"/>
+          <w:color w:val="000000" w:themeColor="text1"/>
+          <w:sz w:val="28"/>
+          <w:szCs w:val="28"/>
+        </w:rPr>
+      </w:pPr>
+      <w:r>
+        <w:rPr>
+          <w:rFonts w:ascii="EB Garamond Medium" w:eastAsia="EB Garamond Medium" w:hAnsi="EB Garamond Medium" w:cs="EB Garamond Medium"/>
+          <w:color w:val="000000" w:themeColor="text1"/>
+          <w:sz w:val="28"/>
+          <w:szCs w:val="28"/>
+        </w:rPr>
+        <w:t xml:space="preserve">Il sistema offre la possibilità agli utenti di caricare e scaricare documenti (appunti, sbobine) per facilitarli nello studio. </w:t>
+      </w:r>
+    </w:p>
+    <w:p>
+      <w:pPr>
+        <w:rPr>
+          <w:rFonts w:ascii="EB Garamond Medium" w:eastAsia="EB Garamond Medium" w:hAnsi="EB Garamond Medium" w:cs="EB Garamond Medium"/>
+          <w:color w:val="000000" w:themeColor="text1"/>
+          <w:sz w:val="28"/>
+          <w:szCs w:val="28"/>
+        </w:rPr>
+      </w:pPr>
+      <w:r>
+        <w:rPr>
+          <w:rFonts w:ascii="EB Garamond Medium" w:eastAsia="EB Garamond Medium" w:hAnsi="EB Garamond Medium" w:cs="EB Garamond Medium"/>
+          <w:color w:val="000000" w:themeColor="text1"/>
+          <w:sz w:val="28"/>
+          <w:szCs w:val="28"/>
+        </w:rPr>
+        <w:lastRenderedPageBreak/>
+        <w:t xml:space="preserve">Il sistema darà la possibilità agli utenti di chattare con i creator dei documenti in modo da poter chiedere eventuali spiegazioni sui documenti scaricati da loro; inoltre, l’utente potrà creare anche un post dove potrà richiedere eventuali appunti mancanti o semplicemente può postare una domanda riguardo un argomento alla community. </w:t>
+      </w:r>
+    </w:p>
+    <w:p>
+      <w:pPr>
+        <w:rPr>
+          <w:rFonts w:ascii="EB Garamond Medium" w:eastAsia="EB Garamond Medium" w:hAnsi="EB Garamond Medium" w:cs="EB Garamond Medium"/>
           <w:color w:val="1C4587"/>
           <w:sz w:val="32"/>
           <w:szCs w:val="32"/>
@@ -3288,6 +3521,152 @@
       <w:pPr>
         <w:rPr>
           <w:rFonts w:ascii="EB Garamond Medium" w:eastAsia="EB Garamond Medium" w:hAnsi="EB Garamond Medium" w:cs="EB Garamond Medium"/>
+          <w:color w:val="000000" w:themeColor="text1"/>
+          <w:sz w:val="28"/>
+          <w:szCs w:val="28"/>
+        </w:rPr>
+      </w:pPr>
+      <w:r>
+        <w:rPr>
+          <w:rFonts w:ascii="EB Garamond Medium" w:eastAsia="EB Garamond Medium" w:hAnsi="EB Garamond Medium" w:cs="EB Garamond Medium"/>
+          <w:color w:val="000000" w:themeColor="text1"/>
+          <w:sz w:val="28"/>
+          <w:szCs w:val="28"/>
+        </w:rPr>
+        <w:t xml:space="preserve">Il progetto nasce per fornire un sistema di supporto per gli studenti universitari (lavoratori e non) per poter recuperare documenti per studiare o per migliorare i propri appunti. </w:t>
+      </w:r>
+    </w:p>
+    <w:p>
+      <w:pPr>
+        <w:rPr>
+          <w:rFonts w:ascii="EB Garamond Medium" w:eastAsia="EB Garamond Medium" w:hAnsi="EB Garamond Medium" w:cs="EB Garamond Medium"/>
+          <w:color w:val="000000" w:themeColor="text1"/>
+          <w:sz w:val="28"/>
+          <w:szCs w:val="28"/>
+        </w:rPr>
+      </w:pPr>
+      <w:r>
+        <w:rPr>
+          <w:rFonts w:ascii="EB Garamond Medium" w:eastAsia="EB Garamond Medium" w:hAnsi="EB Garamond Medium" w:cs="EB Garamond Medium"/>
+          <w:color w:val="000000" w:themeColor="text1"/>
+          <w:sz w:val="28"/>
+          <w:szCs w:val="28"/>
+        </w:rPr>
+        <w:t>Le funzionalità principali offerte dal sistema sono:</w:t>
+      </w:r>
+    </w:p>
+    <w:p>
+      <w:pPr>
+        <w:pStyle w:val="Paragrafoelenco"/>
+        <w:numPr>
+          <w:ilvl w:val="0"/>
+          <w:numId w:val="8"/>
+        </w:numPr>
+        <w:rPr>
+          <w:rFonts w:ascii="EB Garamond Medium" w:eastAsia="EB Garamond Medium" w:hAnsi="EB Garamond Medium" w:cs="EB Garamond Medium"/>
+          <w:color w:val="000000" w:themeColor="text1"/>
+          <w:sz w:val="28"/>
+          <w:szCs w:val="28"/>
+        </w:rPr>
+      </w:pPr>
+      <w:r>
+        <w:rPr>
+          <w:rFonts w:ascii="EB Garamond Medium" w:eastAsia="EB Garamond Medium" w:hAnsi="EB Garamond Medium" w:cs="EB Garamond Medium"/>
+          <w:color w:val="000000" w:themeColor="text1"/>
+          <w:sz w:val="28"/>
+          <w:szCs w:val="28"/>
+        </w:rPr>
+        <w:t>Ricercare un documento</w:t>
+      </w:r>
+    </w:p>
+    <w:p>
+      <w:pPr>
+        <w:pStyle w:val="Paragrafoelenco"/>
+        <w:numPr>
+          <w:ilvl w:val="0"/>
+          <w:numId w:val="8"/>
+        </w:numPr>
+        <w:rPr>
+          <w:rFonts w:ascii="EB Garamond Medium" w:eastAsia="EB Garamond Medium" w:hAnsi="EB Garamond Medium" w:cs="EB Garamond Medium"/>
+          <w:color w:val="000000" w:themeColor="text1"/>
+          <w:sz w:val="28"/>
+          <w:szCs w:val="28"/>
+        </w:rPr>
+      </w:pPr>
+      <w:r>
+        <w:rPr>
+          <w:rFonts w:ascii="EB Garamond Medium" w:eastAsia="EB Garamond Medium" w:hAnsi="EB Garamond Medium" w:cs="EB Garamond Medium"/>
+          <w:color w:val="000000" w:themeColor="text1"/>
+          <w:sz w:val="28"/>
+          <w:szCs w:val="28"/>
+        </w:rPr>
+        <w:t>Caricare i propri documenti</w:t>
+      </w:r>
+    </w:p>
+    <w:p>
+      <w:pPr>
+        <w:pStyle w:val="Paragrafoelenco"/>
+        <w:numPr>
+          <w:ilvl w:val="0"/>
+          <w:numId w:val="8"/>
+        </w:numPr>
+        <w:rPr>
+          <w:rFonts w:ascii="EB Garamond Medium" w:eastAsia="EB Garamond Medium" w:hAnsi="EB Garamond Medium" w:cs="EB Garamond Medium"/>
+          <w:color w:val="000000" w:themeColor="text1"/>
+          <w:sz w:val="28"/>
+          <w:szCs w:val="28"/>
+        </w:rPr>
+      </w:pPr>
+      <w:r>
+        <w:rPr>
+          <w:rFonts w:ascii="EB Garamond Medium" w:eastAsia="EB Garamond Medium" w:hAnsi="EB Garamond Medium" w:cs="EB Garamond Medium"/>
+          <w:color w:val="000000" w:themeColor="text1"/>
+          <w:sz w:val="28"/>
+          <w:szCs w:val="28"/>
+        </w:rPr>
+        <w:t>Inserire un feedback ad un documento scaricato</w:t>
+      </w:r>
+    </w:p>
+    <w:p>
+      <w:pPr>
+        <w:pStyle w:val="Paragrafoelenco"/>
+        <w:numPr>
+          <w:ilvl w:val="0"/>
+          <w:numId w:val="8"/>
+        </w:numPr>
+        <w:rPr>
+          <w:rFonts w:ascii="EB Garamond Medium" w:eastAsia="EB Garamond Medium" w:hAnsi="EB Garamond Medium" w:cs="EB Garamond Medium"/>
+          <w:color w:val="000000" w:themeColor="text1"/>
+          <w:sz w:val="28"/>
+          <w:szCs w:val="28"/>
+          <w:lang w:val="it-IT"/>
+        </w:rPr>
+      </w:pPr>
+      <w:r>
+        <w:rPr>
+          <w:rFonts w:ascii="EB Garamond Medium" w:eastAsia="EB Garamond Medium" w:hAnsi="EB Garamond Medium" w:cs="EB Garamond Medium"/>
+          <w:color w:val="000000" w:themeColor="text1"/>
+          <w:sz w:val="28"/>
+          <w:szCs w:val="28"/>
+          <w:lang w:val="it-IT"/>
+        </w:rPr>
+        <w:t>Avviare una chat end-to-end con il creator</w:t>
+      </w:r>
+      <w:r>
+        <w:rPr>
+          <w:rFonts w:ascii="EB Garamond Medium" w:eastAsia="EB Garamond Medium" w:hAnsi="EB Garamond Medium" w:cs="EB Garamond Medium"/>
+          <w:color w:val="000000" w:themeColor="text1"/>
+          <w:sz w:val="28"/>
+          <w:szCs w:val="28"/>
+          <w:lang w:val="it-IT"/>
+        </w:rPr>
+        <w:t xml:space="preserve"> di un documento</w:t>
+      </w:r>
+    </w:p>
+    <w:p>
+      <w:pPr>
+        <w:rPr>
+          <w:rFonts w:ascii="EB Garamond Medium" w:eastAsia="EB Garamond Medium" w:hAnsi="EB Garamond Medium" w:cs="EB Garamond Medium"/>
           <w:color w:val="1C4587"/>
           <w:sz w:val="32"/>
           <w:szCs w:val="32"/>
@@ -3334,6 +3713,158 @@
       <w:pPr>
         <w:rPr>
           <w:rFonts w:ascii="EB Garamond Medium" w:eastAsia="EB Garamond Medium" w:hAnsi="EB Garamond Medium" w:cs="EB Garamond Medium"/>
+          <w:color w:val="000000" w:themeColor="text1"/>
+          <w:sz w:val="28"/>
+          <w:szCs w:val="28"/>
+        </w:rPr>
+      </w:pPr>
+      <w:r>
+        <w:rPr>
+          <w:rFonts w:ascii="EB Garamond Medium" w:eastAsia="EB Garamond Medium" w:hAnsi="EB Garamond Medium" w:cs="EB Garamond Medium"/>
+          <w:color w:val="000000" w:themeColor="text1"/>
+          <w:sz w:val="28"/>
+          <w:szCs w:val="28"/>
+        </w:rPr>
+        <w:t>L’obiettivo del progetto è la creazione di un’applicazione Android che sarà di supporto agli studenti universitari.</w:t>
+      </w:r>
+    </w:p>
+    <w:p>
+      <w:pPr>
+        <w:rPr>
+          <w:rFonts w:ascii="EB Garamond Medium" w:eastAsia="EB Garamond Medium" w:hAnsi="EB Garamond Medium" w:cs="EB Garamond Medium"/>
+          <w:color w:val="000000" w:themeColor="text1"/>
+          <w:sz w:val="28"/>
+          <w:szCs w:val="28"/>
+        </w:rPr>
+      </w:pPr>
+      <w:r>
+        <w:rPr>
+          <w:rFonts w:ascii="EB Garamond Medium" w:eastAsia="EB Garamond Medium" w:hAnsi="EB Garamond Medium" w:cs="EB Garamond Medium"/>
+          <w:color w:val="000000" w:themeColor="text1"/>
+          <w:sz w:val="28"/>
+          <w:szCs w:val="28"/>
+        </w:rPr>
+        <w:t>I criteri di successo concordati sono:</w:t>
+      </w:r>
+    </w:p>
+    <w:p>
+      <w:pPr>
+        <w:pStyle w:val="Paragrafoelenco"/>
+        <w:numPr>
+          <w:ilvl w:val="0"/>
+          <w:numId w:val="9"/>
+        </w:numPr>
+        <w:rPr>
+          <w:rFonts w:ascii="EB Garamond Medium" w:eastAsia="EB Garamond Medium" w:hAnsi="EB Garamond Medium" w:cs="EB Garamond Medium"/>
+          <w:color w:val="000000" w:themeColor="text1"/>
+          <w:sz w:val="28"/>
+          <w:szCs w:val="28"/>
+        </w:rPr>
+      </w:pPr>
+      <w:r>
+        <w:rPr>
+          <w:rFonts w:ascii="EB Garamond Medium" w:eastAsia="EB Garamond Medium" w:hAnsi="EB Garamond Medium" w:cs="EB Garamond Medium"/>
+          <w:color w:val="000000" w:themeColor="text1"/>
+          <w:sz w:val="28"/>
+          <w:szCs w:val="28"/>
+        </w:rPr>
+        <w:t>Realizzare un’applicazione ottimale con un’opportuna documentazione in modo da poter essere manutenuta in futuro senza difficoltà;</w:t>
+      </w:r>
+    </w:p>
+    <w:p>
+      <w:pPr>
+        <w:pStyle w:val="Paragrafoelenco"/>
+        <w:numPr>
+          <w:ilvl w:val="0"/>
+          <w:numId w:val="9"/>
+        </w:numPr>
+        <w:rPr>
+          <w:rFonts w:ascii="EB Garamond Medium" w:eastAsia="EB Garamond Medium" w:hAnsi="EB Garamond Medium" w:cs="EB Garamond Medium"/>
+          <w:color w:val="000000" w:themeColor="text1"/>
+          <w:sz w:val="28"/>
+          <w:szCs w:val="28"/>
+        </w:rPr>
+      </w:pPr>
+      <w:r>
+        <w:rPr>
+          <w:rFonts w:ascii="EB Garamond Medium" w:eastAsia="EB Garamond Medium" w:hAnsi="EB Garamond Medium" w:cs="EB Garamond Medium"/>
+          <w:color w:val="000000" w:themeColor="text1"/>
+          <w:sz w:val="28"/>
+          <w:szCs w:val="28"/>
+        </w:rPr>
+        <w:t>Rendere l’interazione con gli utenti quanto più semplice e immediata possibile senza eventuali ambiguità, al fine di facilitare l’uso dell’applicazione stessa;</w:t>
+      </w:r>
+    </w:p>
+    <w:p>
+      <w:pPr>
+        <w:pStyle w:val="Paragrafoelenco"/>
+        <w:numPr>
+          <w:ilvl w:val="0"/>
+          <w:numId w:val="9"/>
+        </w:numPr>
+        <w:rPr>
+          <w:rFonts w:ascii="EB Garamond Medium" w:eastAsia="EB Garamond Medium" w:hAnsi="EB Garamond Medium" w:cs="EB Garamond Medium"/>
+          <w:color w:val="000000" w:themeColor="text1"/>
+          <w:sz w:val="28"/>
+          <w:szCs w:val="28"/>
+        </w:rPr>
+      </w:pPr>
+      <w:r>
+        <w:rPr>
+          <w:rFonts w:ascii="EB Garamond Medium" w:eastAsia="EB Garamond Medium" w:hAnsi="EB Garamond Medium" w:cs="EB Garamond Medium"/>
+          <w:color w:val="000000" w:themeColor="text1"/>
+          <w:sz w:val="28"/>
+          <w:szCs w:val="28"/>
+        </w:rPr>
+        <w:t>Soddisfare</w:t>
+      </w:r>
+      <w:r>
+        <w:rPr>
+          <w:rFonts w:ascii="EB Garamond Medium" w:eastAsia="EB Garamond Medium" w:hAnsi="EB Garamond Medium" w:cs="EB Garamond Medium"/>
+          <w:color w:val="000000" w:themeColor="text1"/>
+          <w:sz w:val="28"/>
+          <w:szCs w:val="28"/>
+        </w:rPr>
+        <w:t xml:space="preserve"> il cliente sviluppando al meglio tutte le sue richieste;</w:t>
+      </w:r>
+    </w:p>
+    <w:p>
+      <w:pPr>
+        <w:pStyle w:val="Paragrafoelenco"/>
+        <w:numPr>
+          <w:ilvl w:val="0"/>
+          <w:numId w:val="9"/>
+        </w:numPr>
+        <w:rPr>
+          <w:rFonts w:ascii="EB Garamond Medium" w:eastAsia="EB Garamond Medium" w:hAnsi="EB Garamond Medium" w:cs="EB Garamond Medium"/>
+          <w:color w:val="000000" w:themeColor="text1"/>
+          <w:sz w:val="28"/>
+          <w:szCs w:val="28"/>
+        </w:rPr>
+      </w:pPr>
+      <w:r>
+        <w:rPr>
+          <w:rFonts w:ascii="EB Garamond Medium" w:eastAsia="EB Garamond Medium" w:hAnsi="EB Garamond Medium" w:cs="EB Garamond Medium"/>
+          <w:color w:val="000000" w:themeColor="text1"/>
+          <w:sz w:val="28"/>
+          <w:szCs w:val="28"/>
+        </w:rPr>
+        <w:t>Minimizzare i malfunzionamenti dell’applicazione</w:t>
+      </w:r>
+      <w:r>
+        <w:rPr>
+          <w:rFonts w:ascii="EB Garamond Medium" w:eastAsia="EB Garamond Medium" w:hAnsi="EB Garamond Medium" w:cs="EB Garamond Medium"/>
+          <w:color w:val="000000" w:themeColor="text1"/>
+          <w:sz w:val="28"/>
+          <w:szCs w:val="28"/>
+        </w:rPr>
+        <w:t>.</w:t>
+      </w:r>
+    </w:p>
+    <w:p>
+      <w:pPr>
+        <w:rPr>
+          <w:rFonts w:ascii="EB Garamond Medium" w:eastAsia="EB Garamond Medium" w:hAnsi="EB Garamond Medium" w:cs="EB Garamond Medium"/>
           <w:color w:val="1C4587"/>
           <w:sz w:val="32"/>
           <w:szCs w:val="32"/>
@@ -3472,6 +4003,274 @@
       <w:pPr>
         <w:rPr>
           <w:rFonts w:ascii="EB Garamond Medium" w:eastAsia="EB Garamond Medium" w:hAnsi="EB Garamond Medium" w:cs="EB Garamond Medium"/>
+          <w:color w:val="000000" w:themeColor="text1"/>
+          <w:sz w:val="28"/>
+          <w:szCs w:val="28"/>
+        </w:rPr>
+      </w:pPr>
+      <w:r>
+        <w:rPr>
+          <w:rFonts w:ascii="EB Garamond Medium" w:eastAsia="EB Garamond Medium" w:hAnsi="EB Garamond Medium" w:cs="EB Garamond Medium"/>
+          <w:color w:val="000000" w:themeColor="text1"/>
+          <w:sz w:val="28"/>
+          <w:szCs w:val="28"/>
+        </w:rPr>
+        <w:t>Il seguente documento è diviso in quattro capitoli:</w:t>
+      </w:r>
+    </w:p>
+    <w:p>
+      <w:pPr>
+        <w:rPr>
+          <w:rFonts w:ascii="EB Garamond Medium" w:eastAsia="EB Garamond Medium" w:hAnsi="EB Garamond Medium" w:cs="EB Garamond Medium"/>
+          <w:color w:val="000000" w:themeColor="text1"/>
+          <w:sz w:val="28"/>
+          <w:szCs w:val="28"/>
+        </w:rPr>
+      </w:pPr>
+    </w:p>
+    <w:p>
+      <w:pPr>
+        <w:rPr>
+          <w:rFonts w:ascii="EB Garamond Medium" w:eastAsia="EB Garamond Medium" w:hAnsi="EB Garamond Medium" w:cs="EB Garamond Medium"/>
+          <w:color w:val="000000" w:themeColor="text1"/>
+          <w:sz w:val="28"/>
+          <w:szCs w:val="28"/>
+        </w:rPr>
+      </w:pPr>
+      <w:r>
+        <w:rPr>
+          <w:rFonts w:ascii="EB Garamond Medium" w:eastAsia="EB Garamond Medium" w:hAnsi="EB Garamond Medium" w:cs="EB Garamond Medium"/>
+          <w:b/>
+          <w:bCs/>
+          <w:i/>
+          <w:iCs/>
+          <w:color w:val="000000" w:themeColor="text1"/>
+          <w:sz w:val="28"/>
+          <w:szCs w:val="28"/>
+        </w:rPr>
+        <w:t>Capitolo 1</w:t>
+      </w:r>
+    </w:p>
+    <w:p>
+      <w:pPr>
+        <w:ind w:left="720"/>
+        <w:rPr>
+          <w:rFonts w:ascii="EB Garamond Medium" w:eastAsia="EB Garamond Medium" w:hAnsi="EB Garamond Medium" w:cs="EB Garamond Medium"/>
+          <w:color w:val="000000" w:themeColor="text1"/>
+          <w:sz w:val="28"/>
+          <w:szCs w:val="28"/>
+        </w:rPr>
+      </w:pPr>
+      <w:r>
+        <w:rPr>
+          <w:rFonts w:ascii="EB Garamond Medium" w:eastAsia="EB Garamond Medium" w:hAnsi="EB Garamond Medium" w:cs="EB Garamond Medium"/>
+          <w:color w:val="000000" w:themeColor="text1"/>
+          <w:sz w:val="28"/>
+          <w:szCs w:val="28"/>
+        </w:rPr>
+        <w:lastRenderedPageBreak/>
+        <w:t>Contiene una descrizione generale del progetto con: obiettivi che si intendono raggiungere sviluppando l’app, ambito di applicazione dell’app, criteri di successo, definizioni, acronimi e abbreviazioni utili alla comprensione della documentazione ed eventuali riferimenti ad altri documenti.</w:t>
+      </w:r>
+    </w:p>
+    <w:p>
+      <w:pPr>
+        <w:rPr>
+          <w:rFonts w:ascii="EB Garamond Medium" w:eastAsia="EB Garamond Medium" w:hAnsi="EB Garamond Medium" w:cs="EB Garamond Medium"/>
+          <w:color w:val="000000" w:themeColor="text1"/>
+          <w:sz w:val="28"/>
+          <w:szCs w:val="28"/>
+        </w:rPr>
+      </w:pPr>
+    </w:p>
+    <w:p>
+      <w:pPr>
+        <w:rPr>
+          <w:rFonts w:ascii="EB Garamond Medium" w:eastAsia="EB Garamond Medium" w:hAnsi="EB Garamond Medium" w:cs="EB Garamond Medium"/>
+          <w:b/>
+          <w:bCs/>
+          <w:i/>
+          <w:iCs/>
+          <w:color w:val="000000" w:themeColor="text1"/>
+          <w:sz w:val="28"/>
+          <w:szCs w:val="28"/>
+        </w:rPr>
+      </w:pPr>
+      <w:r>
+        <w:rPr>
+          <w:rFonts w:ascii="EB Garamond Medium" w:eastAsia="EB Garamond Medium" w:hAnsi="EB Garamond Medium" w:cs="EB Garamond Medium"/>
+          <w:b/>
+          <w:bCs/>
+          <w:i/>
+          <w:iCs/>
+          <w:color w:val="000000" w:themeColor="text1"/>
+          <w:sz w:val="28"/>
+          <w:szCs w:val="28"/>
+        </w:rPr>
+        <w:t>Capitolo 2</w:t>
+      </w:r>
+    </w:p>
+    <w:p>
+      <w:pPr>
+        <w:ind w:left="720"/>
+        <w:rPr>
+          <w:rFonts w:ascii="EB Garamond Medium" w:eastAsia="EB Garamond Medium" w:hAnsi="EB Garamond Medium" w:cs="EB Garamond Medium"/>
+          <w:color w:val="000000" w:themeColor="text1"/>
+          <w:sz w:val="28"/>
+          <w:szCs w:val="28"/>
+        </w:rPr>
+      </w:pPr>
+      <w:r>
+        <w:rPr>
+          <w:rFonts w:ascii="EB Garamond Medium" w:eastAsia="EB Garamond Medium" w:hAnsi="EB Garamond Medium" w:cs="EB Garamond Medium"/>
+          <w:color w:val="000000" w:themeColor="text1"/>
+          <w:sz w:val="28"/>
+          <w:szCs w:val="28"/>
+        </w:rPr>
+        <w:t xml:space="preserve">Contiene una descrizione del sistema attualmente </w:t>
+      </w:r>
+      <w:r>
+        <w:rPr>
+          <w:rFonts w:ascii="EB Garamond Medium" w:eastAsia="EB Garamond Medium" w:hAnsi="EB Garamond Medium" w:cs="EB Garamond Medium"/>
+          <w:color w:val="000000" w:themeColor="text1"/>
+          <w:sz w:val="28"/>
+          <w:szCs w:val="28"/>
+        </w:rPr>
+        <w:t>sul mercato</w:t>
+      </w:r>
+      <w:r>
+        <w:rPr>
+          <w:rFonts w:ascii="EB Garamond Medium" w:eastAsia="EB Garamond Medium" w:hAnsi="EB Garamond Medium" w:cs="EB Garamond Medium"/>
+          <w:color w:val="000000" w:themeColor="text1"/>
+          <w:sz w:val="28"/>
+          <w:szCs w:val="28"/>
+        </w:rPr>
+        <w:t xml:space="preserve"> preso come ispirazione per sviluppare questa nuova applicazione.</w:t>
+      </w:r>
+    </w:p>
+    <w:p>
+      <w:pPr>
+        <w:rPr>
+          <w:rFonts w:ascii="EB Garamond Medium" w:eastAsia="EB Garamond Medium" w:hAnsi="EB Garamond Medium" w:cs="EB Garamond Medium"/>
+          <w:color w:val="000000" w:themeColor="text1"/>
+          <w:sz w:val="28"/>
+          <w:szCs w:val="28"/>
+        </w:rPr>
+      </w:pPr>
+    </w:p>
+    <w:p>
+      <w:pPr>
+        <w:rPr>
+          <w:rFonts w:ascii="EB Garamond Medium" w:eastAsia="EB Garamond Medium" w:hAnsi="EB Garamond Medium" w:cs="EB Garamond Medium"/>
+          <w:b/>
+          <w:bCs/>
+          <w:i/>
+          <w:iCs/>
+          <w:color w:val="000000" w:themeColor="text1"/>
+          <w:sz w:val="28"/>
+          <w:szCs w:val="28"/>
+        </w:rPr>
+      </w:pPr>
+      <w:r>
+        <w:rPr>
+          <w:rFonts w:ascii="EB Garamond Medium" w:eastAsia="EB Garamond Medium" w:hAnsi="EB Garamond Medium" w:cs="EB Garamond Medium"/>
+          <w:b/>
+          <w:bCs/>
+          <w:i/>
+          <w:iCs/>
+          <w:color w:val="000000" w:themeColor="text1"/>
+          <w:sz w:val="28"/>
+          <w:szCs w:val="28"/>
+        </w:rPr>
+        <w:t>Capitolo 3</w:t>
+      </w:r>
+    </w:p>
+    <w:p>
+      <w:pPr>
+        <w:ind w:left="720"/>
+        <w:rPr>
+          <w:rFonts w:ascii="EB Garamond Medium" w:eastAsia="EB Garamond Medium" w:hAnsi="EB Garamond Medium" w:cs="EB Garamond Medium"/>
+          <w:color w:val="000000" w:themeColor="text1"/>
+          <w:sz w:val="28"/>
+          <w:szCs w:val="28"/>
+        </w:rPr>
+      </w:pPr>
+      <w:r>
+        <w:rPr>
+          <w:rFonts w:ascii="EB Garamond Medium" w:eastAsia="EB Garamond Medium" w:hAnsi="EB Garamond Medium" w:cs="EB Garamond Medium"/>
+          <w:color w:val="000000" w:themeColor="text1"/>
+          <w:sz w:val="28"/>
+          <w:szCs w:val="28"/>
+        </w:rPr>
+        <w:t>Contiene una descrizione, molto più dettagliata del capitolo 1, del sistema che si vuole sviluppare. In particolare, si descrivono: i requisiti funzionali e non funzionali che il sistema deve implementare e diversi modelli UML utili alla traduzione del sistema in oggetti utilizzati per implementare l’app finale.</w:t>
+      </w:r>
+    </w:p>
+    <w:p>
+      <w:pPr>
+        <w:rPr>
+          <w:rFonts w:ascii="EB Garamond Medium" w:eastAsia="EB Garamond Medium" w:hAnsi="EB Garamond Medium" w:cs="EB Garamond Medium"/>
+          <w:color w:val="000000" w:themeColor="text1"/>
+          <w:sz w:val="28"/>
+          <w:szCs w:val="28"/>
+        </w:rPr>
+      </w:pPr>
+    </w:p>
+    <w:p>
+      <w:pPr>
+        <w:rPr>
+          <w:rFonts w:ascii="EB Garamond Medium" w:eastAsia="EB Garamond Medium" w:hAnsi="EB Garamond Medium" w:cs="EB Garamond Medium"/>
+          <w:color w:val="000000" w:themeColor="text1"/>
+          <w:sz w:val="28"/>
+          <w:szCs w:val="28"/>
+        </w:rPr>
+      </w:pPr>
+      <w:r>
+        <w:rPr>
+          <w:rFonts w:ascii="EB Garamond Medium" w:eastAsia="EB Garamond Medium" w:hAnsi="EB Garamond Medium" w:cs="EB Garamond Medium"/>
+          <w:b/>
+          <w:bCs/>
+          <w:i/>
+          <w:iCs/>
+          <w:color w:val="000000" w:themeColor="text1"/>
+          <w:sz w:val="28"/>
+          <w:szCs w:val="28"/>
+        </w:rPr>
+        <w:t>Capitolo 4</w:t>
+      </w:r>
+    </w:p>
+    <w:p>
+      <w:pPr>
+        <w:ind w:left="720"/>
+        <w:rPr>
+          <w:rFonts w:ascii="EB Garamond Medium" w:eastAsia="EB Garamond Medium" w:hAnsi="EB Garamond Medium" w:cs="EB Garamond Medium"/>
+          <w:color w:val="000000" w:themeColor="text1"/>
+          <w:sz w:val="28"/>
+          <w:szCs w:val="28"/>
+        </w:rPr>
+      </w:pPr>
+      <w:r>
+        <w:rPr>
+          <w:rFonts w:ascii="EB Garamond Medium" w:eastAsia="EB Garamond Medium" w:hAnsi="EB Garamond Medium" w:cs="EB Garamond Medium"/>
+          <w:color w:val="000000" w:themeColor="text1"/>
+          <w:sz w:val="28"/>
+          <w:szCs w:val="28"/>
+        </w:rPr>
+        <w:t>Contiene eventuali descrizioni di termini tecnici presenti nel documento.</w:t>
+      </w:r>
+    </w:p>
+    <w:p>
+      <w:pPr>
+        <w:rPr>
+          <w:rFonts w:ascii="EB Garamond Medium" w:eastAsia="EB Garamond Medium" w:hAnsi="EB Garamond Medium" w:cs="EB Garamond Medium"/>
+          <w:color w:val="000000" w:themeColor="text1"/>
+          <w:sz w:val="28"/>
+          <w:szCs w:val="28"/>
+        </w:rPr>
+      </w:pPr>
+    </w:p>
+    <w:p>
+      <w:pPr>
+        <w:rPr>
+          <w:rFonts w:ascii="EB Garamond Medium" w:eastAsia="EB Garamond Medium" w:hAnsi="EB Garamond Medium" w:cs="EB Garamond Medium"/>
           <w:color w:val="1C4587"/>
           <w:sz w:val="40"/>
           <w:szCs w:val="40"/>
@@ -3509,6 +4308,62 @@
       <w:pPr>
         <w:rPr>
           <w:rFonts w:ascii="EB Garamond Medium" w:eastAsia="EB Garamond Medium" w:hAnsi="EB Garamond Medium" w:cs="EB Garamond Medium"/>
+          <w:color w:val="000000" w:themeColor="text1"/>
+          <w:sz w:val="28"/>
+          <w:szCs w:val="28"/>
+        </w:rPr>
+      </w:pPr>
+      <w:r>
+        <w:rPr>
+          <w:rFonts w:ascii="EB Garamond Medium" w:eastAsia="EB Garamond Medium" w:hAnsi="EB Garamond Medium" w:cs="EB Garamond Medium"/>
+          <w:color w:val="000000" w:themeColor="text1"/>
+          <w:sz w:val="28"/>
+          <w:szCs w:val="28"/>
+        </w:rPr>
+        <w:t xml:space="preserve">I sistemi correnti presi in esame sono servizi come “StuDocu” e “Skuola.Net”. Questi sistemi non permettono l’interazione tra lo studente e il creator del documento tramite una chat end-to-end, non permettono la pubblicazione di un post per richiedere eventuali </w:t>
+      </w:r>
+      <w:r>
+        <w:rPr>
+          <w:rFonts w:ascii="EB Garamond Medium" w:eastAsia="EB Garamond Medium" w:hAnsi="EB Garamond Medium" w:cs="EB Garamond Medium"/>
+          <w:color w:val="000000" w:themeColor="text1"/>
+          <w:sz w:val="28"/>
+          <w:szCs w:val="28"/>
+        </w:rPr>
+        <w:t>appunti mancanti o postare una domanda riguardo un argomento alla community</w:t>
+      </w:r>
+      <w:r>
+        <w:rPr>
+          <w:rFonts w:ascii="EB Garamond Medium" w:eastAsia="EB Garamond Medium" w:hAnsi="EB Garamond Medium" w:cs="EB Garamond Medium"/>
+          <w:color w:val="000000" w:themeColor="text1"/>
+          <w:sz w:val="28"/>
+          <w:szCs w:val="28"/>
+        </w:rPr>
+        <w:t>.</w:t>
+      </w:r>
+      <w:r>
+        <w:rPr>
+          <w:rFonts w:ascii="EB Garamond Medium" w:eastAsia="EB Garamond Medium" w:hAnsi="EB Garamond Medium" w:cs="EB Garamond Medium"/>
+          <w:color w:val="000000" w:themeColor="text1"/>
+          <w:sz w:val="28"/>
+          <w:szCs w:val="28"/>
+        </w:rPr>
+        <w:t xml:space="preserve"> Inoltre, per accedere alle risorse di questi sistemi molto spesso si deve ricorrere all’acquisto di punti attraverso micro-transazioni. </w:t>
+      </w:r>
+    </w:p>
+    <w:p>
+      <w:pPr>
+        <w:rPr>
+          <w:rFonts w:ascii="EB Garamond Medium" w:eastAsia="EB Garamond Medium" w:hAnsi="EB Garamond Medium" w:cs="EB Garamond Medium"/>
+          <w:color w:val="000000" w:themeColor="text1"/>
+          <w:sz w:val="28"/>
+          <w:szCs w:val="28"/>
+        </w:rPr>
+      </w:pPr>
+    </w:p>
+    <w:p>
+      <w:pPr>
+        <w:rPr>
+          <w:rFonts w:ascii="EB Garamond Medium" w:eastAsia="EB Garamond Medium" w:hAnsi="EB Garamond Medium" w:cs="EB Garamond Medium"/>
           <w:color w:val="1C4587"/>
           <w:sz w:val="40"/>
           <w:szCs w:val="40"/>
@@ -3558,7 +4413,6 @@
           <w:sz w:val="32"/>
           <w:szCs w:val="32"/>
         </w:rPr>
-        <w:lastRenderedPageBreak/>
         <w:t>3</w:t>
       </w:r>
       <w:r>
@@ -3602,11 +4456,246 @@
       <w:pPr>
         <w:rPr>
           <w:rFonts w:ascii="EB Garamond Medium" w:eastAsia="EB Garamond Medium" w:hAnsi="EB Garamond Medium" w:cs="EB Garamond Medium"/>
-          <w:color w:val="1C4587"/>
-          <w:sz w:val="32"/>
-          <w:szCs w:val="32"/>
-        </w:rPr>
-      </w:pPr>
+          <w:color w:val="000000" w:themeColor="text1"/>
+          <w:sz w:val="28"/>
+          <w:szCs w:val="28"/>
+        </w:rPr>
+      </w:pPr>
+      <w:r>
+        <w:rPr>
+          <w:rFonts w:ascii="EB Garamond Medium" w:eastAsia="EB Garamond Medium" w:hAnsi="EB Garamond Medium" w:cs="EB Garamond Medium"/>
+          <w:color w:val="000000" w:themeColor="text1"/>
+          <w:sz w:val="28"/>
+          <w:szCs w:val="28"/>
+        </w:rPr>
+        <w:t>La seguente sezione è organizzata in questo modo:</w:t>
+      </w:r>
+    </w:p>
+    <w:p>
+      <w:pPr>
+        <w:pStyle w:val="Paragrafoelenco"/>
+        <w:numPr>
+          <w:ilvl w:val="0"/>
+          <w:numId w:val="10"/>
+        </w:numPr>
+        <w:rPr>
+          <w:rFonts w:ascii="EB Garamond Medium" w:eastAsia="EB Garamond Medium" w:hAnsi="EB Garamond Medium" w:cs="EB Garamond Medium"/>
+          <w:color w:val="000000" w:themeColor="text1"/>
+          <w:sz w:val="28"/>
+          <w:szCs w:val="28"/>
+        </w:rPr>
+      </w:pPr>
+      <w:r>
+        <w:rPr>
+          <w:rFonts w:ascii="EB Garamond Medium" w:eastAsia="EB Garamond Medium" w:hAnsi="EB Garamond Medium" w:cs="EB Garamond Medium"/>
+          <w:color w:val="000000" w:themeColor="text1"/>
+          <w:sz w:val="28"/>
+          <w:szCs w:val="28"/>
+        </w:rPr>
+        <w:lastRenderedPageBreak/>
+        <w:t>Requisiti funzionali: descrizione degli attori e dei requisiti funzionali, ovvero la descrizione delle interazioni tra il sistema e l’ambiente esterno, quindi gli attori senza tenere in considerazione l’implementazione;</w:t>
+      </w:r>
+    </w:p>
+    <w:p>
+      <w:pPr>
+        <w:pStyle w:val="Paragrafoelenco"/>
+        <w:numPr>
+          <w:ilvl w:val="0"/>
+          <w:numId w:val="10"/>
+        </w:numPr>
+        <w:rPr>
+          <w:rFonts w:ascii="EB Garamond Medium" w:eastAsia="EB Garamond Medium" w:hAnsi="EB Garamond Medium" w:cs="EB Garamond Medium"/>
+          <w:color w:val="000000" w:themeColor="text1"/>
+          <w:sz w:val="28"/>
+          <w:szCs w:val="28"/>
+        </w:rPr>
+      </w:pPr>
+      <w:r>
+        <w:rPr>
+          <w:rFonts w:ascii="EB Garamond Medium" w:eastAsia="EB Garamond Medium" w:hAnsi="EB Garamond Medium" w:cs="EB Garamond Medium"/>
+          <w:color w:val="000000" w:themeColor="text1"/>
+          <w:sz w:val="28"/>
+          <w:szCs w:val="28"/>
+        </w:rPr>
+        <w:t xml:space="preserve">Requisiti non funzionali: descrizioni degli aspetti del sistema </w:t>
+      </w:r>
+      <w:r>
+        <w:rPr>
+          <w:rFonts w:ascii="EB Garamond Medium" w:eastAsia="EB Garamond Medium" w:hAnsi="EB Garamond Medium" w:cs="EB Garamond Medium"/>
+          <w:color w:val="000000" w:themeColor="text1"/>
+          <w:sz w:val="28"/>
+          <w:szCs w:val="28"/>
+        </w:rPr>
+        <w:t>che ne indicano la qualità come usabilità, affidabilità, prestazioni, aspetti quindi non legati alle funzionalità del sistema;</w:t>
+      </w:r>
+    </w:p>
+    <w:p>
+      <w:pPr>
+        <w:pStyle w:val="Paragrafoelenco"/>
+        <w:numPr>
+          <w:ilvl w:val="0"/>
+          <w:numId w:val="10"/>
+        </w:numPr>
+        <w:rPr>
+          <w:rFonts w:ascii="EB Garamond Medium" w:eastAsia="EB Garamond Medium" w:hAnsi="EB Garamond Medium" w:cs="EB Garamond Medium"/>
+          <w:color w:val="000000" w:themeColor="text1"/>
+          <w:sz w:val="28"/>
+          <w:szCs w:val="28"/>
+        </w:rPr>
+      </w:pPr>
+      <w:r>
+        <w:rPr>
+          <w:rFonts w:ascii="EB Garamond Medium" w:eastAsia="EB Garamond Medium" w:hAnsi="EB Garamond Medium" w:cs="EB Garamond Medium"/>
+          <w:color w:val="000000" w:themeColor="text1"/>
+          <w:sz w:val="28"/>
+          <w:szCs w:val="28"/>
+        </w:rPr>
+        <w:t>Modello del sistema:</w:t>
+      </w:r>
+    </w:p>
+    <w:p>
+      <w:pPr>
+        <w:pStyle w:val="Paragrafoelenco"/>
+        <w:numPr>
+          <w:ilvl w:val="1"/>
+          <w:numId w:val="10"/>
+        </w:numPr>
+        <w:rPr>
+          <w:rFonts w:ascii="EB Garamond Medium" w:eastAsia="EB Garamond Medium" w:hAnsi="EB Garamond Medium" w:cs="EB Garamond Medium"/>
+          <w:color w:val="000000" w:themeColor="text1"/>
+          <w:sz w:val="28"/>
+          <w:szCs w:val="28"/>
+        </w:rPr>
+      </w:pPr>
+      <w:r>
+        <w:rPr>
+          <w:rFonts w:ascii="EB Garamond Medium" w:eastAsia="EB Garamond Medium" w:hAnsi="EB Garamond Medium" w:cs="EB Garamond Medium"/>
+          <w:color w:val="000000" w:themeColor="text1"/>
+          <w:sz w:val="28"/>
+          <w:szCs w:val="28"/>
+        </w:rPr>
+        <w:t>Scenari: descrizione informale di una singola caratteristica del sistema dal punto di vista dell’utente finale, descrivono cosa gli utenti fanno quando usano il sistema;</w:t>
+      </w:r>
+    </w:p>
+    <w:p>
+      <w:pPr>
+        <w:pStyle w:val="Paragrafoelenco"/>
+        <w:numPr>
+          <w:ilvl w:val="1"/>
+          <w:numId w:val="10"/>
+        </w:numPr>
+        <w:rPr>
+          <w:rFonts w:ascii="EB Garamond Medium" w:eastAsia="EB Garamond Medium" w:hAnsi="EB Garamond Medium" w:cs="EB Garamond Medium"/>
+          <w:color w:val="000000" w:themeColor="text1"/>
+          <w:sz w:val="28"/>
+          <w:szCs w:val="28"/>
+        </w:rPr>
+      </w:pPr>
+      <w:r>
+        <w:rPr>
+          <w:rFonts w:ascii="EB Garamond Medium" w:eastAsia="EB Garamond Medium" w:hAnsi="EB Garamond Medium" w:cs="EB Garamond Medium"/>
+          <w:color w:val="000000" w:themeColor="text1"/>
+          <w:sz w:val="28"/>
+          <w:szCs w:val="28"/>
+        </w:rPr>
+        <w:t>Modello dei casi d’uso: descrizione completa delle interazioni che avvengono quando un attore usa il sistema, specificando anche tutti i possibili scenari per quella determinata azione;</w:t>
+      </w:r>
+    </w:p>
+    <w:p>
+      <w:pPr>
+        <w:pStyle w:val="Paragrafoelenco"/>
+        <w:numPr>
+          <w:ilvl w:val="1"/>
+          <w:numId w:val="10"/>
+        </w:numPr>
+        <w:rPr>
+          <w:rFonts w:ascii="EB Garamond Medium" w:eastAsia="EB Garamond Medium" w:hAnsi="EB Garamond Medium" w:cs="EB Garamond Medium"/>
+          <w:color w:val="000000" w:themeColor="text1"/>
+          <w:sz w:val="28"/>
+          <w:szCs w:val="28"/>
+        </w:rPr>
+      </w:pPr>
+      <w:r>
+        <w:rPr>
+          <w:rFonts w:ascii="EB Garamond Medium" w:eastAsia="EB Garamond Medium" w:hAnsi="EB Garamond Medium" w:cs="EB Garamond Medium"/>
+          <w:color w:val="000000" w:themeColor="text1"/>
+          <w:sz w:val="28"/>
+          <w:szCs w:val="28"/>
+        </w:rPr>
+        <w:t>Modello ad oggetti: descrizione tramite un class diagram dei singoli oggetti del sistema, delle loro proprietà e delle loro relazioni;</w:t>
+      </w:r>
+    </w:p>
+    <w:p>
+      <w:pPr>
+        <w:pStyle w:val="Paragrafoelenco"/>
+        <w:numPr>
+          <w:ilvl w:val="1"/>
+          <w:numId w:val="10"/>
+        </w:numPr>
+        <w:rPr>
+          <w:rFonts w:ascii="EB Garamond Medium" w:eastAsia="EB Garamond Medium" w:hAnsi="EB Garamond Medium" w:cs="EB Garamond Medium"/>
+          <w:color w:val="000000" w:themeColor="text1"/>
+          <w:sz w:val="28"/>
+          <w:szCs w:val="28"/>
+        </w:rPr>
+      </w:pPr>
+      <w:r>
+        <w:rPr>
+          <w:rFonts w:ascii="EB Garamond Medium" w:eastAsia="EB Garamond Medium" w:hAnsi="EB Garamond Medium" w:cs="EB Garamond Medium"/>
+          <w:color w:val="000000" w:themeColor="text1"/>
+          <w:sz w:val="28"/>
+          <w:szCs w:val="28"/>
+        </w:rPr>
+        <w:t>Modello dinamico: rappresenta la struttura dinamica del sistema;</w:t>
+      </w:r>
+    </w:p>
+    <w:p>
+      <w:pPr>
+        <w:pStyle w:val="Paragrafoelenco"/>
+        <w:numPr>
+          <w:ilvl w:val="1"/>
+          <w:numId w:val="10"/>
+        </w:numPr>
+        <w:rPr>
+          <w:rFonts w:ascii="EB Garamond Medium" w:eastAsia="EB Garamond Medium" w:hAnsi="EB Garamond Medium" w:cs="EB Garamond Medium"/>
+          <w:color w:val="000000" w:themeColor="text1"/>
+          <w:sz w:val="28"/>
+          <w:szCs w:val="28"/>
+        </w:rPr>
+      </w:pPr>
+      <w:r>
+        <w:rPr>
+          <w:rFonts w:ascii="EB Garamond Medium" w:eastAsia="EB Garamond Medium" w:hAnsi="EB Garamond Medium" w:cs="EB Garamond Medium"/>
+          <w:color w:val="000000" w:themeColor="text1"/>
+          <w:sz w:val="28"/>
+          <w:szCs w:val="28"/>
+        </w:rPr>
+        <w:t>Path navigazionali: descrivono il percorso tra le pagine che un attore può compiere all’interno del sistema;</w:t>
+      </w:r>
+    </w:p>
+    <w:p>
+      <w:pPr>
+        <w:pStyle w:val="Paragrafoelenco"/>
+        <w:numPr>
+          <w:ilvl w:val="1"/>
+          <w:numId w:val="10"/>
+        </w:numPr>
+        <w:rPr>
+          <w:rFonts w:ascii="EB Garamond Medium" w:eastAsia="EB Garamond Medium" w:hAnsi="EB Garamond Medium" w:cs="EB Garamond Medium"/>
+          <w:color w:val="000000" w:themeColor="text1"/>
+          <w:sz w:val="28"/>
+          <w:szCs w:val="28"/>
+        </w:rPr>
+      </w:pPr>
+      <w:r>
+        <w:rPr>
+          <w:rFonts w:ascii="EB Garamond Medium" w:eastAsia="EB Garamond Medium" w:hAnsi="EB Garamond Medium" w:cs="EB Garamond Medium"/>
+          <w:color w:val="000000" w:themeColor="text1"/>
+          <w:sz w:val="28"/>
+          <w:szCs w:val="28"/>
+        </w:rPr>
+        <w:t>Mock-ups: rappresentazione dell’UI.</w:t>
+      </w:r>
     </w:p>
     <w:p>
       <w:pPr>
@@ -5065,7 +6154,6 @@
                 <w:b/>
                 <w:color w:val="000000"/>
               </w:rPr>
-              <w:lastRenderedPageBreak/>
               <w:t>RF_</w:t>
             </w:r>
             <w:r>
@@ -5522,7 +6610,11 @@
               <w:cnfStyle w:val="000000000000" w:firstRow="0" w:lastRow="0" w:firstColumn="0" w:lastColumn="0" w:oddVBand="0" w:evenVBand="0" w:oddHBand="0" w:evenHBand="0" w:firstRowFirstColumn="0" w:firstRowLastColumn="0" w:lastRowFirstColumn="0" w:lastRowLastColumn="0"/>
             </w:pPr>
             <w:r>
-              <w:t xml:space="preserve">Il sistema deve permettere all’utente di poter inserire un </w:t>
+              <w:t xml:space="preserve">Il sistema deve permettere all’utente di </w:t>
+            </w:r>
+            <w:r>
+              <w:lastRenderedPageBreak/>
+              <w:t xml:space="preserve">poter inserire un </w:t>
             </w:r>
             <w:proofErr w:type="gramStart"/>
             <w:r>
@@ -5543,6 +6635,7 @@
               <w:cnfStyle w:val="000000000000" w:firstRow="0" w:lastRow="0" w:firstColumn="0" w:lastColumn="0" w:oddVBand="0" w:evenVBand="0" w:oddHBand="0" w:evenHBand="0" w:firstRowFirstColumn="0" w:firstRowLastColumn="0" w:lastRowFirstColumn="0" w:lastRowLastColumn="0"/>
             </w:pPr>
             <w:r>
+              <w:lastRenderedPageBreak/>
               <w:t>Utente</w:t>
             </w:r>
           </w:p>
@@ -5924,12 +7017,6 @@
         <w:t>Il sistema deve garantire un alto livello di consistenza nelle sue operazioni.</w:t>
       </w:r>
     </w:p>
-    <w:p/>
-    <w:p/>
-    <w:p/>
-    <w:p/>
-    <w:p/>
-    <w:p/>
     <w:p>
       <w:pPr>
         <w:rPr>
@@ -6506,6 +7593,7 @@
           <w:sz w:val="32"/>
           <w:szCs w:val="32"/>
         </w:rPr>
+        <w:lastRenderedPageBreak/>
         <w:t>3.</w:t>
       </w:r>
       <w:r>
@@ -8169,7 +9257,6 @@
                 <w:sz w:val="24"/>
                 <w:szCs w:val="24"/>
               </w:rPr>
-              <w:lastRenderedPageBreak/>
               <w:t>ATTORI</w:t>
             </w:r>
           </w:p>
@@ -8907,6 +9994,7 @@
                 <w:sz w:val="24"/>
                 <w:szCs w:val="24"/>
               </w:rPr>
+              <w:lastRenderedPageBreak/>
               <w:t>ATTORI</w:t>
             </w:r>
           </w:p>
@@ -9235,14 +10323,7 @@
               <w:rPr>
                 <w:rFonts w:ascii="Century Gothic" w:hAnsi="Century Gothic"/>
               </w:rPr>
-              <w:t xml:space="preserve">Il sistema apre una schermata di visualizzazione </w:t>
-            </w:r>
-            <w:r>
-              <w:rPr>
-                <w:rFonts w:ascii="Century Gothic" w:hAnsi="Century Gothic"/>
-              </w:rPr>
-              <w:lastRenderedPageBreak/>
-              <w:t>del documento da lui richiesto.</w:t>
+              <w:t>Il sistema apre una schermata di visualizzazione del documento da lui richiesto.</w:t>
             </w:r>
           </w:p>
         </w:tc>
@@ -9256,7 +10337,6 @@
         </w:rPr>
       </w:pPr>
       <w:r>
-        <w:lastRenderedPageBreak/>
         <w:br/>
       </w:r>
       <w:r>
@@ -9946,6 +11026,7 @@
                 <w:sz w:val="24"/>
                 <w:szCs w:val="24"/>
               </w:rPr>
+              <w:lastRenderedPageBreak/>
               <w:t>ATTORI</w:t>
             </w:r>
           </w:p>
@@ -10266,14 +11347,7 @@
               <w:rPr>
                 <w:rFonts w:ascii="Century Gothic" w:eastAsia="Century Gothic" w:hAnsi="Century Gothic" w:cstheme="majorHAnsi"/>
               </w:rPr>
-              <w:t xml:space="preserve">Il sistema mostra ad Andrea la lista di tutti i suoi </w:t>
-            </w:r>
-            <w:r>
-              <w:rPr>
-                <w:rFonts w:ascii="Century Gothic" w:eastAsia="Century Gothic" w:hAnsi="Century Gothic" w:cstheme="majorHAnsi"/>
-              </w:rPr>
-              <w:lastRenderedPageBreak/>
-              <w:t>documenti scaricati con tutti i feedback che ha rilasciato.</w:t>
+              <w:t>Il sistema mostra ad Andrea la lista di tutti i suoi documenti scaricati con tutti i feedback che ha rilasciato.</w:t>
             </w:r>
           </w:p>
         </w:tc>
@@ -10737,6 +11811,7 @@
                 <w:sz w:val="24"/>
                 <w:szCs w:val="24"/>
               </w:rPr>
+              <w:lastRenderedPageBreak/>
               <w:t>DESCRIZIONE</w:t>
             </w:r>
           </w:p>
@@ -11928,7 +13003,6 @@
                 <w:sz w:val="24"/>
                 <w:szCs w:val="24"/>
               </w:rPr>
-              <w:lastRenderedPageBreak/>
               <w:t>DESCRIZIONE</w:t>
             </w:r>
           </w:p>
@@ -13067,7 +14141,6 @@
                 <w:rFonts w:ascii="Calibri" w:eastAsia="Calibri" w:hAnsi="Calibri" w:cs="Calibri"/>
                 <w:b/>
               </w:rPr>
-              <w:lastRenderedPageBreak/>
               <w:t>Entry Condition</w:t>
             </w:r>
           </w:p>
@@ -13483,21 +14556,7 @@
               <w:rPr>
                 <w:rFonts w:ascii="Calibri" w:eastAsia="Calibri" w:hAnsi="Calibri" w:cs="Calibri"/>
               </w:rPr>
-              <w:t xml:space="preserve"> un </w:t>
-            </w:r>
-            <w:proofErr w:type="spellStart"/>
-            <w:r>
-              <w:rPr>
-                <w:rFonts w:ascii="Calibri" w:eastAsia="Calibri" w:hAnsi="Calibri" w:cs="Calibri"/>
-              </w:rPr>
-              <w:t>form</w:t>
-            </w:r>
-            <w:proofErr w:type="spellEnd"/>
-            <w:r>
-              <w:rPr>
-                <w:rFonts w:ascii="Calibri" w:eastAsia="Calibri" w:hAnsi="Calibri" w:cs="Calibri"/>
-              </w:rPr>
-              <w:t xml:space="preserve"> con i seguenti campi da compilare</w:t>
+              <w:t xml:space="preserve"> un form con i seguenti campi da compilare</w:t>
             </w:r>
             <w:r>
               <w:rPr>
@@ -15165,7 +16224,6 @@
               <w:rPr>
                 <w:rFonts w:ascii="Calibri" w:eastAsia="Calibri" w:hAnsi="Calibri" w:cs="Calibri"/>
               </w:rPr>
-              <w:lastRenderedPageBreak/>
               <w:t>4</w:t>
             </w:r>
           </w:p>
@@ -16296,21 +17354,7 @@
               <w:rPr>
                 <w:rFonts w:ascii="Calibri" w:eastAsia="Calibri" w:hAnsi="Calibri" w:cs="Calibri"/>
               </w:rPr>
-              <w:t>Questo use case descrive la funzionalità di poter caricare documenti/appunti/</w:t>
-            </w:r>
-            <w:proofErr w:type="spellStart"/>
-            <w:r>
-              <w:rPr>
-                <w:rFonts w:ascii="Calibri" w:eastAsia="Calibri" w:hAnsi="Calibri" w:cs="Calibri"/>
-              </w:rPr>
-              <w:t>sbobine</w:t>
-            </w:r>
-            <w:proofErr w:type="spellEnd"/>
-            <w:r>
-              <w:rPr>
-                <w:rFonts w:ascii="Calibri" w:eastAsia="Calibri" w:hAnsi="Calibri" w:cs="Calibri"/>
-              </w:rPr>
-              <w:t>.</w:t>
+              <w:t>Questo use case descrive la funzionalità di poter caricare documenti/appunti/sbobine.</w:t>
             </w:r>
           </w:p>
         </w:tc>
@@ -16358,21 +17402,7 @@
               <w:rPr>
                 <w:rFonts w:ascii="Calibri" w:eastAsia="Calibri" w:hAnsi="Calibri" w:cs="Calibri"/>
               </w:rPr>
-              <w:t>Creator: è interessato a caricare i propri appunti/</w:t>
-            </w:r>
-            <w:proofErr w:type="spellStart"/>
-            <w:r>
-              <w:rPr>
-                <w:rFonts w:ascii="Calibri" w:eastAsia="Calibri" w:hAnsi="Calibri" w:cs="Calibri"/>
-              </w:rPr>
-              <w:t>sbobine</w:t>
-            </w:r>
-            <w:proofErr w:type="spellEnd"/>
-            <w:r>
-              <w:rPr>
-                <w:rFonts w:ascii="Calibri" w:eastAsia="Calibri" w:hAnsi="Calibri" w:cs="Calibri"/>
-              </w:rPr>
-              <w:t xml:space="preserve"> sulla piattaforma per aiutare la community.</w:t>
+              <w:t>Creator: è interessato a caricare i propri appunti/sbobine sulla piattaforma per aiutare la community.</w:t>
             </w:r>
           </w:p>
         </w:tc>
@@ -16798,21 +17828,7 @@
               <w:rPr>
                 <w:rFonts w:ascii="Calibri" w:eastAsia="Calibri" w:hAnsi="Calibri" w:cs="Calibri"/>
               </w:rPr>
-              <w:t xml:space="preserve"> “Carica documenti” per poter caricare i suoi appunti/</w:t>
-            </w:r>
-            <w:proofErr w:type="spellStart"/>
-            <w:r>
-              <w:rPr>
-                <w:rFonts w:ascii="Calibri" w:eastAsia="Calibri" w:hAnsi="Calibri" w:cs="Calibri"/>
-              </w:rPr>
-              <w:t>sbobine</w:t>
-            </w:r>
-            <w:proofErr w:type="spellEnd"/>
-            <w:r>
-              <w:rPr>
-                <w:rFonts w:ascii="Calibri" w:eastAsia="Calibri" w:hAnsi="Calibri" w:cs="Calibri"/>
-              </w:rPr>
-              <w:t>.</w:t>
+              <w:t xml:space="preserve"> “Carica documenti” per poter caricare i suoi appunti/sbobine.</w:t>
             </w:r>
           </w:p>
         </w:tc>
@@ -16899,7 +17915,6 @@
               <w:rPr>
                 <w:rFonts w:ascii="Calibri" w:eastAsia="Calibri" w:hAnsi="Calibri" w:cs="Calibri"/>
               </w:rPr>
-              <w:lastRenderedPageBreak/>
               <w:t>Università frequentante/frequentata</w:t>
             </w:r>
           </w:p>
@@ -17056,7 +18071,6 @@
               <w:rPr>
                 <w:rFonts w:ascii="Calibri" w:eastAsia="Calibri" w:hAnsi="Calibri" w:cs="Calibri"/>
               </w:rPr>
-              <w:lastRenderedPageBreak/>
               <w:t>3.</w:t>
             </w:r>
           </w:p>
@@ -17797,6 +18811,7 @@
                 <w:rFonts w:ascii="Calibri" w:eastAsia="Calibri" w:hAnsi="Calibri" w:cs="Calibri"/>
                 <w:b/>
               </w:rPr>
+              <w:lastRenderedPageBreak/>
               <w:t>4.1</w:t>
             </w:r>
           </w:p>
@@ -18579,7 +19594,6 @@
                 <w:b/>
                 <w:bCs/>
               </w:rPr>
-              <w:lastRenderedPageBreak/>
               <w:t>Generalization of</w:t>
             </w:r>
           </w:p>
@@ -19180,27 +20194,24 @@
             <w:gridSpan w:val="8"/>
           </w:tcPr>
           <w:p>
+            <w:proofErr w:type="gramStart"/>
             <w:r>
               <w:rPr>
                 <w:b/>
                 <w:bCs/>
               </w:rPr>
-              <w:t xml:space="preserve">II Scenario/Flusso di eventi di </w:t>
-            </w:r>
-            <w:proofErr w:type="gramStart"/>
+              <w:t>II</w:t>
+            </w:r>
+            <w:proofErr w:type="gramEnd"/>
             <w:r>
               <w:rPr>
                 <w:b/>
                 <w:bCs/>
               </w:rPr>
-              <w:t xml:space="preserve">ERRORE:  </w:t>
-            </w:r>
-            <w:r>
-              <w:t>Immissione</w:t>
-            </w:r>
-            <w:proofErr w:type="gramEnd"/>
-            <w:r>
-              <w:t xml:space="preserve"> username errata</w:t>
+              <w:t xml:space="preserve"> Scenario/Flusso di eventi di ERRORE:  </w:t>
+            </w:r>
+            <w:r>
+              <w:t>Immissione username errata</w:t>
             </w:r>
           </w:p>
         </w:tc>
@@ -19579,6 +20590,7 @@
                 <w:b/>
                 <w:bCs/>
               </w:rPr>
+              <w:lastRenderedPageBreak/>
               <w:t>1</w:t>
             </w:r>
           </w:p>
@@ -20320,6 +21332,119 @@
     </w:lvl>
   </w:abstractNum>
   <w:abstractNum w:abstractNumId="2" w15:restartNumberingAfterBreak="0">
+    <w:nsid w:val="190C2015"/>
+    <w:multiLevelType w:val="hybridMultilevel"/>
+    <w:tmpl w:val="026C315C"/>
+    <w:lvl w:ilvl="0" w:tplc="04100001">
+      <w:start w:val="1"/>
+      <w:numFmt w:val="bullet"/>
+      <w:lvlText w:val=""/>
+      <w:lvlJc w:val="left"/>
+      <w:pPr>
+        <w:ind w:left="720" w:hanging="360"/>
+      </w:pPr>
+      <w:rPr>
+        <w:rFonts w:ascii="Symbol" w:hAnsi="Symbol" w:hint="default"/>
+      </w:rPr>
+    </w:lvl>
+    <w:lvl w:ilvl="1" w:tplc="04100003">
+      <w:start w:val="1"/>
+      <w:numFmt w:val="bullet"/>
+      <w:lvlText w:val="o"/>
+      <w:lvlJc w:val="left"/>
+      <w:pPr>
+        <w:ind w:left="1440" w:hanging="360"/>
+      </w:pPr>
+      <w:rPr>
+        <w:rFonts w:ascii="Courier New" w:hAnsi="Courier New" w:hint="default"/>
+      </w:rPr>
+    </w:lvl>
+    <w:lvl w:ilvl="2" w:tplc="04100005" w:tentative="1">
+      <w:start w:val="1"/>
+      <w:numFmt w:val="bullet"/>
+      <w:lvlText w:val=""/>
+      <w:lvlJc w:val="left"/>
+      <w:pPr>
+        <w:ind w:left="2160" w:hanging="360"/>
+      </w:pPr>
+      <w:rPr>
+        <w:rFonts w:ascii="Wingdings" w:hAnsi="Wingdings" w:hint="default"/>
+      </w:rPr>
+    </w:lvl>
+    <w:lvl w:ilvl="3" w:tplc="04100001" w:tentative="1">
+      <w:start w:val="1"/>
+      <w:numFmt w:val="bullet"/>
+      <w:lvlText w:val=""/>
+      <w:lvlJc w:val="left"/>
+      <w:pPr>
+        <w:ind w:left="2880" w:hanging="360"/>
+      </w:pPr>
+      <w:rPr>
+        <w:rFonts w:ascii="Symbol" w:hAnsi="Symbol" w:hint="default"/>
+      </w:rPr>
+    </w:lvl>
+    <w:lvl w:ilvl="4" w:tplc="04100003" w:tentative="1">
+      <w:start w:val="1"/>
+      <w:numFmt w:val="bullet"/>
+      <w:lvlText w:val="o"/>
+      <w:lvlJc w:val="left"/>
+      <w:pPr>
+        <w:ind w:left="3600" w:hanging="360"/>
+      </w:pPr>
+      <w:rPr>
+        <w:rFonts w:ascii="Courier New" w:hAnsi="Courier New" w:hint="default"/>
+      </w:rPr>
+    </w:lvl>
+    <w:lvl w:ilvl="5" w:tplc="04100005" w:tentative="1">
+      <w:start w:val="1"/>
+      <w:numFmt w:val="bullet"/>
+      <w:lvlText w:val=""/>
+      <w:lvlJc w:val="left"/>
+      <w:pPr>
+        <w:ind w:left="4320" w:hanging="360"/>
+      </w:pPr>
+      <w:rPr>
+        <w:rFonts w:ascii="Wingdings" w:hAnsi="Wingdings" w:hint="default"/>
+      </w:rPr>
+    </w:lvl>
+    <w:lvl w:ilvl="6" w:tplc="04100001" w:tentative="1">
+      <w:start w:val="1"/>
+      <w:numFmt w:val="bullet"/>
+      <w:lvlText w:val=""/>
+      <w:lvlJc w:val="left"/>
+      <w:pPr>
+        <w:ind w:left="5040" w:hanging="360"/>
+      </w:pPr>
+      <w:rPr>
+        <w:rFonts w:ascii="Symbol" w:hAnsi="Symbol" w:hint="default"/>
+      </w:rPr>
+    </w:lvl>
+    <w:lvl w:ilvl="7" w:tplc="04100003" w:tentative="1">
+      <w:start w:val="1"/>
+      <w:numFmt w:val="bullet"/>
+      <w:lvlText w:val="o"/>
+      <w:lvlJc w:val="left"/>
+      <w:pPr>
+        <w:ind w:left="5760" w:hanging="360"/>
+      </w:pPr>
+      <w:rPr>
+        <w:rFonts w:ascii="Courier New" w:hAnsi="Courier New" w:hint="default"/>
+      </w:rPr>
+    </w:lvl>
+    <w:lvl w:ilvl="8" w:tplc="04100005" w:tentative="1">
+      <w:start w:val="1"/>
+      <w:numFmt w:val="bullet"/>
+      <w:lvlText w:val=""/>
+      <w:lvlJc w:val="left"/>
+      <w:pPr>
+        <w:ind w:left="6480" w:hanging="360"/>
+      </w:pPr>
+      <w:rPr>
+        <w:rFonts w:ascii="Wingdings" w:hAnsi="Wingdings" w:hint="default"/>
+      </w:rPr>
+    </w:lvl>
+  </w:abstractNum>
+  <w:abstractNum w:abstractNumId="3" w15:restartNumberingAfterBreak="0">
     <w:nsid w:val="24CD7E02"/>
     <w:multiLevelType w:val="multilevel"/>
     <w:tmpl w:val="E5BE6A38"/>
@@ -20432,7 +21557,7 @@
       </w:rPr>
     </w:lvl>
   </w:abstractNum>
-  <w:abstractNum w:abstractNumId="3" w15:restartNumberingAfterBreak="0">
+  <w:abstractNum w:abstractNumId="4" w15:restartNumberingAfterBreak="0">
     <w:nsid w:val="325F353B"/>
     <w:multiLevelType w:val="hybridMultilevel"/>
     <w:tmpl w:val="8FF42B48"/>
@@ -20545,10 +21670,10 @@
       </w:rPr>
     </w:lvl>
   </w:abstractNum>
-  <w:abstractNum w:abstractNumId="4" w15:restartNumberingAfterBreak="0">
-    <w:nsid w:val="46BD0E15"/>
+  <w:abstractNum w:abstractNumId="5" w15:restartNumberingAfterBreak="0">
+    <w:nsid w:val="3CB81F47"/>
     <w:multiLevelType w:val="hybridMultilevel"/>
-    <w:tmpl w:val="FDDA4A54"/>
+    <w:tmpl w:val="458ED058"/>
     <w:lvl w:ilvl="0" w:tplc="04100001">
       <w:start w:val="1"/>
       <w:numFmt w:val="bullet"/>
@@ -20570,7 +21695,7 @@
         <w:ind w:left="1440" w:hanging="360"/>
       </w:pPr>
       <w:rPr>
-        <w:rFonts w:ascii="Courier New" w:hAnsi="Courier New" w:cs="Courier New" w:hint="default"/>
+        <w:rFonts w:ascii="Courier New" w:hAnsi="Courier New" w:hint="default"/>
       </w:rPr>
     </w:lvl>
     <w:lvl w:ilvl="2" w:tplc="04100005" w:tentative="1">
@@ -20606,7 +21731,7 @@
         <w:ind w:left="3600" w:hanging="360"/>
       </w:pPr>
       <w:rPr>
-        <w:rFonts w:ascii="Courier New" w:hAnsi="Courier New" w:cs="Courier New" w:hint="default"/>
+        <w:rFonts w:ascii="Courier New" w:hAnsi="Courier New" w:hint="default"/>
       </w:rPr>
     </w:lvl>
     <w:lvl w:ilvl="5" w:tplc="04100005" w:tentative="1">
@@ -20642,6 +21767,119 @@
         <w:ind w:left="5760" w:hanging="360"/>
       </w:pPr>
       <w:rPr>
+        <w:rFonts w:ascii="Courier New" w:hAnsi="Courier New" w:hint="default"/>
+      </w:rPr>
+    </w:lvl>
+    <w:lvl w:ilvl="8" w:tplc="04100005" w:tentative="1">
+      <w:start w:val="1"/>
+      <w:numFmt w:val="bullet"/>
+      <w:lvlText w:val=""/>
+      <w:lvlJc w:val="left"/>
+      <w:pPr>
+        <w:ind w:left="6480" w:hanging="360"/>
+      </w:pPr>
+      <w:rPr>
+        <w:rFonts w:ascii="Wingdings" w:hAnsi="Wingdings" w:hint="default"/>
+      </w:rPr>
+    </w:lvl>
+  </w:abstractNum>
+  <w:abstractNum w:abstractNumId="6" w15:restartNumberingAfterBreak="0">
+    <w:nsid w:val="46BD0E15"/>
+    <w:multiLevelType w:val="hybridMultilevel"/>
+    <w:tmpl w:val="FDDA4A54"/>
+    <w:lvl w:ilvl="0" w:tplc="04100001">
+      <w:start w:val="1"/>
+      <w:numFmt w:val="bullet"/>
+      <w:lvlText w:val=""/>
+      <w:lvlJc w:val="left"/>
+      <w:pPr>
+        <w:ind w:left="720" w:hanging="360"/>
+      </w:pPr>
+      <w:rPr>
+        <w:rFonts w:ascii="Symbol" w:hAnsi="Symbol" w:hint="default"/>
+      </w:rPr>
+    </w:lvl>
+    <w:lvl w:ilvl="1" w:tplc="04100003" w:tentative="1">
+      <w:start w:val="1"/>
+      <w:numFmt w:val="bullet"/>
+      <w:lvlText w:val="o"/>
+      <w:lvlJc w:val="left"/>
+      <w:pPr>
+        <w:ind w:left="1440" w:hanging="360"/>
+      </w:pPr>
+      <w:rPr>
+        <w:rFonts w:ascii="Courier New" w:hAnsi="Courier New" w:cs="Courier New" w:hint="default"/>
+      </w:rPr>
+    </w:lvl>
+    <w:lvl w:ilvl="2" w:tplc="04100005" w:tentative="1">
+      <w:start w:val="1"/>
+      <w:numFmt w:val="bullet"/>
+      <w:lvlText w:val=""/>
+      <w:lvlJc w:val="left"/>
+      <w:pPr>
+        <w:ind w:left="2160" w:hanging="360"/>
+      </w:pPr>
+      <w:rPr>
+        <w:rFonts w:ascii="Wingdings" w:hAnsi="Wingdings" w:hint="default"/>
+      </w:rPr>
+    </w:lvl>
+    <w:lvl w:ilvl="3" w:tplc="04100001" w:tentative="1">
+      <w:start w:val="1"/>
+      <w:numFmt w:val="bullet"/>
+      <w:lvlText w:val=""/>
+      <w:lvlJc w:val="left"/>
+      <w:pPr>
+        <w:ind w:left="2880" w:hanging="360"/>
+      </w:pPr>
+      <w:rPr>
+        <w:rFonts w:ascii="Symbol" w:hAnsi="Symbol" w:hint="default"/>
+      </w:rPr>
+    </w:lvl>
+    <w:lvl w:ilvl="4" w:tplc="04100003" w:tentative="1">
+      <w:start w:val="1"/>
+      <w:numFmt w:val="bullet"/>
+      <w:lvlText w:val="o"/>
+      <w:lvlJc w:val="left"/>
+      <w:pPr>
+        <w:ind w:left="3600" w:hanging="360"/>
+      </w:pPr>
+      <w:rPr>
+        <w:rFonts w:ascii="Courier New" w:hAnsi="Courier New" w:cs="Courier New" w:hint="default"/>
+      </w:rPr>
+    </w:lvl>
+    <w:lvl w:ilvl="5" w:tplc="04100005" w:tentative="1">
+      <w:start w:val="1"/>
+      <w:numFmt w:val="bullet"/>
+      <w:lvlText w:val=""/>
+      <w:lvlJc w:val="left"/>
+      <w:pPr>
+        <w:ind w:left="4320" w:hanging="360"/>
+      </w:pPr>
+      <w:rPr>
+        <w:rFonts w:ascii="Wingdings" w:hAnsi="Wingdings" w:hint="default"/>
+      </w:rPr>
+    </w:lvl>
+    <w:lvl w:ilvl="6" w:tplc="04100001" w:tentative="1">
+      <w:start w:val="1"/>
+      <w:numFmt w:val="bullet"/>
+      <w:lvlText w:val=""/>
+      <w:lvlJc w:val="left"/>
+      <w:pPr>
+        <w:ind w:left="5040" w:hanging="360"/>
+      </w:pPr>
+      <w:rPr>
+        <w:rFonts w:ascii="Symbol" w:hAnsi="Symbol" w:hint="default"/>
+      </w:rPr>
+    </w:lvl>
+    <w:lvl w:ilvl="7" w:tplc="04100003" w:tentative="1">
+      <w:start w:val="1"/>
+      <w:numFmt w:val="bullet"/>
+      <w:lvlText w:val="o"/>
+      <w:lvlJc w:val="left"/>
+      <w:pPr>
+        <w:ind w:left="5760" w:hanging="360"/>
+      </w:pPr>
+      <w:rPr>
         <w:rFonts w:ascii="Courier New" w:hAnsi="Courier New" w:cs="Courier New" w:hint="default"/>
       </w:rPr>
     </w:lvl>
@@ -20658,7 +21896,7 @@
       </w:rPr>
     </w:lvl>
   </w:abstractNum>
-  <w:abstractNum w:abstractNumId="5" w15:restartNumberingAfterBreak="0">
+  <w:abstractNum w:abstractNumId="7" w15:restartNumberingAfterBreak="0">
     <w:nsid w:val="51A57CA5"/>
     <w:multiLevelType w:val="multilevel"/>
     <w:tmpl w:val="45ECEDB8"/>
@@ -20771,7 +22009,120 @@
       </w:rPr>
     </w:lvl>
   </w:abstractNum>
-  <w:abstractNum w:abstractNumId="6" w15:restartNumberingAfterBreak="0">
+  <w:abstractNum w:abstractNumId="8" w15:restartNumberingAfterBreak="0">
+    <w:nsid w:val="6ABD180C"/>
+    <w:multiLevelType w:val="hybridMultilevel"/>
+    <w:tmpl w:val="8A9864CA"/>
+    <w:lvl w:ilvl="0" w:tplc="04100001">
+      <w:start w:val="1"/>
+      <w:numFmt w:val="bullet"/>
+      <w:lvlText w:val=""/>
+      <w:lvlJc w:val="left"/>
+      <w:pPr>
+        <w:ind w:left="720" w:hanging="360"/>
+      </w:pPr>
+      <w:rPr>
+        <w:rFonts w:ascii="Symbol" w:hAnsi="Symbol" w:hint="default"/>
+      </w:rPr>
+    </w:lvl>
+    <w:lvl w:ilvl="1" w:tplc="04100003" w:tentative="1">
+      <w:start w:val="1"/>
+      <w:numFmt w:val="bullet"/>
+      <w:lvlText w:val="o"/>
+      <w:lvlJc w:val="left"/>
+      <w:pPr>
+        <w:ind w:left="1440" w:hanging="360"/>
+      </w:pPr>
+      <w:rPr>
+        <w:rFonts w:ascii="Courier New" w:hAnsi="Courier New" w:hint="default"/>
+      </w:rPr>
+    </w:lvl>
+    <w:lvl w:ilvl="2" w:tplc="04100005" w:tentative="1">
+      <w:start w:val="1"/>
+      <w:numFmt w:val="bullet"/>
+      <w:lvlText w:val=""/>
+      <w:lvlJc w:val="left"/>
+      <w:pPr>
+        <w:ind w:left="2160" w:hanging="360"/>
+      </w:pPr>
+      <w:rPr>
+        <w:rFonts w:ascii="Wingdings" w:hAnsi="Wingdings" w:hint="default"/>
+      </w:rPr>
+    </w:lvl>
+    <w:lvl w:ilvl="3" w:tplc="04100001" w:tentative="1">
+      <w:start w:val="1"/>
+      <w:numFmt w:val="bullet"/>
+      <w:lvlText w:val=""/>
+      <w:lvlJc w:val="left"/>
+      <w:pPr>
+        <w:ind w:left="2880" w:hanging="360"/>
+      </w:pPr>
+      <w:rPr>
+        <w:rFonts w:ascii="Symbol" w:hAnsi="Symbol" w:hint="default"/>
+      </w:rPr>
+    </w:lvl>
+    <w:lvl w:ilvl="4" w:tplc="04100003" w:tentative="1">
+      <w:start w:val="1"/>
+      <w:numFmt w:val="bullet"/>
+      <w:lvlText w:val="o"/>
+      <w:lvlJc w:val="left"/>
+      <w:pPr>
+        <w:ind w:left="3600" w:hanging="360"/>
+      </w:pPr>
+      <w:rPr>
+        <w:rFonts w:ascii="Courier New" w:hAnsi="Courier New" w:hint="default"/>
+      </w:rPr>
+    </w:lvl>
+    <w:lvl w:ilvl="5" w:tplc="04100005" w:tentative="1">
+      <w:start w:val="1"/>
+      <w:numFmt w:val="bullet"/>
+      <w:lvlText w:val=""/>
+      <w:lvlJc w:val="left"/>
+      <w:pPr>
+        <w:ind w:left="4320" w:hanging="360"/>
+      </w:pPr>
+      <w:rPr>
+        <w:rFonts w:ascii="Wingdings" w:hAnsi="Wingdings" w:hint="default"/>
+      </w:rPr>
+    </w:lvl>
+    <w:lvl w:ilvl="6" w:tplc="04100001" w:tentative="1">
+      <w:start w:val="1"/>
+      <w:numFmt w:val="bullet"/>
+      <w:lvlText w:val=""/>
+      <w:lvlJc w:val="left"/>
+      <w:pPr>
+        <w:ind w:left="5040" w:hanging="360"/>
+      </w:pPr>
+      <w:rPr>
+        <w:rFonts w:ascii="Symbol" w:hAnsi="Symbol" w:hint="default"/>
+      </w:rPr>
+    </w:lvl>
+    <w:lvl w:ilvl="7" w:tplc="04100003" w:tentative="1">
+      <w:start w:val="1"/>
+      <w:numFmt w:val="bullet"/>
+      <w:lvlText w:val="o"/>
+      <w:lvlJc w:val="left"/>
+      <w:pPr>
+        <w:ind w:left="5760" w:hanging="360"/>
+      </w:pPr>
+      <w:rPr>
+        <w:rFonts w:ascii="Courier New" w:hAnsi="Courier New" w:hint="default"/>
+      </w:rPr>
+    </w:lvl>
+    <w:lvl w:ilvl="8" w:tplc="04100005" w:tentative="1">
+      <w:start w:val="1"/>
+      <w:numFmt w:val="bullet"/>
+      <w:lvlText w:val=""/>
+      <w:lvlJc w:val="left"/>
+      <w:pPr>
+        <w:ind w:left="6480" w:hanging="360"/>
+      </w:pPr>
+      <w:rPr>
+        <w:rFonts w:ascii="Wingdings" w:hAnsi="Wingdings" w:hint="default"/>
+      </w:rPr>
+    </w:lvl>
+  </w:abstractNum>
+  <w:abstractNum w:abstractNumId="9" w15:restartNumberingAfterBreak="0">
     <w:nsid w:val="7B62245D"/>
     <w:multiLevelType w:val="multilevel"/>
     <w:tmpl w:val="5B6E108E"/>
@@ -20885,13 +22236,13 @@
     </w:lvl>
   </w:abstractNum>
   <w:num w:numId="1" w16cid:durableId="1481000818">
-    <w:abstractNumId w:val="5"/>
+    <w:abstractNumId w:val="7"/>
   </w:num>
   <w:num w:numId="2" w16cid:durableId="1976332593">
-    <w:abstractNumId w:val="2"/>
+    <w:abstractNumId w:val="3"/>
   </w:num>
   <w:num w:numId="3" w16cid:durableId="879635144">
-    <w:abstractNumId w:val="6"/>
+    <w:abstractNumId w:val="9"/>
   </w:num>
   <w:num w:numId="4" w16cid:durableId="1318147054">
     <w:abstractNumId w:val="1"/>
@@ -20900,10 +22251,19 @@
     <w:abstractNumId w:val="0"/>
   </w:num>
   <w:num w:numId="6" w16cid:durableId="908156696">
+    <w:abstractNumId w:val="6"/>
+  </w:num>
+  <w:num w:numId="7" w16cid:durableId="1719544706">
     <w:abstractNumId w:val="4"/>
   </w:num>
-  <w:num w:numId="7" w16cid:durableId="1719544706">
-    <w:abstractNumId w:val="3"/>
+  <w:num w:numId="8" w16cid:durableId="1803380655">
+    <w:abstractNumId w:val="8"/>
+  </w:num>
+  <w:num w:numId="9" w16cid:durableId="1265532133">
+    <w:abstractNumId w:val="5"/>
+  </w:num>
+  <w:num w:numId="10" w16cid:durableId="1112824314">
+    <w:abstractNumId w:val="2"/>
   </w:num>
 </w:numbering>
 </file>

</xml_diff>

<commit_message>
Piccoli Cambiamenti al RAD
</commit_message>
<xml_diff>
--- a/Deliverables/RAD_DocApp_.docx
+++ b/Deliverables/RAD_DocApp_.docx
@@ -4005,7 +4005,7 @@
                 <w:rFonts w:ascii="Century Gothic" w:hAnsi="Century Gothic"/>
                 <w:color w:val="000000"/>
               </w:rPr>
-              <w:t>Utente</w:t>
+              <w:t>Studente</w:t>
             </w:r>
           </w:p>
         </w:tc>
@@ -4140,7 +4140,7 @@
                 <w:rFonts w:ascii="Century Gothic" w:hAnsi="Century Gothic"/>
                 <w:color w:val="000000"/>
               </w:rPr>
-              <w:t>Utente</w:t>
+              <w:t>Studente</w:t>
             </w:r>
           </w:p>
         </w:tc>
@@ -4504,7 +4504,7 @@
                 <w:rFonts w:ascii="Century Gothic" w:hAnsi="Century Gothic"/>
                 <w:color w:val="000000"/>
               </w:rPr>
-              <w:t>Utente</w:t>
+              <w:t>Studente</w:t>
             </w:r>
           </w:p>
         </w:tc>
@@ -4649,7 +4649,7 @@
                 <w:rFonts w:ascii="Century Gothic" w:hAnsi="Century Gothic"/>
                 <w:color w:val="000000"/>
               </w:rPr>
-              <w:t>Utente</w:t>
+              <w:t>Studente</w:t>
             </w:r>
           </w:p>
         </w:tc>
@@ -5046,10 +5046,6 @@
         <w:tc>
           <w:tcPr>
             <w:tcW w:w="1693" w:type="dxa"/>
-            <w:tcBorders>
-              <w:top w:val="single" w:sz="4" w:space="0" w:color="95B3D7" w:themeColor="accent1" w:themeTint="99"/>
-              <w:right w:val="single" w:sz="4" w:space="0" w:color="95B3D7" w:themeColor="accent1" w:themeTint="99"/>
-            </w:tcBorders>
           </w:tcPr>
           <w:p>
             <w:pPr>
@@ -5066,163 +5062,6 @@
                 <w:color w:val="000000"/>
               </w:rPr>
               <w:lastRenderedPageBreak/>
-              <w:t>RF_</w:t>
-            </w:r>
-            <w:r>
-              <w:rPr>
-                <w:rFonts w:ascii="Century Gothic" w:hAnsi="Century Gothic"/>
-                <w:b/>
-                <w:color w:val="000000"/>
-              </w:rPr>
-              <w:t>LF</w:t>
-            </w:r>
-          </w:p>
-        </w:tc>
-        <w:tc>
-          <w:tcPr>
-            <w:tcW w:w="1843" w:type="dxa"/>
-            <w:tcBorders>
-              <w:top w:val="single" w:sz="4" w:space="0" w:color="95B3D7" w:themeColor="accent1" w:themeTint="99"/>
-              <w:left w:val="single" w:sz="4" w:space="0" w:color="95B3D7" w:themeColor="accent1" w:themeTint="99"/>
-              <w:right w:val="single" w:sz="4" w:space="0" w:color="95B3D7" w:themeColor="accent1" w:themeTint="99"/>
-            </w:tcBorders>
-          </w:tcPr>
-          <w:p>
-            <w:pPr>
-              <w:rPr>
-                <w:rFonts w:ascii="Century Gothic" w:hAnsi="Century Gothic"/>
-                <w:color w:val="000000"/>
-                <w:lang w:val="it-IT"/>
-              </w:rPr>
-            </w:pPr>
-            <w:r>
-              <w:rPr>
-                <w:rFonts w:ascii="Century Gothic" w:hAnsi="Century Gothic"/>
-                <w:color w:val="000000"/>
-                <w:lang w:val="it-IT"/>
-              </w:rPr>
-              <w:t xml:space="preserve">Lasciare un </w:t>
-            </w:r>
-            <w:proofErr w:type="gramStart"/>
-            <w:r>
-              <w:rPr>
-                <w:rFonts w:ascii="Century Gothic" w:hAnsi="Century Gothic"/>
-                <w:color w:val="000000"/>
-                <w:lang w:val="it-IT"/>
-              </w:rPr>
-              <w:t>feedback</w:t>
-            </w:r>
-            <w:proofErr w:type="gramEnd"/>
-          </w:p>
-        </w:tc>
-        <w:tc>
-          <w:tcPr>
-            <w:tcW w:w="2835" w:type="dxa"/>
-            <w:tcBorders>
-              <w:top w:val="single" w:sz="4" w:space="0" w:color="95B3D7" w:themeColor="accent1" w:themeTint="99"/>
-              <w:left w:val="single" w:sz="4" w:space="0" w:color="95B3D7" w:themeColor="accent1" w:themeTint="99"/>
-              <w:right w:val="single" w:sz="4" w:space="0" w:color="95B3D7" w:themeColor="accent1" w:themeTint="99"/>
-            </w:tcBorders>
-          </w:tcPr>
-          <w:p>
-            <w:pPr>
-              <w:spacing w:line="259" w:lineRule="auto"/>
-              <w:rPr>
-                <w:rFonts w:ascii="Century Gothic" w:eastAsia="Century Gothic" w:hAnsi="Century Gothic" w:cs="Century Gothic"/>
-              </w:rPr>
-            </w:pPr>
-            <w:r>
-              <w:rPr>
-                <w:rFonts w:ascii="Century Gothic" w:eastAsia="Century Gothic" w:hAnsi="Century Gothic" w:cs="Century Gothic"/>
-              </w:rPr>
-              <w:t xml:space="preserve">Il sistema deve dare la possibilità allo studente di poter lasciare un </w:t>
-            </w:r>
-            <w:proofErr w:type="gramStart"/>
-            <w:r>
-              <w:rPr>
-                <w:rFonts w:ascii="Century Gothic" w:eastAsia="Century Gothic" w:hAnsi="Century Gothic" w:cs="Century Gothic"/>
-              </w:rPr>
-              <w:t>feedback</w:t>
-            </w:r>
-            <w:proofErr w:type="gramEnd"/>
-            <w:r>
-              <w:rPr>
-                <w:rFonts w:ascii="Century Gothic" w:eastAsia="Century Gothic" w:hAnsi="Century Gothic" w:cs="Century Gothic"/>
-              </w:rPr>
-              <w:t xml:space="preserve"> ai documenti che ha scaricato.</w:t>
-            </w:r>
-          </w:p>
-        </w:tc>
-        <w:tc>
-          <w:tcPr>
-            <w:tcW w:w="969" w:type="dxa"/>
-            <w:tcBorders>
-              <w:left w:val="single" w:sz="4" w:space="0" w:color="95B3D7" w:themeColor="accent1" w:themeTint="99"/>
-              <w:right w:val="single" w:sz="4" w:space="0" w:color="95B3D7" w:themeColor="accent1" w:themeTint="99"/>
-            </w:tcBorders>
-          </w:tcPr>
-          <w:p>
-            <w:pPr>
-              <w:rPr>
-                <w:rFonts w:ascii="Century Gothic" w:hAnsi="Century Gothic"/>
-                <w:color w:val="000000"/>
-              </w:rPr>
-            </w:pPr>
-            <w:r>
-              <w:rPr>
-                <w:rFonts w:ascii="Century Gothic" w:hAnsi="Century Gothic"/>
-                <w:color w:val="000000"/>
-              </w:rPr>
-              <w:t>Studente</w:t>
-            </w:r>
-          </w:p>
-        </w:tc>
-        <w:tc>
-          <w:tcPr>
-            <w:tcW w:w="1866" w:type="dxa"/>
-            <w:tcBorders>
-              <w:left w:val="single" w:sz="4" w:space="0" w:color="95B3D7" w:themeColor="accent1" w:themeTint="99"/>
-            </w:tcBorders>
-          </w:tcPr>
-          <w:p>
-            <w:pPr>
-              <w:rPr>
-                <w:rFonts w:ascii="Century Gothic" w:hAnsi="Century Gothic"/>
-                <w:color w:val="000000"/>
-              </w:rPr>
-            </w:pPr>
-            <w:r>
-              <w:rPr>
-                <w:rFonts w:ascii="Century Gothic" w:hAnsi="Century Gothic"/>
-                <w:color w:val="000000"/>
-              </w:rPr>
-              <w:t>Bassa/Opzionale</w:t>
-            </w:r>
-          </w:p>
-        </w:tc>
-      </w:tr>
-      <w:tr>
-        <w:trPr>
-          <w:trHeight w:val="1527"/>
-        </w:trPr>
-        <w:tc>
-          <w:tcPr>
-            <w:tcW w:w="1693" w:type="dxa"/>
-          </w:tcPr>
-          <w:p>
-            <w:pPr>
-              <w:rPr>
-                <w:rFonts w:ascii="Century Gothic" w:hAnsi="Century Gothic"/>
-                <w:b/>
-                <w:color w:val="000000"/>
-              </w:rPr>
-            </w:pPr>
-            <w:r>
-              <w:rPr>
-                <w:rFonts w:ascii="Century Gothic" w:hAnsi="Century Gothic"/>
-                <w:b/>
-                <w:color w:val="000000"/>
-              </w:rPr>
               <w:t>RF_EF</w:t>
             </w:r>
           </w:p>
@@ -5462,7 +5301,7 @@
               <w:cnfStyle w:val="000000100000" w:firstRow="0" w:lastRow="0" w:firstColumn="0" w:lastColumn="0" w:oddVBand="0" w:evenVBand="0" w:oddHBand="1" w:evenHBand="0" w:firstRowFirstColumn="0" w:firstRowLastColumn="0" w:lastRowFirstColumn="0" w:lastRowLastColumn="0"/>
             </w:pPr>
             <w:r>
-              <w:t>Utente</w:t>
+              <w:t>Creator</w:t>
             </w:r>
           </w:p>
         </w:tc>
@@ -5522,15 +5361,7 @@
               <w:cnfStyle w:val="000000000000" w:firstRow="0" w:lastRow="0" w:firstColumn="0" w:lastColumn="0" w:oddVBand="0" w:evenVBand="0" w:oddHBand="0" w:evenHBand="0" w:firstRowFirstColumn="0" w:firstRowLastColumn="0" w:lastRowFirstColumn="0" w:lastRowLastColumn="0"/>
             </w:pPr>
             <w:r>
-              <w:t xml:space="preserve">Il sistema deve permettere all’utente di poter inserire un </w:t>
-            </w:r>
-            <w:proofErr w:type="gramStart"/>
-            <w:r>
-              <w:t>feedback</w:t>
-            </w:r>
-            <w:proofErr w:type="gramEnd"/>
-            <w:r>
-              <w:t xml:space="preserve"> dopo aver scaricato il file</w:t>
+              <w:t>Il sistema deve permettere all’utente di poter inserire un feedback dopo aver scaricato il file</w:t>
             </w:r>
           </w:p>
         </w:tc>
@@ -5543,8 +5374,13 @@
               <w:cnfStyle w:val="000000000000" w:firstRow="0" w:lastRow="0" w:firstColumn="0" w:lastColumn="0" w:oddVBand="0" w:evenVBand="0" w:oddHBand="0" w:evenHBand="0" w:firstRowFirstColumn="0" w:firstRowLastColumn="0" w:lastRowFirstColumn="0" w:lastRowLastColumn="0"/>
             </w:pPr>
             <w:r>
-              <w:t>Utente</w:t>
-            </w:r>
+              <w:t>Studente</w:t>
+            </w:r>
+          </w:p>
+          <w:p>
+            <w:pPr>
+              <w:cnfStyle w:val="000000000000" w:firstRow="0" w:lastRow="0" w:firstColumn="0" w:lastColumn="0" w:oddVBand="0" w:evenVBand="0" w:oddHBand="0" w:evenHBand="0" w:firstRowFirstColumn="0" w:firstRowLastColumn="0" w:lastRowFirstColumn="0" w:lastRowLastColumn="0"/>
+            </w:pPr>
           </w:p>
         </w:tc>
         <w:tc>
@@ -7357,7 +7193,14 @@
         <w:rPr>
           <w:rFonts w:ascii="Garamond" w:hAnsi="Garamond"/>
         </w:rPr>
-        <w:t xml:space="preserve"> n.101/2018 del 10 agosto 2018 e n.160/2019 del 27 dicembre 2019 - in materia di protezione dei dati personali.</w:t>
+        <w:t xml:space="preserve"> </w:t>
+      </w:r>
+      <w:r>
+        <w:rPr>
+          <w:rFonts w:ascii="Garamond" w:hAnsi="Garamond"/>
+        </w:rPr>
+        <w:lastRenderedPageBreak/>
+        <w:t>n.101/2018 del 10 agosto 2018 e n.160/2019 del 27 dicembre 2019 - in materia di protezione dei dati personali.</w:t>
       </w:r>
       <w:r>
         <w:rPr>
@@ -7594,7 +7437,7 @@
               <w:rPr>
                 <w:rFonts w:ascii="Century Gothic" w:eastAsia="Century Gothic" w:hAnsi="Century Gothic" w:cs="Century Gothic"/>
               </w:rPr>
-              <w:t>Utente</w:t>
+              <w:t>Studente</w:t>
             </w:r>
           </w:p>
         </w:tc>
@@ -7657,7 +7500,19 @@
               <w:rPr>
                 <w:rFonts w:ascii="Century Gothic" w:eastAsia="Century Gothic" w:hAnsi="Century Gothic" w:cs="Century Gothic"/>
               </w:rPr>
-              <w:t>L’utente ha la possibilità di ricercare documenti in base alle sue esigenze.</w:t>
+              <w:t>L</w:t>
+            </w:r>
+            <w:r>
+              <w:rPr>
+                <w:rFonts w:ascii="Century Gothic" w:eastAsia="Century Gothic" w:hAnsi="Century Gothic" w:cs="Century Gothic"/>
+              </w:rPr>
+              <w:t>o studente</w:t>
+            </w:r>
+            <w:r>
+              <w:rPr>
+                <w:rFonts w:ascii="Century Gothic" w:eastAsia="Century Gothic" w:hAnsi="Century Gothic" w:cs="Century Gothic"/>
+              </w:rPr>
+              <w:t xml:space="preserve"> ha la possibilità di ricercare documenti in base alle sue esigenze.</w:t>
             </w:r>
           </w:p>
         </w:tc>
@@ -7725,7 +7580,7 @@
                 <w:sz w:val="24"/>
                 <w:szCs w:val="24"/>
               </w:rPr>
-              <w:t>Utente</w:t>
+              <w:t>Studente</w:t>
             </w:r>
           </w:p>
         </w:tc>
@@ -8169,7 +8024,6 @@
                 <w:sz w:val="24"/>
                 <w:szCs w:val="24"/>
               </w:rPr>
-              <w:lastRenderedPageBreak/>
               <w:t>ATTORI</w:t>
             </w:r>
           </w:p>
@@ -8195,7 +8049,7 @@
               <w:rPr>
                 <w:rFonts w:ascii="Century Gothic" w:eastAsia="Century Gothic" w:hAnsi="Century Gothic" w:cs="Century Gothic"/>
               </w:rPr>
-              <w:t>Utente</w:t>
+              <w:t>Studente</w:t>
             </w:r>
           </w:p>
         </w:tc>
@@ -8258,7 +8112,13 @@
               <w:rPr>
                 <w:rFonts w:ascii="Century Gothic" w:eastAsia="Century Gothic" w:hAnsi="Century Gothic" w:cs="Century Gothic"/>
               </w:rPr>
-              <w:t>L’utente ha bisogno di documenti specifici, così crea un post chiedendo aiuto alla community.</w:t>
+              <w:t xml:space="preserve">Lo studente </w:t>
+            </w:r>
+            <w:r>
+              <w:rPr>
+                <w:rFonts w:ascii="Century Gothic" w:eastAsia="Century Gothic" w:hAnsi="Century Gothic" w:cs="Century Gothic"/>
+              </w:rPr>
+              <w:t>ha bisogno di documenti specifici, così crea un post chiedendo aiuto alla community.</w:t>
             </w:r>
           </w:p>
         </w:tc>
@@ -8326,7 +8186,7 @@
                 <w:sz w:val="24"/>
                 <w:szCs w:val="24"/>
               </w:rPr>
-              <w:t>Utente</w:t>
+              <w:t>Studente</w:t>
             </w:r>
           </w:p>
         </w:tc>
@@ -8930,9 +8790,9 @@
             </w:pPr>
             <w:r>
               <w:rPr>
-                <w:rFonts w:ascii="Century Gothic" w:eastAsia="Century Gothic" w:hAnsi="Century Gothic" w:cs="Century Gothic"/>
-              </w:rPr>
-              <w:t>Utente</w:t>
+                <w:rFonts w:ascii="Century Gothic" w:eastAsia="Century Gothic" w:hAnsi="Century Gothic" w:cstheme="majorHAnsi"/>
+              </w:rPr>
+              <w:t>Studente</w:t>
             </w:r>
           </w:p>
         </w:tc>
@@ -8995,7 +8855,19 @@
               <w:rPr>
                 <w:rFonts w:ascii="Century Gothic" w:eastAsia="Century Gothic" w:hAnsi="Century Gothic" w:cs="Century Gothic"/>
               </w:rPr>
-              <w:t>L’utente ha la possibilità di visualizzare i documenti più richiesti della propria facoltà/Università.</w:t>
+              <w:t>L</w:t>
+            </w:r>
+            <w:r>
+              <w:rPr>
+                <w:rFonts w:ascii="Century Gothic" w:eastAsia="Century Gothic" w:hAnsi="Century Gothic" w:cs="Century Gothic"/>
+              </w:rPr>
+              <w:t>o studente</w:t>
+            </w:r>
+            <w:r>
+              <w:rPr>
+                <w:rFonts w:ascii="Century Gothic" w:eastAsia="Century Gothic" w:hAnsi="Century Gothic" w:cs="Century Gothic"/>
+              </w:rPr>
+              <w:t xml:space="preserve"> ha la possibilità di visualizzare i documenti più richiesti della propria facoltà/Università.</w:t>
             </w:r>
           </w:p>
         </w:tc>
@@ -9235,14 +9107,7 @@
               <w:rPr>
                 <w:rFonts w:ascii="Century Gothic" w:hAnsi="Century Gothic"/>
               </w:rPr>
-              <w:t xml:space="preserve">Il sistema apre una schermata di visualizzazione </w:t>
-            </w:r>
-            <w:r>
-              <w:rPr>
-                <w:rFonts w:ascii="Century Gothic" w:hAnsi="Century Gothic"/>
-              </w:rPr>
-              <w:lastRenderedPageBreak/>
-              <w:t>del documento da lui richiesto.</w:t>
+              <w:t>Il sistema apre una schermata di visualizzazione del documento da lui richiesto.</w:t>
             </w:r>
           </w:p>
         </w:tc>
@@ -9256,7 +9121,6 @@
         </w:rPr>
       </w:pPr>
       <w:r>
-        <w:lastRenderedPageBreak/>
         <w:br/>
       </w:r>
       <w:r>
@@ -9455,7 +9319,7 @@
               <w:rPr>
                 <w:rFonts w:ascii="Century Gothic" w:eastAsia="Century Gothic" w:hAnsi="Century Gothic" w:cs="Century Gothic"/>
               </w:rPr>
-              <w:t>Utente</w:t>
+              <w:t>Studente</w:t>
             </w:r>
           </w:p>
         </w:tc>
@@ -9492,6 +9356,7 @@
                 <w:sz w:val="24"/>
                 <w:szCs w:val="24"/>
               </w:rPr>
+              <w:lastRenderedPageBreak/>
               <w:t>DESCRIZIONE</w:t>
             </w:r>
           </w:p>
@@ -9518,7 +9383,19 @@
               <w:rPr>
                 <w:rFonts w:ascii="Century Gothic" w:eastAsia="Century Gothic" w:hAnsi="Century Gothic" w:cs="Century Gothic"/>
               </w:rPr>
-              <w:t>L’utente ha la possibilità aprire i documenti alla quale ha effettuato l’accesso recentemente.</w:t>
+              <w:t>L</w:t>
+            </w:r>
+            <w:r>
+              <w:rPr>
+                <w:rFonts w:ascii="Century Gothic" w:eastAsia="Century Gothic" w:hAnsi="Century Gothic" w:cs="Century Gothic"/>
+              </w:rPr>
+              <w:t xml:space="preserve">o studente </w:t>
+            </w:r>
+            <w:r>
+              <w:rPr>
+                <w:rFonts w:ascii="Century Gothic" w:eastAsia="Century Gothic" w:hAnsi="Century Gothic" w:cs="Century Gothic"/>
+              </w:rPr>
+              <w:t>ha la possibilità aprire i documenti alla quale ha effettuato l’accesso recentemente.</w:t>
             </w:r>
           </w:p>
         </w:tc>
@@ -9586,7 +9463,7 @@
                 <w:sz w:val="24"/>
                 <w:szCs w:val="24"/>
               </w:rPr>
-              <w:t>Utente</w:t>
+              <w:t>Studente</w:t>
             </w:r>
           </w:p>
         </w:tc>
@@ -10266,14 +10143,7 @@
               <w:rPr>
                 <w:rFonts w:ascii="Century Gothic" w:eastAsia="Century Gothic" w:hAnsi="Century Gothic" w:cstheme="majorHAnsi"/>
               </w:rPr>
-              <w:t xml:space="preserve">Il sistema mostra ad Andrea la lista di tutti i suoi </w:t>
-            </w:r>
-            <w:r>
-              <w:rPr>
-                <w:rFonts w:ascii="Century Gothic" w:eastAsia="Century Gothic" w:hAnsi="Century Gothic" w:cstheme="majorHAnsi"/>
-              </w:rPr>
-              <w:lastRenderedPageBreak/>
-              <w:t>documenti scaricati con tutti i feedback che ha rilasciato.</w:t>
+              <w:t>Il sistema mostra ad Andrea la lista di tutti i suoi documenti scaricati con tutti i feedback che ha rilasciato.</w:t>
             </w:r>
           </w:p>
         </w:tc>
@@ -11151,6 +11021,7 @@
           <w:sz w:val="24"/>
           <w:szCs w:val="24"/>
         </w:rPr>
+        <w:lastRenderedPageBreak/>
         <w:t>3.4.</w:t>
       </w:r>
       <w:r>
@@ -11317,7 +11188,7 @@
               <w:rPr>
                 <w:rFonts w:ascii="Century Gothic" w:eastAsia="Century Gothic" w:hAnsi="Century Gothic" w:cs="Century Gothic"/>
               </w:rPr>
-              <w:t>Utente</w:t>
+              <w:t>Creator</w:t>
             </w:r>
           </w:p>
         </w:tc>
@@ -11368,7 +11239,13 @@
               <w:rPr>
                 <w:rFonts w:ascii="Century Gothic" w:eastAsia="Century Gothic" w:hAnsi="Century Gothic" w:cs="Century Gothic"/>
               </w:rPr>
-              <w:t>L’utente ha la possibilità di caricare documenti all’interno dell’app dopo la registrazione</w:t>
+              <w:t xml:space="preserve">Il creator </w:t>
+            </w:r>
+            <w:r>
+              <w:rPr>
+                <w:rFonts w:ascii="Century Gothic" w:eastAsia="Century Gothic" w:hAnsi="Century Gothic" w:cs="Century Gothic"/>
+              </w:rPr>
+              <w:t>ha la possibilità di caricare documenti all’interno dell’app dopo la registrazione</w:t>
             </w:r>
           </w:p>
         </w:tc>
@@ -11424,7 +11301,7 @@
                 <w:sz w:val="36"/>
                 <w:szCs w:val="36"/>
               </w:rPr>
-              <w:t>UTENTE</w:t>
+              <w:t>Creator</w:t>
             </w:r>
           </w:p>
         </w:tc>
@@ -11897,7 +11774,7 @@
               <w:rPr>
                 <w:rFonts w:ascii="Century Gothic" w:eastAsia="Century Gothic" w:hAnsi="Century Gothic" w:cs="Century Gothic"/>
               </w:rPr>
-              <w:t>Utente</w:t>
+              <w:t>Studente</w:t>
             </w:r>
           </w:p>
         </w:tc>
@@ -11928,7 +11805,6 @@
                 <w:sz w:val="24"/>
                 <w:szCs w:val="24"/>
               </w:rPr>
-              <w:lastRenderedPageBreak/>
               <w:t>DESCRIZIONE</w:t>
             </w:r>
           </w:p>
@@ -11949,7 +11825,13 @@
               <w:rPr>
                 <w:rFonts w:ascii="Century Gothic" w:eastAsia="Century Gothic" w:hAnsi="Century Gothic" w:cs="Century Gothic"/>
               </w:rPr>
-              <w:t xml:space="preserve">L’utente dopo che ha scaricato il documento che gli serve può inserire un </w:t>
+              <w:t xml:space="preserve">Lo studente </w:t>
+            </w:r>
+            <w:r>
+              <w:rPr>
+                <w:rFonts w:ascii="Century Gothic" w:eastAsia="Century Gothic" w:hAnsi="Century Gothic" w:cs="Century Gothic"/>
+              </w:rPr>
+              <w:t xml:space="preserve">dopo che ha scaricato il documento che gli serve può inserire un </w:t>
             </w:r>
             <w:proofErr w:type="gramStart"/>
             <w:r>
@@ -12019,7 +11901,7 @@
                 <w:sz w:val="36"/>
                 <w:szCs w:val="36"/>
               </w:rPr>
-              <w:t>UTENTE</w:t>
+              <w:t>Studente</w:t>
             </w:r>
           </w:p>
         </w:tc>
@@ -12944,7 +12826,14 @@
                 <w:rFonts w:ascii="Century Gothic" w:eastAsia="Century Gothic" w:hAnsi="Century Gothic" w:cs="Century Gothic"/>
                 <w:color w:val="000000"/>
               </w:rPr>
-              <w:t>L’utente ha la possibilità di ricercare documenti in base alle sue esigenze</w:t>
+              <w:t xml:space="preserve">Lo studente </w:t>
+            </w:r>
+            <w:r>
+              <w:rPr>
+                <w:rFonts w:ascii="Century Gothic" w:eastAsia="Century Gothic" w:hAnsi="Century Gothic" w:cs="Century Gothic"/>
+                <w:color w:val="000000"/>
+              </w:rPr>
+              <w:t>ha la possibilità di ricercare documenti in base alle sue esigenze</w:t>
             </w:r>
           </w:p>
         </w:tc>
@@ -13067,7 +12956,6 @@
                 <w:rFonts w:ascii="Calibri" w:eastAsia="Calibri" w:hAnsi="Calibri" w:cs="Calibri"/>
                 <w:b/>
               </w:rPr>
-              <w:lastRenderedPageBreak/>
               <w:t>Entry Condition</w:t>
             </w:r>
           </w:p>
@@ -13089,7 +12977,13 @@
               <w:rPr>
                 <w:rFonts w:ascii="Calibri" w:eastAsia="Calibri" w:hAnsi="Calibri" w:cs="Calibri"/>
               </w:rPr>
-              <w:t>L’utente ricerca tramite il “filter” il documento</w:t>
+              <w:t xml:space="preserve">Lo studente </w:t>
+            </w:r>
+            <w:r>
+              <w:rPr>
+                <w:rFonts w:ascii="Calibri" w:eastAsia="Calibri" w:hAnsi="Calibri" w:cs="Calibri"/>
+              </w:rPr>
+              <w:t>ricerca tramite il “filter” il documento</w:t>
             </w:r>
           </w:p>
         </w:tc>
@@ -13151,7 +13045,13 @@
               <w:rPr>
                 <w:rFonts w:ascii="Calibri" w:eastAsia="Calibri" w:hAnsi="Calibri" w:cs="Calibri"/>
               </w:rPr>
-              <w:t>L’utente trova il documento che ha ricercato</w:t>
+              <w:t xml:space="preserve">Lo studente </w:t>
+            </w:r>
+            <w:r>
+              <w:rPr>
+                <w:rFonts w:ascii="Calibri" w:eastAsia="Calibri" w:hAnsi="Calibri" w:cs="Calibri"/>
+              </w:rPr>
+              <w:t>trova il documento che ha ricercato</w:t>
             </w:r>
           </w:p>
         </w:tc>
@@ -13213,7 +13113,13 @@
               <w:rPr>
                 <w:rFonts w:ascii="Calibri" w:eastAsia="Calibri" w:hAnsi="Calibri" w:cs="Calibri"/>
               </w:rPr>
-              <w:t>L’utente non trova il documento che ha ricercato</w:t>
+              <w:t xml:space="preserve">Lo studente </w:t>
+            </w:r>
+            <w:r>
+              <w:rPr>
+                <w:rFonts w:ascii="Calibri" w:eastAsia="Calibri" w:hAnsi="Calibri" w:cs="Calibri"/>
+              </w:rPr>
+              <w:t>non trova il documento che ha ricercato</w:t>
             </w:r>
           </w:p>
         </w:tc>
@@ -13383,7 +13289,13 @@
               <w:rPr>
                 <w:rFonts w:ascii="Calibri" w:eastAsia="Calibri" w:hAnsi="Calibri" w:cs="Calibri"/>
               </w:rPr>
-              <w:t>Utente:</w:t>
+              <w:t>Studente</w:t>
+            </w:r>
+            <w:r>
+              <w:rPr>
+                <w:rFonts w:ascii="Calibri" w:eastAsia="Calibri" w:hAnsi="Calibri" w:cs="Calibri"/>
+              </w:rPr>
+              <w:t>:</w:t>
             </w:r>
           </w:p>
         </w:tc>
@@ -13435,6 +13347,7 @@
               <w:rPr>
                 <w:rFonts w:ascii="Calibri" w:eastAsia="Calibri" w:hAnsi="Calibri" w:cs="Calibri"/>
               </w:rPr>
+              <w:lastRenderedPageBreak/>
               <w:t>2</w:t>
             </w:r>
           </w:p>
@@ -13627,7 +13540,13 @@
               <w:rPr>
                 <w:rFonts w:ascii="Calibri" w:eastAsia="Calibri" w:hAnsi="Calibri" w:cs="Calibri"/>
               </w:rPr>
-              <w:t>Utente:</w:t>
+              <w:t>Studente</w:t>
+            </w:r>
+            <w:r>
+              <w:rPr>
+                <w:rFonts w:ascii="Calibri" w:eastAsia="Calibri" w:hAnsi="Calibri" w:cs="Calibri"/>
+              </w:rPr>
+              <w:t>:</w:t>
             </w:r>
           </w:p>
         </w:tc>
@@ -13846,7 +13765,7 @@
               <w:rPr>
                 <w:rFonts w:ascii="Calibri" w:eastAsia="Calibri" w:hAnsi="Calibri" w:cs="Calibri"/>
               </w:rPr>
-              <w:t>Utente</w:t>
+              <w:t>Studente:</w:t>
             </w:r>
           </w:p>
         </w:tc>
@@ -14569,7 +14488,7 @@
               <w:rPr>
                 <w:rFonts w:ascii="Calibri" w:eastAsia="Calibri" w:hAnsi="Calibri" w:cs="Calibri"/>
               </w:rPr>
-              <w:t>Utente</w:t>
+              <w:t>Studente</w:t>
             </w:r>
           </w:p>
         </w:tc>
@@ -14665,7 +14584,7 @@
               <w:rPr>
                 <w:rFonts w:ascii="Calibri" w:eastAsia="Calibri" w:hAnsi="Calibri" w:cs="Calibri"/>
               </w:rPr>
-              <w:t xml:space="preserve">L’utente </w:t>
+              <w:t xml:space="preserve">Lo studente </w:t>
             </w:r>
             <w:r>
               <w:rPr>
@@ -14733,7 +14652,7 @@
               <w:rPr>
                 <w:rFonts w:ascii="Calibri" w:eastAsia="Calibri" w:hAnsi="Calibri" w:cs="Calibri"/>
               </w:rPr>
-              <w:t xml:space="preserve">L’utente </w:t>
+              <w:t xml:space="preserve">Lo studente </w:t>
             </w:r>
             <w:r>
               <w:rPr>
@@ -14801,7 +14720,13 @@
               <w:rPr>
                 <w:rFonts w:ascii="Calibri" w:eastAsia="Calibri" w:hAnsi="Calibri" w:cs="Calibri"/>
               </w:rPr>
-              <w:t>L’utente non riesce ad avviare la chat con il creator.</w:t>
+              <w:t xml:space="preserve">Lo studente </w:t>
+            </w:r>
+            <w:r>
+              <w:rPr>
+                <w:rFonts w:ascii="Calibri" w:eastAsia="Calibri" w:hAnsi="Calibri" w:cs="Calibri"/>
+              </w:rPr>
+              <w:t>non riesce ad avviare la chat con il creator.</w:t>
             </w:r>
           </w:p>
         </w:tc>
@@ -14976,7 +14901,13 @@
               <w:rPr>
                 <w:rFonts w:ascii="Calibri" w:eastAsia="Calibri" w:hAnsi="Calibri" w:cs="Calibri"/>
               </w:rPr>
-              <w:t>Utente:</w:t>
+              <w:t>Studente</w:t>
+            </w:r>
+            <w:r>
+              <w:rPr>
+                <w:rFonts w:ascii="Calibri" w:eastAsia="Calibri" w:hAnsi="Calibri" w:cs="Calibri"/>
+              </w:rPr>
+              <w:t>:</w:t>
             </w:r>
           </w:p>
         </w:tc>
@@ -15165,7 +15096,6 @@
               <w:rPr>
                 <w:rFonts w:ascii="Calibri" w:eastAsia="Calibri" w:hAnsi="Calibri" w:cs="Calibri"/>
               </w:rPr>
-              <w:lastRenderedPageBreak/>
               <w:t>4</w:t>
             </w:r>
           </w:p>
@@ -15187,7 +15117,7 @@
               <w:rPr>
                 <w:rFonts w:ascii="Calibri" w:eastAsia="Calibri" w:hAnsi="Calibri" w:cs="Calibri"/>
               </w:rPr>
-              <w:t>Utente</w:t>
+              <w:t>Studente</w:t>
             </w:r>
             <w:r>
               <w:rPr>
@@ -15609,6 +15539,7 @@
                 <w:rFonts w:ascii="Calibri" w:eastAsia="Calibri" w:hAnsi="Calibri" w:cs="Calibri"/>
                 <w:b/>
               </w:rPr>
+              <w:lastRenderedPageBreak/>
               <w:t>Scenario/Flusso di eventi alternativi:</w:t>
             </w:r>
             <w:r>
@@ -16761,7 +16692,7 @@
                 <w:rFonts w:ascii="Calibri" w:eastAsia="Calibri" w:hAnsi="Calibri" w:cs="Calibri"/>
                 <w:b/>
               </w:rPr>
-              <w:t>Studente/Creator:</w:t>
+              <w:t>Creator:</w:t>
             </w:r>
           </w:p>
         </w:tc>
@@ -16899,7 +16830,6 @@
               <w:rPr>
                 <w:rFonts w:ascii="Calibri" w:eastAsia="Calibri" w:hAnsi="Calibri" w:cs="Calibri"/>
               </w:rPr>
-              <w:lastRenderedPageBreak/>
               <w:t>Università frequentante/frequentata</w:t>
             </w:r>
           </w:p>
@@ -17082,7 +17012,7 @@
                 <w:b/>
                 <w:bCs/>
               </w:rPr>
-              <w:t>Studente/Creator:</w:t>
+              <w:t>Creator:</w:t>
             </w:r>
           </w:p>
         </w:tc>
@@ -18285,7 +18215,7 @@
                 <w:b/>
                 <w:bCs/>
               </w:rPr>
-              <w:t>Utente</w:t>
+              <w:t>Studente</w:t>
             </w:r>
           </w:p>
         </w:tc>
@@ -18362,7 +18292,10 @@
           </w:tcPr>
           <w:p>
             <w:r>
-              <w:t>L’utente deve aver scaricato il documento</w:t>
+              <w:t xml:space="preserve">Lo studente </w:t>
+            </w:r>
+            <w:r>
+              <w:t>deve aver scaricato il documento</w:t>
             </w:r>
             <w:r>
               <w:t>.</w:t>
@@ -18407,10 +18340,10 @@
           </w:tcPr>
           <w:p>
             <w:r>
-              <w:t>L’utente</w:t>
-            </w:r>
-            <w:r>
-              <w:t xml:space="preserve"> ha inserito</w:t>
+              <w:t xml:space="preserve">Lo studente </w:t>
+            </w:r>
+            <w:r>
+              <w:t>ha inserito</w:t>
             </w:r>
             <w:r>
               <w:t xml:space="preserve"> </w:t>
@@ -18419,13 +18352,8 @@
               <w:t>il</w:t>
             </w:r>
             <w:r>
-              <w:t xml:space="preserve"> </w:t>
-            </w:r>
-            <w:proofErr w:type="gramStart"/>
-            <w:r>
-              <w:t>feedback</w:t>
-            </w:r>
-            <w:proofErr w:type="gramEnd"/>
+              <w:t xml:space="preserve"> feedback</w:t>
+            </w:r>
             <w:r>
               <w:t>.</w:t>
             </w:r>
@@ -18579,7 +18507,6 @@
                 <w:b/>
                 <w:bCs/>
               </w:rPr>
-              <w:lastRenderedPageBreak/>
               <w:t>Generalization of</w:t>
             </w:r>
           </w:p>
@@ -18650,7 +18577,10 @@
               <w:ind w:left="34"/>
             </w:pPr>
             <w:r>
-              <w:t>Utente:</w:t>
+              <w:t>Studente</w:t>
+            </w:r>
+            <w:r>
+              <w:t>:</w:t>
             </w:r>
           </w:p>
         </w:tc>
@@ -18661,7 +18591,10 @@
           </w:tcPr>
           <w:p>
             <w:r>
-              <w:t>Utente logga nell’ap</w:t>
+              <w:t>Studente</w:t>
+            </w:r>
+            <w:r>
+              <w:t xml:space="preserve"> logga nell’ap</w:t>
             </w:r>
             <w:r>
               <w:t>p.</w:t>
@@ -18733,7 +18666,10 @@
               <w:ind w:left="34"/>
             </w:pPr>
             <w:r>
-              <w:t>Utente:</w:t>
+              <w:t>Studente</w:t>
+            </w:r>
+            <w:r>
+              <w:t>:</w:t>
             </w:r>
           </w:p>
         </w:tc>
@@ -18770,7 +18706,10 @@
               <w:ind w:left="34"/>
             </w:pPr>
             <w:r>
-              <w:t>Utente:</w:t>
+              <w:t>Studente</w:t>
+            </w:r>
+            <w:r>
+              <w:t>:</w:t>
             </w:r>
           </w:p>
         </w:tc>
@@ -18852,7 +18791,10 @@
               <w:ind w:left="34"/>
             </w:pPr>
             <w:r>
-              <w:t>Utente:</w:t>
+              <w:t>Studente</w:t>
+            </w:r>
+            <w:r>
+              <w:t>:</w:t>
             </w:r>
           </w:p>
         </w:tc>
@@ -18911,7 +18853,10 @@
               <w:ind w:left="34"/>
             </w:pPr>
             <w:r>
-              <w:t>Utente:</w:t>
+              <w:t>Studente</w:t>
+            </w:r>
+            <w:r>
+              <w:t>:</w:t>
             </w:r>
           </w:p>
         </w:tc>
@@ -19015,6 +18960,7 @@
                 <w:b/>
                 <w:bCs/>
               </w:rPr>
+              <w:lastRenderedPageBreak/>
               <w:t xml:space="preserve">I Scenario/Flusso di eventi di ERRORE:  </w:t>
             </w:r>
             <w:r>

</xml_diff>

<commit_message>
Aggiunta Scenario Admin ed eventuali correzioni
</commit_message>
<xml_diff>
--- a/Deliverables/RAD_DocApp_.docx
+++ b/Deliverables/RAD_DocApp_.docx
@@ -273,7 +273,7 @@
                 <w:sz w:val="28"/>
                 <w:szCs w:val="28"/>
               </w:rPr>
-              <w:t>1</w:t>
+              <w:t>6</w:t>
             </w:r>
           </w:p>
         </w:tc>
@@ -445,7 +445,23 @@
                 <w:sz w:val="28"/>
                 <w:szCs w:val="28"/>
               </w:rPr>
-              <w:t>Prof. re Carmine Gravino</w:t>
+              <w:t xml:space="preserve">Prof. </w:t>
+            </w:r>
+            <w:r>
+              <w:rPr>
+                <w:rFonts w:ascii="Verdana" w:eastAsia="Verdana" w:hAnsi="Verdana" w:cs="Verdana"/>
+                <w:sz w:val="28"/>
+                <w:szCs w:val="28"/>
+              </w:rPr>
+              <w:t>R</w:t>
+            </w:r>
+            <w:r>
+              <w:rPr>
+                <w:rFonts w:ascii="Verdana" w:eastAsia="Verdana" w:hAnsi="Verdana" w:cs="Verdana"/>
+                <w:sz w:val="28"/>
+                <w:szCs w:val="28"/>
+              </w:rPr>
+              <w:t>e Carmine Gravino</w:t>
             </w:r>
           </w:p>
         </w:tc>
@@ -894,14 +910,17 @@
                 <w:szCs w:val="16"/>
               </w:rPr>
             </w:pPr>
-            <w:r>
-              <w:rPr>
-                <w:rFonts w:ascii="Century Gothic" w:hAnsi="Century Gothic" w:cs="Arial"/>
-                <w:sz w:val="16"/>
-                <w:szCs w:val="16"/>
-              </w:rPr>
-              <w:t>g.dambrosio63@studenti.unisa.it</w:t>
-            </w:r>
+            <w:hyperlink r:id="rId8" w:history="1">
+              <w:r>
+                <w:rPr>
+                  <w:rStyle w:val="Collegamentoipertestuale"/>
+                  <w:rFonts w:ascii="Century Gothic" w:hAnsi="Century Gothic"/>
+                  <w:sz w:val="16"/>
+                  <w:szCs w:val="16"/>
+                </w:rPr>
+                <w:t>g.dambrosio63@studenti.unisa.it</w:t>
+              </w:r>
+            </w:hyperlink>
           </w:p>
         </w:tc>
       </w:tr>
@@ -1018,14 +1037,17 @@
                 <w:szCs w:val="16"/>
               </w:rPr>
             </w:pPr>
-            <w:r>
-              <w:rPr>
-                <w:rFonts w:ascii="Century Gothic" w:hAnsi="Century Gothic" w:cs="Arial"/>
-                <w:sz w:val="16"/>
-                <w:szCs w:val="16"/>
-              </w:rPr>
-              <w:t>g.napolitano80@studenti.unisa.it</w:t>
-            </w:r>
+            <w:hyperlink r:id="rId9" w:history="1">
+              <w:r>
+                <w:rPr>
+                  <w:rStyle w:val="Collegamentoipertestuale"/>
+                  <w:rFonts w:ascii="Century Gothic" w:hAnsi="Century Gothic"/>
+                  <w:sz w:val="16"/>
+                  <w:szCs w:val="16"/>
+                </w:rPr>
+                <w:t>g.napolitano80@studenti.unisa.it</w:t>
+              </w:r>
+            </w:hyperlink>
           </w:p>
         </w:tc>
       </w:tr>
@@ -1141,14 +1163,17 @@
                 <w:szCs w:val="16"/>
               </w:rPr>
             </w:pPr>
-            <w:r>
-              <w:rPr>
-                <w:rFonts w:ascii="Century Gothic" w:hAnsi="Century Gothic" w:cs="Arial"/>
-                <w:sz w:val="16"/>
-                <w:szCs w:val="16"/>
-              </w:rPr>
-              <w:t>a.russomando11@studenti.unisa.it</w:t>
-            </w:r>
+            <w:hyperlink r:id="rId10" w:history="1">
+              <w:r>
+                <w:rPr>
+                  <w:rStyle w:val="Collegamentoipertestuale"/>
+                  <w:rFonts w:ascii="Century Gothic" w:hAnsi="Century Gothic"/>
+                  <w:sz w:val="16"/>
+                  <w:szCs w:val="16"/>
+                </w:rPr>
+                <w:t>a.russomando11@studenti.unisa.it</w:t>
+              </w:r>
+            </w:hyperlink>
           </w:p>
         </w:tc>
       </w:tr>
@@ -1265,14 +1290,17 @@
                 <w:szCs w:val="16"/>
               </w:rPr>
             </w:pPr>
-            <w:r>
-              <w:rPr>
-                <w:rFonts w:ascii="Century Gothic" w:hAnsi="Century Gothic" w:cs="Arial"/>
-                <w:sz w:val="16"/>
-                <w:szCs w:val="16"/>
-              </w:rPr>
-              <w:t>F.bosso4@studenti.unisa.it</w:t>
-            </w:r>
+            <w:hyperlink r:id="rId11" w:history="1">
+              <w:r>
+                <w:rPr>
+                  <w:rStyle w:val="Collegamentoipertestuale"/>
+                  <w:rFonts w:ascii="Century Gothic" w:hAnsi="Century Gothic"/>
+                  <w:sz w:val="16"/>
+                  <w:szCs w:val="16"/>
+                </w:rPr>
+                <w:t>F.bosso4@studenti.unisa.it</w:t>
+              </w:r>
+            </w:hyperlink>
           </w:p>
         </w:tc>
       </w:tr>
@@ -2691,6 +2719,204 @@
           </w:p>
         </w:tc>
       </w:tr>
+      <w:tr>
+        <w:trPr>
+          <w:trHeight w:val="620"/>
+        </w:trPr>
+        <w:tc>
+          <w:tcPr>
+            <w:tcW w:w="2235" w:type="dxa"/>
+            <w:tcBorders>
+              <w:top w:val="single" w:sz="8" w:space="0" w:color="FFFFFF"/>
+              <w:left w:val="nil"/>
+              <w:bottom w:val="single" w:sz="8" w:space="0" w:color="FFFFFF"/>
+              <w:right w:val="single" w:sz="8" w:space="0" w:color="FFFFFF"/>
+            </w:tcBorders>
+            <w:shd w:val="clear" w:color="auto" w:fill="0B5394"/>
+            <w:tcMar>
+              <w:top w:w="100" w:type="dxa"/>
+              <w:left w:w="100" w:type="dxa"/>
+              <w:bottom w:w="100" w:type="dxa"/>
+              <w:right w:w="100" w:type="dxa"/>
+            </w:tcMar>
+          </w:tcPr>
+          <w:p>
+            <w:pPr>
+              <w:widowControl w:val="0"/>
+              <w:pBdr>
+                <w:top w:val="nil"/>
+                <w:left w:val="nil"/>
+                <w:bottom w:val="nil"/>
+                <w:right w:val="nil"/>
+                <w:between w:val="nil"/>
+              </w:pBdr>
+              <w:spacing w:line="240" w:lineRule="auto"/>
+              <w:jc w:val="center"/>
+              <w:rPr>
+                <w:rFonts w:ascii="Open Sans" w:eastAsia="EB Garamond Medium" w:hAnsi="Open Sans" w:cs="Open Sans"/>
+                <w:b/>
+                <w:bCs/>
+                <w:color w:val="FFFFFF" w:themeColor="background1"/>
+              </w:rPr>
+            </w:pPr>
+            <w:r>
+              <w:rPr>
+                <w:rFonts w:ascii="Open Sans" w:eastAsia="EB Garamond Medium" w:hAnsi="Open Sans" w:cs="Open Sans"/>
+                <w:b/>
+                <w:bCs/>
+                <w:color w:val="FFFFFF" w:themeColor="background1"/>
+              </w:rPr>
+              <w:t>07/12/2022</w:t>
+            </w:r>
+          </w:p>
+        </w:tc>
+        <w:tc>
+          <w:tcPr>
+            <w:tcW w:w="1875" w:type="dxa"/>
+            <w:tcBorders>
+              <w:top w:val="single" w:sz="8" w:space="0" w:color="FFFFFF"/>
+              <w:left w:val="single" w:sz="8" w:space="0" w:color="FFFFFF"/>
+              <w:bottom w:val="single" w:sz="8" w:space="0" w:color="FFFFFF"/>
+              <w:right w:val="single" w:sz="8" w:space="0" w:color="FFFFFF"/>
+            </w:tcBorders>
+            <w:shd w:val="clear" w:color="auto" w:fill="A4C2F4"/>
+            <w:tcMar>
+              <w:top w:w="100" w:type="dxa"/>
+              <w:left w:w="100" w:type="dxa"/>
+              <w:bottom w:w="100" w:type="dxa"/>
+              <w:right w:w="100" w:type="dxa"/>
+            </w:tcMar>
+          </w:tcPr>
+          <w:p>
+            <w:pPr>
+              <w:widowControl w:val="0"/>
+              <w:pBdr>
+                <w:top w:val="nil"/>
+                <w:left w:val="nil"/>
+                <w:bottom w:val="nil"/>
+                <w:right w:val="nil"/>
+                <w:between w:val="nil"/>
+              </w:pBdr>
+              <w:spacing w:line="240" w:lineRule="auto"/>
+              <w:jc w:val="center"/>
+              <w:rPr>
+                <w:rFonts w:ascii="Open Sans" w:eastAsia="EB Garamond Medium" w:hAnsi="Open Sans" w:cs="Open Sans"/>
+              </w:rPr>
+            </w:pPr>
+            <w:r>
+              <w:rPr>
+                <w:rFonts w:ascii="Open Sans" w:eastAsia="EB Garamond Medium" w:hAnsi="Open Sans" w:cs="Open Sans"/>
+              </w:rPr>
+              <w:t>1.6</w:t>
+            </w:r>
+          </w:p>
+        </w:tc>
+        <w:tc>
+          <w:tcPr>
+            <w:tcW w:w="2640" w:type="dxa"/>
+            <w:tcBorders>
+              <w:top w:val="single" w:sz="8" w:space="0" w:color="FFFFFF"/>
+              <w:left w:val="single" w:sz="8" w:space="0" w:color="FFFFFF"/>
+              <w:bottom w:val="single" w:sz="8" w:space="0" w:color="FFFFFF"/>
+              <w:right w:val="single" w:sz="8" w:space="0" w:color="FFFFFF"/>
+            </w:tcBorders>
+            <w:shd w:val="clear" w:color="auto" w:fill="A4C2F4"/>
+            <w:tcMar>
+              <w:top w:w="100" w:type="dxa"/>
+              <w:left w:w="100" w:type="dxa"/>
+              <w:bottom w:w="100" w:type="dxa"/>
+              <w:right w:w="100" w:type="dxa"/>
+            </w:tcMar>
+          </w:tcPr>
+          <w:p>
+            <w:pPr>
+              <w:widowControl w:val="0"/>
+              <w:pBdr>
+                <w:top w:val="nil"/>
+                <w:left w:val="nil"/>
+                <w:bottom w:val="nil"/>
+                <w:right w:val="nil"/>
+                <w:between w:val="nil"/>
+              </w:pBdr>
+              <w:spacing w:line="240" w:lineRule="auto"/>
+              <w:jc w:val="center"/>
+              <w:rPr>
+                <w:rFonts w:ascii="Open Sans" w:eastAsia="EB Garamond Medium" w:hAnsi="Open Sans" w:cs="Open Sans"/>
+              </w:rPr>
+            </w:pPr>
+            <w:r>
+              <w:rPr>
+                <w:rFonts w:ascii="Open Sans" w:eastAsia="EB Garamond Medium" w:hAnsi="Open Sans" w:cs="Open Sans"/>
+              </w:rPr>
+              <w:t xml:space="preserve">Aggiunta scenari e RF </w:t>
+            </w:r>
+          </w:p>
+          <w:p>
+            <w:pPr>
+              <w:widowControl w:val="0"/>
+              <w:pBdr>
+                <w:top w:val="nil"/>
+                <w:left w:val="nil"/>
+                <w:bottom w:val="nil"/>
+                <w:right w:val="nil"/>
+                <w:between w:val="nil"/>
+              </w:pBdr>
+              <w:spacing w:line="240" w:lineRule="auto"/>
+              <w:jc w:val="center"/>
+              <w:rPr>
+                <w:rFonts w:ascii="Open Sans" w:eastAsia="EB Garamond Medium" w:hAnsi="Open Sans" w:cs="Open Sans"/>
+              </w:rPr>
+            </w:pPr>
+            <w:r>
+              <w:rPr>
+                <w:rFonts w:ascii="Open Sans" w:eastAsia="EB Garamond Medium" w:hAnsi="Open Sans" w:cs="Open Sans"/>
+              </w:rPr>
+              <w:t>Riferiti all’admin</w:t>
+            </w:r>
+          </w:p>
+        </w:tc>
+        <w:tc>
+          <w:tcPr>
+            <w:tcW w:w="2955" w:type="dxa"/>
+            <w:tcBorders>
+              <w:top w:val="single" w:sz="8" w:space="0" w:color="FFFFFF"/>
+              <w:left w:val="single" w:sz="8" w:space="0" w:color="FFFFFF"/>
+              <w:bottom w:val="single" w:sz="8" w:space="0" w:color="FFFFFF"/>
+              <w:right w:val="nil"/>
+            </w:tcBorders>
+            <w:shd w:val="clear" w:color="auto" w:fill="A4C2F4"/>
+            <w:tcMar>
+              <w:top w:w="100" w:type="dxa"/>
+              <w:left w:w="100" w:type="dxa"/>
+              <w:bottom w:w="100" w:type="dxa"/>
+              <w:right w:w="100" w:type="dxa"/>
+            </w:tcMar>
+          </w:tcPr>
+          <w:p>
+            <w:pPr>
+              <w:widowControl w:val="0"/>
+              <w:pBdr>
+                <w:top w:val="nil"/>
+                <w:left w:val="nil"/>
+                <w:bottom w:val="nil"/>
+                <w:right w:val="nil"/>
+                <w:between w:val="nil"/>
+              </w:pBdr>
+              <w:spacing w:line="240" w:lineRule="auto"/>
+              <w:jc w:val="center"/>
+              <w:rPr>
+                <w:rFonts w:ascii="Open Sans" w:eastAsia="EB Garamond Medium" w:hAnsi="Open Sans" w:cs="Open Sans"/>
+              </w:rPr>
+            </w:pPr>
+            <w:r>
+              <w:rPr>
+                <w:rFonts w:ascii="Open Sans" w:eastAsia="EB Garamond Medium" w:hAnsi="Open Sans" w:cs="Open Sans"/>
+              </w:rPr>
+              <w:t>Giuseppe Napolitano</w:t>
+            </w:r>
+          </w:p>
+        </w:tc>
+      </w:tr>
     </w:tbl>
     <w:p>
       <w:pPr>
@@ -2873,6 +3099,7 @@
           <w:sz w:val="28"/>
           <w:szCs w:val="28"/>
         </w:rPr>
+        <w:lastRenderedPageBreak/>
         <w:t>Panoramica del documento</w:t>
       </w:r>
     </w:p>
@@ -2915,7 +3142,6 @@
           <w:sz w:val="28"/>
           <w:szCs w:val="28"/>
         </w:rPr>
-        <w:lastRenderedPageBreak/>
         <w:t>Sistema proposto</w:t>
       </w:r>
     </w:p>
@@ -3448,6 +3674,7 @@
           <w:sz w:val="28"/>
           <w:szCs w:val="28"/>
         </w:rPr>
+        <w:lastRenderedPageBreak/>
         <w:t xml:space="preserve">Il sistema offre la possibilità agli utenti di caricare e scaricare documenti (appunti, sbobine) per facilitarli nello studio. </w:t>
       </w:r>
     </w:p>
@@ -3467,7 +3694,6 @@
           <w:sz w:val="28"/>
           <w:szCs w:val="28"/>
         </w:rPr>
-        <w:lastRenderedPageBreak/>
         <w:t xml:space="preserve">Il sistema darà la possibilità agli utenti di chattare con i creator dei documenti in modo da poter chiedere eventuali spiegazioni sui documenti scaricati da loro; inoltre, l’utente potrà creare anche un post dove potrà richiedere eventuali appunti mancanti o semplicemente può postare una domanda riguardo un argomento alla community. </w:t>
       </w:r>
     </w:p>
@@ -4048,6 +4274,7 @@
           <w:sz w:val="28"/>
           <w:szCs w:val="28"/>
         </w:rPr>
+        <w:lastRenderedPageBreak/>
         <w:t>Capitolo 1</w:t>
       </w:r>
     </w:p>
@@ -4068,7 +4295,6 @@
           <w:sz w:val="28"/>
           <w:szCs w:val="28"/>
         </w:rPr>
-        <w:lastRenderedPageBreak/>
         <w:t>Contiene una descrizione generale del progetto con: obiettivi che si intendono raggiungere sviluppando l’app, ambito di applicazione dell’app, criteri di successo, definizioni, acronimi e abbreviazioni utili alla comprensione della documentazione ed eventuali riferimenti ad altri documenti.</w:t>
       </w:r>
     </w:p>
@@ -4450,6 +4676,7 @@
           <w:sz w:val="28"/>
           <w:szCs w:val="28"/>
         </w:rPr>
+        <w:lastRenderedPageBreak/>
         <w:t>La seguente sezione è organizzata in questo modo:</w:t>
       </w:r>
     </w:p>
@@ -4474,7 +4701,6 @@
           <w:sz w:val="28"/>
           <w:szCs w:val="28"/>
         </w:rPr>
-        <w:lastRenderedPageBreak/>
         <w:t>Requisiti funzionali: descrizione degli attori e dei requisiti funzionali, ovvero la descrizione delle interazioni tra il sistema e l’ambiente esterno, quindi gli attori senza tenere in considerazione l’implementazione;</w:t>
       </w:r>
     </w:p>
@@ -5046,7 +5272,13 @@
               <w:rPr>
                 <w:rFonts w:ascii="Century Gothic" w:eastAsia="Century Gothic" w:hAnsi="Century Gothic" w:cs="Century Gothic"/>
               </w:rPr>
-              <w:t>L’utente ha la possibilità di ricercare documenti in base alle sue esigenze</w:t>
+              <w:t xml:space="preserve">Lo studente </w:t>
+            </w:r>
+            <w:r>
+              <w:rPr>
+                <w:rFonts w:ascii="Century Gothic" w:eastAsia="Century Gothic" w:hAnsi="Century Gothic" w:cs="Century Gothic"/>
+              </w:rPr>
+              <w:t>ha la possibilità di ricercare documenti in base alle sue esigenze</w:t>
             </w:r>
             <w:r>
               <w:rPr>
@@ -5185,7 +5417,13 @@
               <w:rPr>
                 <w:rFonts w:ascii="Century Gothic" w:eastAsia="Century Gothic" w:hAnsi="Century Gothic" w:cs="Century Gothic"/>
               </w:rPr>
-              <w:t>L’utente ha bisogno di documenti specifici, così crea un post chiedendo aiuto alla community</w:t>
+              <w:t xml:space="preserve">Lo studente </w:t>
+            </w:r>
+            <w:r>
+              <w:rPr>
+                <w:rFonts w:ascii="Century Gothic" w:eastAsia="Century Gothic" w:hAnsi="Century Gothic" w:cs="Century Gothic"/>
+              </w:rPr>
+              <w:t>ha bisogno di documenti specifici, così crea un post chiedendo aiuto alla community</w:t>
             </w:r>
             <w:r>
               <w:rPr>
@@ -5212,6 +5450,133 @@
                 <w:color w:val="000000"/>
               </w:rPr>
               <w:t>Studente</w:t>
+            </w:r>
+          </w:p>
+        </w:tc>
+        <w:tc>
+          <w:tcPr>
+            <w:tcW w:w="1843" w:type="dxa"/>
+          </w:tcPr>
+          <w:p>
+            <w:pPr>
+              <w:rPr>
+                <w:rFonts w:ascii="Century Gothic" w:hAnsi="Century Gothic"/>
+                <w:color w:val="000000"/>
+              </w:rPr>
+            </w:pPr>
+            <w:r>
+              <w:rPr>
+                <w:rFonts w:ascii="Century Gothic" w:hAnsi="Century Gothic"/>
+                <w:color w:val="000000"/>
+              </w:rPr>
+              <w:t>Media/Racco</w:t>
+            </w:r>
+          </w:p>
+          <w:p>
+            <w:pPr>
+              <w:rPr>
+                <w:rFonts w:ascii="Century Gothic" w:hAnsi="Century Gothic"/>
+                <w:color w:val="000000"/>
+              </w:rPr>
+            </w:pPr>
+            <w:r>
+              <w:rPr>
+                <w:rFonts w:ascii="Century Gothic" w:hAnsi="Century Gothic"/>
+                <w:color w:val="000000"/>
+              </w:rPr>
+              <w:t>mandata</w:t>
+            </w:r>
+          </w:p>
+          <w:p>
+            <w:pPr>
+              <w:rPr>
+                <w:rFonts w:ascii="Century Gothic" w:hAnsi="Century Gothic"/>
+                <w:color w:val="000000"/>
+              </w:rPr>
+            </w:pPr>
+          </w:p>
+        </w:tc>
+      </w:tr>
+      <w:tr>
+        <w:tc>
+          <w:tcPr>
+            <w:tcW w:w="1693" w:type="dxa"/>
+          </w:tcPr>
+          <w:p>
+            <w:pPr>
+              <w:rPr>
+                <w:rFonts w:ascii="Century Gothic" w:hAnsi="Century Gothic"/>
+                <w:b/>
+                <w:color w:val="000000"/>
+              </w:rPr>
+            </w:pPr>
+            <w:r>
+              <w:rPr>
+                <w:rFonts w:ascii="Century Gothic" w:hAnsi="Century Gothic"/>
+                <w:b/>
+                <w:color w:val="000000"/>
+              </w:rPr>
+              <w:lastRenderedPageBreak/>
+              <w:t>RF_BU</w:t>
+            </w:r>
+          </w:p>
+        </w:tc>
+        <w:tc>
+          <w:tcPr>
+            <w:tcW w:w="1843" w:type="dxa"/>
+          </w:tcPr>
+          <w:p>
+            <w:pPr>
+              <w:rPr>
+                <w:rFonts w:ascii="Century Gothic" w:hAnsi="Century Gothic"/>
+                <w:color w:val="000000"/>
+              </w:rPr>
+            </w:pPr>
+            <w:r>
+              <w:rPr>
+                <w:rFonts w:ascii="Century Gothic" w:hAnsi="Century Gothic"/>
+                <w:color w:val="000000"/>
+              </w:rPr>
+              <w:t>Bannare Studente o creator</w:t>
+            </w:r>
+          </w:p>
+        </w:tc>
+        <w:tc>
+          <w:tcPr>
+            <w:tcW w:w="2835" w:type="dxa"/>
+          </w:tcPr>
+          <w:p>
+            <w:pPr>
+              <w:spacing w:line="259" w:lineRule="auto"/>
+              <w:rPr>
+                <w:rFonts w:ascii="Century Gothic" w:eastAsia="Century Gothic" w:hAnsi="Century Gothic" w:cs="Century Gothic"/>
+              </w:rPr>
+            </w:pPr>
+            <w:r>
+              <w:rPr>
+                <w:rFonts w:ascii="Century Gothic" w:eastAsia="Century Gothic" w:hAnsi="Century Gothic" w:cs="Century Gothic"/>
+              </w:rPr>
+              <w:t xml:space="preserve">L’admin ha la possibilità di bannare gli studenti o creator </w:t>
+            </w:r>
+          </w:p>
+        </w:tc>
+        <w:tc>
+          <w:tcPr>
+            <w:tcW w:w="992" w:type="dxa"/>
+          </w:tcPr>
+          <w:p>
+            <w:pPr>
+              <w:rPr>
+                <w:rFonts w:ascii="Century Gothic" w:hAnsi="Century Gothic"/>
+                <w:color w:val="000000"/>
+              </w:rPr>
+            </w:pPr>
+            <w:r>
+              <w:rPr>
+                <w:rFonts w:ascii="Century Gothic" w:hAnsi="Century Gothic"/>
+                <w:color w:val="000000"/>
+              </w:rPr>
+              <w:t>Admin</w:t>
             </w:r>
           </w:p>
         </w:tc>
@@ -5545,7 +5910,13 @@
               <w:rPr>
                 <w:rFonts w:ascii="Century Gothic" w:eastAsia="Century Gothic" w:hAnsi="Century Gothic" w:cs="Century Gothic"/>
               </w:rPr>
-              <w:t>L’utente ha la possibilità di visualizzare i documenti più richiesti dalla propria facoltà/università</w:t>
+              <w:t xml:space="preserve">Lo studente </w:t>
+            </w:r>
+            <w:r>
+              <w:rPr>
+                <w:rFonts w:ascii="Century Gothic" w:eastAsia="Century Gothic" w:hAnsi="Century Gothic" w:cs="Century Gothic"/>
+              </w:rPr>
+              <w:t>ha la possibilità di visualizzare i documenti più richiesti dalla propria facoltà/università</w:t>
             </w:r>
             <w:r>
               <w:rPr>
@@ -5690,7 +6061,13 @@
               <w:rPr>
                 <w:rFonts w:ascii="Century Gothic" w:eastAsia="Century Gothic" w:hAnsi="Century Gothic" w:cs="Century Gothic"/>
               </w:rPr>
-              <w:t xml:space="preserve">L’utente ha la possibilità di visualizzare i documenti </w:t>
+              <w:t xml:space="preserve">Lo studente </w:t>
+            </w:r>
+            <w:r>
+              <w:rPr>
+                <w:rFonts w:ascii="Century Gothic" w:eastAsia="Century Gothic" w:hAnsi="Century Gothic" w:cs="Century Gothic"/>
+              </w:rPr>
+              <w:t xml:space="preserve">ha la possibilità di visualizzare i documenti </w:t>
             </w:r>
             <w:r>
               <w:rPr>
@@ -6020,15 +6397,51 @@
                 <w:color w:val="000000"/>
                 <w:lang w:val="en-US"/>
               </w:rPr>
-              <w:t>Chat end-to-end t</w:t>
-            </w:r>
+              <w:t xml:space="preserve">Chat end-to-end </w:t>
+            </w:r>
+            <w:proofErr w:type="spellStart"/>
             <w:r>
               <w:rPr>
                 <w:rFonts w:ascii="Century Gothic" w:hAnsi="Century Gothic"/>
                 <w:color w:val="000000"/>
                 <w:lang w:val="en-US"/>
               </w:rPr>
-              <w:t>ra utenti</w:t>
+              <w:t>t</w:t>
+            </w:r>
+            <w:r>
+              <w:rPr>
+                <w:rFonts w:ascii="Century Gothic" w:hAnsi="Century Gothic"/>
+                <w:color w:val="000000"/>
+                <w:lang w:val="en-US"/>
+              </w:rPr>
+              <w:t>ra</w:t>
+            </w:r>
+            <w:proofErr w:type="spellEnd"/>
+            <w:r>
+              <w:rPr>
+                <w:rFonts w:ascii="Century Gothic" w:hAnsi="Century Gothic"/>
+                <w:color w:val="000000"/>
+                <w:lang w:val="en-US"/>
+              </w:rPr>
+              <w:t xml:space="preserve"> </w:t>
+            </w:r>
+            <w:proofErr w:type="spellStart"/>
+            <w:r>
+              <w:rPr>
+                <w:rFonts w:ascii="Century Gothic" w:hAnsi="Century Gothic"/>
+                <w:color w:val="000000"/>
+                <w:lang w:val="en-US"/>
+              </w:rPr>
+              <w:t>studenti</w:t>
+            </w:r>
+            <w:proofErr w:type="spellEnd"/>
+            <w:r>
+              <w:rPr>
+                <w:rFonts w:ascii="Century Gothic" w:hAnsi="Century Gothic"/>
+                <w:color w:val="000000"/>
+                <w:lang w:val="en-US"/>
+              </w:rPr>
+              <w:t xml:space="preserve"> e creator</w:t>
             </w:r>
           </w:p>
         </w:tc>
@@ -6052,7 +6465,33 @@
               <w:rPr>
                 <w:rFonts w:ascii="Century Gothic" w:eastAsia="Century Gothic" w:hAnsi="Century Gothic" w:cs="Century Gothic"/>
               </w:rPr>
-              <w:t>Il sistema deve dare la possibilità a due utenti di poter comunicare tra di loro attraverso una chat</w:t>
+              <w:t xml:space="preserve">Il sistema deve dare la possibilità </w:t>
+            </w:r>
+            <w:r>
+              <w:rPr>
+                <w:rFonts w:ascii="Century Gothic" w:eastAsia="Century Gothic" w:hAnsi="Century Gothic" w:cs="Century Gothic"/>
+              </w:rPr>
+              <w:t xml:space="preserve">ad uno studente ed un </w:t>
+            </w:r>
+            <w:proofErr w:type="spellStart"/>
+            <w:r>
+              <w:rPr>
+                <w:rFonts w:ascii="Century Gothic" w:eastAsia="Century Gothic" w:hAnsi="Century Gothic" w:cs="Century Gothic"/>
+              </w:rPr>
+              <w:t>creatoer</w:t>
+            </w:r>
+            <w:proofErr w:type="spellEnd"/>
+            <w:r>
+              <w:rPr>
+                <w:rFonts w:ascii="Century Gothic" w:eastAsia="Century Gothic" w:hAnsi="Century Gothic" w:cs="Century Gothic"/>
+              </w:rPr>
+              <w:t xml:space="preserve"> </w:t>
+            </w:r>
+            <w:r>
+              <w:rPr>
+                <w:rFonts w:ascii="Century Gothic" w:eastAsia="Century Gothic" w:hAnsi="Century Gothic" w:cs="Century Gothic"/>
+              </w:rPr>
+              <w:t>di poter comunicare tra di loro attraverso una chat</w:t>
             </w:r>
             <w:r>
               <w:rPr>
@@ -6358,7 +6797,13 @@
               <w:cnfStyle w:val="000000100000" w:firstRow="0" w:lastRow="0" w:firstColumn="0" w:lastColumn="0" w:oddVBand="0" w:evenVBand="0" w:oddHBand="1" w:evenHBand="0" w:firstRowFirstColumn="0" w:firstRowLastColumn="0" w:lastRowFirstColumn="0" w:lastRowLastColumn="0"/>
             </w:pPr>
             <w:r>
-              <w:t>Il sistema deve permettere all’utente di caricare i documenti all’interno dell’app dopo la registrazione</w:t>
+              <w:t xml:space="preserve">Il sistema deve permettere </w:t>
+            </w:r>
+            <w:r>
+              <w:t xml:space="preserve">al creator </w:t>
+            </w:r>
+            <w:r>
+              <w:t>di caricare i documenti all’interno dell’app dopo la registrazione</w:t>
             </w:r>
           </w:p>
         </w:tc>
@@ -6431,15 +6876,17 @@
               <w:cnfStyle w:val="000000000000" w:firstRow="0" w:lastRow="0" w:firstColumn="0" w:lastColumn="0" w:oddVBand="0" w:evenVBand="0" w:oddHBand="0" w:evenHBand="0" w:firstRowFirstColumn="0" w:firstRowLastColumn="0" w:lastRowFirstColumn="0" w:lastRowLastColumn="0"/>
             </w:pPr>
             <w:r>
-              <w:t xml:space="preserve">Il sistema deve permettere all’utente di poter inserire un </w:t>
-            </w:r>
-            <w:proofErr w:type="gramStart"/>
-            <w:r>
-              <w:t>feedback</w:t>
-            </w:r>
-            <w:proofErr w:type="gramEnd"/>
-            <w:r>
-              <w:t xml:space="preserve"> dopo aver scaricato il file</w:t>
+              <w:t xml:space="preserve">Il sistema deve permettere </w:t>
+            </w:r>
+            <w:r>
+              <w:t xml:space="preserve">allo studente </w:t>
+            </w:r>
+            <w:r>
+              <w:t xml:space="preserve">di poter inserire </w:t>
+            </w:r>
+            <w:r>
+              <w:lastRenderedPageBreak/>
+              <w:t>un feedback dopo aver scaricato il file</w:t>
             </w:r>
           </w:p>
         </w:tc>
@@ -6452,6 +6899,7 @@
               <w:cnfStyle w:val="000000000000" w:firstRow="0" w:lastRow="0" w:firstColumn="0" w:lastColumn="0" w:oddVBand="0" w:evenVBand="0" w:oddHBand="0" w:evenHBand="0" w:firstRowFirstColumn="0" w:firstRowLastColumn="0" w:lastRowFirstColumn="0" w:lastRowLastColumn="0"/>
             </w:pPr>
             <w:r>
+              <w:lastRenderedPageBreak/>
               <w:t>Studente</w:t>
             </w:r>
           </w:p>
@@ -7473,6 +7921,7 @@
           <w:sz w:val="32"/>
           <w:szCs w:val="32"/>
         </w:rPr>
+        <w:lastRenderedPageBreak/>
         <w:t>3.</w:t>
       </w:r>
       <w:r>
@@ -7550,7 +7999,6 @@
           <w:bCs/>
           <w:color w:val="000000" w:themeColor="text1"/>
         </w:rPr>
-        <w:lastRenderedPageBreak/>
         <w:t>RNF_</w:t>
       </w:r>
       <w:r>
@@ -9619,58 +10067,50 @@
       </w:tr>
     </w:tbl>
     <w:p/>
+    <w:p/>
+    <w:p/>
     <w:p>
       <w:pPr>
-        <w:pStyle w:val="Titolo3"/>
-        <w:spacing w:before="40" w:after="0" w:line="259" w:lineRule="auto"/>
-        <w:rPr>
-          <w:rFonts w:ascii="Century Gothic" w:eastAsia="Calibri" w:hAnsi="Century Gothic" w:cs="Calibri"/>
-          <w:color w:val="1F3863"/>
-          <w:sz w:val="24"/>
-          <w:szCs w:val="24"/>
-        </w:rPr>
-      </w:pPr>
-      <w:r>
-        <w:rPr>
-          <w:rFonts w:ascii="Century Gothic" w:eastAsia="Calibri" w:hAnsi="Century Gothic" w:cs="Calibri"/>
-          <w:color w:val="1F3863"/>
-          <w:sz w:val="24"/>
-          <w:szCs w:val="24"/>
-        </w:rPr>
-        <w:t>3.4.</w:t>
-      </w:r>
-      <w:r>
-        <w:rPr>
-          <w:rFonts w:ascii="Century Gothic" w:eastAsia="Calibri" w:hAnsi="Century Gothic" w:cs="Calibri"/>
-          <w:color w:val="1F3863"/>
-          <w:sz w:val="24"/>
-          <w:szCs w:val="24"/>
-        </w:rPr>
-        <w:t>1</w:t>
-      </w:r>
-      <w:r>
-        <w:rPr>
-          <w:rFonts w:ascii="Century Gothic" w:eastAsia="Calibri" w:hAnsi="Century Gothic" w:cs="Calibri"/>
-          <w:color w:val="1F3863"/>
-          <w:sz w:val="24"/>
-          <w:szCs w:val="24"/>
-        </w:rPr>
-        <w:t xml:space="preserve"> SC Francesco Bosso</w:t>
-      </w:r>
+        <w:spacing w:after="160" w:line="259" w:lineRule="auto"/>
+        <w:rPr>
+          <w:rFonts w:ascii="Century Gothic" w:hAnsi="Century Gothic"/>
+        </w:rPr>
+      </w:pPr>
     </w:p>
     <w:p>
       <w:pPr>
-        <w:rPr>
-          <w:rFonts w:ascii="Century Gothic" w:eastAsia="Calibri" w:hAnsi="Century Gothic" w:cs="Calibri"/>
-          <w:color w:val="1F3863"/>
-        </w:rPr>
-      </w:pPr>
-      <w:r>
-        <w:rPr>
-          <w:rFonts w:ascii="Century Gothic" w:eastAsia="Calibri" w:hAnsi="Century Gothic" w:cs="Calibri"/>
-          <w:color w:val="1F3863"/>
-        </w:rPr>
-        <w:t>Scenario 1</w:t>
+        <w:spacing w:after="160" w:line="259" w:lineRule="auto"/>
+        <w:rPr>
+          <w:rFonts w:ascii="Century Gothic" w:hAnsi="Century Gothic"/>
+        </w:rPr>
+      </w:pPr>
+    </w:p>
+    <w:p>
+      <w:pPr>
+        <w:spacing w:after="160" w:line="259" w:lineRule="auto"/>
+        <w:rPr>
+          <w:rFonts w:ascii="Century Gothic" w:hAnsi="Century Gothic"/>
+        </w:rPr>
+      </w:pPr>
+    </w:p>
+    <w:p>
+      <w:pPr>
+        <w:spacing w:after="160" w:line="259" w:lineRule="auto"/>
+        <w:rPr>
+          <w:rFonts w:ascii="Century Gothic" w:hAnsi="Century Gothic"/>
+        </w:rPr>
+      </w:pPr>
+      <w:r>
+        <w:rPr>
+          <w:rFonts w:ascii="Century Gothic" w:hAnsi="Century Gothic"/>
+        </w:rPr>
+        <w:t xml:space="preserve">Scenario </w:t>
+      </w:r>
+      <w:r>
+        <w:rPr>
+          <w:rFonts w:ascii="Century Gothic" w:hAnsi="Century Gothic"/>
+        </w:rPr>
+        <w:t>3</w:t>
       </w:r>
     </w:p>
     <w:tbl>
@@ -9748,45 +10188,9 @@
             </w:pPr>
             <w:r>
               <w:rPr>
-                <w:rFonts w:ascii="Century Gothic" w:hAnsi="Century Gothic"/>
-                <w:color w:val="000000"/>
-              </w:rPr>
-              <w:t>Visualizzazione</w:t>
-            </w:r>
-            <w:r>
-              <w:rPr>
-                <w:rFonts w:ascii="Century Gothic" w:hAnsi="Century Gothic"/>
-                <w:color w:val="000000"/>
-              </w:rPr>
-              <w:t xml:space="preserve"> d</w:t>
-            </w:r>
-            <w:r>
-              <w:rPr>
-                <w:rFonts w:ascii="Century Gothic" w:hAnsi="Century Gothic"/>
-                <w:color w:val="000000"/>
-              </w:rPr>
-              <w:t>ei</w:t>
-            </w:r>
-            <w:r>
-              <w:rPr>
-                <w:rFonts w:ascii="Century Gothic" w:hAnsi="Century Gothic"/>
-                <w:color w:val="000000"/>
-              </w:rPr>
-              <w:t xml:space="preserve"> d</w:t>
-            </w:r>
-            <w:r>
-              <w:rPr>
-                <w:rFonts w:ascii="Century Gothic" w:hAnsi="Century Gothic"/>
-                <w:color w:val="000000"/>
-              </w:rPr>
-              <w:t>ocumenti</w:t>
-            </w:r>
-            <w:r>
-              <w:rPr>
-                <w:rFonts w:ascii="Century Gothic" w:hAnsi="Century Gothic"/>
-                <w:color w:val="000000"/>
-              </w:rPr>
-              <w:t xml:space="preserve"> più richiesti</w:t>
+                <w:rFonts w:ascii="Century Gothic" w:eastAsia="Calibri" w:hAnsi="Century Gothic" w:cs="Calibri"/>
+              </w:rPr>
+              <w:t>Bannare Studente/Creator</w:t>
             </w:r>
           </w:p>
         </w:tc>
@@ -9839,6 +10243,9 @@
           </w:tcPr>
           <w:p>
             <w:pPr>
+              <w:tabs>
+                <w:tab w:val="left" w:pos="1420"/>
+              </w:tabs>
               <w:rPr>
                 <w:rFonts w:ascii="Century Gothic" w:eastAsia="Century Gothic" w:hAnsi="Century Gothic" w:cstheme="majorHAnsi"/>
               </w:rPr>
@@ -9847,7 +10254,7 @@
               <w:rPr>
                 <w:rFonts w:ascii="Century Gothic" w:eastAsia="Century Gothic" w:hAnsi="Century Gothic" w:cs="Century Gothic"/>
               </w:rPr>
-              <w:t>Studente</w:t>
+              <w:t>Admin</w:t>
             </w:r>
           </w:p>
         </w:tc>
@@ -9884,7 +10291,6 @@
                 <w:sz w:val="24"/>
                 <w:szCs w:val="24"/>
               </w:rPr>
-              <w:lastRenderedPageBreak/>
               <w:t>DESCRIZIONE</w:t>
             </w:r>
           </w:p>
@@ -9911,13 +10317,7 @@
               <w:rPr>
                 <w:rFonts w:ascii="Century Gothic" w:eastAsia="Century Gothic" w:hAnsi="Century Gothic" w:cs="Century Gothic"/>
               </w:rPr>
-              <w:t xml:space="preserve">Lo studente </w:t>
-            </w:r>
-            <w:r>
-              <w:rPr>
-                <w:rFonts w:ascii="Century Gothic" w:eastAsia="Century Gothic" w:hAnsi="Century Gothic" w:cs="Century Gothic"/>
-              </w:rPr>
-              <w:t>ha la possibilità di visualizzare i documenti più richiesti della propria facoltà/Università.</w:t>
+              <w:t>L’admin rileva un comportamento scorretto da parte di uno studente e decide di bannarlo, impedendogli l’accesso all’app</w:t>
             </w:r>
           </w:p>
         </w:tc>
@@ -9985,7 +10385,7 @@
                 <w:sz w:val="24"/>
                 <w:szCs w:val="24"/>
               </w:rPr>
-              <w:t>Studente</w:t>
+              <w:t>Admin</w:t>
             </w:r>
           </w:p>
         </w:tc>
@@ -10029,6 +10429,7 @@
             <w:tcBorders>
               <w:top w:val="single" w:sz="4" w:space="0" w:color="000000"/>
               <w:left w:val="single" w:sz="4" w:space="0" w:color="000000"/>
+              <w:bottom w:val="nil"/>
               <w:right w:val="single" w:sz="4" w:space="0" w:color="000000"/>
             </w:tcBorders>
             <w:shd w:val="clear" w:color="auto" w:fill="2F5496"/>
@@ -10064,14 +10465,7 @@
               <w:rPr>
                 <w:rFonts w:ascii="Century Gothic" w:eastAsia="Century Gothic" w:hAnsi="Century Gothic" w:cs="Century Gothic"/>
               </w:rPr>
-              <w:t>Apre l’applicazione e ritrova sulla homepage in una sezione i documenti più richiesti dagli utenti della propria facoltà/università.</w:t>
-            </w:r>
-            <w:r>
-              <w:rPr>
-                <w:rFonts w:ascii="Century Gothic" w:eastAsia="Century Gothic" w:hAnsi="Century Gothic" w:cs="Century Gothic"/>
-              </w:rPr>
-              <w:br/>
-              <w:t>L’utente clicca su uno di questi documenti.</w:t>
+              <w:t>Clicca sul suo “pannello di controllo”</w:t>
             </w:r>
           </w:p>
         </w:tc>
@@ -10103,8 +10497,9 @@
             <w:tcW w:w="2745" w:type="dxa"/>
             <w:vMerge/>
             <w:tcBorders>
+              <w:top w:val="nil"/>
               <w:left w:val="single" w:sz="4" w:space="0" w:color="000000"/>
-              <w:bottom w:val="single" w:sz="4" w:space="0" w:color="000000"/>
+              <w:bottom w:val="nil"/>
               <w:right w:val="single" w:sz="4" w:space="0" w:color="000000"/>
             </w:tcBorders>
             <w:shd w:val="clear" w:color="auto" w:fill="2F5496"/>
@@ -10155,37 +10550,215 @@
             </w:pPr>
             <w:r>
               <w:rPr>
-                <w:rFonts w:ascii="Century Gothic" w:hAnsi="Century Gothic"/>
-              </w:rPr>
-              <w:t>Il sistema apre una schermata di visualizzazione del documento da lui richiesto.</w:t>
+                <w:rFonts w:ascii="Century Gothic" w:eastAsia="Century Gothic" w:hAnsi="Century Gothic" w:cs="Century Gothic"/>
+              </w:rPr>
+              <w:t>Riceve la richiesta dell’admin e gli mostra gli utenti registrati e le possibili azioni da effettuare</w:t>
+            </w:r>
+            <w:r>
+              <w:rPr>
+                <w:rFonts w:ascii="Century Gothic" w:eastAsia="Century Gothic" w:hAnsi="Century Gothic" w:cs="Century Gothic"/>
+              </w:rPr>
+              <w:t>.</w:t>
+            </w:r>
+          </w:p>
+        </w:tc>
+      </w:tr>
+      <w:tr>
+        <w:trPr>
+          <w:trHeight w:val="300"/>
+        </w:trPr>
+        <w:tc>
+          <w:tcPr>
+            <w:tcW w:w="2745" w:type="dxa"/>
+            <w:tcBorders>
+              <w:top w:val="nil"/>
+              <w:left w:val="single" w:sz="4" w:space="0" w:color="000000"/>
+              <w:bottom w:val="nil"/>
+              <w:right w:val="single" w:sz="4" w:space="0" w:color="000000"/>
+            </w:tcBorders>
+            <w:shd w:val="clear" w:color="auto" w:fill="2F5496"/>
+          </w:tcPr>
+          <w:p>
+            <w:pPr>
+              <w:widowControl w:val="0"/>
+              <w:rPr>
+                <w:rFonts w:ascii="Century Gothic" w:eastAsia="Century Gothic" w:hAnsi="Century Gothic" w:cs="Century Gothic"/>
+              </w:rPr>
+            </w:pPr>
+          </w:p>
+        </w:tc>
+        <w:tc>
+          <w:tcPr>
+            <w:tcW w:w="3195" w:type="dxa"/>
+            <w:tcBorders>
+              <w:top w:val="single" w:sz="4" w:space="0" w:color="000000"/>
+              <w:left w:val="single" w:sz="4" w:space="0" w:color="000000"/>
+              <w:bottom w:val="single" w:sz="4" w:space="0" w:color="000000"/>
+              <w:right w:val="single" w:sz="4" w:space="0" w:color="000000"/>
+            </w:tcBorders>
+          </w:tcPr>
+          <w:p>
+            <w:pPr>
+              <w:spacing w:line="259" w:lineRule="auto"/>
+              <w:rPr>
+                <w:rFonts w:ascii="Century Gothic" w:eastAsia="Century Gothic" w:hAnsi="Century Gothic" w:cstheme="majorHAnsi"/>
+              </w:rPr>
+            </w:pPr>
+            <w:r>
+              <w:rPr>
+                <w:rFonts w:ascii="Century Gothic" w:eastAsia="Century Gothic" w:hAnsi="Century Gothic" w:cstheme="majorHAnsi"/>
+              </w:rPr>
+              <w:t>Trova lo studente che ha avuto un comportamento scorretto e decide di bannarlo</w:t>
+            </w:r>
+          </w:p>
+        </w:tc>
+        <w:tc>
+          <w:tcPr>
+            <w:tcW w:w="3269" w:type="dxa"/>
+            <w:tcBorders>
+              <w:top w:val="single" w:sz="4" w:space="0" w:color="000000"/>
+              <w:left w:val="single" w:sz="4" w:space="0" w:color="000000"/>
+              <w:bottom w:val="single" w:sz="4" w:space="0" w:color="000000"/>
+              <w:right w:val="single" w:sz="4" w:space="0" w:color="000000"/>
+            </w:tcBorders>
+          </w:tcPr>
+          <w:p>
+            <w:pPr>
+              <w:rPr>
+                <w:rFonts w:ascii="Century Gothic" w:eastAsia="Century Gothic" w:hAnsi="Century Gothic" w:cs="Century Gothic"/>
+              </w:rPr>
+            </w:pPr>
+          </w:p>
+        </w:tc>
+      </w:tr>
+      <w:tr>
+        <w:trPr>
+          <w:trHeight w:val="300"/>
+        </w:trPr>
+        <w:tc>
+          <w:tcPr>
+            <w:tcW w:w="2745" w:type="dxa"/>
+            <w:tcBorders>
+              <w:top w:val="nil"/>
+              <w:left w:val="single" w:sz="4" w:space="0" w:color="000000"/>
+              <w:bottom w:val="nil"/>
+              <w:right w:val="single" w:sz="4" w:space="0" w:color="000000"/>
+            </w:tcBorders>
+            <w:shd w:val="clear" w:color="auto" w:fill="2F5496"/>
+          </w:tcPr>
+          <w:p>
+            <w:pPr>
+              <w:widowControl w:val="0"/>
+              <w:rPr>
+                <w:rFonts w:ascii="Century Gothic" w:eastAsia="Century Gothic" w:hAnsi="Century Gothic" w:cs="Century Gothic"/>
+              </w:rPr>
+            </w:pPr>
+          </w:p>
+        </w:tc>
+        <w:tc>
+          <w:tcPr>
+            <w:tcW w:w="3195" w:type="dxa"/>
+            <w:tcBorders>
+              <w:top w:val="single" w:sz="4" w:space="0" w:color="000000"/>
+              <w:left w:val="single" w:sz="4" w:space="0" w:color="000000"/>
+              <w:bottom w:val="single" w:sz="4" w:space="0" w:color="000000"/>
+              <w:right w:val="single" w:sz="4" w:space="0" w:color="000000"/>
+            </w:tcBorders>
+          </w:tcPr>
+          <w:p>
+            <w:pPr>
+              <w:spacing w:line="259" w:lineRule="auto"/>
+              <w:rPr>
+                <w:rFonts w:ascii="Century Gothic" w:eastAsia="Century Gothic" w:hAnsi="Century Gothic" w:cstheme="majorHAnsi"/>
+              </w:rPr>
+            </w:pPr>
+          </w:p>
+        </w:tc>
+        <w:tc>
+          <w:tcPr>
+            <w:tcW w:w="3269" w:type="dxa"/>
+            <w:tcBorders>
+              <w:top w:val="single" w:sz="4" w:space="0" w:color="000000"/>
+              <w:left w:val="single" w:sz="4" w:space="0" w:color="000000"/>
+              <w:bottom w:val="single" w:sz="4" w:space="0" w:color="000000"/>
+              <w:right w:val="single" w:sz="4" w:space="0" w:color="000000"/>
+            </w:tcBorders>
+          </w:tcPr>
+          <w:p>
+            <w:pPr>
+              <w:rPr>
+                <w:rFonts w:ascii="Century Gothic" w:eastAsia="Century Gothic" w:hAnsi="Century Gothic" w:cs="Century Gothic"/>
+              </w:rPr>
+            </w:pPr>
+            <w:r>
+              <w:rPr>
+                <w:rFonts w:ascii="Century Gothic" w:eastAsia="Century Gothic" w:hAnsi="Century Gothic" w:cs="Century Gothic"/>
+              </w:rPr>
+              <w:t xml:space="preserve">Riceve </w:t>
+            </w:r>
+            <w:r>
+              <w:rPr>
+                <w:rFonts w:ascii="Century Gothic" w:eastAsia="Century Gothic" w:hAnsi="Century Gothic" w:cs="Century Gothic"/>
+              </w:rPr>
+              <w:t>la richiesta dell’admin e invalida la sessione dello studente selezionato impedendogli ulteriori accessi</w:t>
             </w:r>
           </w:p>
         </w:tc>
       </w:tr>
     </w:tbl>
+    <w:p/>
     <w:p>
       <w:pPr>
+        <w:pStyle w:val="Titolo3"/>
+        <w:spacing w:before="40" w:after="0" w:line="259" w:lineRule="auto"/>
         <w:rPr>
           <w:rFonts w:ascii="Century Gothic" w:eastAsia="Calibri" w:hAnsi="Century Gothic" w:cs="Calibri"/>
           <w:color w:val="1F3863"/>
-        </w:rPr>
-      </w:pPr>
-      <w:r>
-        <w:br/>
-      </w:r>
+          <w:sz w:val="24"/>
+          <w:szCs w:val="24"/>
+        </w:rPr>
+      </w:pPr>
       <w:r>
         <w:rPr>
           <w:rFonts w:ascii="Century Gothic" w:eastAsia="Calibri" w:hAnsi="Century Gothic" w:cs="Calibri"/>
           <w:color w:val="1F3863"/>
-        </w:rPr>
-        <w:t xml:space="preserve">Scenario </w:t>
+          <w:sz w:val="24"/>
+          <w:szCs w:val="24"/>
+        </w:rPr>
+        <w:t>3.4.</w:t>
       </w:r>
       <w:r>
         <w:rPr>
           <w:rFonts w:ascii="Century Gothic" w:eastAsia="Calibri" w:hAnsi="Century Gothic" w:cs="Calibri"/>
           <w:color w:val="1F3863"/>
-        </w:rPr>
-        <w:t>2</w:t>
+          <w:sz w:val="24"/>
+          <w:szCs w:val="24"/>
+        </w:rPr>
+        <w:t>1</w:t>
+      </w:r>
+      <w:r>
+        <w:rPr>
+          <w:rFonts w:ascii="Century Gothic" w:eastAsia="Calibri" w:hAnsi="Century Gothic" w:cs="Calibri"/>
+          <w:color w:val="1F3863"/>
+          <w:sz w:val="24"/>
+          <w:szCs w:val="24"/>
+        </w:rPr>
+        <w:t xml:space="preserve"> SC Francesco Bosso</w:t>
+      </w:r>
+    </w:p>
+    <w:p>
+      <w:pPr>
+        <w:rPr>
+          <w:rFonts w:ascii="Century Gothic" w:eastAsia="Calibri" w:hAnsi="Century Gothic" w:cs="Calibri"/>
+          <w:color w:val="1F3863"/>
+        </w:rPr>
+      </w:pPr>
+      <w:r>
+        <w:rPr>
+          <w:rFonts w:ascii="Century Gothic" w:eastAsia="Calibri" w:hAnsi="Century Gothic" w:cs="Calibri"/>
+          <w:color w:val="1F3863"/>
+        </w:rPr>
+        <w:t>Scenario 1</w:t>
       </w:r>
     </w:p>
     <w:tbl>
@@ -10301,14 +10874,7 @@
                 <w:rFonts w:ascii="Century Gothic" w:hAnsi="Century Gothic"/>
                 <w:color w:val="000000"/>
               </w:rPr>
-              <w:t xml:space="preserve"> r</w:t>
-            </w:r>
-            <w:r>
-              <w:rPr>
-                <w:rFonts w:ascii="Century Gothic" w:hAnsi="Century Gothic"/>
-                <w:color w:val="000000"/>
-              </w:rPr>
-              <w:t>ecenti</w:t>
+              <w:t xml:space="preserve"> più richiesti</w:t>
             </w:r>
           </w:p>
         </w:tc>
@@ -10438,7 +11004,7 @@
               <w:rPr>
                 <w:rFonts w:ascii="Century Gothic" w:eastAsia="Century Gothic" w:hAnsi="Century Gothic" w:cs="Century Gothic"/>
               </w:rPr>
-              <w:t>ha la possibilità aprire i documenti alla quale ha effettuato l’accesso recentemente.</w:t>
+              <w:t>ha la possibilità di visualizzare i documenti più richiesti della propria facoltà/Università.</w:t>
             </w:r>
           </w:p>
         </w:tc>
@@ -10585,20 +11151,21 @@
               <w:rPr>
                 <w:rFonts w:ascii="Century Gothic" w:eastAsia="Century Gothic" w:hAnsi="Century Gothic" w:cs="Century Gothic"/>
               </w:rPr>
-              <w:t>Apre l’applicazione e ritrova sulla homepage in una sezione i documenti più recenti alla quale ha effettuato l’accesso.</w:t>
+              <w:t xml:space="preserve">Apre l’applicazione e ritrova sulla homepage in una sezione i documenti più </w:t>
+            </w:r>
+            <w:r>
+              <w:rPr>
+                <w:rFonts w:ascii="Century Gothic" w:eastAsia="Century Gothic" w:hAnsi="Century Gothic" w:cs="Century Gothic"/>
+              </w:rPr>
+              <w:lastRenderedPageBreak/>
+              <w:t>richiesti dagli utenti della propria facoltà/università.</w:t>
             </w:r>
             <w:r>
               <w:rPr>
                 <w:rFonts w:ascii="Century Gothic" w:eastAsia="Century Gothic" w:hAnsi="Century Gothic" w:cs="Century Gothic"/>
               </w:rPr>
               <w:br/>
-              <w:t>L’utente clicca su uno di questi documenti</w:t>
-            </w:r>
-            <w:r>
-              <w:rPr>
-                <w:rFonts w:ascii="Century Gothic" w:eastAsia="Century Gothic" w:hAnsi="Century Gothic" w:cs="Century Gothic"/>
-              </w:rPr>
-              <w:t>.</w:t>
+              <w:t>L’utente clicca su uno di questi documenti.</w:t>
             </w:r>
           </w:p>
         </w:tc>
@@ -10682,9 +11249,9 @@
             </w:pPr>
             <w:r>
               <w:rPr>
-                <w:rFonts w:ascii="Century Gothic" w:eastAsia="Century Gothic" w:hAnsi="Century Gothic" w:cs="Century Gothic"/>
-              </w:rPr>
-              <w:t>Il sistema mostra all’utente il documento richiesto.</w:t>
+                <w:rFonts w:ascii="Century Gothic" w:hAnsi="Century Gothic"/>
+              </w:rPr>
+              <w:t>Il sistema apre una schermata di visualizzazione del documento da lui richiesto.</w:t>
             </w:r>
           </w:p>
         </w:tc>
@@ -10692,788 +11259,27 @@
     </w:tbl>
     <w:p>
       <w:pPr>
-        <w:pStyle w:val="Titolo3"/>
-        <w:spacing w:before="40" w:after="0" w:line="259" w:lineRule="auto"/>
         <w:rPr>
           <w:rFonts w:ascii="Century Gothic" w:eastAsia="Calibri" w:hAnsi="Century Gothic" w:cs="Calibri"/>
           <w:color w:val="1F3863"/>
-          <w:sz w:val="24"/>
-          <w:szCs w:val="24"/>
-        </w:rPr>
-      </w:pPr>
-    </w:p>
-    <w:p>
-      <w:pPr>
-        <w:pStyle w:val="Titolo3"/>
-        <w:spacing w:before="40" w:after="0" w:line="259" w:lineRule="auto"/>
+        </w:rPr>
+      </w:pPr>
+      <w:r>
+        <w:br/>
+      </w:r>
+      <w:r>
         <w:rPr>
           <w:rFonts w:ascii="Century Gothic" w:eastAsia="Calibri" w:hAnsi="Century Gothic" w:cs="Calibri"/>
           <w:color w:val="1F3863"/>
-          <w:sz w:val="24"/>
-          <w:szCs w:val="24"/>
-        </w:rPr>
-      </w:pPr>
+        </w:rPr>
+        <w:t xml:space="preserve">Scenario </w:t>
+      </w:r>
       <w:r>
         <w:rPr>
           <w:rFonts w:ascii="Century Gothic" w:eastAsia="Calibri" w:hAnsi="Century Gothic" w:cs="Calibri"/>
           <w:color w:val="1F3863"/>
-          <w:sz w:val="24"/>
-          <w:szCs w:val="24"/>
-        </w:rPr>
-        <w:t>3.4.</w:t>
-      </w:r>
-      <w:r>
-        <w:rPr>
-          <w:rFonts w:ascii="Century Gothic" w:eastAsia="Calibri" w:hAnsi="Century Gothic" w:cs="Calibri"/>
-          <w:color w:val="1F3863"/>
-          <w:sz w:val="24"/>
-          <w:szCs w:val="24"/>
-        </w:rPr>
-        <w:t>1.</w:t>
-      </w:r>
-      <w:r>
-        <w:rPr>
-          <w:rFonts w:ascii="Century Gothic" w:eastAsia="Calibri" w:hAnsi="Century Gothic" w:cs="Calibri"/>
-          <w:color w:val="1F3863"/>
-          <w:sz w:val="24"/>
-          <w:szCs w:val="24"/>
-        </w:rPr>
-        <w:t>2 SC Antonio Russomando</w:t>
-      </w:r>
-    </w:p>
-    <w:p>
-      <w:pPr>
-        <w:rPr>
-          <w:rFonts w:ascii="Century Gothic" w:hAnsi="Century Gothic"/>
-        </w:rPr>
-      </w:pPr>
-      <w:r>
-        <w:rPr>
-          <w:rFonts w:ascii="Century Gothic" w:eastAsia="Calibri" w:hAnsi="Century Gothic" w:cs="Calibri"/>
-          <w:color w:val="1F3863"/>
-        </w:rPr>
-        <w:t>Scenario 1</w:t>
-      </w:r>
-    </w:p>
-    <w:tbl>
-      <w:tblPr>
-        <w:tblStyle w:val="a0"/>
-        <w:tblW w:w="5000" w:type="pct"/>
-        <w:tblBorders>
-          <w:top w:val="single" w:sz="4" w:space="0" w:color="FFFFFF"/>
-          <w:left w:val="single" w:sz="4" w:space="0" w:color="FFFFFF"/>
-          <w:bottom w:val="single" w:sz="4" w:space="0" w:color="FFFFFF"/>
-          <w:right w:val="single" w:sz="4" w:space="0" w:color="FFFFFF"/>
-          <w:insideH w:val="single" w:sz="4" w:space="0" w:color="FFFFFF"/>
-          <w:insideV w:val="single" w:sz="4" w:space="0" w:color="FFFFFF"/>
-        </w:tblBorders>
-        <w:tblLook w:val="0600" w:firstRow="0" w:lastRow="0" w:firstColumn="0" w:lastColumn="0" w:noHBand="1" w:noVBand="1"/>
-      </w:tblPr>
-      <w:tblGrid>
-        <w:gridCol w:w="2687"/>
-        <w:gridCol w:w="3130"/>
-        <w:gridCol w:w="3202"/>
-      </w:tblGrid>
-      <w:tr>
-        <w:trPr>
-          <w:trHeight w:val="20"/>
-        </w:trPr>
-        <w:tc>
-          <w:tcPr>
-            <w:tcW w:w="1490" w:type="pct"/>
-            <w:tcBorders>
-              <w:top w:val="single" w:sz="4" w:space="0" w:color="000000"/>
-              <w:left w:val="single" w:sz="4" w:space="0" w:color="000000"/>
-              <w:bottom w:val="single" w:sz="4" w:space="0" w:color="000000"/>
-              <w:right w:val="single" w:sz="4" w:space="0" w:color="000000"/>
-            </w:tcBorders>
-            <w:shd w:val="clear" w:color="auto" w:fill="2F5496"/>
-          </w:tcPr>
-          <w:p>
-            <w:pPr>
-              <w:rPr>
-                <w:rFonts w:ascii="Century Gothic" w:eastAsia="Century Gothic" w:hAnsi="Century Gothic" w:cs="Century Gothic"/>
-                <w:color w:val="FFFFFF"/>
-                <w:sz w:val="24"/>
-                <w:szCs w:val="24"/>
-              </w:rPr>
-            </w:pPr>
-            <w:r>
-              <w:rPr>
-                <w:rFonts w:ascii="Century Gothic" w:eastAsia="Century Gothic" w:hAnsi="Century Gothic" w:cs="Century Gothic"/>
-                <w:color w:val="FFFFFF"/>
-                <w:sz w:val="24"/>
-                <w:szCs w:val="24"/>
-              </w:rPr>
-              <w:t>NOME SCENARIO</w:t>
-            </w:r>
-          </w:p>
-        </w:tc>
-        <w:tc>
-          <w:tcPr>
-            <w:tcW w:w="3510" w:type="pct"/>
-            <w:gridSpan w:val="2"/>
-            <w:tcBorders>
-              <w:top w:val="single" w:sz="4" w:space="0" w:color="000000"/>
-              <w:left w:val="single" w:sz="4" w:space="0" w:color="000000"/>
-              <w:bottom w:val="single" w:sz="4" w:space="0" w:color="000000"/>
-              <w:right w:val="single" w:sz="4" w:space="0" w:color="000000"/>
-            </w:tcBorders>
-          </w:tcPr>
-          <w:p>
-            <w:pPr>
-              <w:rPr>
-                <w:rFonts w:ascii="Century Gothic" w:eastAsia="Calibri" w:hAnsi="Century Gothic" w:cs="Calibri"/>
-              </w:rPr>
-            </w:pPr>
-            <w:r>
-              <w:rPr>
-                <w:rFonts w:ascii="Century Gothic" w:eastAsia="Calibri" w:hAnsi="Century Gothic" w:cs="Calibri"/>
-              </w:rPr>
-              <w:t>SC_EliminareFeedback</w:t>
-            </w:r>
-          </w:p>
-        </w:tc>
-      </w:tr>
-      <w:tr>
-        <w:trPr>
-          <w:trHeight w:val="300"/>
-        </w:trPr>
-        <w:tc>
-          <w:tcPr>
-            <w:tcW w:w="1490" w:type="pct"/>
-            <w:tcBorders>
-              <w:top w:val="single" w:sz="4" w:space="0" w:color="000000"/>
-              <w:left w:val="single" w:sz="4" w:space="0" w:color="000000"/>
-              <w:bottom w:val="single" w:sz="4" w:space="0" w:color="000000"/>
-              <w:right w:val="single" w:sz="4" w:space="0" w:color="000000"/>
-            </w:tcBorders>
-            <w:shd w:val="clear" w:color="auto" w:fill="2F5496"/>
-          </w:tcPr>
-          <w:p>
-            <w:pPr>
-              <w:rPr>
-                <w:rFonts w:ascii="Century Gothic" w:eastAsia="Century Gothic" w:hAnsi="Century Gothic" w:cs="Century Gothic"/>
-                <w:color w:val="FFFFFF"/>
-                <w:sz w:val="24"/>
-                <w:szCs w:val="24"/>
-              </w:rPr>
-            </w:pPr>
-            <w:r>
-              <w:rPr>
-                <w:rFonts w:ascii="Century Gothic" w:eastAsia="Century Gothic" w:hAnsi="Century Gothic" w:cs="Century Gothic"/>
-                <w:color w:val="FFFFFF"/>
-                <w:sz w:val="24"/>
-                <w:szCs w:val="24"/>
-              </w:rPr>
-              <w:t>ATTORI</w:t>
-            </w:r>
-          </w:p>
-        </w:tc>
-        <w:tc>
-          <w:tcPr>
-            <w:tcW w:w="3510" w:type="pct"/>
-            <w:gridSpan w:val="2"/>
-            <w:tcBorders>
-              <w:top w:val="single" w:sz="4" w:space="0" w:color="000000"/>
-              <w:left w:val="single" w:sz="4" w:space="0" w:color="000000"/>
-              <w:bottom w:val="single" w:sz="4" w:space="0" w:color="000000"/>
-              <w:right w:val="single" w:sz="4" w:space="0" w:color="000000"/>
-            </w:tcBorders>
-          </w:tcPr>
-          <w:p>
-            <w:pPr>
-              <w:rPr>
-                <w:rFonts w:ascii="Century Gothic" w:eastAsia="Century Gothic" w:hAnsi="Century Gothic" w:cstheme="majorHAnsi"/>
-              </w:rPr>
-            </w:pPr>
-            <w:r>
-              <w:rPr>
-                <w:rFonts w:ascii="Century Gothic" w:eastAsia="Century Gothic" w:hAnsi="Century Gothic" w:cstheme="majorHAnsi"/>
-              </w:rPr>
-              <w:t>Andrea: studente</w:t>
-            </w:r>
-          </w:p>
-        </w:tc>
-      </w:tr>
-      <w:tr>
-        <w:trPr>
-          <w:trHeight w:val="227"/>
-        </w:trPr>
-        <w:tc>
-          <w:tcPr>
-            <w:tcW w:w="1490" w:type="pct"/>
-            <w:tcBorders>
-              <w:top w:val="single" w:sz="4" w:space="0" w:color="000000"/>
-              <w:left w:val="single" w:sz="4" w:space="0" w:color="000000"/>
-              <w:bottom w:val="single" w:sz="4" w:space="0" w:color="000000"/>
-              <w:right w:val="single" w:sz="4" w:space="0" w:color="000000"/>
-            </w:tcBorders>
-            <w:shd w:val="clear" w:color="auto" w:fill="2F5496"/>
-          </w:tcPr>
-          <w:p>
-            <w:pPr>
-              <w:spacing w:line="259" w:lineRule="auto"/>
-              <w:rPr>
-                <w:rFonts w:ascii="Century Gothic" w:eastAsia="Century Gothic" w:hAnsi="Century Gothic" w:cs="Century Gothic"/>
-                <w:color w:val="FFFFFF"/>
-                <w:sz w:val="24"/>
-                <w:szCs w:val="24"/>
-              </w:rPr>
-            </w:pPr>
-            <w:r>
-              <w:rPr>
-                <w:rFonts w:ascii="Century Gothic" w:eastAsia="Century Gothic" w:hAnsi="Century Gothic" w:cs="Century Gothic"/>
-                <w:color w:val="FFFFFF"/>
-                <w:sz w:val="24"/>
-                <w:szCs w:val="24"/>
-              </w:rPr>
-              <w:lastRenderedPageBreak/>
-              <w:t>DESCRIZIONE</w:t>
-            </w:r>
-          </w:p>
-        </w:tc>
-        <w:tc>
-          <w:tcPr>
-            <w:tcW w:w="3510" w:type="pct"/>
-            <w:gridSpan w:val="2"/>
-            <w:tcBorders>
-              <w:top w:val="single" w:sz="4" w:space="0" w:color="000000"/>
-              <w:left w:val="single" w:sz="4" w:space="0" w:color="000000"/>
-              <w:right w:val="single" w:sz="4" w:space="0" w:color="000000"/>
-            </w:tcBorders>
-          </w:tcPr>
-          <w:p>
-            <w:pPr>
-              <w:spacing w:line="259" w:lineRule="auto"/>
-              <w:rPr>
-                <w:rFonts w:ascii="Century Gothic" w:eastAsia="Century Gothic" w:hAnsi="Century Gothic" w:cstheme="majorHAnsi"/>
-              </w:rPr>
-            </w:pPr>
-            <w:r>
-              <w:rPr>
-                <w:rFonts w:ascii="Century Gothic" w:eastAsia="Century Gothic" w:hAnsi="Century Gothic" w:cstheme="majorHAnsi"/>
-              </w:rPr>
-              <w:t>Eliminare un feedback ad un documento.</w:t>
-            </w:r>
-          </w:p>
-        </w:tc>
-      </w:tr>
-      <w:tr>
-        <w:trPr>
-          <w:trHeight w:val="300"/>
-        </w:trPr>
-        <w:tc>
-          <w:tcPr>
-            <w:tcW w:w="1490" w:type="pct"/>
-            <w:tcBorders>
-              <w:top w:val="single" w:sz="4" w:space="0" w:color="000000"/>
-              <w:left w:val="single" w:sz="4" w:space="0" w:color="000000"/>
-              <w:bottom w:val="single" w:sz="4" w:space="0" w:color="000000"/>
-              <w:right w:val="single" w:sz="4" w:space="0" w:color="000000"/>
-            </w:tcBorders>
-            <w:shd w:val="clear" w:color="auto" w:fill="2F5496"/>
-          </w:tcPr>
-          <w:p>
-            <w:pPr>
-              <w:rPr>
-                <w:rFonts w:ascii="Century Gothic" w:eastAsia="Century Gothic" w:hAnsi="Century Gothic" w:cs="Century Gothic"/>
-                <w:color w:val="FFFFFF"/>
-                <w:sz w:val="24"/>
-                <w:szCs w:val="24"/>
-              </w:rPr>
-            </w:pPr>
-            <w:r>
-              <w:rPr>
-                <w:rFonts w:ascii="Century Gothic" w:eastAsia="Century Gothic" w:hAnsi="Century Gothic" w:cs="Century Gothic"/>
-                <w:color w:val="FFFFFF"/>
-                <w:sz w:val="24"/>
-                <w:szCs w:val="24"/>
-              </w:rPr>
-              <w:t>FLUSSO DEGLI EVENTI</w:t>
-            </w:r>
-          </w:p>
-        </w:tc>
-        <w:tc>
-          <w:tcPr>
-            <w:tcW w:w="1735" w:type="pct"/>
-            <w:tcBorders>
-              <w:top w:val="single" w:sz="4" w:space="0" w:color="000000"/>
-              <w:left w:val="single" w:sz="4" w:space="0" w:color="000000"/>
-              <w:bottom w:val="single" w:sz="4" w:space="0" w:color="000000"/>
-              <w:right w:val="single" w:sz="4" w:space="0" w:color="000000"/>
-            </w:tcBorders>
-          </w:tcPr>
-          <w:p>
-            <w:pPr>
-              <w:spacing w:line="259" w:lineRule="auto"/>
-              <w:jc w:val="center"/>
-              <w:rPr>
-                <w:rFonts w:ascii="Century Gothic" w:eastAsia="Century Gothic" w:hAnsi="Century Gothic" w:cstheme="majorHAnsi"/>
-                <w:color w:val="1F4E79"/>
-                <w:sz w:val="24"/>
-                <w:szCs w:val="24"/>
-              </w:rPr>
-            </w:pPr>
-            <w:r>
-              <w:rPr>
-                <w:rFonts w:ascii="Century Gothic" w:eastAsia="Century Gothic" w:hAnsi="Century Gothic" w:cstheme="majorHAnsi"/>
-                <w:color w:val="1F4E79"/>
-                <w:sz w:val="24"/>
-                <w:szCs w:val="24"/>
-              </w:rPr>
-              <w:t>Studente</w:t>
-            </w:r>
-          </w:p>
-        </w:tc>
-        <w:tc>
-          <w:tcPr>
-            <w:tcW w:w="1775" w:type="pct"/>
-            <w:tcBorders>
-              <w:top w:val="single" w:sz="4" w:space="0" w:color="000000"/>
-              <w:left w:val="single" w:sz="4" w:space="0" w:color="000000"/>
-              <w:bottom w:val="single" w:sz="4" w:space="0" w:color="000000"/>
-              <w:right w:val="single" w:sz="4" w:space="0" w:color="000000"/>
-            </w:tcBorders>
-          </w:tcPr>
-          <w:p>
-            <w:pPr>
-              <w:jc w:val="center"/>
-              <w:rPr>
-                <w:rFonts w:ascii="Century Gothic" w:eastAsia="Century Gothic" w:hAnsi="Century Gothic" w:cstheme="majorHAnsi"/>
-                <w:color w:val="1F4E79"/>
-                <w:sz w:val="24"/>
-                <w:szCs w:val="24"/>
-              </w:rPr>
-            </w:pPr>
-            <w:r>
-              <w:rPr>
-                <w:rFonts w:ascii="Century Gothic" w:eastAsia="Century Gothic" w:hAnsi="Century Gothic" w:cstheme="majorHAnsi"/>
-                <w:color w:val="1F4E79"/>
-                <w:sz w:val="24"/>
-                <w:szCs w:val="24"/>
-              </w:rPr>
-              <w:t>Sistema</w:t>
-            </w:r>
-          </w:p>
-        </w:tc>
-      </w:tr>
-      <w:tr>
-        <w:tc>
-          <w:tcPr>
-            <w:tcW w:w="1490" w:type="pct"/>
-            <w:vMerge w:val="restart"/>
-            <w:tcBorders>
-              <w:top w:val="single" w:sz="4" w:space="0" w:color="000000"/>
-              <w:left w:val="single" w:sz="4" w:space="0" w:color="000000"/>
-              <w:right w:val="single" w:sz="4" w:space="0" w:color="000000"/>
-            </w:tcBorders>
-            <w:shd w:val="clear" w:color="auto" w:fill="2F5496"/>
-          </w:tcPr>
-          <w:p>
-            <w:pPr>
-              <w:rPr>
-                <w:rFonts w:ascii="Century Gothic" w:eastAsia="Century Gothic" w:hAnsi="Century Gothic" w:cs="Century Gothic"/>
-                <w:color w:val="1F4E79"/>
-                <w:sz w:val="36"/>
-                <w:szCs w:val="36"/>
-              </w:rPr>
-            </w:pPr>
-          </w:p>
-        </w:tc>
-        <w:tc>
-          <w:tcPr>
-            <w:tcW w:w="1735" w:type="pct"/>
-            <w:tcBorders>
-              <w:top w:val="single" w:sz="4" w:space="0" w:color="000000"/>
-              <w:left w:val="single" w:sz="4" w:space="0" w:color="000000"/>
-              <w:bottom w:val="single" w:sz="4" w:space="0" w:color="000000" w:themeColor="text1"/>
-              <w:right w:val="single" w:sz="4" w:space="0" w:color="000000"/>
-            </w:tcBorders>
-          </w:tcPr>
-          <w:p>
-            <w:pPr>
-              <w:rPr>
-                <w:rFonts w:ascii="Century Gothic" w:eastAsia="Century Gothic" w:hAnsi="Century Gothic" w:cstheme="majorHAnsi"/>
-              </w:rPr>
-            </w:pPr>
-            <w:r>
-              <w:rPr>
-                <w:rFonts w:ascii="Century Gothic" w:eastAsia="Century Gothic" w:hAnsi="Century Gothic" w:cstheme="majorHAnsi"/>
-              </w:rPr>
-              <w:t>Andrea si è reso conto di aver sbagliato a scrivere un feedback ad un documento. Accede al sistema e va nella sezione dei suoi documenti scaricati.</w:t>
-            </w:r>
-          </w:p>
-        </w:tc>
-        <w:tc>
-          <w:tcPr>
-            <w:tcW w:w="1775" w:type="pct"/>
-            <w:tcBorders>
-              <w:top w:val="single" w:sz="4" w:space="0" w:color="000000"/>
-              <w:left w:val="single" w:sz="4" w:space="0" w:color="000000"/>
-              <w:bottom w:val="single" w:sz="4" w:space="0" w:color="000000" w:themeColor="text1"/>
-              <w:right w:val="single" w:sz="4" w:space="0" w:color="000000"/>
-            </w:tcBorders>
-          </w:tcPr>
-          <w:p>
-            <w:pPr>
-              <w:rPr>
-                <w:rFonts w:ascii="Century Gothic" w:eastAsia="Century Gothic" w:hAnsi="Century Gothic" w:cstheme="majorHAnsi"/>
-              </w:rPr>
-            </w:pPr>
-          </w:p>
-        </w:tc>
-      </w:tr>
-      <w:tr>
-        <w:trPr>
-          <w:trHeight w:val="300"/>
-        </w:trPr>
-        <w:tc>
-          <w:tcPr>
-            <w:tcW w:w="1490" w:type="pct"/>
-            <w:vMerge/>
-            <w:tcBorders>
-              <w:left w:val="single" w:sz="4" w:space="0" w:color="000000"/>
-              <w:bottom w:val="single" w:sz="4" w:space="0" w:color="000000"/>
-              <w:right w:val="single" w:sz="4" w:space="0" w:color="000000"/>
-            </w:tcBorders>
-            <w:shd w:val="clear" w:color="auto" w:fill="2F5496"/>
-          </w:tcPr>
-          <w:p>
-            <w:pPr>
-              <w:widowControl w:val="0"/>
-              <w:rPr>
-                <w:rFonts w:ascii="Century Gothic" w:eastAsia="Century Gothic" w:hAnsi="Century Gothic" w:cs="Century Gothic"/>
-              </w:rPr>
-            </w:pPr>
-          </w:p>
-        </w:tc>
-        <w:tc>
-          <w:tcPr>
-            <w:tcW w:w="1735" w:type="pct"/>
-            <w:tcBorders>
-              <w:top w:val="single" w:sz="4" w:space="0" w:color="000000" w:themeColor="text1"/>
-              <w:left w:val="single" w:sz="4" w:space="0" w:color="000000"/>
-              <w:bottom w:val="single" w:sz="4" w:space="0" w:color="000000"/>
-              <w:right w:val="single" w:sz="4" w:space="0" w:color="000000"/>
-            </w:tcBorders>
-          </w:tcPr>
-          <w:p>
-            <w:pPr>
-              <w:spacing w:line="259" w:lineRule="auto"/>
-              <w:rPr>
-                <w:rFonts w:ascii="Century Gothic" w:eastAsia="Century Gothic" w:hAnsi="Century Gothic" w:cstheme="majorHAnsi"/>
-              </w:rPr>
-            </w:pPr>
-          </w:p>
-        </w:tc>
-        <w:tc>
-          <w:tcPr>
-            <w:tcW w:w="1775" w:type="pct"/>
-            <w:tcBorders>
-              <w:top w:val="single" w:sz="4" w:space="0" w:color="000000" w:themeColor="text1"/>
-              <w:left w:val="single" w:sz="4" w:space="0" w:color="000000"/>
-              <w:bottom w:val="single" w:sz="4" w:space="0" w:color="000000"/>
-              <w:right w:val="single" w:sz="4" w:space="0" w:color="000000"/>
-            </w:tcBorders>
-          </w:tcPr>
-          <w:p>
-            <w:pPr>
-              <w:rPr>
-                <w:rFonts w:ascii="Century Gothic" w:eastAsia="Century Gothic" w:hAnsi="Century Gothic" w:cstheme="majorHAnsi"/>
-              </w:rPr>
-            </w:pPr>
-            <w:r>
-              <w:rPr>
-                <w:rFonts w:ascii="Century Gothic" w:eastAsia="Century Gothic" w:hAnsi="Century Gothic" w:cstheme="majorHAnsi"/>
-              </w:rPr>
-              <w:t>Il sistema mostra ad Andrea la lista di tutti i suoi documenti scaricati con tutti i feedback che ha rilasciato.</w:t>
-            </w:r>
-          </w:p>
-        </w:tc>
-      </w:tr>
-      <w:tr>
-        <w:tc>
-          <w:tcPr>
-            <w:tcW w:w="1490" w:type="pct"/>
-            <w:vMerge/>
-            <w:tcBorders>
-              <w:top w:val="single" w:sz="4" w:space="0" w:color="000000"/>
-              <w:left w:val="single" w:sz="4" w:space="0" w:color="000000"/>
-              <w:right w:val="single" w:sz="4" w:space="0" w:color="000000"/>
-            </w:tcBorders>
-            <w:shd w:val="clear" w:color="auto" w:fill="2F5496"/>
-          </w:tcPr>
-          <w:p>
-            <w:pPr>
-              <w:widowControl w:val="0"/>
-              <w:rPr>
-                <w:rFonts w:ascii="Century Gothic" w:eastAsia="Century Gothic" w:hAnsi="Century Gothic" w:cs="Century Gothic"/>
-              </w:rPr>
-            </w:pPr>
-          </w:p>
-        </w:tc>
-        <w:tc>
-          <w:tcPr>
-            <w:tcW w:w="1735" w:type="pct"/>
-            <w:tcBorders>
-              <w:top w:val="single" w:sz="4" w:space="0" w:color="000000"/>
-              <w:left w:val="single" w:sz="4" w:space="0" w:color="000000"/>
-              <w:bottom w:val="single" w:sz="4" w:space="0" w:color="000000" w:themeColor="text1"/>
-              <w:right w:val="single" w:sz="4" w:space="0" w:color="000000"/>
-            </w:tcBorders>
-          </w:tcPr>
-          <w:p>
-            <w:pPr>
-              <w:spacing w:line="259" w:lineRule="auto"/>
-              <w:rPr>
-                <w:rFonts w:ascii="Century Gothic" w:eastAsia="Century Gothic" w:hAnsi="Century Gothic" w:cstheme="majorHAnsi"/>
-              </w:rPr>
-            </w:pPr>
-            <w:r>
-              <w:rPr>
-                <w:rFonts w:ascii="Century Gothic" w:eastAsia="Century Gothic" w:hAnsi="Century Gothic" w:cstheme="majorHAnsi"/>
-              </w:rPr>
-              <w:t>Andrea cerca il documento in questione e clicca il pulsante per eliminare il feedback.</w:t>
-            </w:r>
-          </w:p>
-        </w:tc>
-        <w:tc>
-          <w:tcPr>
-            <w:tcW w:w="1775" w:type="pct"/>
-            <w:tcBorders>
-              <w:top w:val="single" w:sz="4" w:space="0" w:color="000000"/>
-              <w:left w:val="single" w:sz="4" w:space="0" w:color="000000"/>
-              <w:bottom w:val="single" w:sz="4" w:space="0" w:color="000000" w:themeColor="text1"/>
-              <w:right w:val="single" w:sz="4" w:space="0" w:color="000000"/>
-            </w:tcBorders>
-          </w:tcPr>
-          <w:p>
-            <w:pPr>
-              <w:rPr>
-                <w:rFonts w:ascii="Century Gothic" w:eastAsia="Century Gothic" w:hAnsi="Century Gothic" w:cstheme="majorHAnsi"/>
-              </w:rPr>
-            </w:pPr>
-          </w:p>
-        </w:tc>
-      </w:tr>
-      <w:tr>
-        <w:tc>
-          <w:tcPr>
-            <w:tcW w:w="1490" w:type="pct"/>
-            <w:vMerge/>
-            <w:tcBorders>
-              <w:top w:val="single" w:sz="4" w:space="0" w:color="000000"/>
-              <w:left w:val="single" w:sz="4" w:space="0" w:color="000000"/>
-              <w:right w:val="single" w:sz="4" w:space="0" w:color="000000"/>
-            </w:tcBorders>
-            <w:shd w:val="clear" w:color="auto" w:fill="2F5496"/>
-          </w:tcPr>
-          <w:p>
-            <w:pPr>
-              <w:widowControl w:val="0"/>
-              <w:rPr>
-                <w:rFonts w:ascii="Century Gothic" w:eastAsia="Century Gothic" w:hAnsi="Century Gothic" w:cs="Century Gothic"/>
-              </w:rPr>
-            </w:pPr>
-          </w:p>
-        </w:tc>
-        <w:tc>
-          <w:tcPr>
-            <w:tcW w:w="1735" w:type="pct"/>
-            <w:tcBorders>
-              <w:top w:val="single" w:sz="4" w:space="0" w:color="000000"/>
-              <w:left w:val="single" w:sz="4" w:space="0" w:color="000000"/>
-              <w:bottom w:val="single" w:sz="4" w:space="0" w:color="000000"/>
-              <w:right w:val="single" w:sz="4" w:space="0" w:color="000000"/>
-            </w:tcBorders>
-          </w:tcPr>
-          <w:p>
-            <w:pPr>
-              <w:spacing w:line="259" w:lineRule="auto"/>
-              <w:rPr>
-                <w:rFonts w:ascii="Century Gothic" w:eastAsia="Century Gothic" w:hAnsi="Century Gothic" w:cstheme="majorHAnsi"/>
-              </w:rPr>
-            </w:pPr>
-          </w:p>
-        </w:tc>
-        <w:tc>
-          <w:tcPr>
-            <w:tcW w:w="1775" w:type="pct"/>
-            <w:tcBorders>
-              <w:top w:val="single" w:sz="4" w:space="0" w:color="000000"/>
-              <w:left w:val="single" w:sz="4" w:space="0" w:color="000000"/>
-              <w:bottom w:val="single" w:sz="4" w:space="0" w:color="000000"/>
-              <w:right w:val="single" w:sz="4" w:space="0" w:color="000000"/>
-            </w:tcBorders>
-          </w:tcPr>
-          <w:p>
-            <w:pPr>
-              <w:rPr>
-                <w:rFonts w:ascii="Century Gothic" w:eastAsia="Century Gothic" w:hAnsi="Century Gothic" w:cstheme="majorHAnsi"/>
-              </w:rPr>
-            </w:pPr>
-            <w:r>
-              <w:rPr>
-                <w:rFonts w:ascii="Century Gothic" w:eastAsia="Century Gothic" w:hAnsi="Century Gothic" w:cstheme="majorHAnsi"/>
-              </w:rPr>
-              <w:t>Il sistema mostra ad Andrea un messaggio di conferma dell’eliminazione del feedback.</w:t>
-            </w:r>
-          </w:p>
-        </w:tc>
-      </w:tr>
-      <w:tr>
-        <w:tc>
-          <w:tcPr>
-            <w:tcW w:w="1490" w:type="pct"/>
-            <w:vMerge/>
-            <w:tcBorders>
-              <w:left w:val="single" w:sz="4" w:space="0" w:color="000000"/>
-              <w:right w:val="single" w:sz="4" w:space="0" w:color="000000"/>
-            </w:tcBorders>
-            <w:shd w:val="clear" w:color="auto" w:fill="2F5496"/>
-          </w:tcPr>
-          <w:p>
-            <w:pPr>
-              <w:widowControl w:val="0"/>
-              <w:rPr>
-                <w:rFonts w:ascii="Century Gothic" w:eastAsia="Century Gothic" w:hAnsi="Century Gothic" w:cs="Century Gothic"/>
-              </w:rPr>
-            </w:pPr>
-          </w:p>
-        </w:tc>
-        <w:tc>
-          <w:tcPr>
-            <w:tcW w:w="1735" w:type="pct"/>
-            <w:tcBorders>
-              <w:top w:val="single" w:sz="4" w:space="0" w:color="000000"/>
-              <w:left w:val="single" w:sz="4" w:space="0" w:color="000000"/>
-              <w:bottom w:val="single" w:sz="4" w:space="0" w:color="000000" w:themeColor="text1"/>
-              <w:right w:val="single" w:sz="4" w:space="0" w:color="000000"/>
-            </w:tcBorders>
-          </w:tcPr>
-          <w:p>
-            <w:pPr>
-              <w:spacing w:line="259" w:lineRule="auto"/>
-              <w:rPr>
-                <w:rFonts w:ascii="Century Gothic" w:eastAsia="Century Gothic" w:hAnsi="Century Gothic" w:cstheme="majorHAnsi"/>
-              </w:rPr>
-            </w:pPr>
-            <w:r>
-              <w:rPr>
-                <w:rFonts w:ascii="Century Gothic" w:eastAsia="Century Gothic" w:hAnsi="Century Gothic" w:cstheme="majorHAnsi"/>
-              </w:rPr>
-              <w:t>Andrea clicca sul pulsante di conferma per l’eliminazione del feedback.</w:t>
-            </w:r>
-          </w:p>
-        </w:tc>
-        <w:tc>
-          <w:tcPr>
-            <w:tcW w:w="1775" w:type="pct"/>
-            <w:tcBorders>
-              <w:top w:val="single" w:sz="4" w:space="0" w:color="000000"/>
-              <w:left w:val="single" w:sz="4" w:space="0" w:color="000000"/>
-              <w:bottom w:val="single" w:sz="4" w:space="0" w:color="000000" w:themeColor="text1"/>
-              <w:right w:val="single" w:sz="4" w:space="0" w:color="000000"/>
-            </w:tcBorders>
-          </w:tcPr>
-          <w:p>
-            <w:pPr>
-              <w:rPr>
-                <w:rFonts w:ascii="Century Gothic" w:eastAsia="Century Gothic" w:hAnsi="Century Gothic" w:cstheme="majorHAnsi"/>
-              </w:rPr>
-            </w:pPr>
-          </w:p>
-        </w:tc>
-      </w:tr>
-      <w:tr>
-        <w:tc>
-          <w:tcPr>
-            <w:tcW w:w="1490" w:type="pct"/>
-            <w:vMerge/>
-            <w:tcBorders>
-              <w:left w:val="single" w:sz="4" w:space="0" w:color="000000"/>
-              <w:bottom w:val="single" w:sz="4" w:space="0" w:color="000000"/>
-              <w:right w:val="single" w:sz="4" w:space="0" w:color="000000"/>
-            </w:tcBorders>
-            <w:shd w:val="clear" w:color="auto" w:fill="2F5496"/>
-          </w:tcPr>
-          <w:p>
-            <w:pPr>
-              <w:widowControl w:val="0"/>
-              <w:rPr>
-                <w:rFonts w:ascii="Century Gothic" w:eastAsia="Century Gothic" w:hAnsi="Century Gothic" w:cs="Century Gothic"/>
-              </w:rPr>
-            </w:pPr>
-          </w:p>
-        </w:tc>
-        <w:tc>
-          <w:tcPr>
-            <w:tcW w:w="1735" w:type="pct"/>
-            <w:tcBorders>
-              <w:top w:val="single" w:sz="4" w:space="0" w:color="000000" w:themeColor="text1"/>
-              <w:left w:val="single" w:sz="4" w:space="0" w:color="000000"/>
-              <w:bottom w:val="single" w:sz="4" w:space="0" w:color="000000"/>
-              <w:right w:val="single" w:sz="4" w:space="0" w:color="000000"/>
-            </w:tcBorders>
-          </w:tcPr>
-          <w:p>
-            <w:pPr>
-              <w:spacing w:line="259" w:lineRule="auto"/>
-              <w:rPr>
-                <w:rFonts w:ascii="Century Gothic" w:eastAsia="Century Gothic" w:hAnsi="Century Gothic" w:cstheme="majorHAnsi"/>
-              </w:rPr>
-            </w:pPr>
-          </w:p>
-        </w:tc>
-        <w:tc>
-          <w:tcPr>
-            <w:tcW w:w="1775" w:type="pct"/>
-            <w:tcBorders>
-              <w:top w:val="single" w:sz="4" w:space="0" w:color="000000" w:themeColor="text1"/>
-              <w:left w:val="single" w:sz="4" w:space="0" w:color="000000"/>
-              <w:bottom w:val="single" w:sz="4" w:space="0" w:color="000000" w:themeColor="text1"/>
-              <w:right w:val="single" w:sz="4" w:space="0" w:color="000000"/>
-            </w:tcBorders>
-          </w:tcPr>
-          <w:p>
-            <w:pPr>
-              <w:rPr>
-                <w:rFonts w:ascii="Century Gothic" w:eastAsia="Century Gothic" w:hAnsi="Century Gothic" w:cstheme="majorHAnsi"/>
-              </w:rPr>
-            </w:pPr>
-            <w:r>
-              <w:rPr>
-                <w:rFonts w:ascii="Century Gothic" w:eastAsia="Century Gothic" w:hAnsi="Century Gothic" w:cstheme="majorHAnsi"/>
-              </w:rPr>
-              <w:t>Il sistema mostra ad Andrea il messaggio di conferma dell’eliminazione del feedback.</w:t>
-            </w:r>
-          </w:p>
-        </w:tc>
-      </w:tr>
-    </w:tbl>
-    <w:p/>
-    <w:p>
-      <w:pPr>
-        <w:rPr>
-          <w:rFonts w:ascii="Century Gothic" w:eastAsia="Calibri" w:hAnsi="Century Gothic" w:cs="Calibri"/>
-          <w:color w:val="1F3863"/>
-        </w:rPr>
-      </w:pPr>
-    </w:p>
-    <w:p>
-      <w:pPr>
-        <w:rPr>
-          <w:rFonts w:ascii="Century Gothic" w:eastAsia="Calibri" w:hAnsi="Century Gothic" w:cs="Calibri"/>
-          <w:color w:val="1F3863"/>
-        </w:rPr>
-      </w:pPr>
-      <w:r>
-        <w:rPr>
-          <w:rFonts w:ascii="Century Gothic" w:eastAsia="Calibri" w:hAnsi="Century Gothic" w:cs="Calibri"/>
-          <w:color w:val="1F3863"/>
-        </w:rPr>
-        <w:t>Scenario 2</w:t>
+        </w:rPr>
+        <w:t>2</w:t>
       </w:r>
     </w:p>
     <w:tbl>
@@ -11551,9 +11357,52 @@
             </w:pPr>
             <w:r>
               <w:rPr>
-                <w:rFonts w:ascii="Century Gothic" w:eastAsia="Calibri" w:hAnsi="Century Gothic" w:cs="Calibri"/>
-              </w:rPr>
-              <w:t>SC_ChatTraUtenti</w:t>
+                <w:rFonts w:ascii="Century Gothic" w:hAnsi="Century Gothic"/>
+                <w:color w:val="000000"/>
+              </w:rPr>
+              <w:t>Visualizzazione</w:t>
+            </w:r>
+            <w:r>
+              <w:rPr>
+                <w:rFonts w:ascii="Century Gothic" w:hAnsi="Century Gothic"/>
+                <w:color w:val="000000"/>
+              </w:rPr>
+              <w:t xml:space="preserve"> d</w:t>
+            </w:r>
+            <w:r>
+              <w:rPr>
+                <w:rFonts w:ascii="Century Gothic" w:hAnsi="Century Gothic"/>
+                <w:color w:val="000000"/>
+              </w:rPr>
+              <w:t>ei</w:t>
+            </w:r>
+            <w:r>
+              <w:rPr>
+                <w:rFonts w:ascii="Century Gothic" w:hAnsi="Century Gothic"/>
+                <w:color w:val="000000"/>
+              </w:rPr>
+              <w:t xml:space="preserve"> d</w:t>
+            </w:r>
+            <w:r>
+              <w:rPr>
+                <w:rFonts w:ascii="Century Gothic" w:hAnsi="Century Gothic"/>
+                <w:color w:val="000000"/>
+              </w:rPr>
+              <w:t>ocumenti</w:t>
+            </w:r>
+            <w:r>
+              <w:rPr>
+                <w:rFonts w:ascii="Century Gothic" w:hAnsi="Century Gothic"/>
+                <w:color w:val="000000"/>
+              </w:rPr>
+              <w:t xml:space="preserve"> r</w:t>
+            </w:r>
+            <w:r>
+              <w:rPr>
+                <w:rFonts w:ascii="Century Gothic" w:hAnsi="Century Gothic"/>
+                <w:color w:val="000000"/>
+              </w:rPr>
+              <w:t>ecenti</w:t>
             </w:r>
           </w:p>
         </w:tc>
@@ -11612,9 +11461,9 @@
             </w:pPr>
             <w:r>
               <w:rPr>
-                <w:rFonts w:ascii="Century Gothic" w:eastAsia="Century Gothic" w:hAnsi="Century Gothic" w:cstheme="majorHAnsi"/>
-              </w:rPr>
-              <w:t>Vittorio: creator, Elisa: studente</w:t>
+                <w:rFonts w:ascii="Century Gothic" w:eastAsia="Century Gothic" w:hAnsi="Century Gothic" w:cs="Century Gothic"/>
+              </w:rPr>
+              <w:t>Studente</w:t>
             </w:r>
           </w:p>
         </w:tc>
@@ -11670,15 +11519,20 @@
               <w:spacing w:line="259" w:lineRule="auto"/>
               <w:rPr>
                 <w:rFonts w:ascii="Century Gothic" w:eastAsia="Century Gothic" w:hAnsi="Century Gothic" w:cstheme="majorHAnsi"/>
-                <w:lang w:val="en-US"/>
-              </w:rPr>
-            </w:pPr>
-            <w:r>
-              <w:rPr>
-                <w:rFonts w:ascii="Century Gothic" w:eastAsia="Century Gothic" w:hAnsi="Century Gothic" w:cstheme="majorHAnsi"/>
-                <w:lang w:val="en-US"/>
-              </w:rPr>
-              <w:t>Chat end-to-end tra uno studente e un creator.</w:t>
+                <w:lang w:val="it-IT"/>
+              </w:rPr>
+            </w:pPr>
+            <w:r>
+              <w:rPr>
+                <w:rFonts w:ascii="Century Gothic" w:eastAsia="Century Gothic" w:hAnsi="Century Gothic" w:cs="Century Gothic"/>
+              </w:rPr>
+              <w:t xml:space="preserve">Lo studente </w:t>
+            </w:r>
+            <w:r>
+              <w:rPr>
+                <w:rFonts w:ascii="Century Gothic" w:eastAsia="Century Gothic" w:hAnsi="Century Gothic" w:cs="Century Gothic"/>
+              </w:rPr>
+              <w:t>ha la possibilità aprire i documenti alla quale ha effettuato l’accesso recentemente.</w:t>
             </w:r>
           </w:p>
         </w:tc>
@@ -11714,7 +11568,6 @@
                 <w:sz w:val="24"/>
                 <w:szCs w:val="24"/>
               </w:rPr>
-              <w:lastRenderedPageBreak/>
               <w:t>FLUSSO DEGLI EVENTI</w:t>
             </w:r>
           </w:p>
@@ -11824,9 +11677,1262 @@
             </w:pPr>
             <w:r>
               <w:rPr>
+                <w:rFonts w:ascii="Century Gothic" w:eastAsia="Century Gothic" w:hAnsi="Century Gothic" w:cs="Century Gothic"/>
+              </w:rPr>
+              <w:t>Apre l’applicazione e ritrova sulla homepage in una sezione i documenti più recenti alla quale ha effettuato l’accesso.</w:t>
+            </w:r>
+            <w:r>
+              <w:rPr>
+                <w:rFonts w:ascii="Century Gothic" w:eastAsia="Century Gothic" w:hAnsi="Century Gothic" w:cs="Century Gothic"/>
+              </w:rPr>
+              <w:br/>
+              <w:t>L’utente clicca su uno di questi documenti</w:t>
+            </w:r>
+            <w:r>
+              <w:rPr>
+                <w:rFonts w:ascii="Century Gothic" w:eastAsia="Century Gothic" w:hAnsi="Century Gothic" w:cs="Century Gothic"/>
+              </w:rPr>
+              <w:t>.</w:t>
+            </w:r>
+          </w:p>
+        </w:tc>
+        <w:tc>
+          <w:tcPr>
+            <w:tcW w:w="3269" w:type="dxa"/>
+            <w:tcBorders>
+              <w:top w:val="single" w:sz="4" w:space="0" w:color="000000"/>
+              <w:left w:val="single" w:sz="4" w:space="0" w:color="000000"/>
+              <w:bottom w:val="single" w:sz="4" w:space="0" w:color="000000"/>
+              <w:right w:val="single" w:sz="4" w:space="0" w:color="000000"/>
+            </w:tcBorders>
+          </w:tcPr>
+          <w:p>
+            <w:pPr>
+              <w:rPr>
                 <w:rFonts w:ascii="Century Gothic" w:eastAsia="Century Gothic" w:hAnsi="Century Gothic" w:cstheme="majorHAnsi"/>
               </w:rPr>
-              <w:t xml:space="preserve">Elisa ha visualizzato il documento di Vittorio e ha notato che una parte dello stesso può essere migliorata, così decide di contattarlo. Elisa clicca sul nome di Vittorio. </w:t>
+            </w:pPr>
+          </w:p>
+        </w:tc>
+      </w:tr>
+      <w:tr>
+        <w:trPr>
+          <w:trHeight w:val="300"/>
+        </w:trPr>
+        <w:tc>
+          <w:tcPr>
+            <w:tcW w:w="2745" w:type="dxa"/>
+            <w:vMerge/>
+            <w:tcBorders>
+              <w:left w:val="single" w:sz="4" w:space="0" w:color="000000"/>
+              <w:bottom w:val="single" w:sz="4" w:space="0" w:color="000000"/>
+              <w:right w:val="single" w:sz="4" w:space="0" w:color="000000"/>
+            </w:tcBorders>
+            <w:shd w:val="clear" w:color="auto" w:fill="2F5496"/>
+          </w:tcPr>
+          <w:p>
+            <w:pPr>
+              <w:widowControl w:val="0"/>
+              <w:rPr>
+                <w:rFonts w:ascii="Century Gothic" w:eastAsia="Century Gothic" w:hAnsi="Century Gothic" w:cs="Century Gothic"/>
+              </w:rPr>
+            </w:pPr>
+          </w:p>
+        </w:tc>
+        <w:tc>
+          <w:tcPr>
+            <w:tcW w:w="3195" w:type="dxa"/>
+            <w:tcBorders>
+              <w:top w:val="single" w:sz="4" w:space="0" w:color="000000"/>
+              <w:left w:val="single" w:sz="4" w:space="0" w:color="000000"/>
+              <w:bottom w:val="single" w:sz="4" w:space="0" w:color="000000"/>
+              <w:right w:val="single" w:sz="4" w:space="0" w:color="000000"/>
+            </w:tcBorders>
+          </w:tcPr>
+          <w:p>
+            <w:pPr>
+              <w:spacing w:line="259" w:lineRule="auto"/>
+              <w:rPr>
+                <w:rFonts w:ascii="Century Gothic" w:eastAsia="Century Gothic" w:hAnsi="Century Gothic" w:cstheme="majorHAnsi"/>
+              </w:rPr>
+            </w:pPr>
+          </w:p>
+        </w:tc>
+        <w:tc>
+          <w:tcPr>
+            <w:tcW w:w="3269" w:type="dxa"/>
+            <w:tcBorders>
+              <w:top w:val="single" w:sz="4" w:space="0" w:color="000000"/>
+              <w:left w:val="single" w:sz="4" w:space="0" w:color="000000"/>
+              <w:bottom w:val="single" w:sz="4" w:space="0" w:color="000000"/>
+              <w:right w:val="single" w:sz="4" w:space="0" w:color="000000"/>
+            </w:tcBorders>
+          </w:tcPr>
+          <w:p>
+            <w:pPr>
+              <w:rPr>
+                <w:rFonts w:ascii="Century Gothic" w:eastAsia="Century Gothic" w:hAnsi="Century Gothic" w:cstheme="majorHAnsi"/>
+              </w:rPr>
+            </w:pPr>
+            <w:r>
+              <w:rPr>
+                <w:rFonts w:ascii="Century Gothic" w:eastAsia="Century Gothic" w:hAnsi="Century Gothic" w:cs="Century Gothic"/>
+              </w:rPr>
+              <w:t>Il sistema mostra all’utente il documento richiesto.</w:t>
+            </w:r>
+          </w:p>
+        </w:tc>
+      </w:tr>
+    </w:tbl>
+    <w:p>
+      <w:pPr>
+        <w:pStyle w:val="Titolo3"/>
+        <w:spacing w:before="40" w:after="0" w:line="259" w:lineRule="auto"/>
+        <w:rPr>
+          <w:rFonts w:ascii="Century Gothic" w:eastAsia="Calibri" w:hAnsi="Century Gothic" w:cs="Calibri"/>
+          <w:color w:val="1F3863"/>
+          <w:sz w:val="24"/>
+          <w:szCs w:val="24"/>
+        </w:rPr>
+      </w:pPr>
+    </w:p>
+    <w:p>
+      <w:pPr>
+        <w:pStyle w:val="Titolo3"/>
+        <w:spacing w:before="40" w:after="0" w:line="259" w:lineRule="auto"/>
+        <w:rPr>
+          <w:rFonts w:ascii="Century Gothic" w:eastAsia="Calibri" w:hAnsi="Century Gothic" w:cs="Calibri"/>
+          <w:color w:val="1F3863"/>
+          <w:sz w:val="24"/>
+          <w:szCs w:val="24"/>
+        </w:rPr>
+      </w:pPr>
+      <w:r>
+        <w:rPr>
+          <w:rFonts w:ascii="Century Gothic" w:eastAsia="Calibri" w:hAnsi="Century Gothic" w:cs="Calibri"/>
+          <w:color w:val="1F3863"/>
+          <w:sz w:val="24"/>
+          <w:szCs w:val="24"/>
+        </w:rPr>
+        <w:t>3.4.</w:t>
+      </w:r>
+      <w:r>
+        <w:rPr>
+          <w:rFonts w:ascii="Century Gothic" w:eastAsia="Calibri" w:hAnsi="Century Gothic" w:cs="Calibri"/>
+          <w:color w:val="1F3863"/>
+          <w:sz w:val="24"/>
+          <w:szCs w:val="24"/>
+        </w:rPr>
+        <w:t>1.</w:t>
+      </w:r>
+      <w:r>
+        <w:rPr>
+          <w:rFonts w:ascii="Century Gothic" w:eastAsia="Calibri" w:hAnsi="Century Gothic" w:cs="Calibri"/>
+          <w:color w:val="1F3863"/>
+          <w:sz w:val="24"/>
+          <w:szCs w:val="24"/>
+        </w:rPr>
+        <w:t>2 SC Antonio Russomando</w:t>
+      </w:r>
+    </w:p>
+    <w:p>
+      <w:pPr>
+        <w:rPr>
+          <w:rFonts w:ascii="Century Gothic" w:hAnsi="Century Gothic"/>
+        </w:rPr>
+      </w:pPr>
+      <w:r>
+        <w:rPr>
+          <w:rFonts w:ascii="Century Gothic" w:eastAsia="Calibri" w:hAnsi="Century Gothic" w:cs="Calibri"/>
+          <w:color w:val="1F3863"/>
+        </w:rPr>
+        <w:t>Scenario 1</w:t>
+      </w:r>
+    </w:p>
+    <w:tbl>
+      <w:tblPr>
+        <w:tblStyle w:val="a0"/>
+        <w:tblW w:w="5000" w:type="pct"/>
+        <w:tblBorders>
+          <w:top w:val="single" w:sz="4" w:space="0" w:color="FFFFFF"/>
+          <w:left w:val="single" w:sz="4" w:space="0" w:color="FFFFFF"/>
+          <w:bottom w:val="single" w:sz="4" w:space="0" w:color="FFFFFF"/>
+          <w:right w:val="single" w:sz="4" w:space="0" w:color="FFFFFF"/>
+          <w:insideH w:val="single" w:sz="4" w:space="0" w:color="FFFFFF"/>
+          <w:insideV w:val="single" w:sz="4" w:space="0" w:color="FFFFFF"/>
+        </w:tblBorders>
+        <w:tblLook w:val="0600" w:firstRow="0" w:lastRow="0" w:firstColumn="0" w:lastColumn="0" w:noHBand="1" w:noVBand="1"/>
+      </w:tblPr>
+      <w:tblGrid>
+        <w:gridCol w:w="2687"/>
+        <w:gridCol w:w="3130"/>
+        <w:gridCol w:w="3202"/>
+      </w:tblGrid>
+      <w:tr>
+        <w:trPr>
+          <w:trHeight w:val="20"/>
+        </w:trPr>
+        <w:tc>
+          <w:tcPr>
+            <w:tcW w:w="1490" w:type="pct"/>
+            <w:tcBorders>
+              <w:top w:val="single" w:sz="4" w:space="0" w:color="000000"/>
+              <w:left w:val="single" w:sz="4" w:space="0" w:color="000000"/>
+              <w:bottom w:val="single" w:sz="4" w:space="0" w:color="000000"/>
+              <w:right w:val="single" w:sz="4" w:space="0" w:color="000000"/>
+            </w:tcBorders>
+            <w:shd w:val="clear" w:color="auto" w:fill="2F5496"/>
+          </w:tcPr>
+          <w:p>
+            <w:pPr>
+              <w:rPr>
+                <w:rFonts w:ascii="Century Gothic" w:eastAsia="Century Gothic" w:hAnsi="Century Gothic" w:cs="Century Gothic"/>
+                <w:color w:val="FFFFFF"/>
+                <w:sz w:val="24"/>
+                <w:szCs w:val="24"/>
+              </w:rPr>
+            </w:pPr>
+            <w:r>
+              <w:rPr>
+                <w:rFonts w:ascii="Century Gothic" w:eastAsia="Century Gothic" w:hAnsi="Century Gothic" w:cs="Century Gothic"/>
+                <w:color w:val="FFFFFF"/>
+                <w:sz w:val="24"/>
+                <w:szCs w:val="24"/>
+              </w:rPr>
+              <w:t>NOME SCENARIO</w:t>
+            </w:r>
+          </w:p>
+        </w:tc>
+        <w:tc>
+          <w:tcPr>
+            <w:tcW w:w="3510" w:type="pct"/>
+            <w:gridSpan w:val="2"/>
+            <w:tcBorders>
+              <w:top w:val="single" w:sz="4" w:space="0" w:color="000000"/>
+              <w:left w:val="single" w:sz="4" w:space="0" w:color="000000"/>
+              <w:bottom w:val="single" w:sz="4" w:space="0" w:color="000000"/>
+              <w:right w:val="single" w:sz="4" w:space="0" w:color="000000"/>
+            </w:tcBorders>
+          </w:tcPr>
+          <w:p>
+            <w:pPr>
+              <w:rPr>
+                <w:rFonts w:ascii="Century Gothic" w:eastAsia="Calibri" w:hAnsi="Century Gothic" w:cs="Calibri"/>
+              </w:rPr>
+            </w:pPr>
+            <w:r>
+              <w:rPr>
+                <w:rFonts w:ascii="Century Gothic" w:eastAsia="Calibri" w:hAnsi="Century Gothic" w:cs="Calibri"/>
+              </w:rPr>
+              <w:t>SC_EliminareFeedback</w:t>
+            </w:r>
+          </w:p>
+        </w:tc>
+      </w:tr>
+      <w:tr>
+        <w:trPr>
+          <w:trHeight w:val="300"/>
+        </w:trPr>
+        <w:tc>
+          <w:tcPr>
+            <w:tcW w:w="1490" w:type="pct"/>
+            <w:tcBorders>
+              <w:top w:val="single" w:sz="4" w:space="0" w:color="000000"/>
+              <w:left w:val="single" w:sz="4" w:space="0" w:color="000000"/>
+              <w:bottom w:val="single" w:sz="4" w:space="0" w:color="000000"/>
+              <w:right w:val="single" w:sz="4" w:space="0" w:color="000000"/>
+            </w:tcBorders>
+            <w:shd w:val="clear" w:color="auto" w:fill="2F5496"/>
+          </w:tcPr>
+          <w:p>
+            <w:pPr>
+              <w:rPr>
+                <w:rFonts w:ascii="Century Gothic" w:eastAsia="Century Gothic" w:hAnsi="Century Gothic" w:cs="Century Gothic"/>
+                <w:color w:val="FFFFFF"/>
+                <w:sz w:val="24"/>
+                <w:szCs w:val="24"/>
+              </w:rPr>
+            </w:pPr>
+            <w:r>
+              <w:rPr>
+                <w:rFonts w:ascii="Century Gothic" w:eastAsia="Century Gothic" w:hAnsi="Century Gothic" w:cs="Century Gothic"/>
+                <w:color w:val="FFFFFF"/>
+                <w:sz w:val="24"/>
+                <w:szCs w:val="24"/>
+              </w:rPr>
+              <w:t>ATTORI</w:t>
+            </w:r>
+          </w:p>
+        </w:tc>
+        <w:tc>
+          <w:tcPr>
+            <w:tcW w:w="3510" w:type="pct"/>
+            <w:gridSpan w:val="2"/>
+            <w:tcBorders>
+              <w:top w:val="single" w:sz="4" w:space="0" w:color="000000"/>
+              <w:left w:val="single" w:sz="4" w:space="0" w:color="000000"/>
+              <w:bottom w:val="single" w:sz="4" w:space="0" w:color="000000"/>
+              <w:right w:val="single" w:sz="4" w:space="0" w:color="000000"/>
+            </w:tcBorders>
+          </w:tcPr>
+          <w:p>
+            <w:pPr>
+              <w:rPr>
+                <w:rFonts w:ascii="Century Gothic" w:eastAsia="Century Gothic" w:hAnsi="Century Gothic" w:cstheme="majorHAnsi"/>
+              </w:rPr>
+            </w:pPr>
+            <w:r>
+              <w:rPr>
+                <w:rFonts w:ascii="Century Gothic" w:eastAsia="Century Gothic" w:hAnsi="Century Gothic" w:cstheme="majorHAnsi"/>
+              </w:rPr>
+              <w:t>Andrea: studente</w:t>
+            </w:r>
+          </w:p>
+        </w:tc>
+      </w:tr>
+      <w:tr>
+        <w:trPr>
+          <w:trHeight w:val="227"/>
+        </w:trPr>
+        <w:tc>
+          <w:tcPr>
+            <w:tcW w:w="1490" w:type="pct"/>
+            <w:tcBorders>
+              <w:top w:val="single" w:sz="4" w:space="0" w:color="000000"/>
+              <w:left w:val="single" w:sz="4" w:space="0" w:color="000000"/>
+              <w:bottom w:val="single" w:sz="4" w:space="0" w:color="000000"/>
+              <w:right w:val="single" w:sz="4" w:space="0" w:color="000000"/>
+            </w:tcBorders>
+            <w:shd w:val="clear" w:color="auto" w:fill="2F5496"/>
+          </w:tcPr>
+          <w:p>
+            <w:pPr>
+              <w:spacing w:line="259" w:lineRule="auto"/>
+              <w:rPr>
+                <w:rFonts w:ascii="Century Gothic" w:eastAsia="Century Gothic" w:hAnsi="Century Gothic" w:cs="Century Gothic"/>
+                <w:color w:val="FFFFFF"/>
+                <w:sz w:val="24"/>
+                <w:szCs w:val="24"/>
+              </w:rPr>
+            </w:pPr>
+            <w:r>
+              <w:rPr>
+                <w:rFonts w:ascii="Century Gothic" w:eastAsia="Century Gothic" w:hAnsi="Century Gothic" w:cs="Century Gothic"/>
+                <w:color w:val="FFFFFF"/>
+                <w:sz w:val="24"/>
+                <w:szCs w:val="24"/>
+              </w:rPr>
+              <w:t>DESCRIZIONE</w:t>
+            </w:r>
+          </w:p>
+        </w:tc>
+        <w:tc>
+          <w:tcPr>
+            <w:tcW w:w="3510" w:type="pct"/>
+            <w:gridSpan w:val="2"/>
+            <w:tcBorders>
+              <w:top w:val="single" w:sz="4" w:space="0" w:color="000000"/>
+              <w:left w:val="single" w:sz="4" w:space="0" w:color="000000"/>
+              <w:right w:val="single" w:sz="4" w:space="0" w:color="000000"/>
+            </w:tcBorders>
+          </w:tcPr>
+          <w:p>
+            <w:pPr>
+              <w:spacing w:line="259" w:lineRule="auto"/>
+              <w:rPr>
+                <w:rFonts w:ascii="Century Gothic" w:eastAsia="Century Gothic" w:hAnsi="Century Gothic" w:cstheme="majorHAnsi"/>
+              </w:rPr>
+            </w:pPr>
+            <w:r>
+              <w:rPr>
+                <w:rFonts w:ascii="Century Gothic" w:eastAsia="Century Gothic" w:hAnsi="Century Gothic" w:cstheme="majorHAnsi"/>
+              </w:rPr>
+              <w:t>Eliminare un feedback ad un documento.</w:t>
+            </w:r>
+          </w:p>
+        </w:tc>
+      </w:tr>
+      <w:tr>
+        <w:trPr>
+          <w:trHeight w:val="300"/>
+        </w:trPr>
+        <w:tc>
+          <w:tcPr>
+            <w:tcW w:w="1490" w:type="pct"/>
+            <w:tcBorders>
+              <w:top w:val="single" w:sz="4" w:space="0" w:color="000000"/>
+              <w:left w:val="single" w:sz="4" w:space="0" w:color="000000"/>
+              <w:bottom w:val="single" w:sz="4" w:space="0" w:color="000000"/>
+              <w:right w:val="single" w:sz="4" w:space="0" w:color="000000"/>
+            </w:tcBorders>
+            <w:shd w:val="clear" w:color="auto" w:fill="2F5496"/>
+          </w:tcPr>
+          <w:p>
+            <w:pPr>
+              <w:rPr>
+                <w:rFonts w:ascii="Century Gothic" w:eastAsia="Century Gothic" w:hAnsi="Century Gothic" w:cs="Century Gothic"/>
+                <w:color w:val="FFFFFF"/>
+                <w:sz w:val="24"/>
+                <w:szCs w:val="24"/>
+              </w:rPr>
+            </w:pPr>
+            <w:r>
+              <w:rPr>
+                <w:rFonts w:ascii="Century Gothic" w:eastAsia="Century Gothic" w:hAnsi="Century Gothic" w:cs="Century Gothic"/>
+                <w:color w:val="FFFFFF"/>
+                <w:sz w:val="24"/>
+                <w:szCs w:val="24"/>
+              </w:rPr>
+              <w:t>FLUSSO DEGLI EVENTI</w:t>
+            </w:r>
+          </w:p>
+        </w:tc>
+        <w:tc>
+          <w:tcPr>
+            <w:tcW w:w="1735" w:type="pct"/>
+            <w:tcBorders>
+              <w:top w:val="single" w:sz="4" w:space="0" w:color="000000"/>
+              <w:left w:val="single" w:sz="4" w:space="0" w:color="000000"/>
+              <w:bottom w:val="single" w:sz="4" w:space="0" w:color="000000"/>
+              <w:right w:val="single" w:sz="4" w:space="0" w:color="000000"/>
+            </w:tcBorders>
+          </w:tcPr>
+          <w:p>
+            <w:pPr>
+              <w:spacing w:line="259" w:lineRule="auto"/>
+              <w:jc w:val="center"/>
+              <w:rPr>
+                <w:rFonts w:ascii="Century Gothic" w:eastAsia="Century Gothic" w:hAnsi="Century Gothic" w:cstheme="majorHAnsi"/>
+                <w:color w:val="1F4E79"/>
+                <w:sz w:val="24"/>
+                <w:szCs w:val="24"/>
+              </w:rPr>
+            </w:pPr>
+            <w:r>
+              <w:rPr>
+                <w:rFonts w:ascii="Century Gothic" w:eastAsia="Century Gothic" w:hAnsi="Century Gothic" w:cstheme="majorHAnsi"/>
+                <w:color w:val="1F4E79"/>
+                <w:sz w:val="24"/>
+                <w:szCs w:val="24"/>
+              </w:rPr>
+              <w:t>Studente</w:t>
+            </w:r>
+          </w:p>
+        </w:tc>
+        <w:tc>
+          <w:tcPr>
+            <w:tcW w:w="1775" w:type="pct"/>
+            <w:tcBorders>
+              <w:top w:val="single" w:sz="4" w:space="0" w:color="000000"/>
+              <w:left w:val="single" w:sz="4" w:space="0" w:color="000000"/>
+              <w:bottom w:val="single" w:sz="4" w:space="0" w:color="000000"/>
+              <w:right w:val="single" w:sz="4" w:space="0" w:color="000000"/>
+            </w:tcBorders>
+          </w:tcPr>
+          <w:p>
+            <w:pPr>
+              <w:jc w:val="center"/>
+              <w:rPr>
+                <w:rFonts w:ascii="Century Gothic" w:eastAsia="Century Gothic" w:hAnsi="Century Gothic" w:cstheme="majorHAnsi"/>
+                <w:color w:val="1F4E79"/>
+                <w:sz w:val="24"/>
+                <w:szCs w:val="24"/>
+              </w:rPr>
+            </w:pPr>
+            <w:r>
+              <w:rPr>
+                <w:rFonts w:ascii="Century Gothic" w:eastAsia="Century Gothic" w:hAnsi="Century Gothic" w:cstheme="majorHAnsi"/>
+                <w:color w:val="1F4E79"/>
+                <w:sz w:val="24"/>
+                <w:szCs w:val="24"/>
+              </w:rPr>
+              <w:t>Sistema</w:t>
+            </w:r>
+          </w:p>
+        </w:tc>
+      </w:tr>
+      <w:tr>
+        <w:tc>
+          <w:tcPr>
+            <w:tcW w:w="1490" w:type="pct"/>
+            <w:vMerge w:val="restart"/>
+            <w:tcBorders>
+              <w:top w:val="single" w:sz="4" w:space="0" w:color="000000"/>
+              <w:left w:val="single" w:sz="4" w:space="0" w:color="000000"/>
+              <w:right w:val="single" w:sz="4" w:space="0" w:color="000000"/>
+            </w:tcBorders>
+            <w:shd w:val="clear" w:color="auto" w:fill="2F5496"/>
+          </w:tcPr>
+          <w:p>
+            <w:pPr>
+              <w:rPr>
+                <w:rFonts w:ascii="Century Gothic" w:eastAsia="Century Gothic" w:hAnsi="Century Gothic" w:cs="Century Gothic"/>
+                <w:color w:val="1F4E79"/>
+                <w:sz w:val="36"/>
+                <w:szCs w:val="36"/>
+              </w:rPr>
+            </w:pPr>
+          </w:p>
+        </w:tc>
+        <w:tc>
+          <w:tcPr>
+            <w:tcW w:w="1735" w:type="pct"/>
+            <w:tcBorders>
+              <w:top w:val="single" w:sz="4" w:space="0" w:color="000000"/>
+              <w:left w:val="single" w:sz="4" w:space="0" w:color="000000"/>
+              <w:bottom w:val="single" w:sz="4" w:space="0" w:color="000000" w:themeColor="text1"/>
+              <w:right w:val="single" w:sz="4" w:space="0" w:color="000000"/>
+            </w:tcBorders>
+          </w:tcPr>
+          <w:p>
+            <w:pPr>
+              <w:rPr>
+                <w:rFonts w:ascii="Century Gothic" w:eastAsia="Century Gothic" w:hAnsi="Century Gothic" w:cstheme="majorHAnsi"/>
+              </w:rPr>
+            </w:pPr>
+            <w:r>
+              <w:rPr>
+                <w:rFonts w:ascii="Century Gothic" w:eastAsia="Century Gothic" w:hAnsi="Century Gothic" w:cstheme="majorHAnsi"/>
+              </w:rPr>
+              <w:t xml:space="preserve">Andrea si è reso conto di aver sbagliato a scrivere un feedback ad un </w:t>
+            </w:r>
+            <w:r>
+              <w:rPr>
+                <w:rFonts w:ascii="Century Gothic" w:eastAsia="Century Gothic" w:hAnsi="Century Gothic" w:cstheme="majorHAnsi"/>
+              </w:rPr>
+              <w:lastRenderedPageBreak/>
+              <w:t>documento. Accede al sistema e va nella sezione dei suoi documenti scaricati.</w:t>
+            </w:r>
+          </w:p>
+        </w:tc>
+        <w:tc>
+          <w:tcPr>
+            <w:tcW w:w="1775" w:type="pct"/>
+            <w:tcBorders>
+              <w:top w:val="single" w:sz="4" w:space="0" w:color="000000"/>
+              <w:left w:val="single" w:sz="4" w:space="0" w:color="000000"/>
+              <w:bottom w:val="single" w:sz="4" w:space="0" w:color="000000" w:themeColor="text1"/>
+              <w:right w:val="single" w:sz="4" w:space="0" w:color="000000"/>
+            </w:tcBorders>
+          </w:tcPr>
+          <w:p>
+            <w:pPr>
+              <w:rPr>
+                <w:rFonts w:ascii="Century Gothic" w:eastAsia="Century Gothic" w:hAnsi="Century Gothic" w:cstheme="majorHAnsi"/>
+              </w:rPr>
+            </w:pPr>
+          </w:p>
+        </w:tc>
+      </w:tr>
+      <w:tr>
+        <w:trPr>
+          <w:trHeight w:val="300"/>
+        </w:trPr>
+        <w:tc>
+          <w:tcPr>
+            <w:tcW w:w="1490" w:type="pct"/>
+            <w:vMerge/>
+            <w:tcBorders>
+              <w:left w:val="single" w:sz="4" w:space="0" w:color="000000"/>
+              <w:bottom w:val="single" w:sz="4" w:space="0" w:color="000000"/>
+              <w:right w:val="single" w:sz="4" w:space="0" w:color="000000"/>
+            </w:tcBorders>
+            <w:shd w:val="clear" w:color="auto" w:fill="2F5496"/>
+          </w:tcPr>
+          <w:p>
+            <w:pPr>
+              <w:widowControl w:val="0"/>
+              <w:rPr>
+                <w:rFonts w:ascii="Century Gothic" w:eastAsia="Century Gothic" w:hAnsi="Century Gothic" w:cs="Century Gothic"/>
+              </w:rPr>
+            </w:pPr>
+          </w:p>
+        </w:tc>
+        <w:tc>
+          <w:tcPr>
+            <w:tcW w:w="1735" w:type="pct"/>
+            <w:tcBorders>
+              <w:top w:val="single" w:sz="4" w:space="0" w:color="000000" w:themeColor="text1"/>
+              <w:left w:val="single" w:sz="4" w:space="0" w:color="000000"/>
+              <w:bottom w:val="single" w:sz="4" w:space="0" w:color="000000"/>
+              <w:right w:val="single" w:sz="4" w:space="0" w:color="000000"/>
+            </w:tcBorders>
+          </w:tcPr>
+          <w:p>
+            <w:pPr>
+              <w:spacing w:line="259" w:lineRule="auto"/>
+              <w:rPr>
+                <w:rFonts w:ascii="Century Gothic" w:eastAsia="Century Gothic" w:hAnsi="Century Gothic" w:cstheme="majorHAnsi"/>
+              </w:rPr>
+            </w:pPr>
+          </w:p>
+        </w:tc>
+        <w:tc>
+          <w:tcPr>
+            <w:tcW w:w="1775" w:type="pct"/>
+            <w:tcBorders>
+              <w:top w:val="single" w:sz="4" w:space="0" w:color="000000" w:themeColor="text1"/>
+              <w:left w:val="single" w:sz="4" w:space="0" w:color="000000"/>
+              <w:bottom w:val="single" w:sz="4" w:space="0" w:color="000000"/>
+              <w:right w:val="single" w:sz="4" w:space="0" w:color="000000"/>
+            </w:tcBorders>
+          </w:tcPr>
+          <w:p>
+            <w:pPr>
+              <w:rPr>
+                <w:rFonts w:ascii="Century Gothic" w:eastAsia="Century Gothic" w:hAnsi="Century Gothic" w:cstheme="majorHAnsi"/>
+              </w:rPr>
+            </w:pPr>
+            <w:r>
+              <w:rPr>
+                <w:rFonts w:ascii="Century Gothic" w:eastAsia="Century Gothic" w:hAnsi="Century Gothic" w:cstheme="majorHAnsi"/>
+              </w:rPr>
+              <w:t>Il sistema mostra ad Andrea la lista di tutti i suoi documenti scaricati con tutti i feedback che ha rilasciato.</w:t>
+            </w:r>
+          </w:p>
+        </w:tc>
+      </w:tr>
+      <w:tr>
+        <w:tc>
+          <w:tcPr>
+            <w:tcW w:w="1490" w:type="pct"/>
+            <w:vMerge/>
+            <w:tcBorders>
+              <w:top w:val="single" w:sz="4" w:space="0" w:color="000000"/>
+              <w:left w:val="single" w:sz="4" w:space="0" w:color="000000"/>
+              <w:right w:val="single" w:sz="4" w:space="0" w:color="000000"/>
+            </w:tcBorders>
+            <w:shd w:val="clear" w:color="auto" w:fill="2F5496"/>
+          </w:tcPr>
+          <w:p>
+            <w:pPr>
+              <w:widowControl w:val="0"/>
+              <w:rPr>
+                <w:rFonts w:ascii="Century Gothic" w:eastAsia="Century Gothic" w:hAnsi="Century Gothic" w:cs="Century Gothic"/>
+              </w:rPr>
+            </w:pPr>
+          </w:p>
+        </w:tc>
+        <w:tc>
+          <w:tcPr>
+            <w:tcW w:w="1735" w:type="pct"/>
+            <w:tcBorders>
+              <w:top w:val="single" w:sz="4" w:space="0" w:color="000000"/>
+              <w:left w:val="single" w:sz="4" w:space="0" w:color="000000"/>
+              <w:bottom w:val="single" w:sz="4" w:space="0" w:color="000000" w:themeColor="text1"/>
+              <w:right w:val="single" w:sz="4" w:space="0" w:color="000000"/>
+            </w:tcBorders>
+          </w:tcPr>
+          <w:p>
+            <w:pPr>
+              <w:spacing w:line="259" w:lineRule="auto"/>
+              <w:rPr>
+                <w:rFonts w:ascii="Century Gothic" w:eastAsia="Century Gothic" w:hAnsi="Century Gothic" w:cstheme="majorHAnsi"/>
+              </w:rPr>
+            </w:pPr>
+            <w:r>
+              <w:rPr>
+                <w:rFonts w:ascii="Century Gothic" w:eastAsia="Century Gothic" w:hAnsi="Century Gothic" w:cstheme="majorHAnsi"/>
+              </w:rPr>
+              <w:t>Andrea cerca il documento in questione e clicca il pulsante per eliminare il feedback.</w:t>
+            </w:r>
+          </w:p>
+        </w:tc>
+        <w:tc>
+          <w:tcPr>
+            <w:tcW w:w="1775" w:type="pct"/>
+            <w:tcBorders>
+              <w:top w:val="single" w:sz="4" w:space="0" w:color="000000"/>
+              <w:left w:val="single" w:sz="4" w:space="0" w:color="000000"/>
+              <w:bottom w:val="single" w:sz="4" w:space="0" w:color="000000" w:themeColor="text1"/>
+              <w:right w:val="single" w:sz="4" w:space="0" w:color="000000"/>
+            </w:tcBorders>
+          </w:tcPr>
+          <w:p>
+            <w:pPr>
+              <w:rPr>
+                <w:rFonts w:ascii="Century Gothic" w:eastAsia="Century Gothic" w:hAnsi="Century Gothic" w:cstheme="majorHAnsi"/>
+              </w:rPr>
+            </w:pPr>
+          </w:p>
+        </w:tc>
+      </w:tr>
+      <w:tr>
+        <w:tc>
+          <w:tcPr>
+            <w:tcW w:w="1490" w:type="pct"/>
+            <w:vMerge/>
+            <w:tcBorders>
+              <w:top w:val="single" w:sz="4" w:space="0" w:color="000000"/>
+              <w:left w:val="single" w:sz="4" w:space="0" w:color="000000"/>
+              <w:right w:val="single" w:sz="4" w:space="0" w:color="000000"/>
+            </w:tcBorders>
+            <w:shd w:val="clear" w:color="auto" w:fill="2F5496"/>
+          </w:tcPr>
+          <w:p>
+            <w:pPr>
+              <w:widowControl w:val="0"/>
+              <w:rPr>
+                <w:rFonts w:ascii="Century Gothic" w:eastAsia="Century Gothic" w:hAnsi="Century Gothic" w:cs="Century Gothic"/>
+              </w:rPr>
+            </w:pPr>
+          </w:p>
+        </w:tc>
+        <w:tc>
+          <w:tcPr>
+            <w:tcW w:w="1735" w:type="pct"/>
+            <w:tcBorders>
+              <w:top w:val="single" w:sz="4" w:space="0" w:color="000000"/>
+              <w:left w:val="single" w:sz="4" w:space="0" w:color="000000"/>
+              <w:bottom w:val="single" w:sz="4" w:space="0" w:color="000000"/>
+              <w:right w:val="single" w:sz="4" w:space="0" w:color="000000"/>
+            </w:tcBorders>
+          </w:tcPr>
+          <w:p>
+            <w:pPr>
+              <w:spacing w:line="259" w:lineRule="auto"/>
+              <w:rPr>
+                <w:rFonts w:ascii="Century Gothic" w:eastAsia="Century Gothic" w:hAnsi="Century Gothic" w:cstheme="majorHAnsi"/>
+              </w:rPr>
+            </w:pPr>
+          </w:p>
+        </w:tc>
+        <w:tc>
+          <w:tcPr>
+            <w:tcW w:w="1775" w:type="pct"/>
+            <w:tcBorders>
+              <w:top w:val="single" w:sz="4" w:space="0" w:color="000000"/>
+              <w:left w:val="single" w:sz="4" w:space="0" w:color="000000"/>
+              <w:bottom w:val="single" w:sz="4" w:space="0" w:color="000000"/>
+              <w:right w:val="single" w:sz="4" w:space="0" w:color="000000"/>
+            </w:tcBorders>
+          </w:tcPr>
+          <w:p>
+            <w:pPr>
+              <w:rPr>
+                <w:rFonts w:ascii="Century Gothic" w:eastAsia="Century Gothic" w:hAnsi="Century Gothic" w:cstheme="majorHAnsi"/>
+              </w:rPr>
+            </w:pPr>
+            <w:r>
+              <w:rPr>
+                <w:rFonts w:ascii="Century Gothic" w:eastAsia="Century Gothic" w:hAnsi="Century Gothic" w:cstheme="majorHAnsi"/>
+              </w:rPr>
+              <w:t>Il sistema mostra ad Andrea un messaggio di conferma dell’eliminazione del feedback.</w:t>
+            </w:r>
+          </w:p>
+        </w:tc>
+      </w:tr>
+      <w:tr>
+        <w:tc>
+          <w:tcPr>
+            <w:tcW w:w="1490" w:type="pct"/>
+            <w:vMerge/>
+            <w:tcBorders>
+              <w:left w:val="single" w:sz="4" w:space="0" w:color="000000"/>
+              <w:right w:val="single" w:sz="4" w:space="0" w:color="000000"/>
+            </w:tcBorders>
+            <w:shd w:val="clear" w:color="auto" w:fill="2F5496"/>
+          </w:tcPr>
+          <w:p>
+            <w:pPr>
+              <w:widowControl w:val="0"/>
+              <w:rPr>
+                <w:rFonts w:ascii="Century Gothic" w:eastAsia="Century Gothic" w:hAnsi="Century Gothic" w:cs="Century Gothic"/>
+              </w:rPr>
+            </w:pPr>
+          </w:p>
+        </w:tc>
+        <w:tc>
+          <w:tcPr>
+            <w:tcW w:w="1735" w:type="pct"/>
+            <w:tcBorders>
+              <w:top w:val="single" w:sz="4" w:space="0" w:color="000000"/>
+              <w:left w:val="single" w:sz="4" w:space="0" w:color="000000"/>
+              <w:bottom w:val="single" w:sz="4" w:space="0" w:color="000000" w:themeColor="text1"/>
+              <w:right w:val="single" w:sz="4" w:space="0" w:color="000000"/>
+            </w:tcBorders>
+          </w:tcPr>
+          <w:p>
+            <w:pPr>
+              <w:spacing w:line="259" w:lineRule="auto"/>
+              <w:rPr>
+                <w:rFonts w:ascii="Century Gothic" w:eastAsia="Century Gothic" w:hAnsi="Century Gothic" w:cstheme="majorHAnsi"/>
+              </w:rPr>
+            </w:pPr>
+            <w:r>
+              <w:rPr>
+                <w:rFonts w:ascii="Century Gothic" w:eastAsia="Century Gothic" w:hAnsi="Century Gothic" w:cstheme="majorHAnsi"/>
+              </w:rPr>
+              <w:t>Andrea clicca sul pulsante di conferma per l’eliminazione del feedback.</w:t>
+            </w:r>
+          </w:p>
+        </w:tc>
+        <w:tc>
+          <w:tcPr>
+            <w:tcW w:w="1775" w:type="pct"/>
+            <w:tcBorders>
+              <w:top w:val="single" w:sz="4" w:space="0" w:color="000000"/>
+              <w:left w:val="single" w:sz="4" w:space="0" w:color="000000"/>
+              <w:bottom w:val="single" w:sz="4" w:space="0" w:color="000000" w:themeColor="text1"/>
+              <w:right w:val="single" w:sz="4" w:space="0" w:color="000000"/>
+            </w:tcBorders>
+          </w:tcPr>
+          <w:p>
+            <w:pPr>
+              <w:rPr>
+                <w:rFonts w:ascii="Century Gothic" w:eastAsia="Century Gothic" w:hAnsi="Century Gothic" w:cstheme="majorHAnsi"/>
+              </w:rPr>
+            </w:pPr>
+          </w:p>
+        </w:tc>
+      </w:tr>
+      <w:tr>
+        <w:tc>
+          <w:tcPr>
+            <w:tcW w:w="1490" w:type="pct"/>
+            <w:vMerge/>
+            <w:tcBorders>
+              <w:left w:val="single" w:sz="4" w:space="0" w:color="000000"/>
+              <w:bottom w:val="single" w:sz="4" w:space="0" w:color="000000"/>
+              <w:right w:val="single" w:sz="4" w:space="0" w:color="000000"/>
+            </w:tcBorders>
+            <w:shd w:val="clear" w:color="auto" w:fill="2F5496"/>
+          </w:tcPr>
+          <w:p>
+            <w:pPr>
+              <w:widowControl w:val="0"/>
+              <w:rPr>
+                <w:rFonts w:ascii="Century Gothic" w:eastAsia="Century Gothic" w:hAnsi="Century Gothic" w:cs="Century Gothic"/>
+              </w:rPr>
+            </w:pPr>
+          </w:p>
+        </w:tc>
+        <w:tc>
+          <w:tcPr>
+            <w:tcW w:w="1735" w:type="pct"/>
+            <w:tcBorders>
+              <w:top w:val="single" w:sz="4" w:space="0" w:color="000000" w:themeColor="text1"/>
+              <w:left w:val="single" w:sz="4" w:space="0" w:color="000000"/>
+              <w:bottom w:val="single" w:sz="4" w:space="0" w:color="000000"/>
+              <w:right w:val="single" w:sz="4" w:space="0" w:color="000000"/>
+            </w:tcBorders>
+          </w:tcPr>
+          <w:p>
+            <w:pPr>
+              <w:spacing w:line="259" w:lineRule="auto"/>
+              <w:rPr>
+                <w:rFonts w:ascii="Century Gothic" w:eastAsia="Century Gothic" w:hAnsi="Century Gothic" w:cstheme="majorHAnsi"/>
+              </w:rPr>
+            </w:pPr>
+          </w:p>
+        </w:tc>
+        <w:tc>
+          <w:tcPr>
+            <w:tcW w:w="1775" w:type="pct"/>
+            <w:tcBorders>
+              <w:top w:val="single" w:sz="4" w:space="0" w:color="000000" w:themeColor="text1"/>
+              <w:left w:val="single" w:sz="4" w:space="0" w:color="000000"/>
+              <w:bottom w:val="single" w:sz="4" w:space="0" w:color="000000" w:themeColor="text1"/>
+              <w:right w:val="single" w:sz="4" w:space="0" w:color="000000"/>
+            </w:tcBorders>
+          </w:tcPr>
+          <w:p>
+            <w:pPr>
+              <w:rPr>
+                <w:rFonts w:ascii="Century Gothic" w:eastAsia="Century Gothic" w:hAnsi="Century Gothic" w:cstheme="majorHAnsi"/>
+              </w:rPr>
+            </w:pPr>
+            <w:r>
+              <w:rPr>
+                <w:rFonts w:ascii="Century Gothic" w:eastAsia="Century Gothic" w:hAnsi="Century Gothic" w:cstheme="majorHAnsi"/>
+              </w:rPr>
+              <w:t>Il sistema mostra ad Andrea il messaggio di conferma dell’eliminazione del feedback.</w:t>
+            </w:r>
+          </w:p>
+        </w:tc>
+      </w:tr>
+    </w:tbl>
+    <w:p/>
+    <w:p>
+      <w:pPr>
+        <w:rPr>
+          <w:rFonts w:ascii="Century Gothic" w:eastAsia="Calibri" w:hAnsi="Century Gothic" w:cs="Calibri"/>
+          <w:color w:val="1F3863"/>
+        </w:rPr>
+      </w:pPr>
+    </w:p>
+    <w:p>
+      <w:pPr>
+        <w:rPr>
+          <w:rFonts w:ascii="Century Gothic" w:eastAsia="Calibri" w:hAnsi="Century Gothic" w:cs="Calibri"/>
+          <w:color w:val="1F3863"/>
+        </w:rPr>
+      </w:pPr>
+      <w:r>
+        <w:rPr>
+          <w:rFonts w:ascii="Century Gothic" w:eastAsia="Calibri" w:hAnsi="Century Gothic" w:cs="Calibri"/>
+          <w:color w:val="1F3863"/>
+        </w:rPr>
+        <w:t>Scenario 2</w:t>
+      </w:r>
+    </w:p>
+    <w:tbl>
+      <w:tblPr>
+        <w:tblStyle w:val="a0"/>
+        <w:tblW w:w="9209" w:type="dxa"/>
+        <w:tblInd w:w="-5" w:type="dxa"/>
+        <w:tblBorders>
+          <w:top w:val="single" w:sz="4" w:space="0" w:color="FFFFFF"/>
+          <w:left w:val="single" w:sz="4" w:space="0" w:color="FFFFFF"/>
+          <w:bottom w:val="single" w:sz="4" w:space="0" w:color="FFFFFF"/>
+          <w:right w:val="single" w:sz="4" w:space="0" w:color="FFFFFF"/>
+          <w:insideH w:val="single" w:sz="4" w:space="0" w:color="FFFFFF"/>
+          <w:insideV w:val="single" w:sz="4" w:space="0" w:color="FFFFFF"/>
+        </w:tblBorders>
+        <w:tblLayout w:type="fixed"/>
+        <w:tblLook w:val="0600" w:firstRow="0" w:lastRow="0" w:firstColumn="0" w:lastColumn="0" w:noHBand="1" w:noVBand="1"/>
+      </w:tblPr>
+      <w:tblGrid>
+        <w:gridCol w:w="2745"/>
+        <w:gridCol w:w="3195"/>
+        <w:gridCol w:w="3269"/>
+      </w:tblGrid>
+      <w:tr>
+        <w:trPr>
+          <w:trHeight w:val="58"/>
+        </w:trPr>
+        <w:tc>
+          <w:tcPr>
+            <w:tcW w:w="2745" w:type="dxa"/>
+            <w:tcBorders>
+              <w:top w:val="single" w:sz="4" w:space="0" w:color="000000" w:themeColor="text1"/>
+              <w:left w:val="single" w:sz="4" w:space="0" w:color="000000"/>
+              <w:bottom w:val="single" w:sz="4" w:space="0" w:color="000000" w:themeColor="text1"/>
+              <w:right w:val="single" w:sz="4" w:space="0" w:color="000000"/>
+            </w:tcBorders>
+            <w:shd w:val="clear" w:color="auto" w:fill="2F5496"/>
+          </w:tcPr>
+          <w:p>
+            <w:pPr>
+              <w:rPr>
+                <w:rFonts w:ascii="Century Gothic" w:eastAsia="Century Gothic" w:hAnsi="Century Gothic" w:cs="Century Gothic"/>
+                <w:color w:val="FFFFFF"/>
+                <w:sz w:val="24"/>
+                <w:szCs w:val="24"/>
+              </w:rPr>
+            </w:pPr>
+            <w:r>
+              <w:rPr>
+                <w:rFonts w:ascii="Century Gothic" w:eastAsia="Century Gothic" w:hAnsi="Century Gothic" w:cs="Century Gothic"/>
+                <w:color w:val="FFFFFF"/>
+                <w:sz w:val="24"/>
+                <w:szCs w:val="24"/>
+              </w:rPr>
+              <w:t>NOME SCENARIO</w:t>
+            </w:r>
+          </w:p>
+        </w:tc>
+        <w:tc>
+          <w:tcPr>
+            <w:tcW w:w="6464" w:type="dxa"/>
+            <w:gridSpan w:val="2"/>
+            <w:tcBorders>
+              <w:top w:val="single" w:sz="4" w:space="0" w:color="000000" w:themeColor="text1"/>
+              <w:left w:val="single" w:sz="4" w:space="0" w:color="000000"/>
+              <w:bottom w:val="single" w:sz="4" w:space="0" w:color="000000" w:themeColor="text1"/>
+              <w:right w:val="single" w:sz="4" w:space="0" w:color="000000"/>
+            </w:tcBorders>
+          </w:tcPr>
+          <w:p>
+            <w:pPr>
+              <w:rPr>
+                <w:rFonts w:ascii="Century Gothic" w:eastAsia="Calibri" w:hAnsi="Century Gothic" w:cs="Calibri"/>
+              </w:rPr>
+            </w:pPr>
+            <w:r>
+              <w:rPr>
+                <w:rFonts w:ascii="Century Gothic" w:eastAsia="Calibri" w:hAnsi="Century Gothic" w:cs="Calibri"/>
+              </w:rPr>
+              <w:t>SC_ChatTraUtenti</w:t>
+            </w:r>
+          </w:p>
+        </w:tc>
+      </w:tr>
+      <w:tr>
+        <w:trPr>
+          <w:trHeight w:val="300"/>
+        </w:trPr>
+        <w:tc>
+          <w:tcPr>
+            <w:tcW w:w="2745" w:type="dxa"/>
+            <w:tcBorders>
+              <w:top w:val="single" w:sz="4" w:space="0" w:color="000000" w:themeColor="text1"/>
+              <w:left w:val="single" w:sz="4" w:space="0" w:color="000000"/>
+              <w:bottom w:val="single" w:sz="4" w:space="0" w:color="000000"/>
+              <w:right w:val="single" w:sz="4" w:space="0" w:color="000000"/>
+            </w:tcBorders>
+            <w:shd w:val="clear" w:color="auto" w:fill="2F5496"/>
+          </w:tcPr>
+          <w:p>
+            <w:pPr>
+              <w:rPr>
+                <w:rFonts w:ascii="Century Gothic" w:eastAsia="Century Gothic" w:hAnsi="Century Gothic" w:cs="Century Gothic"/>
+                <w:color w:val="FFFFFF"/>
+                <w:sz w:val="24"/>
+                <w:szCs w:val="24"/>
+              </w:rPr>
+            </w:pPr>
+            <w:r>
+              <w:rPr>
+                <w:rFonts w:ascii="Century Gothic" w:eastAsia="Century Gothic" w:hAnsi="Century Gothic" w:cs="Century Gothic"/>
+                <w:color w:val="FFFFFF"/>
+                <w:sz w:val="24"/>
+                <w:szCs w:val="24"/>
+              </w:rPr>
+              <w:t>ATTORI</w:t>
+            </w:r>
+          </w:p>
+        </w:tc>
+        <w:tc>
+          <w:tcPr>
+            <w:tcW w:w="6464" w:type="dxa"/>
+            <w:gridSpan w:val="2"/>
+            <w:tcBorders>
+              <w:top w:val="single" w:sz="4" w:space="0" w:color="000000" w:themeColor="text1"/>
+              <w:left w:val="single" w:sz="4" w:space="0" w:color="000000"/>
+              <w:bottom w:val="single" w:sz="4" w:space="0" w:color="000000"/>
+              <w:right w:val="single" w:sz="4" w:space="0" w:color="000000"/>
+            </w:tcBorders>
+          </w:tcPr>
+          <w:p>
+            <w:pPr>
+              <w:rPr>
+                <w:rFonts w:ascii="Century Gothic" w:eastAsia="Century Gothic" w:hAnsi="Century Gothic" w:cstheme="majorHAnsi"/>
+              </w:rPr>
+            </w:pPr>
+            <w:r>
+              <w:rPr>
+                <w:rFonts w:ascii="Century Gothic" w:eastAsia="Century Gothic" w:hAnsi="Century Gothic" w:cstheme="majorHAnsi"/>
+              </w:rPr>
+              <w:t>Vittorio: creator, Elisa: studente</w:t>
+            </w:r>
+          </w:p>
+        </w:tc>
+      </w:tr>
+      <w:tr>
+        <w:trPr>
+          <w:trHeight w:val="300"/>
+        </w:trPr>
+        <w:tc>
+          <w:tcPr>
+            <w:tcW w:w="2745" w:type="dxa"/>
+            <w:tcBorders>
+              <w:top w:val="single" w:sz="4" w:space="0" w:color="000000"/>
+              <w:left w:val="single" w:sz="4" w:space="0" w:color="000000"/>
+              <w:bottom w:val="single" w:sz="4" w:space="0" w:color="000000"/>
+              <w:right w:val="single" w:sz="4" w:space="0" w:color="000000"/>
+            </w:tcBorders>
+            <w:shd w:val="clear" w:color="auto" w:fill="2F5496"/>
+          </w:tcPr>
+          <w:p>
+            <w:pPr>
+              <w:spacing w:line="259" w:lineRule="auto"/>
+              <w:rPr>
+                <w:rFonts w:ascii="Century Gothic" w:eastAsia="Century Gothic" w:hAnsi="Century Gothic" w:cs="Century Gothic"/>
+                <w:color w:val="FFFFFF"/>
+                <w:sz w:val="24"/>
+                <w:szCs w:val="24"/>
+              </w:rPr>
+            </w:pPr>
+            <w:r>
+              <w:rPr>
+                <w:rFonts w:ascii="Century Gothic" w:eastAsia="Century Gothic" w:hAnsi="Century Gothic" w:cs="Century Gothic"/>
+                <w:color w:val="FFFFFF"/>
+                <w:sz w:val="24"/>
+                <w:szCs w:val="24"/>
+              </w:rPr>
+              <w:t>DESCRIZIONE</w:t>
+            </w:r>
+          </w:p>
+        </w:tc>
+        <w:tc>
+          <w:tcPr>
+            <w:tcW w:w="6464" w:type="dxa"/>
+            <w:gridSpan w:val="2"/>
+            <w:tcBorders>
+              <w:top w:val="single" w:sz="4" w:space="0" w:color="000000"/>
+              <w:left w:val="single" w:sz="4" w:space="0" w:color="000000"/>
+              <w:right w:val="single" w:sz="4" w:space="0" w:color="000000"/>
+            </w:tcBorders>
+          </w:tcPr>
+          <w:p>
+            <w:pPr>
+              <w:spacing w:line="259" w:lineRule="auto"/>
+              <w:rPr>
+                <w:rFonts w:ascii="Century Gothic" w:eastAsia="Century Gothic" w:hAnsi="Century Gothic" w:cstheme="majorHAnsi"/>
+                <w:lang w:val="en-US"/>
+              </w:rPr>
+            </w:pPr>
+            <w:r>
+              <w:rPr>
+                <w:rFonts w:ascii="Century Gothic" w:eastAsia="Century Gothic" w:hAnsi="Century Gothic" w:cstheme="majorHAnsi"/>
+                <w:lang w:val="en-US"/>
+              </w:rPr>
+              <w:t>Chat end-to-end tra uno studente e un creator.</w:t>
+            </w:r>
+          </w:p>
+        </w:tc>
+      </w:tr>
+      <w:tr>
+        <w:trPr>
+          <w:trHeight w:val="300"/>
+        </w:trPr>
+        <w:tc>
+          <w:tcPr>
+            <w:tcW w:w="2745" w:type="dxa"/>
+            <w:tcBorders>
+              <w:top w:val="single" w:sz="4" w:space="0" w:color="000000"/>
+              <w:left w:val="single" w:sz="4" w:space="0" w:color="000000"/>
+              <w:bottom w:val="single" w:sz="4" w:space="0" w:color="000000"/>
+              <w:right w:val="single" w:sz="4" w:space="0" w:color="000000"/>
+            </w:tcBorders>
+            <w:shd w:val="clear" w:color="auto" w:fill="2F5496"/>
+          </w:tcPr>
+          <w:p>
+            <w:pPr>
+              <w:rPr>
+                <w:rFonts w:ascii="Century Gothic" w:eastAsia="Century Gothic" w:hAnsi="Century Gothic" w:cs="Century Gothic"/>
+                <w:color w:val="FFFFFF"/>
+                <w:sz w:val="24"/>
+                <w:szCs w:val="24"/>
+              </w:rPr>
+            </w:pPr>
+            <w:r>
+              <w:rPr>
+                <w:rFonts w:ascii="Century Gothic" w:eastAsia="Century Gothic" w:hAnsi="Century Gothic" w:cs="Century Gothic"/>
+                <w:color w:val="FFFFFF"/>
+                <w:sz w:val="24"/>
+                <w:szCs w:val="24"/>
+              </w:rPr>
+              <w:t>FLUSSO DEGLI EVENTI</w:t>
+            </w:r>
+          </w:p>
+        </w:tc>
+        <w:tc>
+          <w:tcPr>
+            <w:tcW w:w="3195" w:type="dxa"/>
+            <w:tcBorders>
+              <w:top w:val="single" w:sz="4" w:space="0" w:color="000000"/>
+              <w:left w:val="single" w:sz="4" w:space="0" w:color="000000"/>
+              <w:bottom w:val="single" w:sz="4" w:space="0" w:color="000000"/>
+              <w:right w:val="single" w:sz="4" w:space="0" w:color="000000"/>
+            </w:tcBorders>
+          </w:tcPr>
+          <w:p>
+            <w:pPr>
+              <w:spacing w:line="259" w:lineRule="auto"/>
+              <w:jc w:val="center"/>
+              <w:rPr>
+                <w:rFonts w:ascii="Century Gothic" w:eastAsia="Century Gothic" w:hAnsi="Century Gothic" w:cstheme="majorHAnsi"/>
+                <w:color w:val="1F4E79"/>
+                <w:sz w:val="24"/>
+                <w:szCs w:val="24"/>
+              </w:rPr>
+            </w:pPr>
+            <w:r>
+              <w:rPr>
+                <w:rFonts w:ascii="Century Gothic" w:eastAsia="Century Gothic" w:hAnsi="Century Gothic" w:cstheme="majorHAnsi"/>
+                <w:color w:val="1F4E79"/>
+                <w:sz w:val="24"/>
+                <w:szCs w:val="24"/>
+              </w:rPr>
+              <w:t>Studente</w:t>
+            </w:r>
+          </w:p>
+        </w:tc>
+        <w:tc>
+          <w:tcPr>
+            <w:tcW w:w="3269" w:type="dxa"/>
+            <w:tcBorders>
+              <w:top w:val="single" w:sz="4" w:space="0" w:color="000000"/>
+              <w:left w:val="single" w:sz="4" w:space="0" w:color="000000"/>
+              <w:bottom w:val="single" w:sz="4" w:space="0" w:color="000000"/>
+              <w:right w:val="single" w:sz="4" w:space="0" w:color="000000"/>
+            </w:tcBorders>
+          </w:tcPr>
+          <w:p>
+            <w:pPr>
+              <w:jc w:val="center"/>
+              <w:rPr>
+                <w:rFonts w:ascii="Century Gothic" w:eastAsia="Century Gothic" w:hAnsi="Century Gothic" w:cstheme="majorHAnsi"/>
+                <w:color w:val="1F4E79"/>
+                <w:sz w:val="24"/>
+                <w:szCs w:val="24"/>
+              </w:rPr>
+            </w:pPr>
+            <w:r>
+              <w:rPr>
+                <w:rFonts w:ascii="Century Gothic" w:eastAsia="Century Gothic" w:hAnsi="Century Gothic" w:cstheme="majorHAnsi"/>
+                <w:color w:val="1F4E79"/>
+                <w:sz w:val="24"/>
+                <w:szCs w:val="24"/>
+              </w:rPr>
+              <w:t>Sistema</w:t>
+            </w:r>
+          </w:p>
+        </w:tc>
+      </w:tr>
+      <w:tr>
+        <w:tc>
+          <w:tcPr>
+            <w:tcW w:w="2745" w:type="dxa"/>
+            <w:vMerge w:val="restart"/>
+            <w:tcBorders>
+              <w:top w:val="single" w:sz="4" w:space="0" w:color="000000"/>
+              <w:left w:val="single" w:sz="4" w:space="0" w:color="000000"/>
+              <w:right w:val="single" w:sz="4" w:space="0" w:color="000000"/>
+            </w:tcBorders>
+            <w:shd w:val="clear" w:color="auto" w:fill="2F5496"/>
+          </w:tcPr>
+          <w:p>
+            <w:pPr>
+              <w:rPr>
+                <w:rFonts w:ascii="Century Gothic" w:eastAsia="Century Gothic" w:hAnsi="Century Gothic" w:cs="Century Gothic"/>
+                <w:color w:val="1F4E79"/>
+                <w:sz w:val="36"/>
+                <w:szCs w:val="36"/>
+              </w:rPr>
+            </w:pPr>
+          </w:p>
+        </w:tc>
+        <w:tc>
+          <w:tcPr>
+            <w:tcW w:w="3195" w:type="dxa"/>
+            <w:tcBorders>
+              <w:top w:val="single" w:sz="4" w:space="0" w:color="000000"/>
+              <w:left w:val="single" w:sz="4" w:space="0" w:color="000000"/>
+              <w:bottom w:val="single" w:sz="4" w:space="0" w:color="000000"/>
+              <w:right w:val="single" w:sz="4" w:space="0" w:color="000000"/>
+            </w:tcBorders>
+          </w:tcPr>
+          <w:p>
+            <w:pPr>
+              <w:rPr>
+                <w:rFonts w:ascii="Century Gothic" w:eastAsia="Century Gothic" w:hAnsi="Century Gothic" w:cstheme="majorHAnsi"/>
+              </w:rPr>
+            </w:pPr>
+            <w:r>
+              <w:rPr>
+                <w:rFonts w:ascii="Century Gothic" w:eastAsia="Century Gothic" w:hAnsi="Century Gothic" w:cstheme="majorHAnsi"/>
+              </w:rPr>
+              <w:t xml:space="preserve">Elisa ha visualizzato il documento di Vittorio e ha notato che una parte dello stesso può essere </w:t>
+            </w:r>
+            <w:r>
+              <w:rPr>
+                <w:rFonts w:ascii="Century Gothic" w:eastAsia="Century Gothic" w:hAnsi="Century Gothic" w:cstheme="majorHAnsi"/>
+              </w:rPr>
+              <w:lastRenderedPageBreak/>
+              <w:t xml:space="preserve">migliorata, così decide di contattarlo. Elisa clicca sul nome di Vittorio. </w:t>
             </w:r>
           </w:p>
         </w:tc>
@@ -12687,6 +13793,7 @@
           <w:rFonts w:ascii="Century Gothic" w:eastAsia="Calibri" w:hAnsi="Century Gothic" w:cs="Calibri"/>
           <w:color w:val="1F3863"/>
         </w:rPr>
+        <w:lastRenderedPageBreak/>
         <w:t xml:space="preserve">Scenario </w:t>
       </w:r>
       <w:r>
@@ -15592,7 +16699,6 @@
                 <w:rFonts w:ascii="Calibri" w:eastAsia="Calibri" w:hAnsi="Calibri" w:cs="Calibri"/>
                 <w:b/>
               </w:rPr>
-              <w:lastRenderedPageBreak/>
               <w:t>Entry Condition</w:t>
             </w:r>
           </w:p>
@@ -15888,6 +16994,7 @@
                 <w:b/>
                 <w:smallCaps/>
               </w:rPr>
+              <w:lastRenderedPageBreak/>
               <w:t>FLUSSO DI EVENTI PRINCIPALE/MAIN SCENARIO</w:t>
             </w:r>
           </w:p>
@@ -17331,7 +18438,6 @@
                 <w:rFonts w:ascii="Calibri" w:eastAsia="Calibri" w:hAnsi="Calibri" w:cs="Calibri"/>
                 <w:b/>
               </w:rPr>
-              <w:lastRenderedPageBreak/>
               <w:t>Attori secondari</w:t>
             </w:r>
           </w:p>
@@ -17552,6 +18658,7 @@
                 <w:rFonts w:ascii="Calibri" w:eastAsia="Calibri" w:hAnsi="Calibri" w:cs="Calibri"/>
                 <w:b/>
               </w:rPr>
+              <w:lastRenderedPageBreak/>
               <w:t>Rilevanza/User Priority</w:t>
             </w:r>
           </w:p>
@@ -19125,7 +20232,6 @@
                 <w:b/>
                 <w:bCs/>
               </w:rPr>
-              <w:lastRenderedPageBreak/>
               <w:t>Descrizione</w:t>
             </w:r>
           </w:p>
@@ -19367,6 +20473,7 @@
                 <w:b/>
                 <w:bCs/>
               </w:rPr>
+              <w:lastRenderedPageBreak/>
               <w:t>Exit condition</w:t>
             </w:r>
           </w:p>
@@ -20669,7 +21776,6 @@
           <w:sz w:val="32"/>
           <w:szCs w:val="32"/>
         </w:rPr>
-        <w:lastRenderedPageBreak/>
         <w:t>3.4.</w:t>
       </w:r>
       <w:r>
@@ -20733,8 +21839,8 @@
       </w:r>
     </w:p>
     <w:sectPr>
-      <w:headerReference w:type="default" r:id="rId8"/>
-      <w:footerReference w:type="default" r:id="rId9"/>
+      <w:headerReference w:type="default" r:id="rId12"/>
+      <w:footerReference w:type="default" r:id="rId13"/>
       <w:pgSz w:w="11909" w:h="16834"/>
       <w:pgMar w:top="1440" w:right="1440" w:bottom="1440" w:left="1440" w:header="720" w:footer="720" w:gutter="0"/>
       <w:pgNumType w:start="1"/>

</xml_diff>

<commit_message>
Ulteriori migliorie e modifiche al RAD
</commit_message>
<xml_diff>
--- a/Deliverables/RAD_DocApp_.docx
+++ b/Deliverables/RAD_DocApp_.docx
@@ -273,7 +273,7 @@
                 <w:sz w:val="28"/>
                 <w:szCs w:val="28"/>
               </w:rPr>
-              <w:t>6</w:t>
+              <w:t>.7</w:t>
             </w:r>
           </w:p>
         </w:tc>
@@ -2917,6 +2917,227 @@
           </w:p>
         </w:tc>
       </w:tr>
+      <w:tr>
+        <w:trPr>
+          <w:trHeight w:val="620"/>
+        </w:trPr>
+        <w:tc>
+          <w:tcPr>
+            <w:tcW w:w="2235" w:type="dxa"/>
+            <w:tcBorders>
+              <w:top w:val="single" w:sz="8" w:space="0" w:color="FFFFFF"/>
+              <w:left w:val="nil"/>
+              <w:bottom w:val="single" w:sz="8" w:space="0" w:color="FFFFFF"/>
+              <w:right w:val="single" w:sz="8" w:space="0" w:color="FFFFFF"/>
+            </w:tcBorders>
+            <w:shd w:val="clear" w:color="auto" w:fill="0B5394"/>
+            <w:tcMar>
+              <w:top w:w="100" w:type="dxa"/>
+              <w:left w:w="100" w:type="dxa"/>
+              <w:bottom w:w="100" w:type="dxa"/>
+              <w:right w:w="100" w:type="dxa"/>
+            </w:tcMar>
+          </w:tcPr>
+          <w:p>
+            <w:pPr>
+              <w:widowControl w:val="0"/>
+              <w:pBdr>
+                <w:top w:val="nil"/>
+                <w:left w:val="nil"/>
+                <w:bottom w:val="nil"/>
+                <w:right w:val="nil"/>
+                <w:between w:val="nil"/>
+              </w:pBdr>
+              <w:spacing w:line="240" w:lineRule="auto"/>
+              <w:jc w:val="center"/>
+              <w:rPr>
+                <w:rFonts w:ascii="Open Sans" w:eastAsia="EB Garamond Medium" w:hAnsi="Open Sans" w:cs="Open Sans"/>
+                <w:b/>
+                <w:bCs/>
+                <w:color w:val="FFFFFF" w:themeColor="background1"/>
+              </w:rPr>
+            </w:pPr>
+            <w:r>
+              <w:rPr>
+                <w:rFonts w:ascii="Open Sans" w:eastAsia="EB Garamond Medium" w:hAnsi="Open Sans" w:cs="Open Sans"/>
+                <w:b/>
+                <w:bCs/>
+                <w:color w:val="FFFFFF" w:themeColor="background1"/>
+              </w:rPr>
+              <w:t>08/12/2022</w:t>
+            </w:r>
+          </w:p>
+        </w:tc>
+        <w:tc>
+          <w:tcPr>
+            <w:tcW w:w="1875" w:type="dxa"/>
+            <w:tcBorders>
+              <w:top w:val="single" w:sz="8" w:space="0" w:color="FFFFFF"/>
+              <w:left w:val="single" w:sz="8" w:space="0" w:color="FFFFFF"/>
+              <w:bottom w:val="single" w:sz="8" w:space="0" w:color="FFFFFF"/>
+              <w:right w:val="single" w:sz="8" w:space="0" w:color="FFFFFF"/>
+            </w:tcBorders>
+            <w:shd w:val="clear" w:color="auto" w:fill="A4C2F4"/>
+            <w:tcMar>
+              <w:top w:w="100" w:type="dxa"/>
+              <w:left w:w="100" w:type="dxa"/>
+              <w:bottom w:w="100" w:type="dxa"/>
+              <w:right w:w="100" w:type="dxa"/>
+            </w:tcMar>
+          </w:tcPr>
+          <w:p>
+            <w:pPr>
+              <w:widowControl w:val="0"/>
+              <w:pBdr>
+                <w:top w:val="nil"/>
+                <w:left w:val="nil"/>
+                <w:bottom w:val="nil"/>
+                <w:right w:val="nil"/>
+                <w:between w:val="nil"/>
+              </w:pBdr>
+              <w:spacing w:line="240" w:lineRule="auto"/>
+              <w:jc w:val="center"/>
+              <w:rPr>
+                <w:rFonts w:ascii="Open Sans" w:eastAsia="EB Garamond Medium" w:hAnsi="Open Sans" w:cs="Open Sans"/>
+              </w:rPr>
+            </w:pPr>
+            <w:r>
+              <w:rPr>
+                <w:rFonts w:ascii="Open Sans" w:eastAsia="EB Garamond Medium" w:hAnsi="Open Sans" w:cs="Open Sans"/>
+              </w:rPr>
+              <w:t>1.7</w:t>
+            </w:r>
+          </w:p>
+        </w:tc>
+        <w:tc>
+          <w:tcPr>
+            <w:tcW w:w="2640" w:type="dxa"/>
+            <w:tcBorders>
+              <w:top w:val="single" w:sz="8" w:space="0" w:color="FFFFFF"/>
+              <w:left w:val="single" w:sz="8" w:space="0" w:color="FFFFFF"/>
+              <w:bottom w:val="single" w:sz="8" w:space="0" w:color="FFFFFF"/>
+              <w:right w:val="single" w:sz="8" w:space="0" w:color="FFFFFF"/>
+            </w:tcBorders>
+            <w:shd w:val="clear" w:color="auto" w:fill="A4C2F4"/>
+            <w:tcMar>
+              <w:top w:w="100" w:type="dxa"/>
+              <w:left w:w="100" w:type="dxa"/>
+              <w:bottom w:w="100" w:type="dxa"/>
+              <w:right w:w="100" w:type="dxa"/>
+            </w:tcMar>
+          </w:tcPr>
+          <w:p>
+            <w:pPr>
+              <w:widowControl w:val="0"/>
+              <w:pBdr>
+                <w:top w:val="nil"/>
+                <w:left w:val="nil"/>
+                <w:bottom w:val="nil"/>
+                <w:right w:val="nil"/>
+                <w:between w:val="nil"/>
+              </w:pBdr>
+              <w:spacing w:line="240" w:lineRule="auto"/>
+              <w:jc w:val="center"/>
+              <w:rPr>
+                <w:rFonts w:ascii="Open Sans" w:eastAsia="EB Garamond Medium" w:hAnsi="Open Sans" w:cs="Open Sans"/>
+              </w:rPr>
+            </w:pPr>
+            <w:r>
+              <w:rPr>
+                <w:rFonts w:ascii="Open Sans" w:eastAsia="EB Garamond Medium" w:hAnsi="Open Sans" w:cs="Open Sans"/>
+              </w:rPr>
+              <w:t>Ulteriori modifiche e migliorie del RAD</w:t>
+            </w:r>
+          </w:p>
+        </w:tc>
+        <w:tc>
+          <w:tcPr>
+            <w:tcW w:w="2955" w:type="dxa"/>
+            <w:tcBorders>
+              <w:top w:val="single" w:sz="8" w:space="0" w:color="FFFFFF"/>
+              <w:left w:val="single" w:sz="8" w:space="0" w:color="FFFFFF"/>
+              <w:bottom w:val="single" w:sz="8" w:space="0" w:color="FFFFFF"/>
+              <w:right w:val="nil"/>
+            </w:tcBorders>
+            <w:shd w:val="clear" w:color="auto" w:fill="A4C2F4"/>
+            <w:tcMar>
+              <w:top w:w="100" w:type="dxa"/>
+              <w:left w:w="100" w:type="dxa"/>
+              <w:bottom w:w="100" w:type="dxa"/>
+              <w:right w:w="100" w:type="dxa"/>
+            </w:tcMar>
+          </w:tcPr>
+          <w:p>
+            <w:pPr>
+              <w:widowControl w:val="0"/>
+              <w:pBdr>
+                <w:top w:val="nil"/>
+                <w:left w:val="nil"/>
+                <w:bottom w:val="nil"/>
+                <w:right w:val="nil"/>
+                <w:between w:val="nil"/>
+              </w:pBdr>
+              <w:spacing w:line="240" w:lineRule="auto"/>
+              <w:jc w:val="center"/>
+              <w:rPr>
+                <w:rFonts w:ascii="Open Sans" w:eastAsia="EB Garamond Medium" w:hAnsi="Open Sans" w:cs="Open Sans"/>
+              </w:rPr>
+            </w:pPr>
+            <w:r>
+              <w:rPr>
+                <w:rFonts w:ascii="Open Sans" w:eastAsia="EB Garamond Medium" w:hAnsi="Open Sans" w:cs="Open Sans"/>
+              </w:rPr>
+              <w:t>Giuseppe Napolitano,</w:t>
+            </w:r>
+          </w:p>
+          <w:p>
+            <w:pPr>
+              <w:widowControl w:val="0"/>
+              <w:pBdr>
+                <w:top w:val="nil"/>
+                <w:left w:val="nil"/>
+                <w:bottom w:val="nil"/>
+                <w:right w:val="nil"/>
+                <w:between w:val="nil"/>
+              </w:pBdr>
+              <w:spacing w:line="240" w:lineRule="auto"/>
+              <w:jc w:val="center"/>
+              <w:rPr>
+                <w:rFonts w:ascii="Open Sans" w:eastAsia="EB Garamond Medium" w:hAnsi="Open Sans" w:cs="Open Sans"/>
+              </w:rPr>
+            </w:pPr>
+            <w:r>
+              <w:rPr>
+                <w:rFonts w:ascii="Open Sans" w:eastAsia="EB Garamond Medium" w:hAnsi="Open Sans" w:cs="Open Sans"/>
+              </w:rPr>
+              <w:t>Francesco Bosso,</w:t>
+            </w:r>
+          </w:p>
+          <w:p>
+            <w:pPr>
+              <w:widowControl w:val="0"/>
+              <w:pBdr>
+                <w:top w:val="nil"/>
+                <w:left w:val="nil"/>
+                <w:bottom w:val="nil"/>
+                <w:right w:val="nil"/>
+                <w:between w:val="nil"/>
+              </w:pBdr>
+              <w:spacing w:line="240" w:lineRule="auto"/>
+              <w:jc w:val="center"/>
+              <w:rPr>
+                <w:rFonts w:ascii="Open Sans" w:eastAsia="EB Garamond Medium" w:hAnsi="Open Sans" w:cs="Open Sans"/>
+              </w:rPr>
+            </w:pPr>
+            <w:r>
+              <w:rPr>
+                <w:rFonts w:ascii="Open Sans" w:eastAsia="EB Garamond Medium" w:hAnsi="Open Sans" w:cs="Open Sans"/>
+              </w:rPr>
+              <w:t>Antonio Russomando</w:t>
+            </w:r>
+          </w:p>
+        </w:tc>
+      </w:tr>
     </w:tbl>
     <w:p>
       <w:pPr>
@@ -3036,6 +3257,7 @@
           <w:sz w:val="28"/>
           <w:szCs w:val="28"/>
         </w:rPr>
+        <w:lastRenderedPageBreak/>
         <w:t>Obiettivi e criteri di successo del sistema</w:t>
       </w:r>
     </w:p>
@@ -3099,7 +3321,6 @@
           <w:sz w:val="28"/>
           <w:szCs w:val="28"/>
         </w:rPr>
-        <w:lastRenderedPageBreak/>
         <w:t>Panoramica del documento</w:t>
       </w:r>
     </w:p>
@@ -3648,15 +3869,16 @@
           <w:szCs w:val="28"/>
         </w:rPr>
       </w:pPr>
-      <w:r>
+    </w:p>
+    <w:p>
+      <w:pPr>
         <w:rPr>
           <w:rFonts w:ascii="EB Garamond Medium" w:eastAsia="EB Garamond Medium" w:hAnsi="EB Garamond Medium" w:cs="EB Garamond Medium"/>
           <w:color w:val="000000" w:themeColor="text1"/>
           <w:sz w:val="28"/>
           <w:szCs w:val="28"/>
         </w:rPr>
-        <w:t xml:space="preserve">Il sistema che si vuole realizzare ha come obiettivo quello di supportare gli studenti universitari, in particolar modo gli studenti-lavoratori, nella preparazione universitaria. </w:t>
-      </w:r>
+      </w:pPr>
     </w:p>
     <w:p>
       <w:pPr>
@@ -3674,19 +3896,17 @@
           <w:sz w:val="28"/>
           <w:szCs w:val="28"/>
         </w:rPr>
-        <w:lastRenderedPageBreak/>
-        <w:t xml:space="preserve">Il sistema offre la possibilità agli utenti di caricare e scaricare documenti (appunti, sbobine) per facilitarli nello studio. </w:t>
-      </w:r>
-    </w:p>
-    <w:p>
-      <w:pPr>
+        <w:t>Il sistema che si vuole realizzare ha come obiettivo quello di supportare gli studenti universitari, in particolar modo gli studenti-lavoratori, nella</w:t>
+      </w:r>
+      <w:r>
         <w:rPr>
           <w:rFonts w:ascii="EB Garamond Medium" w:eastAsia="EB Garamond Medium" w:hAnsi="EB Garamond Medium" w:cs="EB Garamond Medium"/>
           <w:color w:val="000000" w:themeColor="text1"/>
           <w:sz w:val="28"/>
           <w:szCs w:val="28"/>
         </w:rPr>
-      </w:pPr>
+        <w:t xml:space="preserve"> </w:t>
+      </w:r>
       <w:r>
         <w:rPr>
           <w:rFonts w:ascii="EB Garamond Medium" w:eastAsia="EB Garamond Medium" w:hAnsi="EB Garamond Medium" w:cs="EB Garamond Medium"/>
@@ -3694,7 +3914,98 @@
           <w:sz w:val="28"/>
           <w:szCs w:val="28"/>
         </w:rPr>
-        <w:t xml:space="preserve">Il sistema darà la possibilità agli utenti di chattare con i creator dei documenti in modo da poter chiedere eventuali spiegazioni sui documenti scaricati da loro; inoltre, l’utente potrà creare anche un post dove potrà richiedere eventuali appunti mancanti o semplicemente può postare una domanda riguardo un argomento alla community. </w:t>
+        <w:t xml:space="preserve">preparazione universitaria. </w:t>
+      </w:r>
+      <w:r>
+        <w:rPr>
+          <w:rFonts w:ascii="EB Garamond Medium" w:eastAsia="EB Garamond Medium" w:hAnsi="EB Garamond Medium" w:cs="EB Garamond Medium"/>
+          <w:color w:val="000000" w:themeColor="text1"/>
+          <w:sz w:val="28"/>
+          <w:szCs w:val="28"/>
+        </w:rPr>
+        <w:t xml:space="preserve"> </w:t>
+      </w:r>
+      <w:r>
+        <w:rPr>
+          <w:rFonts w:ascii="EB Garamond Medium" w:eastAsia="EB Garamond Medium" w:hAnsi="EB Garamond Medium" w:cs="EB Garamond Medium"/>
+          <w:color w:val="000000" w:themeColor="text1"/>
+          <w:sz w:val="28"/>
+          <w:szCs w:val="28"/>
+        </w:rPr>
+        <w:t xml:space="preserve">Il sistema offre la possibilità agli utenti di caricare e scaricare documenti (appunti, sbobine) per facilitarli nello studio. </w:t>
+      </w:r>
+    </w:p>
+    <w:p>
+      <w:pPr>
+        <w:rPr>
+          <w:rFonts w:ascii="EB Garamond Medium" w:eastAsia="EB Garamond Medium" w:hAnsi="EB Garamond Medium" w:cs="EB Garamond Medium"/>
+          <w:color w:val="000000" w:themeColor="text1"/>
+          <w:sz w:val="28"/>
+          <w:szCs w:val="28"/>
+        </w:rPr>
+      </w:pPr>
+      <w:r>
+        <w:rPr>
+          <w:rFonts w:ascii="EB Garamond Medium" w:eastAsia="EB Garamond Medium" w:hAnsi="EB Garamond Medium" w:cs="EB Garamond Medium"/>
+          <w:color w:val="000000" w:themeColor="text1"/>
+          <w:sz w:val="28"/>
+          <w:szCs w:val="28"/>
+        </w:rPr>
+        <w:t xml:space="preserve">Il sistema darà la possibilità agli </w:t>
+      </w:r>
+      <w:r>
+        <w:rPr>
+          <w:rFonts w:ascii="EB Garamond Medium" w:eastAsia="EB Garamond Medium" w:hAnsi="EB Garamond Medium" w:cs="EB Garamond Medium"/>
+          <w:color w:val="000000" w:themeColor="text1"/>
+          <w:sz w:val="28"/>
+          <w:szCs w:val="28"/>
+        </w:rPr>
+        <w:t xml:space="preserve">studenti </w:t>
+      </w:r>
+      <w:r>
+        <w:rPr>
+          <w:rFonts w:ascii="EB Garamond Medium" w:eastAsia="EB Garamond Medium" w:hAnsi="EB Garamond Medium" w:cs="EB Garamond Medium"/>
+          <w:color w:val="000000" w:themeColor="text1"/>
+          <w:sz w:val="28"/>
+          <w:szCs w:val="28"/>
+        </w:rPr>
+        <w:t xml:space="preserve">di chattare </w:t>
+      </w:r>
+      <w:r>
+        <w:rPr>
+          <w:rFonts w:ascii="EB Garamond Medium" w:eastAsia="EB Garamond Medium" w:hAnsi="EB Garamond Medium" w:cs="EB Garamond Medium"/>
+          <w:color w:val="000000" w:themeColor="text1"/>
+          <w:sz w:val="28"/>
+          <w:szCs w:val="28"/>
+        </w:rPr>
+        <w:t>tra di loro per confrontarsi e discutere su eventuali documenti scaricati</w:t>
+      </w:r>
+      <w:r>
+        <w:rPr>
+          <w:rFonts w:ascii="EB Garamond Medium" w:eastAsia="EB Garamond Medium" w:hAnsi="EB Garamond Medium" w:cs="EB Garamond Medium"/>
+          <w:color w:val="000000" w:themeColor="text1"/>
+          <w:sz w:val="28"/>
+          <w:szCs w:val="28"/>
+        </w:rPr>
+        <w:t xml:space="preserve">; inoltre, </w:t>
+      </w:r>
+      <w:r>
+        <w:rPr>
+          <w:rFonts w:ascii="EB Garamond Medium" w:eastAsia="EB Garamond Medium" w:hAnsi="EB Garamond Medium" w:cs="EB Garamond Medium"/>
+          <w:color w:val="000000" w:themeColor="text1"/>
+          <w:sz w:val="28"/>
+          <w:szCs w:val="28"/>
+        </w:rPr>
+        <w:t xml:space="preserve">lo studente </w:t>
+      </w:r>
+      <w:r>
+        <w:rPr>
+          <w:rFonts w:ascii="EB Garamond Medium" w:eastAsia="EB Garamond Medium" w:hAnsi="EB Garamond Medium" w:cs="EB Garamond Medium"/>
+          <w:color w:val="000000" w:themeColor="text1"/>
+          <w:sz w:val="28"/>
+          <w:szCs w:val="28"/>
+        </w:rPr>
+        <w:t xml:space="preserve">potrà creare anche un post dove potrà richiedere eventuali appunti mancanti o semplicemente può postare una domanda riguardo un argomento alla community. </w:t>
       </w:r>
     </w:p>
     <w:p>
@@ -3850,7 +4161,7 @@
           <w:sz w:val="28"/>
           <w:szCs w:val="28"/>
         </w:rPr>
-        <w:t>Inserire un feedback ad un documento scaricato</w:t>
+        <w:t>Inserire un feedback ad un documento</w:t>
       </w:r>
     </w:p>
     <w:p>
@@ -3876,7 +4187,7 @@
           <w:szCs w:val="28"/>
           <w:lang w:val="it-IT"/>
         </w:rPr>
-        <w:t>Avviare una chat end-to-end con il creator</w:t>
+        <w:t xml:space="preserve">Avviare una chat end-to-end </w:t>
       </w:r>
       <w:r>
         <w:rPr>
@@ -3886,7 +4197,59 @@
           <w:szCs w:val="28"/>
           <w:lang w:val="it-IT"/>
         </w:rPr>
-        <w:t xml:space="preserve"> di un documento</w:t>
+        <w:t>con un altro studente</w:t>
+      </w:r>
+    </w:p>
+    <w:p>
+      <w:pPr>
+        <w:pStyle w:val="Paragrafoelenco"/>
+        <w:numPr>
+          <w:ilvl w:val="0"/>
+          <w:numId w:val="8"/>
+        </w:numPr>
+        <w:rPr>
+          <w:rFonts w:ascii="EB Garamond Medium" w:eastAsia="EB Garamond Medium" w:hAnsi="EB Garamond Medium" w:cs="EB Garamond Medium"/>
+          <w:color w:val="000000" w:themeColor="text1"/>
+          <w:sz w:val="28"/>
+          <w:szCs w:val="28"/>
+          <w:lang w:val="it-IT"/>
+        </w:rPr>
+      </w:pPr>
+      <w:r>
+        <w:rPr>
+          <w:rFonts w:ascii="EB Garamond Medium" w:eastAsia="EB Garamond Medium" w:hAnsi="EB Garamond Medium" w:cs="EB Garamond Medium"/>
+          <w:color w:val="000000" w:themeColor="text1"/>
+          <w:sz w:val="28"/>
+          <w:szCs w:val="28"/>
+          <w:lang w:val="it-IT"/>
+        </w:rPr>
+        <w:t>Creare un post</w:t>
+      </w:r>
+    </w:p>
+    <w:p>
+      <w:pPr>
+        <w:pStyle w:val="Paragrafoelenco"/>
+        <w:numPr>
+          <w:ilvl w:val="0"/>
+          <w:numId w:val="8"/>
+        </w:numPr>
+        <w:rPr>
+          <w:rFonts w:ascii="EB Garamond Medium" w:eastAsia="EB Garamond Medium" w:hAnsi="EB Garamond Medium" w:cs="EB Garamond Medium"/>
+          <w:color w:val="000000" w:themeColor="text1"/>
+          <w:sz w:val="28"/>
+          <w:szCs w:val="28"/>
+          <w:lang w:val="it-IT"/>
+        </w:rPr>
+      </w:pPr>
+      <w:r>
+        <w:rPr>
+          <w:rFonts w:ascii="EB Garamond Medium" w:eastAsia="EB Garamond Medium" w:hAnsi="EB Garamond Medium" w:cs="EB Garamond Medium"/>
+          <w:color w:val="000000" w:themeColor="text1"/>
+          <w:sz w:val="28"/>
+          <w:szCs w:val="28"/>
+          <w:lang w:val="it-IT"/>
+        </w:rPr>
+        <w:t>Commentare un post</w:t>
       </w:r>
     </w:p>
     <w:p>
@@ -4018,7 +4381,25 @@
           <w:sz w:val="28"/>
           <w:szCs w:val="28"/>
         </w:rPr>
-        <w:t>Rendere l’interazione con gli utenti quanto più semplice e immediata possibile senza eventuali ambiguità, al fine di facilitare l’uso dell’applicazione stessa;</w:t>
+        <w:t xml:space="preserve">Rendere l’interazione con gli </w:t>
+      </w:r>
+      <w:r>
+        <w:rPr>
+          <w:rFonts w:ascii="EB Garamond Medium" w:eastAsia="EB Garamond Medium" w:hAnsi="EB Garamond Medium" w:cs="EB Garamond Medium"/>
+          <w:color w:val="000000" w:themeColor="text1"/>
+          <w:sz w:val="28"/>
+          <w:szCs w:val="28"/>
+        </w:rPr>
+        <w:t xml:space="preserve">studenti </w:t>
+      </w:r>
+      <w:r>
+        <w:rPr>
+          <w:rFonts w:ascii="EB Garamond Medium" w:eastAsia="EB Garamond Medium" w:hAnsi="EB Garamond Medium" w:cs="EB Garamond Medium"/>
+          <w:color w:val="000000" w:themeColor="text1"/>
+          <w:sz w:val="28"/>
+          <w:szCs w:val="28"/>
+        </w:rPr>
+        <w:t>quanto più semplice e immediata possibile senza eventuali ambiguità, al fine di facilitare l’uso dell’applicazione stessa;</w:t>
       </w:r>
     </w:p>
     <w:p>
@@ -4149,6 +4530,7 @@
           <w:sz w:val="32"/>
           <w:szCs w:val="32"/>
         </w:rPr>
+        <w:lastRenderedPageBreak/>
         <w:t>1.</w:t>
       </w:r>
       <w:r>
@@ -4274,7 +4656,6 @@
           <w:sz w:val="28"/>
           <w:szCs w:val="28"/>
         </w:rPr>
-        <w:lastRenderedPageBreak/>
         <w:t>Capitolo 1</w:t>
       </w:r>
     </w:p>
@@ -4546,7 +4927,7 @@
           <w:sz w:val="28"/>
           <w:szCs w:val="28"/>
         </w:rPr>
-        <w:t>I sistemi correnti presi in esame sono servizi come “StuDocu” e “Skuola.Net”. Questi sistemi non permettono l’interazione tra lo studente e il creator del documento tramite una chat end-to-end, non permettono la pubblicazione di un post per richiedere eventuali appunti mancanti o postare una domanda riguardo un argomento alla community.</w:t>
+        <w:t xml:space="preserve">I sistemi correnti presi in esame sono servizi come “StuDocu” e “Skuola.Net”. Questi sistemi non permettono l’interazione tra </w:t>
       </w:r>
       <w:r>
         <w:rPr>
@@ -4555,17 +4936,35 @@
           <w:sz w:val="28"/>
           <w:szCs w:val="28"/>
         </w:rPr>
-        <w:t xml:space="preserve"> Inoltre, per accedere alle risorse di questi sistemi molto spesso si deve ricorrere all’acquisto di punti attraverso micro-transazioni. </w:t>
-      </w:r>
-    </w:p>
-    <w:p>
-      <w:pPr>
+        <w:t xml:space="preserve">gli studenti </w:t>
+      </w:r>
+      <w:r>
         <w:rPr>
           <w:rFonts w:ascii="EB Garamond Medium" w:eastAsia="EB Garamond Medium" w:hAnsi="EB Garamond Medium" w:cs="EB Garamond Medium"/>
           <w:color w:val="000000" w:themeColor="text1"/>
           <w:sz w:val="28"/>
           <w:szCs w:val="28"/>
         </w:rPr>
+        <w:t>del documento tramite una chat end-to-end, non permettono la pubblicazione di un post per richiedere eventuali appunti mancanti o postare una domanda riguardo un argomento alla community.</w:t>
+      </w:r>
+      <w:r>
+        <w:rPr>
+          <w:rFonts w:ascii="EB Garamond Medium" w:eastAsia="EB Garamond Medium" w:hAnsi="EB Garamond Medium" w:cs="EB Garamond Medium"/>
+          <w:color w:val="000000" w:themeColor="text1"/>
+          <w:sz w:val="28"/>
+          <w:szCs w:val="28"/>
+        </w:rPr>
+        <w:t xml:space="preserve"> Inoltre, per accedere alle risorse di questi sistemi molto spesso si deve ricorrere all’acquisto di punti attraverso micro-transazioni. </w:t>
+      </w:r>
+    </w:p>
+    <w:p>
+      <w:pPr>
+        <w:rPr>
+          <w:rFonts w:ascii="EB Garamond Medium" w:eastAsia="EB Garamond Medium" w:hAnsi="EB Garamond Medium" w:cs="EB Garamond Medium"/>
+          <w:color w:val="000000" w:themeColor="text1"/>
+          <w:sz w:val="28"/>
+          <w:szCs w:val="28"/>
+        </w:rPr>
       </w:pPr>
     </w:p>
     <w:p>
@@ -4676,7 +5075,6 @@
           <w:sz w:val="28"/>
           <w:szCs w:val="28"/>
         </w:rPr>
-        <w:lastRenderedPageBreak/>
         <w:t>La seguente sezione è organizzata in questo modo:</w:t>
       </w:r>
     </w:p>
@@ -4922,6 +5320,66 @@
           <w:color w:val="1C4587"/>
           <w:sz w:val="40"/>
           <w:szCs w:val="40"/>
+        </w:rPr>
+      </w:pPr>
+    </w:p>
+    <w:p>
+      <w:pPr>
+        <w:rPr>
+          <w:rFonts w:ascii="EB Garamond Medium" w:eastAsia="EB Garamond Medium" w:hAnsi="EB Garamond Medium" w:cs="EB Garamond Medium"/>
+          <w:color w:val="1C4587"/>
+          <w:sz w:val="32"/>
+          <w:szCs w:val="32"/>
+        </w:rPr>
+      </w:pPr>
+    </w:p>
+    <w:p>
+      <w:pPr>
+        <w:rPr>
+          <w:rFonts w:ascii="EB Garamond Medium" w:eastAsia="EB Garamond Medium" w:hAnsi="EB Garamond Medium" w:cs="EB Garamond Medium"/>
+          <w:color w:val="1C4587"/>
+          <w:sz w:val="32"/>
+          <w:szCs w:val="32"/>
+        </w:rPr>
+      </w:pPr>
+    </w:p>
+    <w:p>
+      <w:pPr>
+        <w:rPr>
+          <w:rFonts w:ascii="EB Garamond Medium" w:eastAsia="EB Garamond Medium" w:hAnsi="EB Garamond Medium" w:cs="EB Garamond Medium"/>
+          <w:color w:val="1C4587"/>
+          <w:sz w:val="32"/>
+          <w:szCs w:val="32"/>
+        </w:rPr>
+      </w:pPr>
+    </w:p>
+    <w:p>
+      <w:pPr>
+        <w:rPr>
+          <w:rFonts w:ascii="EB Garamond Medium" w:eastAsia="EB Garamond Medium" w:hAnsi="EB Garamond Medium" w:cs="EB Garamond Medium"/>
+          <w:color w:val="1C4587"/>
+          <w:sz w:val="32"/>
+          <w:szCs w:val="32"/>
+        </w:rPr>
+      </w:pPr>
+    </w:p>
+    <w:p>
+      <w:pPr>
+        <w:rPr>
+          <w:rFonts w:ascii="EB Garamond Medium" w:eastAsia="EB Garamond Medium" w:hAnsi="EB Garamond Medium" w:cs="EB Garamond Medium"/>
+          <w:color w:val="1C4587"/>
+          <w:sz w:val="32"/>
+          <w:szCs w:val="32"/>
+        </w:rPr>
+      </w:pPr>
+    </w:p>
+    <w:p>
+      <w:pPr>
+        <w:rPr>
+          <w:rFonts w:ascii="EB Garamond Medium" w:eastAsia="EB Garamond Medium" w:hAnsi="EB Garamond Medium" w:cs="EB Garamond Medium"/>
+          <w:color w:val="1C4587"/>
+          <w:sz w:val="32"/>
+          <w:szCs w:val="32"/>
         </w:rPr>
       </w:pPr>
     </w:p>
@@ -5516,7 +5974,6 @@
                 <w:b/>
                 <w:color w:val="000000"/>
               </w:rPr>
-              <w:lastRenderedPageBreak/>
               <w:t>RF_BU</w:t>
             </w:r>
           </w:p>
@@ -5537,7 +5994,7 @@
                 <w:rFonts w:ascii="Century Gothic" w:hAnsi="Century Gothic"/>
                 <w:color w:val="000000"/>
               </w:rPr>
-              <w:t>Bannare Studente o creator</w:t>
+              <w:t>Bannare Studente</w:t>
             </w:r>
           </w:p>
         </w:tc>
@@ -5556,7 +6013,13 @@
               <w:rPr>
                 <w:rFonts w:ascii="Century Gothic" w:eastAsia="Century Gothic" w:hAnsi="Century Gothic" w:cs="Century Gothic"/>
               </w:rPr>
-              <w:t xml:space="preserve">L’admin ha la possibilità di bannare gli studenti o creator </w:t>
+              <w:t xml:space="preserve">L’admin ha la possibilità di bannare </w:t>
+            </w:r>
+            <w:r>
+              <w:rPr>
+                <w:rFonts w:ascii="Century Gothic" w:eastAsia="Century Gothic" w:hAnsi="Century Gothic" w:cs="Century Gothic"/>
+              </w:rPr>
+              <w:t>uno studente</w:t>
             </w:r>
           </w:p>
         </w:tc>
@@ -6435,14 +6898,6 @@
               <w:t>studenti</w:t>
             </w:r>
             <w:proofErr w:type="spellEnd"/>
-            <w:r>
-              <w:rPr>
-                <w:rFonts w:ascii="Century Gothic" w:hAnsi="Century Gothic"/>
-                <w:color w:val="000000"/>
-                <w:lang w:val="en-US"/>
-              </w:rPr>
-              <w:t xml:space="preserve"> e creator</w:t>
-            </w:r>
           </w:p>
         </w:tc>
         <w:tc>
@@ -6471,16 +6926,14 @@
               <w:rPr>
                 <w:rFonts w:ascii="Century Gothic" w:eastAsia="Century Gothic" w:hAnsi="Century Gothic" w:cs="Century Gothic"/>
               </w:rPr>
-              <w:t xml:space="preserve">ad uno studente ed un </w:t>
-            </w:r>
-            <w:proofErr w:type="spellStart"/>
-            <w:r>
-              <w:rPr>
-                <w:rFonts w:ascii="Century Gothic" w:eastAsia="Century Gothic" w:hAnsi="Century Gothic" w:cs="Century Gothic"/>
-              </w:rPr>
-              <w:t>creatoer</w:t>
-            </w:r>
-            <w:proofErr w:type="spellEnd"/>
+              <w:t>a</w:t>
+            </w:r>
+            <w:r>
+              <w:rPr>
+                <w:rFonts w:ascii="Century Gothic" w:eastAsia="Century Gothic" w:hAnsi="Century Gothic" w:cs="Century Gothic"/>
+              </w:rPr>
+              <w:t>gli studenti</w:t>
+            </w:r>
             <w:r>
               <w:rPr>
                 <w:rFonts w:ascii="Century Gothic" w:eastAsia="Century Gothic" w:hAnsi="Century Gothic" w:cs="Century Gothic"/>
@@ -6521,7 +6974,14 @@
                 <w:rFonts w:ascii="Century Gothic" w:hAnsi="Century Gothic"/>
                 <w:color w:val="000000"/>
               </w:rPr>
-              <w:t>Studente, Creator</w:t>
+              <w:t>Studente</w:t>
+            </w:r>
+            <w:r>
+              <w:rPr>
+                <w:rFonts w:ascii="Century Gothic" w:hAnsi="Century Gothic"/>
+                <w:color w:val="000000"/>
+              </w:rPr>
+              <w:t>: Mittente, Studente: Destinatario</w:t>
             </w:r>
           </w:p>
         </w:tc>
@@ -6571,6 +7031,7 @@
                 <w:b/>
                 <w:color w:val="000000"/>
               </w:rPr>
+              <w:lastRenderedPageBreak/>
               <w:t>RF_EF</w:t>
             </w:r>
           </w:p>
@@ -6800,7 +7261,13 @@
               <w:t xml:space="preserve">Il sistema deve permettere </w:t>
             </w:r>
             <w:r>
-              <w:t xml:space="preserve">al creator </w:t>
+              <w:t>al</w:t>
+            </w:r>
+            <w:r>
+              <w:t>lo studente</w:t>
+            </w:r>
+            <w:r>
+              <w:t xml:space="preserve"> </w:t>
             </w:r>
             <w:r>
               <w:t>di caricare i documenti all’interno dell’app dopo la registrazione</w:t>
@@ -6816,7 +7283,7 @@
               <w:cnfStyle w:val="000000100000" w:firstRow="0" w:lastRow="0" w:firstColumn="0" w:lastColumn="0" w:oddVBand="0" w:evenVBand="0" w:oddHBand="1" w:evenHBand="0" w:firstRowFirstColumn="0" w:firstRowLastColumn="0" w:lastRowFirstColumn="0" w:lastRowLastColumn="0"/>
             </w:pPr>
             <w:r>
-              <w:t>Creator</w:t>
+              <w:t>Studente</w:t>
             </w:r>
           </w:p>
         </w:tc>
@@ -6882,11 +7349,10 @@
               <w:t xml:space="preserve">allo studente </w:t>
             </w:r>
             <w:r>
-              <w:t xml:space="preserve">di poter inserire </w:t>
-            </w:r>
-            <w:r>
-              <w:lastRenderedPageBreak/>
-              <w:t>un feedback dopo aver scaricato il file</w:t>
+              <w:t xml:space="preserve">di poter inserire un feedback </w:t>
+            </w:r>
+            <w:r>
+              <w:t>ad un documento</w:t>
             </w:r>
           </w:p>
         </w:tc>
@@ -6899,7 +7365,6 @@
               <w:cnfStyle w:val="000000000000" w:firstRow="0" w:lastRow="0" w:firstColumn="0" w:lastColumn="0" w:oddVBand="0" w:evenVBand="0" w:oddHBand="0" w:evenHBand="0" w:firstRowFirstColumn="0" w:firstRowLastColumn="0" w:lastRowFirstColumn="0" w:lastRowLastColumn="0"/>
             </w:pPr>
             <w:r>
-              <w:lastRenderedPageBreak/>
               <w:t>Studente</w:t>
             </w:r>
           </w:p>
@@ -7461,6 +7926,7 @@
           <w:sz w:val="24"/>
           <w:szCs w:val="24"/>
         </w:rPr>
+        <w:lastRenderedPageBreak/>
         <w:t>RNF_7:</w:t>
       </w:r>
       <w:r>
@@ -7921,7 +8387,6 @@
           <w:sz w:val="32"/>
           <w:szCs w:val="32"/>
         </w:rPr>
-        <w:lastRenderedPageBreak/>
         <w:t>3.</w:t>
       </w:r>
       <w:r>
@@ -9769,7 +10234,13 @@
               <w:rPr>
                 <w:rFonts w:ascii="Century Gothic" w:eastAsia="Century Gothic" w:hAnsi="Century Gothic" w:cs="Century Gothic"/>
               </w:rPr>
-              <w:t>Scrive in una text-area i documenti di suo interesse.</w:t>
+              <w:t>Scrive in una text-area i documenti di suo interesse</w:t>
+            </w:r>
+            <w:r>
+              <w:rPr>
+                <w:rFonts w:ascii="Century Gothic" w:eastAsia="Century Gothic" w:hAnsi="Century Gothic" w:cs="Century Gothic"/>
+              </w:rPr>
+              <w:t xml:space="preserve"> e clicca il tasto di sottomissione</w:t>
             </w:r>
           </w:p>
         </w:tc>
@@ -9856,7 +10327,7 @@
               <w:rPr>
                 <w:rFonts w:ascii="Century Gothic" w:eastAsia="Century Gothic" w:hAnsi="Century Gothic" w:cs="Century Gothic"/>
               </w:rPr>
-              <w:t>Carica il post, mettendolo in primo piano.</w:t>
+              <w:t>Crea un post</w:t>
             </w:r>
           </w:p>
         </w:tc>
@@ -9906,7 +10377,13 @@
               <w:rPr>
                 <w:rFonts w:ascii="Century Gothic" w:eastAsia="Century Gothic" w:hAnsi="Century Gothic" w:cs="Century Gothic"/>
               </w:rPr>
-              <w:t>Gli altri utenti iscritti al sito decidono di inviare un riscontro relativo al post.</w:t>
+              <w:t xml:space="preserve">Gli altri utenti iscritti </w:t>
+            </w:r>
+            <w:r>
+              <w:rPr>
+                <w:rFonts w:ascii="Century Gothic" w:eastAsia="Century Gothic" w:hAnsi="Century Gothic" w:cs="Century Gothic"/>
+              </w:rPr>
+              <w:t>commentano al post inserendo il link del documento</w:t>
             </w:r>
           </w:p>
         </w:tc>
@@ -9992,7 +10469,155 @@
               <w:rPr>
                 <w:rFonts w:ascii="Century Gothic" w:eastAsia="Century Gothic" w:hAnsi="Century Gothic" w:cs="Century Gothic"/>
               </w:rPr>
-              <w:t>Riceve e carica i documenti inviati dagli altri utenti allegandoli al post.</w:t>
+              <w:t xml:space="preserve">Riceve e carica i </w:t>
+            </w:r>
+            <w:r>
+              <w:rPr>
+                <w:rFonts w:ascii="Century Gothic" w:eastAsia="Century Gothic" w:hAnsi="Century Gothic" w:cs="Century Gothic"/>
+              </w:rPr>
+              <w:t>commenti</w:t>
+            </w:r>
+          </w:p>
+        </w:tc>
+      </w:tr>
+      <w:tr>
+        <w:trPr>
+          <w:trHeight w:val="300"/>
+        </w:trPr>
+        <w:tc>
+          <w:tcPr>
+            <w:tcW w:w="2745" w:type="dxa"/>
+            <w:tcBorders>
+              <w:top w:val="nil"/>
+              <w:left w:val="single" w:sz="4" w:space="0" w:color="000000"/>
+              <w:bottom w:val="nil"/>
+              <w:right w:val="single" w:sz="4" w:space="0" w:color="000000"/>
+            </w:tcBorders>
+            <w:shd w:val="clear" w:color="auto" w:fill="2F5496"/>
+          </w:tcPr>
+          <w:p>
+            <w:pPr>
+              <w:widowControl w:val="0"/>
+              <w:rPr>
+                <w:rFonts w:ascii="Century Gothic" w:eastAsia="Century Gothic" w:hAnsi="Century Gothic" w:cs="Century Gothic"/>
+              </w:rPr>
+            </w:pPr>
+          </w:p>
+        </w:tc>
+        <w:tc>
+          <w:tcPr>
+            <w:tcW w:w="3195" w:type="dxa"/>
+            <w:tcBorders>
+              <w:top w:val="single" w:sz="4" w:space="0" w:color="000000"/>
+              <w:left w:val="single" w:sz="4" w:space="0" w:color="000000"/>
+              <w:bottom w:val="single" w:sz="4" w:space="0" w:color="000000"/>
+              <w:right w:val="single" w:sz="4" w:space="0" w:color="000000"/>
+            </w:tcBorders>
+          </w:tcPr>
+          <w:p>
+            <w:pPr>
+              <w:spacing w:line="259" w:lineRule="auto"/>
+              <w:rPr>
+                <w:rFonts w:ascii="Century Gothic" w:eastAsia="Century Gothic" w:hAnsi="Century Gothic" w:cstheme="majorHAnsi"/>
+              </w:rPr>
+            </w:pPr>
+            <w:r>
+              <w:rPr>
+                <w:rFonts w:ascii="Century Gothic" w:eastAsia="Century Gothic" w:hAnsi="Century Gothic" w:cs="Century Gothic"/>
+              </w:rPr>
+              <w:t>L</w:t>
+            </w:r>
+            <w:r>
+              <w:rPr>
+                <w:rFonts w:ascii="Century Gothic" w:eastAsia="Century Gothic" w:hAnsi="Century Gothic" w:cs="Century Gothic"/>
+              </w:rPr>
+              <w:t>o studente visualizza i link ricevuti e ci clicca sopra</w:t>
+            </w:r>
+          </w:p>
+        </w:tc>
+        <w:tc>
+          <w:tcPr>
+            <w:tcW w:w="3269" w:type="dxa"/>
+            <w:tcBorders>
+              <w:top w:val="single" w:sz="4" w:space="0" w:color="000000"/>
+              <w:left w:val="single" w:sz="4" w:space="0" w:color="000000"/>
+              <w:bottom w:val="single" w:sz="4" w:space="0" w:color="000000"/>
+              <w:right w:val="single" w:sz="4" w:space="0" w:color="000000"/>
+            </w:tcBorders>
+          </w:tcPr>
+          <w:p>
+            <w:pPr>
+              <w:rPr>
+                <w:rFonts w:ascii="Century Gothic" w:eastAsia="Century Gothic" w:hAnsi="Century Gothic" w:cs="Century Gothic"/>
+              </w:rPr>
+            </w:pPr>
+          </w:p>
+        </w:tc>
+      </w:tr>
+      <w:tr>
+        <w:trPr>
+          <w:trHeight w:val="300"/>
+        </w:trPr>
+        <w:tc>
+          <w:tcPr>
+            <w:tcW w:w="2745" w:type="dxa"/>
+            <w:tcBorders>
+              <w:top w:val="nil"/>
+              <w:left w:val="single" w:sz="4" w:space="0" w:color="000000"/>
+              <w:bottom w:val="nil"/>
+              <w:right w:val="single" w:sz="4" w:space="0" w:color="000000"/>
+            </w:tcBorders>
+            <w:shd w:val="clear" w:color="auto" w:fill="2F5496"/>
+          </w:tcPr>
+          <w:p>
+            <w:pPr>
+              <w:widowControl w:val="0"/>
+              <w:rPr>
+                <w:rFonts w:ascii="Century Gothic" w:eastAsia="Century Gothic" w:hAnsi="Century Gothic" w:cs="Century Gothic"/>
+              </w:rPr>
+            </w:pPr>
+          </w:p>
+        </w:tc>
+        <w:tc>
+          <w:tcPr>
+            <w:tcW w:w="3195" w:type="dxa"/>
+            <w:tcBorders>
+              <w:top w:val="single" w:sz="4" w:space="0" w:color="000000"/>
+              <w:left w:val="single" w:sz="4" w:space="0" w:color="000000"/>
+              <w:bottom w:val="single" w:sz="4" w:space="0" w:color="000000"/>
+              <w:right w:val="single" w:sz="4" w:space="0" w:color="000000"/>
+            </w:tcBorders>
+          </w:tcPr>
+          <w:p>
+            <w:pPr>
+              <w:spacing w:line="259" w:lineRule="auto"/>
+              <w:rPr>
+                <w:rFonts w:ascii="Century Gothic" w:eastAsia="Century Gothic" w:hAnsi="Century Gothic" w:cs="Century Gothic"/>
+              </w:rPr>
+            </w:pPr>
+          </w:p>
+        </w:tc>
+        <w:tc>
+          <w:tcPr>
+            <w:tcW w:w="3269" w:type="dxa"/>
+            <w:tcBorders>
+              <w:top w:val="single" w:sz="4" w:space="0" w:color="000000"/>
+              <w:left w:val="single" w:sz="4" w:space="0" w:color="000000"/>
+              <w:bottom w:val="single" w:sz="4" w:space="0" w:color="000000"/>
+              <w:right w:val="single" w:sz="4" w:space="0" w:color="000000"/>
+            </w:tcBorders>
+          </w:tcPr>
+          <w:p>
+            <w:pPr>
+              <w:rPr>
+                <w:rFonts w:ascii="Century Gothic" w:eastAsia="Century Gothic" w:hAnsi="Century Gothic" w:cs="Century Gothic"/>
+              </w:rPr>
+            </w:pPr>
+            <w:r>
+              <w:rPr>
+                <w:rFonts w:ascii="Century Gothic" w:eastAsia="Century Gothic" w:hAnsi="Century Gothic" w:cs="Century Gothic"/>
+              </w:rPr>
+              <w:t>Reindirizza lo studente ai documenti linkati</w:t>
             </w:r>
           </w:p>
         </w:tc>
@@ -10035,14 +10660,14 @@
             <w:pPr>
               <w:spacing w:line="259" w:lineRule="auto"/>
               <w:rPr>
-                <w:rFonts w:ascii="Century Gothic" w:eastAsia="Century Gothic" w:hAnsi="Century Gothic" w:cstheme="majorHAnsi"/>
-              </w:rPr>
-            </w:pPr>
-            <w:r>
-              <w:rPr>
-                <w:rFonts w:ascii="Century Gothic" w:eastAsia="Century Gothic" w:hAnsi="Century Gothic" w:cs="Century Gothic"/>
-              </w:rPr>
-              <w:t>L’utente scarica e visualizza i documenti ricevuti.</w:t>
+                <w:rFonts w:ascii="Century Gothic" w:eastAsia="Century Gothic" w:hAnsi="Century Gothic" w:cs="Century Gothic"/>
+              </w:rPr>
+            </w:pPr>
+            <w:r>
+              <w:rPr>
+                <w:rFonts w:ascii="Century Gothic" w:eastAsia="Century Gothic" w:hAnsi="Century Gothic" w:cs="Century Gothic"/>
+              </w:rPr>
+              <w:t>Lo studente visualizza i documenti</w:t>
             </w:r>
           </w:p>
         </w:tc>
@@ -10465,7 +11090,7 @@
               <w:rPr>
                 <w:rFonts w:ascii="Century Gothic" w:eastAsia="Century Gothic" w:hAnsi="Century Gothic" w:cs="Century Gothic"/>
               </w:rPr>
-              <w:t>Clicca sul suo “pannello di controllo”</w:t>
+              <w:t>Clicca sul “pannello di controllo”</w:t>
             </w:r>
           </w:p>
         </w:tc>
@@ -10552,7 +11177,19 @@
               <w:rPr>
                 <w:rFonts w:ascii="Century Gothic" w:eastAsia="Century Gothic" w:hAnsi="Century Gothic" w:cs="Century Gothic"/>
               </w:rPr>
-              <w:t>Riceve la richiesta dell’admin e gli mostra gli utenti registrati e le possibili azioni da effettuare</w:t>
+              <w:t xml:space="preserve">Riceve la richiesta dell’admin e gli mostra gli </w:t>
+            </w:r>
+            <w:r>
+              <w:rPr>
+                <w:rFonts w:ascii="Century Gothic" w:eastAsia="Century Gothic" w:hAnsi="Century Gothic" w:cs="Century Gothic"/>
+              </w:rPr>
+              <w:t xml:space="preserve">studenti </w:t>
+            </w:r>
+            <w:r>
+              <w:rPr>
+                <w:rFonts w:ascii="Century Gothic" w:eastAsia="Century Gothic" w:hAnsi="Century Gothic" w:cs="Century Gothic"/>
+              </w:rPr>
+              <w:t>registrati e le possibili azioni da effettuare</w:t>
             </w:r>
             <w:r>
               <w:rPr>
@@ -10608,7 +11245,14 @@
               <w:rPr>
                 <w:rFonts w:ascii="Century Gothic" w:eastAsia="Century Gothic" w:hAnsi="Century Gothic" w:cstheme="majorHAnsi"/>
               </w:rPr>
-              <w:t>Trova lo studente che ha avuto un comportamento scorretto e decide di bannarlo</w:t>
+              <w:t xml:space="preserve">Trova lo studente che ha avuto un comportamento </w:t>
+            </w:r>
+            <w:r>
+              <w:rPr>
+                <w:rFonts w:ascii="Century Gothic" w:eastAsia="Century Gothic" w:hAnsi="Century Gothic" w:cstheme="majorHAnsi"/>
+              </w:rPr>
+              <w:lastRenderedPageBreak/>
+              <w:t>scorretto e decide di bannarlo</w:t>
             </w:r>
           </w:p>
         </w:tc>
@@ -11004,7 +11648,7 @@
               <w:rPr>
                 <w:rFonts w:ascii="Century Gothic" w:eastAsia="Century Gothic" w:hAnsi="Century Gothic" w:cs="Century Gothic"/>
               </w:rPr>
-              <w:t>ha la possibilità di visualizzare i documenti più richiesti della propria facoltà/Università.</w:t>
+              <w:t xml:space="preserve">ha la possibilità di visualizzare i documenti più richiesti </w:t>
             </w:r>
           </w:p>
         </w:tc>
@@ -11151,21 +11795,32 @@
               <w:rPr>
                 <w:rFonts w:ascii="Century Gothic" w:eastAsia="Century Gothic" w:hAnsi="Century Gothic" w:cs="Century Gothic"/>
               </w:rPr>
-              <w:t xml:space="preserve">Apre l’applicazione e ritrova sulla homepage in una sezione i documenti più </w:t>
-            </w:r>
-            <w:r>
-              <w:rPr>
-                <w:rFonts w:ascii="Century Gothic" w:eastAsia="Century Gothic" w:hAnsi="Century Gothic" w:cs="Century Gothic"/>
-              </w:rPr>
-              <w:lastRenderedPageBreak/>
-              <w:t>richiesti dagli utenti della propria facoltà/università.</w:t>
+              <w:t xml:space="preserve">Apre l’applicazione e ritrova sulla homepage in una sezione i documenti più richiesti dagli </w:t>
+            </w:r>
+            <w:r>
+              <w:rPr>
+                <w:rFonts w:ascii="Century Gothic" w:eastAsia="Century Gothic" w:hAnsi="Century Gothic" w:cs="Century Gothic"/>
+              </w:rPr>
+              <w:t>studenti.</w:t>
             </w:r>
             <w:r>
               <w:rPr>
                 <w:rFonts w:ascii="Century Gothic" w:eastAsia="Century Gothic" w:hAnsi="Century Gothic" w:cs="Century Gothic"/>
               </w:rPr>
               <w:br/>
-              <w:t>L’utente clicca su uno di questi documenti.</w:t>
+              <w:t>L</w:t>
+            </w:r>
+            <w:r>
+              <w:rPr>
+                <w:rFonts w:ascii="Century Gothic" w:eastAsia="Century Gothic" w:hAnsi="Century Gothic" w:cs="Century Gothic"/>
+              </w:rPr>
+              <w:t>o studente</w:t>
+            </w:r>
+            <w:r>
+              <w:rPr>
+                <w:rFonts w:ascii="Century Gothic" w:eastAsia="Century Gothic" w:hAnsi="Century Gothic" w:cs="Century Gothic"/>
+              </w:rPr>
+              <w:t xml:space="preserve"> clicca su uno di questi documenti.</w:t>
             </w:r>
           </w:p>
         </w:tc>
@@ -11679,14 +12334,33 @@
               <w:rPr>
                 <w:rFonts w:ascii="Century Gothic" w:eastAsia="Century Gothic" w:hAnsi="Century Gothic" w:cs="Century Gothic"/>
               </w:rPr>
-              <w:t>Apre l’applicazione e ritrova sulla homepage in una sezione i documenti più recenti alla quale ha effettuato l’accesso.</w:t>
+              <w:t xml:space="preserve">Apre l’applicazione e ritrova sulla homepage in una sezione i documenti più </w:t>
+            </w:r>
+            <w:r>
+              <w:rPr>
+                <w:rFonts w:ascii="Century Gothic" w:eastAsia="Century Gothic" w:hAnsi="Century Gothic" w:cs="Century Gothic"/>
+              </w:rPr>
+              <w:lastRenderedPageBreak/>
+              <w:t>recenti alla quale ha effettuato l’accesso.</w:t>
             </w:r>
             <w:r>
               <w:rPr>
                 <w:rFonts w:ascii="Century Gothic" w:eastAsia="Century Gothic" w:hAnsi="Century Gothic" w:cs="Century Gothic"/>
               </w:rPr>
               <w:br/>
-              <w:t>L’utente clicca su uno di questi documenti</w:t>
+              <w:t>L</w:t>
+            </w:r>
+            <w:r>
+              <w:rPr>
+                <w:rFonts w:ascii="Century Gothic" w:eastAsia="Century Gothic" w:hAnsi="Century Gothic" w:cs="Century Gothic"/>
+              </w:rPr>
+              <w:t xml:space="preserve">o studente </w:t>
+            </w:r>
+            <w:r>
+              <w:rPr>
+                <w:rFonts w:ascii="Century Gothic" w:eastAsia="Century Gothic" w:hAnsi="Century Gothic" w:cs="Century Gothic"/>
+              </w:rPr>
+              <w:t>clicca su uno di questi documenti</w:t>
             </w:r>
             <w:r>
               <w:rPr>
@@ -11778,7 +12452,19 @@
               <w:rPr>
                 <w:rFonts w:ascii="Century Gothic" w:eastAsia="Century Gothic" w:hAnsi="Century Gothic" w:cs="Century Gothic"/>
               </w:rPr>
-              <w:t>Il sistema mostra all’utente il documento richiesto.</w:t>
+              <w:t xml:space="preserve">Il sistema mostra </w:t>
+            </w:r>
+            <w:r>
+              <w:rPr>
+                <w:rFonts w:ascii="Century Gothic" w:eastAsia="Century Gothic" w:hAnsi="Century Gothic" w:cs="Century Gothic"/>
+              </w:rPr>
+              <w:t xml:space="preserve">allo studente </w:t>
+            </w:r>
+            <w:r>
+              <w:rPr>
+                <w:rFonts w:ascii="Century Gothic" w:eastAsia="Century Gothic" w:hAnsi="Century Gothic" w:cs="Century Gothic"/>
+              </w:rPr>
+              <w:t>il documento richiesto.</w:t>
             </w:r>
           </w:p>
         </w:tc>
@@ -12194,14 +12880,27 @@
               <w:rPr>
                 <w:rFonts w:ascii="Century Gothic" w:eastAsia="Century Gothic" w:hAnsi="Century Gothic" w:cstheme="majorHAnsi"/>
               </w:rPr>
-              <w:t xml:space="preserve">Andrea si è reso conto di aver sbagliato a scrivere un feedback ad un </w:t>
+              <w:t>Andrea si è reso conto di aver sbagliato a scrivere un feedback ad un documento. Accede al sistema e va nella sezione de</w:t>
             </w:r>
             <w:r>
               <w:rPr>
                 <w:rFonts w:ascii="Century Gothic" w:eastAsia="Century Gothic" w:hAnsi="Century Gothic" w:cstheme="majorHAnsi"/>
               </w:rPr>
-              <w:lastRenderedPageBreak/>
-              <w:t>documento. Accede al sistema e va nella sezione dei suoi documenti scaricati.</w:t>
+              <w:t xml:space="preserve">i documenti a cui ha rilasciato un </w:t>
+            </w:r>
+            <w:proofErr w:type="gramStart"/>
+            <w:r>
+              <w:rPr>
+                <w:rFonts w:ascii="Century Gothic" w:eastAsia="Century Gothic" w:hAnsi="Century Gothic" w:cstheme="majorHAnsi"/>
+              </w:rPr>
+              <w:t>feedback</w:t>
+            </w:r>
+            <w:proofErr w:type="gramEnd"/>
+            <w:r>
+              <w:rPr>
+                <w:rFonts w:ascii="Century Gothic" w:eastAsia="Century Gothic" w:hAnsi="Century Gothic" w:cstheme="majorHAnsi"/>
+              </w:rPr>
+              <w:t>.</w:t>
             </w:r>
           </w:p>
         </w:tc>
@@ -12287,7 +12986,19 @@
               <w:rPr>
                 <w:rFonts w:ascii="Century Gothic" w:eastAsia="Century Gothic" w:hAnsi="Century Gothic" w:cstheme="majorHAnsi"/>
               </w:rPr>
-              <w:t>Il sistema mostra ad Andrea la lista di tutti i suoi documenti scaricati con tutti i feedback che ha rilasciato.</w:t>
+              <w:t>Il sistema mostra ad Andrea la lista di tutti i suoi documenti</w:t>
+            </w:r>
+            <w:r>
+              <w:rPr>
+                <w:rFonts w:ascii="Century Gothic" w:eastAsia="Century Gothic" w:hAnsi="Century Gothic" w:cstheme="majorHAnsi"/>
+              </w:rPr>
+              <w:t xml:space="preserve"> </w:t>
+            </w:r>
+            <w:r>
+              <w:rPr>
+                <w:rFonts w:ascii="Century Gothic" w:eastAsia="Century Gothic" w:hAnsi="Century Gothic" w:cstheme="majorHAnsi"/>
+              </w:rPr>
+              <w:t>con i feedback che ha rilasciato.</w:t>
             </w:r>
           </w:p>
         </w:tc>
@@ -12463,7 +13174,14 @@
               <w:rPr>
                 <w:rFonts w:ascii="Century Gothic" w:eastAsia="Century Gothic" w:hAnsi="Century Gothic" w:cstheme="majorHAnsi"/>
               </w:rPr>
-              <w:t>Andrea clicca sul pulsante di conferma per l’eliminazione del feedback.</w:t>
+              <w:t xml:space="preserve">Andrea clicca sul pulsante di conferma per </w:t>
+            </w:r>
+            <w:r>
+              <w:rPr>
+                <w:rFonts w:ascii="Century Gothic" w:eastAsia="Century Gothic" w:hAnsi="Century Gothic" w:cstheme="majorHAnsi"/>
+              </w:rPr>
+              <w:lastRenderedPageBreak/>
+              <w:t>l’eliminazione del feedback.</w:t>
             </w:r>
           </w:p>
         </w:tc>
@@ -12925,14 +13643,7 @@
               <w:rPr>
                 <w:rFonts w:ascii="Century Gothic" w:eastAsia="Century Gothic" w:hAnsi="Century Gothic" w:cstheme="majorHAnsi"/>
               </w:rPr>
-              <w:t xml:space="preserve">Elisa ha visualizzato il documento di Vittorio e ha notato che una parte dello stesso può essere </w:t>
-            </w:r>
-            <w:r>
-              <w:rPr>
-                <w:rFonts w:ascii="Century Gothic" w:eastAsia="Century Gothic" w:hAnsi="Century Gothic" w:cstheme="majorHAnsi"/>
-              </w:rPr>
-              <w:lastRenderedPageBreak/>
-              <w:t xml:space="preserve">migliorata, così decide di contattarlo. Elisa clicca sul nome di Vittorio. </w:t>
+              <w:t xml:space="preserve">Elisa ha visualizzato il documento di Vittorio e ha notato che una parte dello stesso può essere migliorata, così decide di contattarlo. Elisa clicca sul nome di Vittorio. </w:t>
             </w:r>
           </w:p>
         </w:tc>
@@ -13369,6 +14080,7 @@
                 <w:sz w:val="24"/>
                 <w:szCs w:val="24"/>
               </w:rPr>
+              <w:lastRenderedPageBreak/>
               <w:t>DESCRIZIONE</w:t>
             </w:r>
           </w:p>
@@ -13793,7 +14505,6 @@
           <w:rFonts w:ascii="Century Gothic" w:eastAsia="Calibri" w:hAnsi="Century Gothic" w:cs="Calibri"/>
           <w:color w:val="1F3863"/>
         </w:rPr>
-        <w:lastRenderedPageBreak/>
         <w:t xml:space="preserve">Scenario </w:t>
       </w:r>
       <w:r>
@@ -13876,7 +14587,19 @@
               <w:rPr>
                 <w:rFonts w:ascii="Calibri" w:eastAsia="Calibri" w:hAnsi="Calibri" w:cs="Calibri"/>
               </w:rPr>
-              <w:t>Possibilità di inserire feedback sul documento scaricato</w:t>
+              <w:t xml:space="preserve">Possibilità di inserire feedback </w:t>
+            </w:r>
+            <w:r>
+              <w:rPr>
+                <w:rFonts w:ascii="Calibri" w:eastAsia="Calibri" w:hAnsi="Calibri" w:cs="Calibri"/>
+              </w:rPr>
+              <w:t>ad un</w:t>
+            </w:r>
+            <w:r>
+              <w:rPr>
+                <w:rFonts w:ascii="Calibri" w:eastAsia="Calibri" w:hAnsi="Calibri" w:cs="Calibri"/>
+              </w:rPr>
+              <w:t xml:space="preserve"> documento</w:t>
             </w:r>
           </w:p>
         </w:tc>
@@ -13982,21 +14705,25 @@
               <w:rPr>
                 <w:rFonts w:ascii="Century Gothic" w:eastAsia="Century Gothic" w:hAnsi="Century Gothic" w:cs="Century Gothic"/>
               </w:rPr>
-              <w:t xml:space="preserve">dopo che ha scaricato il documento che gli serve può inserire un </w:t>
-            </w:r>
-            <w:proofErr w:type="gramStart"/>
-            <w:r>
-              <w:rPr>
-                <w:rFonts w:ascii="Century Gothic" w:eastAsia="Century Gothic" w:hAnsi="Century Gothic" w:cs="Century Gothic"/>
-              </w:rPr>
-              <w:t>feedback</w:t>
-            </w:r>
-            <w:proofErr w:type="gramEnd"/>
-            <w:r>
-              <w:rPr>
-                <w:rFonts w:ascii="Century Gothic" w:eastAsia="Century Gothic" w:hAnsi="Century Gothic" w:cs="Century Gothic"/>
-              </w:rPr>
-              <w:t xml:space="preserve"> positivo o negativo per far capire al Creator se gli appunti scaricati siano utili</w:t>
+              <w:t xml:space="preserve">dopo </w:t>
+            </w:r>
+            <w:r>
+              <w:rPr>
+                <w:rFonts w:ascii="Century Gothic" w:eastAsia="Century Gothic" w:hAnsi="Century Gothic" w:cs="Century Gothic"/>
+              </w:rPr>
+              <w:t>aver visualizzato</w:t>
+            </w:r>
+            <w:r>
+              <w:rPr>
+                <w:rFonts w:ascii="Century Gothic" w:eastAsia="Century Gothic" w:hAnsi="Century Gothic" w:cs="Century Gothic"/>
+              </w:rPr>
+              <w:t xml:space="preserve"> </w:t>
+            </w:r>
+            <w:r>
+              <w:rPr>
+                <w:rFonts w:ascii="Century Gothic" w:eastAsia="Century Gothic" w:hAnsi="Century Gothic" w:cs="Century Gothic"/>
+              </w:rPr>
+              <w:t>il documento che gli serve può inserire un feedback positivo o negativo per far capire se gli appunti scaricati siano utili</w:t>
             </w:r>
           </w:p>
         </w:tc>
@@ -14175,14 +14902,12 @@
               </w:rPr>
               <w:t>Controlla i dati e mostra l’</w:t>
             </w:r>
-            <w:proofErr w:type="spellStart"/>
-            <w:r>
-              <w:rPr>
-                <w:rFonts w:ascii="Century Gothic" w:eastAsia="Century Gothic" w:hAnsi="Century Gothic" w:cs="Century Gothic"/>
-              </w:rPr>
-              <w:t>hompage</w:t>
-            </w:r>
-            <w:proofErr w:type="spellEnd"/>
+            <w:r>
+              <w:rPr>
+                <w:rFonts w:ascii="Century Gothic" w:eastAsia="Century Gothic" w:hAnsi="Century Gothic" w:cs="Century Gothic"/>
+              </w:rPr>
+              <w:t>homepage</w:t>
+            </w:r>
             <w:r>
               <w:rPr>
                 <w:rFonts w:ascii="Century Gothic" w:eastAsia="Century Gothic" w:hAnsi="Century Gothic" w:cs="Century Gothic"/>
@@ -14224,7 +14949,13 @@
               <w:rPr>
                 <w:rFonts w:ascii="Century Gothic" w:eastAsia="Century Gothic" w:hAnsi="Century Gothic" w:cs="Century Gothic"/>
               </w:rPr>
-              <w:t>Sceglie un documento e clicca su “download”</w:t>
+              <w:t>Sceglie un documento</w:t>
+            </w:r>
+            <w:r>
+              <w:rPr>
+                <w:rFonts w:ascii="Century Gothic" w:eastAsia="Century Gothic" w:hAnsi="Century Gothic" w:cs="Century Gothic"/>
+              </w:rPr>
+              <w:t xml:space="preserve"> </w:t>
             </w:r>
           </w:p>
         </w:tc>
@@ -14287,7 +15018,13 @@
               <w:rPr>
                 <w:rFonts w:ascii="Century Gothic" w:eastAsia="Century Gothic" w:hAnsi="Century Gothic" w:cs="Century Gothic"/>
               </w:rPr>
-              <w:t xml:space="preserve">Avvia la fase di download </w:t>
+              <w:t>Mostra il documento allo studente</w:t>
+            </w:r>
+            <w:r>
+              <w:rPr>
+                <w:rFonts w:ascii="Century Gothic" w:eastAsia="Century Gothic" w:hAnsi="Century Gothic" w:cs="Century Gothic"/>
+              </w:rPr>
+              <w:t xml:space="preserve"> </w:t>
             </w:r>
           </w:p>
         </w:tc>
@@ -14323,7 +15060,7 @@
               <w:rPr>
                 <w:rFonts w:ascii="Century Gothic" w:eastAsia="Century Gothic" w:hAnsi="Century Gothic" w:cs="Century Gothic"/>
               </w:rPr>
-              <w:t>Dopo scaricato ha la possibilità di poter visionare gli appunti</w:t>
+              <w:t>Lo studente decide di inserire un feedback</w:t>
             </w:r>
           </w:p>
         </w:tc>
@@ -14743,7 +15480,25 @@
               <w:rPr>
                 <w:rFonts w:ascii="Calibri" w:eastAsia="Calibri" w:hAnsi="Calibri" w:cs="Calibri"/>
               </w:rPr>
-              <w:t>28/10/2022</w:t>
+              <w:t>08</w:t>
+            </w:r>
+            <w:r>
+              <w:rPr>
+                <w:rFonts w:ascii="Calibri" w:eastAsia="Calibri" w:hAnsi="Calibri" w:cs="Calibri"/>
+              </w:rPr>
+              <w:t>/1</w:t>
+            </w:r>
+            <w:r>
+              <w:rPr>
+                <w:rFonts w:ascii="Calibri" w:eastAsia="Calibri" w:hAnsi="Calibri" w:cs="Calibri"/>
+              </w:rPr>
+              <w:t>2</w:t>
+            </w:r>
+            <w:r>
+              <w:rPr>
+                <w:rFonts w:ascii="Calibri" w:eastAsia="Calibri" w:hAnsi="Calibri" w:cs="Calibri"/>
+              </w:rPr>
+              <w:t>/2022</w:t>
             </w:r>
           </w:p>
         </w:tc>
@@ -14835,7 +15590,13 @@
               <w:rPr>
                 <w:rFonts w:ascii="Calibri" w:eastAsia="Calibri" w:hAnsi="Calibri" w:cs="Calibri"/>
               </w:rPr>
-              <w:t>1.0</w:t>
+              <w:t>1.</w:t>
+            </w:r>
+            <w:r>
+              <w:rPr>
+                <w:rFonts w:ascii="Calibri" w:eastAsia="Calibri" w:hAnsi="Calibri" w:cs="Calibri"/>
+              </w:rPr>
+              <w:t>7</w:t>
             </w:r>
           </w:p>
         </w:tc>
@@ -15032,7 +15793,7 @@
               <w:rPr>
                 <w:rFonts w:ascii="Calibri" w:eastAsia="Calibri" w:hAnsi="Calibri" w:cs="Calibri"/>
               </w:rPr>
-              <w:t>Utente</w:t>
+              <w:t>Studente</w:t>
             </w:r>
           </w:p>
         </w:tc>
@@ -15858,7 +16619,21 @@
                 <w:rFonts w:ascii="Calibri" w:eastAsia="Calibri" w:hAnsi="Calibri" w:cs="Calibri"/>
                 <w:color w:val="000000"/>
               </w:rPr>
-              <w:t>Mostra all’utente la lista dei documenti</w:t>
+              <w:t xml:space="preserve">Mostra </w:t>
+            </w:r>
+            <w:r>
+              <w:rPr>
+                <w:rFonts w:ascii="Calibri" w:eastAsia="Calibri" w:hAnsi="Calibri" w:cs="Calibri"/>
+                <w:color w:val="000000"/>
+              </w:rPr>
+              <w:t xml:space="preserve">allo studente </w:t>
+            </w:r>
+            <w:r>
+              <w:rPr>
+                <w:rFonts w:ascii="Calibri" w:eastAsia="Calibri" w:hAnsi="Calibri" w:cs="Calibri"/>
+                <w:color w:val="000000"/>
+              </w:rPr>
+              <w:t>la lista dei documenti</w:t>
             </w:r>
           </w:p>
         </w:tc>
@@ -15880,6 +16655,7 @@
               <w:rPr>
                 <w:rFonts w:ascii="Calibri" w:eastAsia="Calibri" w:hAnsi="Calibri" w:cs="Calibri"/>
               </w:rPr>
+              <w:lastRenderedPageBreak/>
               <w:t>6</w:t>
             </w:r>
           </w:p>
@@ -15986,7 +16762,19 @@
               <w:rPr>
                 <w:rFonts w:ascii="Calibri" w:eastAsia="Calibri" w:hAnsi="Calibri" w:cs="Calibri"/>
               </w:rPr>
-              <w:t>Mostra all’utente il documento selezionato</w:t>
+              <w:t xml:space="preserve">Mostra </w:t>
+            </w:r>
+            <w:r>
+              <w:rPr>
+                <w:rFonts w:ascii="Calibri" w:eastAsia="Calibri" w:hAnsi="Calibri" w:cs="Calibri"/>
+              </w:rPr>
+              <w:t xml:space="preserve">allo studente </w:t>
+            </w:r>
+            <w:r>
+              <w:rPr>
+                <w:rFonts w:ascii="Calibri" w:eastAsia="Calibri" w:hAnsi="Calibri" w:cs="Calibri"/>
+              </w:rPr>
+              <w:t>il documento selezionato</w:t>
             </w:r>
           </w:p>
         </w:tc>
@@ -16094,7 +16882,19 @@
               <w:rPr>
                 <w:rFonts w:ascii="Calibri" w:eastAsia="Calibri" w:hAnsi="Calibri" w:cs="Calibri"/>
               </w:rPr>
-              <w:t>Mostra all’utente documenti di altre università</w:t>
+              <w:t xml:space="preserve">Mostra </w:t>
+            </w:r>
+            <w:r>
+              <w:rPr>
+                <w:rFonts w:ascii="Calibri" w:eastAsia="Calibri" w:hAnsi="Calibri" w:cs="Calibri"/>
+              </w:rPr>
+              <w:t xml:space="preserve">allo studente </w:t>
+            </w:r>
+            <w:r>
+              <w:rPr>
+                <w:rFonts w:ascii="Calibri" w:eastAsia="Calibri" w:hAnsi="Calibri" w:cs="Calibri"/>
+              </w:rPr>
+              <w:t>documenti di altre università</w:t>
             </w:r>
           </w:p>
         </w:tc>
@@ -16336,7 +17136,31 @@
               <w:rPr>
                 <w:rFonts w:ascii="Calibri" w:eastAsia="Calibri" w:hAnsi="Calibri" w:cs="Calibri"/>
               </w:rPr>
-              <w:t>05/11/2022</w:t>
+              <w:t>0</w:t>
+            </w:r>
+            <w:r>
+              <w:rPr>
+                <w:rFonts w:ascii="Calibri" w:eastAsia="Calibri" w:hAnsi="Calibri" w:cs="Calibri"/>
+              </w:rPr>
+              <w:t>8</w:t>
+            </w:r>
+            <w:r>
+              <w:rPr>
+                <w:rFonts w:ascii="Calibri" w:eastAsia="Calibri" w:hAnsi="Calibri" w:cs="Calibri"/>
+              </w:rPr>
+              <w:t>/1</w:t>
+            </w:r>
+            <w:r>
+              <w:rPr>
+                <w:rFonts w:ascii="Calibri" w:eastAsia="Calibri" w:hAnsi="Calibri" w:cs="Calibri"/>
+              </w:rPr>
+              <w:t>2</w:t>
+            </w:r>
+            <w:r>
+              <w:rPr>
+                <w:rFonts w:ascii="Calibri" w:eastAsia="Calibri" w:hAnsi="Calibri" w:cs="Calibri"/>
+              </w:rPr>
+              <w:t>/2022</w:t>
             </w:r>
           </w:p>
         </w:tc>
@@ -16434,7 +17258,7 @@
               <w:rPr>
                 <w:rFonts w:ascii="Calibri" w:eastAsia="Calibri" w:hAnsi="Calibri" w:cs="Calibri"/>
               </w:rPr>
-              <w:t>1</w:t>
+              <w:t>7</w:t>
             </w:r>
           </w:p>
         </w:tc>
@@ -16576,7 +17400,14 @@
                 <w:rFonts w:asciiTheme="majorHAnsi" w:eastAsia="Century Gothic" w:hAnsiTheme="majorHAnsi" w:cstheme="majorHAnsi"/>
                 <w:color w:val="000000"/>
               </w:rPr>
-              <w:t>Questo use case descrive la possibilità di chattare tra un utente e un creator.</w:t>
+              <w:t xml:space="preserve">Questo use case descrive la possibilità di chattare tra </w:t>
+            </w:r>
+            <w:r>
+              <w:rPr>
+                <w:rFonts w:asciiTheme="majorHAnsi" w:eastAsia="Century Gothic" w:hAnsiTheme="majorHAnsi" w:cstheme="majorHAnsi"/>
+                <w:color w:val="000000"/>
+              </w:rPr>
+              <w:t>due studenti</w:t>
             </w:r>
           </w:p>
         </w:tc>
@@ -16624,7 +17455,7 @@
               <w:rPr>
                 <w:rFonts w:ascii="Calibri" w:eastAsia="Calibri" w:hAnsi="Calibri" w:cs="Calibri"/>
               </w:rPr>
-              <w:t>Studente</w:t>
+              <w:t>Studente: Mittente</w:t>
             </w:r>
           </w:p>
         </w:tc>
@@ -16672,7 +17503,7 @@
               <w:rPr>
                 <w:rFonts w:ascii="Calibri" w:eastAsia="Calibri" w:hAnsi="Calibri" w:cs="Calibri"/>
               </w:rPr>
-              <w:t>Creator</w:t>
+              <w:t>Studente: Destinatario</w:t>
             </w:r>
           </w:p>
         </w:tc>
@@ -16726,7 +17557,19 @@
               <w:rPr>
                 <w:rFonts w:ascii="Calibri" w:eastAsia="Calibri" w:hAnsi="Calibri" w:cs="Calibri"/>
               </w:rPr>
-              <w:t>clicca il tasto per contattare il creator.</w:t>
+              <w:t xml:space="preserve">clicca il tasto per contattare </w:t>
+            </w:r>
+            <w:r>
+              <w:rPr>
+                <w:rFonts w:ascii="Calibri" w:eastAsia="Calibri" w:hAnsi="Calibri" w:cs="Calibri"/>
+              </w:rPr>
+              <w:t>un altro studente</w:t>
+            </w:r>
+            <w:r>
+              <w:rPr>
+                <w:rFonts w:ascii="Calibri" w:eastAsia="Calibri" w:hAnsi="Calibri" w:cs="Calibri"/>
+              </w:rPr>
+              <w:t>.</w:t>
             </w:r>
           </w:p>
         </w:tc>
@@ -16794,7 +17637,19 @@
               <w:rPr>
                 <w:rFonts w:ascii="Calibri" w:eastAsia="Calibri" w:hAnsi="Calibri" w:cs="Calibri"/>
               </w:rPr>
-              <w:t>avvia una chat con il creator.</w:t>
+              <w:t xml:space="preserve">avvia una chat con </w:t>
+            </w:r>
+            <w:r>
+              <w:rPr>
+                <w:rFonts w:ascii="Calibri" w:eastAsia="Calibri" w:hAnsi="Calibri" w:cs="Calibri"/>
+              </w:rPr>
+              <w:t>lo studente</w:t>
+            </w:r>
+            <w:r>
+              <w:rPr>
+                <w:rFonts w:ascii="Calibri" w:eastAsia="Calibri" w:hAnsi="Calibri" w:cs="Calibri"/>
+              </w:rPr>
+              <w:t>.</w:t>
             </w:r>
           </w:p>
         </w:tc>
@@ -16862,7 +17717,19 @@
               <w:rPr>
                 <w:rFonts w:ascii="Calibri" w:eastAsia="Calibri" w:hAnsi="Calibri" w:cs="Calibri"/>
               </w:rPr>
-              <w:t>non riesce ad avviare la chat con il creator.</w:t>
+              <w:t xml:space="preserve">non riesce ad avviare la chat con </w:t>
+            </w:r>
+            <w:r>
+              <w:rPr>
+                <w:rFonts w:ascii="Calibri" w:eastAsia="Calibri" w:hAnsi="Calibri" w:cs="Calibri"/>
+              </w:rPr>
+              <w:t>lo studente</w:t>
+            </w:r>
+            <w:r>
+              <w:rPr>
+                <w:rFonts w:ascii="Calibri" w:eastAsia="Calibri" w:hAnsi="Calibri" w:cs="Calibri"/>
+              </w:rPr>
+              <w:t>.</w:t>
             </w:r>
           </w:p>
         </w:tc>
@@ -16994,7 +17861,6 @@
                 <w:b/>
                 <w:smallCaps/>
               </w:rPr>
-              <w:lastRenderedPageBreak/>
               <w:t>FLUSSO DI EVENTI PRINCIPALE/MAIN SCENARIO</w:t>
             </w:r>
           </w:p>
@@ -17039,6 +17905,12 @@
                 <w:rFonts w:ascii="Calibri" w:eastAsia="Calibri" w:hAnsi="Calibri" w:cs="Calibri"/>
               </w:rPr>
               <w:t>Studente</w:t>
+            </w:r>
+            <w:r>
+              <w:rPr>
+                <w:rFonts w:ascii="Calibri" w:eastAsia="Calibri" w:hAnsi="Calibri" w:cs="Calibri"/>
+              </w:rPr>
+              <w:t xml:space="preserve"> Mittente</w:t>
             </w:r>
             <w:r>
               <w:rPr>
@@ -17074,7 +17946,21 @@
                 <w:rFonts w:ascii="Calibri" w:eastAsia="Calibri" w:hAnsi="Calibri" w:cs="Calibri"/>
                 <w:color w:val="000000"/>
               </w:rPr>
-              <w:t>Clicca il tasto per contattare un creator.</w:t>
+              <w:t>Clicca il tasto per contattare un</w:t>
+            </w:r>
+            <w:r>
+              <w:rPr>
+                <w:rFonts w:ascii="Calibri" w:eastAsia="Calibri" w:hAnsi="Calibri" w:cs="Calibri"/>
+                <w:color w:val="000000"/>
+              </w:rPr>
+              <w:t xml:space="preserve"> altro studente</w:t>
+            </w:r>
+            <w:r>
+              <w:rPr>
+                <w:rFonts w:ascii="Calibri" w:eastAsia="Calibri" w:hAnsi="Calibri" w:cs="Calibri"/>
+                <w:color w:val="000000"/>
+              </w:rPr>
+              <w:t>.</w:t>
             </w:r>
           </w:p>
         </w:tc>
@@ -17211,7 +18097,19 @@
               <w:rPr>
                 <w:rFonts w:ascii="Calibri" w:eastAsia="Calibri" w:hAnsi="Calibri" w:cs="Calibri"/>
               </w:rPr>
-              <w:t>Non trova precedenti messaggi e mostra all’utente la schermata di chat iniziale.</w:t>
+              <w:t>Non trova precedenti messaggi e mostra a</w:t>
+            </w:r>
+            <w:r>
+              <w:rPr>
+                <w:rFonts w:ascii="Calibri" w:eastAsia="Calibri" w:hAnsi="Calibri" w:cs="Calibri"/>
+              </w:rPr>
+              <w:t>llo studen</w:t>
+            </w:r>
+            <w:r>
+              <w:rPr>
+                <w:rFonts w:ascii="Calibri" w:eastAsia="Calibri" w:hAnsi="Calibri" w:cs="Calibri"/>
+              </w:rPr>
+              <w:t>te la schermata di chat iniziale.</w:t>
             </w:r>
           </w:p>
         </w:tc>
@@ -17255,6 +18153,12 @@
                 <w:rFonts w:ascii="Calibri" w:eastAsia="Calibri" w:hAnsi="Calibri" w:cs="Calibri"/>
               </w:rPr>
               <w:t>Studente</w:t>
+            </w:r>
+            <w:r>
+              <w:rPr>
+                <w:rFonts w:ascii="Calibri" w:eastAsia="Calibri" w:hAnsi="Calibri" w:cs="Calibri"/>
+              </w:rPr>
+              <w:t xml:space="preserve"> Mittente</w:t>
             </w:r>
             <w:r>
               <w:rPr>
@@ -17360,7 +18264,35 @@
                 <w:rFonts w:ascii="Calibri" w:eastAsia="Calibri" w:hAnsi="Calibri" w:cs="Calibri"/>
                 <w:color w:val="000000"/>
               </w:rPr>
-              <w:t>Riceve il messaggio dell’utente e lo inoltra al creator.</w:t>
+              <w:t xml:space="preserve">Riceve il messaggio </w:t>
+            </w:r>
+            <w:r>
+              <w:rPr>
+                <w:rFonts w:ascii="Calibri" w:eastAsia="Calibri" w:hAnsi="Calibri" w:cs="Calibri"/>
+                <w:color w:val="000000"/>
+              </w:rPr>
+              <w:t xml:space="preserve">del mittente </w:t>
+            </w:r>
+            <w:r>
+              <w:rPr>
+                <w:rFonts w:ascii="Calibri" w:eastAsia="Calibri" w:hAnsi="Calibri" w:cs="Calibri"/>
+                <w:color w:val="000000"/>
+              </w:rPr>
+              <w:t>e lo inoltra al</w:t>
+            </w:r>
+            <w:r>
+              <w:rPr>
+                <w:rFonts w:ascii="Calibri" w:eastAsia="Calibri" w:hAnsi="Calibri" w:cs="Calibri"/>
+                <w:color w:val="000000"/>
+              </w:rPr>
+              <w:t xml:space="preserve"> destinatario</w:t>
+            </w:r>
+            <w:r>
+              <w:rPr>
+                <w:rFonts w:ascii="Calibri" w:eastAsia="Calibri" w:hAnsi="Calibri" w:cs="Calibri"/>
+                <w:color w:val="000000"/>
+              </w:rPr>
+              <w:t>.</w:t>
             </w:r>
           </w:p>
         </w:tc>
@@ -17403,7 +18335,13 @@
               <w:rPr>
                 <w:rFonts w:ascii="Calibri" w:eastAsia="Calibri" w:hAnsi="Calibri" w:cs="Calibri"/>
               </w:rPr>
-              <w:t>Creator:</w:t>
+              <w:t>Studente Destinatario</w:t>
+            </w:r>
+            <w:r>
+              <w:rPr>
+                <w:rFonts w:ascii="Calibri" w:eastAsia="Calibri" w:hAnsi="Calibri" w:cs="Calibri"/>
+              </w:rPr>
+              <w:t>:</w:t>
             </w:r>
           </w:p>
         </w:tc>
@@ -17473,7 +18411,13 @@
               <w:rPr>
                 <w:rFonts w:ascii="Calibri" w:eastAsia="Calibri" w:hAnsi="Calibri" w:cs="Calibri"/>
               </w:rPr>
-              <w:t>Creator:</w:t>
+              <w:t>Studente Destinatario</w:t>
+            </w:r>
+            <w:r>
+              <w:rPr>
+                <w:rFonts w:ascii="Calibri" w:eastAsia="Calibri" w:hAnsi="Calibri" w:cs="Calibri"/>
+              </w:rPr>
+              <w:t>:</w:t>
             </w:r>
           </w:p>
         </w:tc>
@@ -17570,7 +18514,45 @@
               <w:rPr>
                 <w:rFonts w:ascii="Calibri" w:eastAsia="Calibri" w:hAnsi="Calibri" w:cs="Calibri"/>
               </w:rPr>
-              <w:t xml:space="preserve"> il fetch della chat tra l’utente e il creator e invia i messaggi fetchati al creator.</w:t>
+              <w:t xml:space="preserve"> il fetch della chat tra </w:t>
+            </w:r>
+            <w:r>
+              <w:rPr>
+                <w:rFonts w:ascii="Calibri" w:eastAsia="Calibri" w:hAnsi="Calibri" w:cs="Calibri"/>
+              </w:rPr>
+              <w:t xml:space="preserve">mittente e destinatario </w:t>
+            </w:r>
+            <w:r>
+              <w:rPr>
+                <w:rFonts w:ascii="Calibri" w:eastAsia="Calibri" w:hAnsi="Calibri" w:cs="Calibri"/>
+              </w:rPr>
+              <w:t xml:space="preserve">e invia i messaggi </w:t>
+            </w:r>
+            <w:proofErr w:type="spellStart"/>
+            <w:r>
+              <w:rPr>
+                <w:rFonts w:ascii="Calibri" w:eastAsia="Calibri" w:hAnsi="Calibri" w:cs="Calibri"/>
+              </w:rPr>
+              <w:t>fetchati</w:t>
+            </w:r>
+            <w:proofErr w:type="spellEnd"/>
+            <w:r>
+              <w:rPr>
+                <w:rFonts w:ascii="Calibri" w:eastAsia="Calibri" w:hAnsi="Calibri" w:cs="Calibri"/>
+              </w:rPr>
+              <w:t xml:space="preserve"> al</w:t>
+            </w:r>
+            <w:r>
+              <w:rPr>
+                <w:rFonts w:ascii="Calibri" w:eastAsia="Calibri" w:hAnsi="Calibri" w:cs="Calibri"/>
+              </w:rPr>
+              <w:t xml:space="preserve"> destinatario</w:t>
+            </w:r>
+            <w:r>
+              <w:rPr>
+                <w:rFonts w:ascii="Calibri" w:eastAsia="Calibri" w:hAnsi="Calibri" w:cs="Calibri"/>
+              </w:rPr>
+              <w:t>.</w:t>
             </w:r>
           </w:p>
         </w:tc>
@@ -17613,7 +18595,13 @@
               <w:rPr>
                 <w:rFonts w:ascii="Calibri" w:eastAsia="Calibri" w:hAnsi="Calibri" w:cs="Calibri"/>
               </w:rPr>
-              <w:t>Creator:</w:t>
+              <w:t>Studente Destinatario</w:t>
+            </w:r>
+            <w:r>
+              <w:rPr>
+                <w:rFonts w:ascii="Calibri" w:eastAsia="Calibri" w:hAnsi="Calibri" w:cs="Calibri"/>
+              </w:rPr>
+              <w:t>:</w:t>
             </w:r>
           </w:p>
         </w:tc>
@@ -17756,13 +18744,19 @@
               <w:rPr>
                 <w:rFonts w:ascii="Calibri" w:eastAsia="Calibri" w:hAnsi="Calibri" w:cs="Calibri"/>
               </w:rPr>
-              <w:t>Trova una precedente conversazione tra i due utenti</w:t>
-            </w:r>
-            <w:r>
-              <w:rPr>
-                <w:rFonts w:ascii="Calibri" w:eastAsia="Calibri" w:hAnsi="Calibri" w:cs="Calibri"/>
-              </w:rPr>
-              <w:t xml:space="preserve"> e mostra la schermata di chat con i precedenti messaggi.</w:t>
+              <w:t xml:space="preserve">Trova una precedente conversazione tra i due </w:t>
+            </w:r>
+            <w:r>
+              <w:rPr>
+                <w:rFonts w:ascii="Calibri" w:eastAsia="Calibri" w:hAnsi="Calibri" w:cs="Calibri"/>
+              </w:rPr>
+              <w:t xml:space="preserve">studenti </w:t>
+            </w:r>
+            <w:r>
+              <w:rPr>
+                <w:rFonts w:ascii="Calibri" w:eastAsia="Calibri" w:hAnsi="Calibri" w:cs="Calibri"/>
+              </w:rPr>
+              <w:t>e mostra la schermata di chat con i precedenti messaggi.</w:t>
             </w:r>
           </w:p>
         </w:tc>
@@ -17833,6 +18827,7 @@
                 <w:rFonts w:ascii="Calibri" w:eastAsia="Calibri" w:hAnsi="Calibri" w:cs="Calibri"/>
                 <w:b/>
               </w:rPr>
+              <w:lastRenderedPageBreak/>
               <w:t>5.1</w:t>
             </w:r>
           </w:p>
@@ -17875,7 +18870,19 @@
               <w:rPr>
                 <w:rFonts w:ascii="Calibri" w:eastAsia="Calibri" w:hAnsi="Calibri" w:cs="Calibri"/>
               </w:rPr>
-              <w:t>Non riceve il messaggio da parte dell’utente e la conversazione non inizia.</w:t>
+              <w:t xml:space="preserve">Non riceve il messaggio da parte </w:t>
+            </w:r>
+            <w:r>
+              <w:rPr>
+                <w:rFonts w:ascii="Calibri" w:eastAsia="Calibri" w:hAnsi="Calibri" w:cs="Calibri"/>
+              </w:rPr>
+              <w:t xml:space="preserve">del mittente </w:t>
+            </w:r>
+            <w:r>
+              <w:rPr>
+                <w:rFonts w:ascii="Calibri" w:eastAsia="Calibri" w:hAnsi="Calibri" w:cs="Calibri"/>
+              </w:rPr>
+              <w:t>e la conversazione non inizia.</w:t>
             </w:r>
           </w:p>
         </w:tc>
@@ -17988,7 +18995,13 @@
               <w:rPr>
                 <w:rFonts w:ascii="Calibri" w:eastAsia="Calibri" w:hAnsi="Calibri" w:cs="Calibri"/>
               </w:rPr>
-              <w:t>Creator:</w:t>
+              <w:t>Studente Destinatario</w:t>
+            </w:r>
+            <w:r>
+              <w:rPr>
+                <w:rFonts w:ascii="Calibri" w:eastAsia="Calibri" w:hAnsi="Calibri" w:cs="Calibri"/>
+              </w:rPr>
+              <w:t>:</w:t>
             </w:r>
           </w:p>
         </w:tc>
@@ -18145,7 +19158,35 @@
                 <w:rFonts w:ascii="Calibri" w:eastAsia="Calibri" w:hAnsi="Calibri" w:cs="Calibri"/>
                 <w:i/>
               </w:rPr>
-              <w:t>Data 24/10/2022</w:t>
+              <w:t xml:space="preserve">Data </w:t>
+            </w:r>
+            <w:r>
+              <w:rPr>
+                <w:rFonts w:ascii="Calibri" w:eastAsia="Calibri" w:hAnsi="Calibri" w:cs="Calibri"/>
+                <w:i/>
+              </w:rPr>
+              <w:t>08</w:t>
+            </w:r>
+            <w:r>
+              <w:rPr>
+                <w:rFonts w:ascii="Calibri" w:eastAsia="Calibri" w:hAnsi="Calibri" w:cs="Calibri"/>
+                <w:i/>
+              </w:rPr>
+              <w:t>/1</w:t>
+            </w:r>
+            <w:r>
+              <w:rPr>
+                <w:rFonts w:ascii="Calibri" w:eastAsia="Calibri" w:hAnsi="Calibri" w:cs="Calibri"/>
+                <w:i/>
+              </w:rPr>
+              <w:t>2</w:t>
+            </w:r>
+            <w:r>
+              <w:rPr>
+                <w:rFonts w:ascii="Calibri" w:eastAsia="Calibri" w:hAnsi="Calibri" w:cs="Calibri"/>
+                <w:i/>
+              </w:rPr>
+              <w:t>/2022</w:t>
             </w:r>
           </w:p>
         </w:tc>
@@ -18237,7 +19278,13 @@
               <w:rPr>
                 <w:rFonts w:ascii="Calibri" w:eastAsia="Calibri" w:hAnsi="Calibri" w:cs="Calibri"/>
               </w:rPr>
-              <w:t>1.0</w:t>
+              <w:t>1.</w:t>
+            </w:r>
+            <w:r>
+              <w:rPr>
+                <w:rFonts w:ascii="Calibri" w:eastAsia="Calibri" w:hAnsi="Calibri" w:cs="Calibri"/>
+              </w:rPr>
+              <w:t>7</w:t>
             </w:r>
           </w:p>
         </w:tc>
@@ -18411,7 +19458,13 @@
               <w:rPr>
                 <w:rFonts w:ascii="Calibri" w:eastAsia="Calibri" w:hAnsi="Calibri" w:cs="Calibri"/>
               </w:rPr>
-              <w:t>Creator: è interessato a caricare i propri appunti/sbobine sulla piattaforma per aiutare la community.</w:t>
+              <w:t>Studente</w:t>
+            </w:r>
+            <w:r>
+              <w:rPr>
+                <w:rFonts w:ascii="Calibri" w:eastAsia="Calibri" w:hAnsi="Calibri" w:cs="Calibri"/>
+              </w:rPr>
+              <w:t>: è interessato a caricare i propri appunti/sbobine sulla piattaforma per aiutare la community.</w:t>
             </w:r>
           </w:p>
         </w:tc>
@@ -18569,7 +19622,19 @@
               <w:rPr>
                 <w:rFonts w:ascii="Calibri" w:eastAsia="Calibri" w:hAnsi="Calibri" w:cs="Calibri"/>
               </w:rPr>
-              <w:t>I documenti sono stati caricati con successo e sono visibili agli altri utenti.</w:t>
+              <w:t>I documenti sono stati caricati con successo e sono visibili agli altri</w:t>
+            </w:r>
+            <w:r>
+              <w:rPr>
+                <w:rFonts w:ascii="Calibri" w:eastAsia="Calibri" w:hAnsi="Calibri" w:cs="Calibri"/>
+              </w:rPr>
+              <w:t xml:space="preserve"> studenti</w:t>
+            </w:r>
+            <w:r>
+              <w:rPr>
+                <w:rFonts w:ascii="Calibri" w:eastAsia="Calibri" w:hAnsi="Calibri" w:cs="Calibri"/>
+              </w:rPr>
+              <w:t>.</w:t>
             </w:r>
           </w:p>
         </w:tc>
@@ -18658,7 +19723,6 @@
                 <w:rFonts w:ascii="Calibri" w:eastAsia="Calibri" w:hAnsi="Calibri" w:cs="Calibri"/>
                 <w:b/>
               </w:rPr>
-              <w:lastRenderedPageBreak/>
               <w:t>Rilevanza/User Priority</w:t>
             </w:r>
           </w:p>
@@ -18801,7 +19865,14 @@
                 <w:rFonts w:ascii="Calibri" w:eastAsia="Calibri" w:hAnsi="Calibri" w:cs="Calibri"/>
                 <w:b/>
               </w:rPr>
-              <w:t>Creator:</w:t>
+              <w:t>Studente</w:t>
+            </w:r>
+            <w:r>
+              <w:rPr>
+                <w:rFonts w:ascii="Calibri" w:eastAsia="Calibri" w:hAnsi="Calibri" w:cs="Calibri"/>
+                <w:b/>
+              </w:rPr>
+              <w:t>:</w:t>
             </w:r>
           </w:p>
         </w:tc>
@@ -18982,7 +20053,7 @@
               <w:rPr>
                 <w:rFonts w:ascii="Calibri" w:eastAsia="Calibri" w:hAnsi="Calibri" w:cs="Calibri"/>
               </w:rPr>
-              <w:t>Insegnamento (di cui si vogliono caricare gli appunti)</w:t>
+              <w:t>Titolo documento: stringa di caratteri</w:t>
             </w:r>
           </w:p>
           <w:p>
@@ -19001,7 +20072,7 @@
               <w:rPr>
                 <w:rFonts w:ascii="Calibri" w:eastAsia="Calibri" w:hAnsi="Calibri" w:cs="Calibri"/>
               </w:rPr>
-              <w:t>Titolo documento: stringa di caratteri</w:t>
+              <w:t xml:space="preserve">Descrizione documento: stringa di caratteri </w:t>
             </w:r>
           </w:p>
           <w:p>
@@ -19020,25 +20091,6 @@
               <w:rPr>
                 <w:rFonts w:ascii="Calibri" w:eastAsia="Calibri" w:hAnsi="Calibri" w:cs="Calibri"/>
               </w:rPr>
-              <w:t xml:space="preserve">Descrizione documento: stringa di caratteri </w:t>
-            </w:r>
-          </w:p>
-          <w:p>
-            <w:pPr>
-              <w:pStyle w:val="Paragrafoelenco"/>
-              <w:numPr>
-                <w:ilvl w:val="0"/>
-                <w:numId w:val="4"/>
-              </w:numPr>
-              <w:spacing w:line="259" w:lineRule="auto"/>
-              <w:rPr>
-                <w:rFonts w:ascii="Calibri" w:eastAsia="Calibri" w:hAnsi="Calibri" w:cs="Calibri"/>
-              </w:rPr>
-            </w:pPr>
-            <w:r>
-              <w:rPr>
-                <w:rFonts w:ascii="Calibri" w:eastAsia="Calibri" w:hAnsi="Calibri" w:cs="Calibri"/>
-              </w:rPr>
               <w:t>Caricamento file: casella dove trascinare i documenti o cercarli nel proprio dispositivo</w:t>
             </w:r>
           </w:p>
@@ -19106,7 +20158,15 @@
                 <w:b/>
                 <w:bCs/>
               </w:rPr>
-              <w:t>Creator:</w:t>
+              <w:t>Studente</w:t>
+            </w:r>
+            <w:r>
+              <w:rPr>
+                <w:rFonts w:ascii="Calibri" w:eastAsia="Calibri" w:hAnsi="Calibri" w:cs="Calibri"/>
+                <w:b/>
+                <w:bCs/>
+              </w:rPr>
+              <w:t>:</w:t>
             </w:r>
           </w:p>
         </w:tc>
@@ -19355,19 +20415,19 @@
               <w:rPr>
                 <w:rFonts w:ascii="Calibri" w:eastAsia="Calibri" w:hAnsi="Calibri" w:cs="Calibri"/>
               </w:rPr>
-              <w:t>Mostra una schermata che informa il creato</w:t>
-            </w:r>
-            <w:r>
-              <w:rPr>
-                <w:rFonts w:ascii="Calibri" w:eastAsia="Calibri" w:hAnsi="Calibri" w:cs="Calibri"/>
-              </w:rPr>
-              <w:t>r</w:t>
-            </w:r>
-            <w:r>
-              <w:rPr>
-                <w:rFonts w:ascii="Calibri" w:eastAsia="Calibri" w:hAnsi="Calibri" w:cs="Calibri"/>
-              </w:rPr>
-              <w:t xml:space="preserve"> del caricamento dei file avvenuto con successo.</w:t>
+              <w:t xml:space="preserve">Mostra una schermata che informa </w:t>
+            </w:r>
+            <w:r>
+              <w:rPr>
+                <w:rFonts w:ascii="Calibri" w:eastAsia="Calibri" w:hAnsi="Calibri" w:cs="Calibri"/>
+              </w:rPr>
+              <w:t xml:space="preserve">lo studente </w:t>
+            </w:r>
+            <w:r>
+              <w:rPr>
+                <w:rFonts w:ascii="Calibri" w:eastAsia="Calibri" w:hAnsi="Calibri" w:cs="Calibri"/>
+              </w:rPr>
+              <w:t>del caricamento dei file avvenuto con successo.</w:t>
             </w:r>
           </w:p>
         </w:tc>
@@ -19476,7 +20536,19 @@
               <w:rPr>
                 <w:rFonts w:ascii="Calibri" w:eastAsia="Calibri" w:hAnsi="Calibri" w:cs="Calibri"/>
               </w:rPr>
-              <w:t>Mostra al creator un messaggio di errore che segnala il mancato riempimento di tutti i campi obbligatori.</w:t>
+              <w:t>Mostra al</w:t>
+            </w:r>
+            <w:r>
+              <w:rPr>
+                <w:rFonts w:ascii="Calibri" w:eastAsia="Calibri" w:hAnsi="Calibri" w:cs="Calibri"/>
+              </w:rPr>
+              <w:t xml:space="preserve">lo studente </w:t>
+            </w:r>
+            <w:r>
+              <w:rPr>
+                <w:rFonts w:ascii="Calibri" w:eastAsia="Calibri" w:hAnsi="Calibri" w:cs="Calibri"/>
+              </w:rPr>
+              <w:t>un messaggio di errore che segnala il mancato riempimento di tutti i campi obbligatori.</w:t>
             </w:r>
           </w:p>
         </w:tc>
@@ -19702,7 +20774,19 @@
               <w:rPr>
                 <w:rFonts w:ascii="Calibri" w:eastAsia="Calibri" w:hAnsi="Calibri" w:cs="Calibri"/>
               </w:rPr>
-              <w:t>Mostra al creator un messaggio per notificare la dimensione troppo grande dei file caricati.</w:t>
+              <w:t>Mostra al</w:t>
+            </w:r>
+            <w:r>
+              <w:rPr>
+                <w:rFonts w:ascii="Calibri" w:eastAsia="Calibri" w:hAnsi="Calibri" w:cs="Calibri"/>
+              </w:rPr>
+              <w:t xml:space="preserve">lo studente </w:t>
+            </w:r>
+            <w:r>
+              <w:rPr>
+                <w:rFonts w:ascii="Calibri" w:eastAsia="Calibri" w:hAnsi="Calibri" w:cs="Calibri"/>
+              </w:rPr>
+              <w:t>un messaggio per notificare la dimensione troppo grande dei file caricati.</w:t>
             </w:r>
           </w:p>
         </w:tc>
@@ -19866,6 +20950,12 @@
                 <w:rFonts w:ascii="Calibri" w:eastAsia="Calibri" w:hAnsi="Calibri" w:cs="Calibri"/>
               </w:rPr>
               <w:t>La dimensione massima del file da poter caricare sulla piattaforma.</w:t>
+            </w:r>
+            <w:r>
+              <w:rPr>
+                <w:rFonts w:ascii="Calibri" w:eastAsia="Calibri" w:hAnsi="Calibri" w:cs="Calibri"/>
+              </w:rPr>
+              <w:t xml:space="preserve"> (40 mb)</w:t>
             </w:r>
           </w:p>
         </w:tc>
@@ -20256,10 +21346,10 @@
               <w:t xml:space="preserve">allo studente </w:t>
             </w:r>
             <w:r>
-              <w:t>di poter inserire un feedback dopo aver scaricato il file</w:t>
-            </w:r>
-            <w:r>
-              <w:t>.</w:t>
+              <w:t xml:space="preserve">di poter inserire un feedback dopo aver </w:t>
+            </w:r>
+            <w:r>
+              <w:t>visualizzato e/o scaricato il file</w:t>
             </w:r>
           </w:p>
         </w:tc>
@@ -20387,10 +21477,10 @@
               <w:t xml:space="preserve">Lo studente </w:t>
             </w:r>
             <w:r>
-              <w:t>deve aver scaricato il documento</w:t>
-            </w:r>
-            <w:r>
-              <w:t>.</w:t>
+              <w:t xml:space="preserve">deve </w:t>
+            </w:r>
+            <w:r>
+              <w:t>aver visualizzato il documento</w:t>
             </w:r>
           </w:p>
         </w:tc>
@@ -20473,7 +21563,6 @@
                 <w:b/>
                 <w:bCs/>
               </w:rPr>
-              <w:lastRenderedPageBreak/>
               <w:t>Exit condition</w:t>
             </w:r>
           </w:p>
@@ -20684,7 +21773,10 @@
           </w:tcPr>
           <w:p>
             <w:r>
-              <w:t>Utente logga nell’ap</w:t>
+              <w:t xml:space="preserve">Studente </w:t>
+            </w:r>
+            <w:r>
+              <w:t>logga nell’ap</w:t>
             </w:r>
             <w:r>
               <w:t>p.</w:t>
@@ -20810,7 +21902,13 @@
           </w:tcPr>
           <w:p>
             <w:r>
-              <w:t>Clicca il tasto per accedere alla sezione dei documenti scaricati.</w:t>
+              <w:t>Clicca il tasto per accedere alla sezione dei documenti</w:t>
+            </w:r>
+            <w:r>
+              <w:t xml:space="preserve"> visualizzati</w:t>
+            </w:r>
+            <w:r>
+              <w:t>.</w:t>
             </w:r>
           </w:p>
         </w:tc>
@@ -20855,7 +21953,19 @@
               <w:rPr>
                 <w:iCs/>
               </w:rPr>
-              <w:t>Mostra la lista dei documenti scaricati dall’utente.</w:t>
+              <w:t xml:space="preserve">Mostra la lista dei documenti </w:t>
+            </w:r>
+            <w:r>
+              <w:rPr>
+                <w:iCs/>
+              </w:rPr>
+              <w:t xml:space="preserve">visualizzati </w:t>
+            </w:r>
+            <w:r>
+              <w:rPr>
+                <w:iCs/>
+              </w:rPr>
+              <w:t>dall’utente.</w:t>
             </w:r>
           </w:p>
         </w:tc>
@@ -21111,7 +22221,13 @@
           </w:tcPr>
           <w:p>
             <w:r>
-              <w:t>Mostra un messaggio di errore che segnala all’utente che ha immesso dati errati</w:t>
+              <w:t xml:space="preserve">Mostra un messaggio di errore che segnala </w:t>
+            </w:r>
+            <w:r>
+              <w:t xml:space="preserve">allo studente </w:t>
+            </w:r>
+            <w:r>
+              <w:t>che ha immesso dati errati</w:t>
             </w:r>
             <w:r>
               <w:t>.</w:t>
@@ -21285,7 +22401,13 @@
           </w:tcPr>
           <w:p>
             <w:r>
-              <w:t>Mostra un messaggio di errore che segnala all’utente che ha immesso dati errati</w:t>
+              <w:t xml:space="preserve">Mostra un messaggio di errore che segnala </w:t>
+            </w:r>
+            <w:r>
+              <w:t xml:space="preserve">allo studente </w:t>
+            </w:r>
+            <w:r>
+              <w:t>che ha immesso dati errati</w:t>
             </w:r>
             <w:r>
               <w:t>.</w:t>
@@ -21447,7 +22569,13 @@
           </w:tcPr>
           <w:p>
             <w:r>
-              <w:t>Mostra un messaggio di errore che segnala all’utente che ha immesso dati errati</w:t>
+              <w:t xml:space="preserve">Mostra un messaggio di errore che segnala </w:t>
+            </w:r>
+            <w:r>
+              <w:t xml:space="preserve">allo studente </w:t>
+            </w:r>
+            <w:r>
+              <w:t>che ha immesso dati errati</w:t>
             </w:r>
             <w:r>
               <w:t>.</w:t>

</xml_diff>